<commit_message>
TopRecettes : doc analyse fonctionnelle
</commit_message>
<xml_diff>
--- a/docs/DocTechnique_CedricDosReis.docx
+++ b/docs/DocTechnique_CedricDosReis.docx
@@ -118,7 +118,6 @@
                         <w:szCs w:val="80"/>
                       </w:rPr>
                     </w:pPr>
-                    <w:proofErr w:type="spellStart"/>
                     <w:r>
                       <w:rPr>
                         <w:rFonts w:asciiTheme="majorHAnsi" w:eastAsiaTheme="majorEastAsia" w:hAnsiTheme="majorHAnsi" w:cstheme="majorBidi"/>
@@ -127,7 +126,6 @@
                       </w:rPr>
                       <w:t>TopRecettes</w:t>
                     </w:r>
-                    <w:proofErr w:type="spellEnd"/>
                   </w:p>
                 </w:tc>
               </w:sdtContent>
@@ -170,23 +168,13 @@
                         <w:szCs w:val="44"/>
                       </w:rPr>
                     </w:pPr>
-                    <w:proofErr w:type="spellStart"/>
                     <w:r>
                       <w:rPr>
                         <w:rFonts w:asciiTheme="majorHAnsi" w:eastAsiaTheme="majorEastAsia" w:hAnsiTheme="majorHAnsi" w:cstheme="majorBidi"/>
                         <w:sz w:val="44"/>
                         <w:szCs w:val="44"/>
                       </w:rPr>
-                      <w:t>Cedric</w:t>
-                    </w:r>
-                    <w:proofErr w:type="spellEnd"/>
-                    <w:r>
-                      <w:rPr>
-                        <w:rFonts w:asciiTheme="majorHAnsi" w:eastAsiaTheme="majorEastAsia" w:hAnsiTheme="majorHAnsi" w:cstheme="majorBidi"/>
-                        <w:sz w:val="44"/>
-                        <w:szCs w:val="44"/>
-                      </w:rPr>
-                      <w:t xml:space="preserve"> Dos Reis</w:t>
+                      <w:t>Cedric Dos Reis</w:t>
                     </w:r>
                   </w:p>
                 </w:tc>
@@ -293,7 +281,7 @@
           <w:r>
             <w:fldChar w:fldCharType="separate"/>
           </w:r>
-          <w:hyperlink w:anchor="_Toc417560959" w:history="1">
+          <w:hyperlink w:anchor="_Toc418000964" w:history="1">
             <w:r>
               <w:rPr>
                 <w:rStyle w:val="Lienhypertexte"/>
@@ -320,7 +308,147 @@
                 <w:noProof/>
                 <w:webHidden/>
               </w:rPr>
-              <w:instrText xml:space="preserve"> PAGEREF _Toc417560959 \h </w:instrText>
+              <w:instrText xml:space="preserve"> PAGEREF _Toc418000964 \h </w:instrText>
+            </w:r>
+            <w:r>
+              <w:rPr>
+                <w:noProof/>
+                <w:webHidden/>
+              </w:rPr>
+            </w:r>
+            <w:r>
+              <w:rPr>
+                <w:noProof/>
+                <w:webHidden/>
+              </w:rPr>
+              <w:fldChar w:fldCharType="separate"/>
+            </w:r>
+            <w:r>
+              <w:rPr>
+                <w:noProof/>
+                <w:webHidden/>
+              </w:rPr>
+              <w:t>2</w:t>
+            </w:r>
+            <w:r>
+              <w:rPr>
+                <w:noProof/>
+                <w:webHidden/>
+              </w:rPr>
+              <w:fldChar w:fldCharType="end"/>
+            </w:r>
+          </w:hyperlink>
+        </w:p>
+        <w:p>
+          <w:pPr>
+            <w:pStyle w:val="TM1"/>
+            <w:tabs>
+              <w:tab w:val="right" w:leader="dot" w:pos="9062"/>
+            </w:tabs>
+            <w:rPr>
+              <w:rFonts w:eastAsiaTheme="minorEastAsia"/>
+              <w:noProof/>
+              <w:lang w:eastAsia="fr-CH"/>
+            </w:rPr>
+          </w:pPr>
+          <w:hyperlink w:anchor="_Toc418000965" w:history="1">
+            <w:r>
+              <w:rPr>
+                <w:rStyle w:val="Lienhypertexte"/>
+                <w:noProof/>
+              </w:rPr>
+              <w:t>Etude d’opportunité</w:t>
+            </w:r>
+            <w:r>
+              <w:rPr>
+                <w:noProof/>
+                <w:webHidden/>
+              </w:rPr>
+              <w:tab/>
+            </w:r>
+            <w:r>
+              <w:rPr>
+                <w:noProof/>
+                <w:webHidden/>
+              </w:rPr>
+              <w:fldChar w:fldCharType="begin"/>
+            </w:r>
+            <w:r>
+              <w:rPr>
+                <w:noProof/>
+                <w:webHidden/>
+              </w:rPr>
+              <w:instrText xml:space="preserve"> PAGEREF _Toc418000965 \h </w:instrText>
+            </w:r>
+            <w:r>
+              <w:rPr>
+                <w:noProof/>
+                <w:webHidden/>
+              </w:rPr>
+            </w:r>
+            <w:r>
+              <w:rPr>
+                <w:noProof/>
+                <w:webHidden/>
+              </w:rPr>
+              <w:fldChar w:fldCharType="separate"/>
+            </w:r>
+            <w:r>
+              <w:rPr>
+                <w:noProof/>
+                <w:webHidden/>
+              </w:rPr>
+              <w:t>2</w:t>
+            </w:r>
+            <w:r>
+              <w:rPr>
+                <w:noProof/>
+                <w:webHidden/>
+              </w:rPr>
+              <w:fldChar w:fldCharType="end"/>
+            </w:r>
+          </w:hyperlink>
+        </w:p>
+        <w:p>
+          <w:pPr>
+            <w:pStyle w:val="TM1"/>
+            <w:tabs>
+              <w:tab w:val="right" w:leader="dot" w:pos="9062"/>
+            </w:tabs>
+            <w:rPr>
+              <w:rFonts w:eastAsiaTheme="minorEastAsia"/>
+              <w:noProof/>
+              <w:lang w:eastAsia="fr-CH"/>
+            </w:rPr>
+          </w:pPr>
+          <w:hyperlink w:anchor="_Toc418000966" w:history="1">
+            <w:r>
+              <w:rPr>
+                <w:rStyle w:val="Lienhypertexte"/>
+                <w:noProof/>
+              </w:rPr>
+              <w:t>Analyse fonctionnelle</w:t>
+            </w:r>
+            <w:r>
+              <w:rPr>
+                <w:noProof/>
+                <w:webHidden/>
+              </w:rPr>
+              <w:tab/>
+            </w:r>
+            <w:r>
+              <w:rPr>
+                <w:noProof/>
+                <w:webHidden/>
+              </w:rPr>
+              <w:fldChar w:fldCharType="begin"/>
+            </w:r>
+            <w:r>
+              <w:rPr>
+                <w:noProof/>
+                <w:webHidden/>
+              </w:rPr>
+              <w:instrText xml:space="preserve"> PAGEREF _Toc418000966 \h </w:instrText>
             </w:r>
             <w:r>
               <w:rPr>
@@ -363,13 +491,13 @@
               <w:lang w:eastAsia="fr-CH"/>
             </w:rPr>
           </w:pPr>
-          <w:hyperlink w:anchor="_Toc417560960" w:history="1">
+          <w:hyperlink w:anchor="_Toc418000967" w:history="1">
             <w:r>
               <w:rPr>
                 <w:rStyle w:val="Lienhypertexte"/>
                 <w:noProof/>
               </w:rPr>
-              <w:t>Fonctions globales</w:t>
+              <w:t>Généralité</w:t>
             </w:r>
             <w:r>
               <w:rPr>
@@ -390,7 +518,7 @@
                 <w:noProof/>
                 <w:webHidden/>
               </w:rPr>
-              <w:instrText xml:space="preserve"> PAGEREF _Toc417560960 \h </w:instrText>
+              <w:instrText xml:space="preserve"> PAGEREF _Toc418000967 \h </w:instrText>
             </w:r>
             <w:r>
               <w:rPr>
@@ -433,13 +561,13 @@
               <w:lang w:eastAsia="fr-CH"/>
             </w:rPr>
           </w:pPr>
-          <w:hyperlink w:anchor="_Toc417560961" w:history="1">
+          <w:hyperlink w:anchor="_Toc418000968" w:history="1">
             <w:r>
               <w:rPr>
                 <w:rStyle w:val="Lienhypertexte"/>
                 <w:noProof/>
               </w:rPr>
-              <w:t>Interfaces</w:t>
+              <w:t>Fonctions globales</w:t>
             </w:r>
             <w:r>
               <w:rPr>
@@ -460,7 +588,567 @@
                 <w:noProof/>
                 <w:webHidden/>
               </w:rPr>
-              <w:instrText xml:space="preserve"> PAGEREF _Toc417560961 \h </w:instrText>
+              <w:instrText xml:space="preserve"> PAGEREF _Toc418000968 \h </w:instrText>
+            </w:r>
+            <w:r>
+              <w:rPr>
+                <w:noProof/>
+                <w:webHidden/>
+              </w:rPr>
+            </w:r>
+            <w:r>
+              <w:rPr>
+                <w:noProof/>
+                <w:webHidden/>
+              </w:rPr>
+              <w:fldChar w:fldCharType="separate"/>
+            </w:r>
+            <w:r>
+              <w:rPr>
+                <w:noProof/>
+                <w:webHidden/>
+              </w:rPr>
+              <w:t>2</w:t>
+            </w:r>
+            <w:r>
+              <w:rPr>
+                <w:noProof/>
+                <w:webHidden/>
+              </w:rPr>
+              <w:fldChar w:fldCharType="end"/>
+            </w:r>
+          </w:hyperlink>
+        </w:p>
+        <w:p>
+          <w:pPr>
+            <w:pStyle w:val="TM3"/>
+            <w:tabs>
+              <w:tab w:val="right" w:leader="dot" w:pos="9062"/>
+            </w:tabs>
+            <w:rPr>
+              <w:rFonts w:eastAsiaTheme="minorEastAsia"/>
+              <w:noProof/>
+              <w:lang w:eastAsia="fr-CH"/>
+            </w:rPr>
+          </w:pPr>
+          <w:hyperlink w:anchor="_Toc418000969" w:history="1">
+            <w:r>
+              <w:rPr>
+                <w:rStyle w:val="Lienhypertexte"/>
+                <w:noProof/>
+              </w:rPr>
+              <w:t>Connexion au site</w:t>
+            </w:r>
+            <w:r>
+              <w:rPr>
+                <w:noProof/>
+                <w:webHidden/>
+              </w:rPr>
+              <w:tab/>
+            </w:r>
+            <w:r>
+              <w:rPr>
+                <w:noProof/>
+                <w:webHidden/>
+              </w:rPr>
+              <w:fldChar w:fldCharType="begin"/>
+            </w:r>
+            <w:r>
+              <w:rPr>
+                <w:noProof/>
+                <w:webHidden/>
+              </w:rPr>
+              <w:instrText xml:space="preserve"> PAGEREF _Toc418000969 \h </w:instrText>
+            </w:r>
+            <w:r>
+              <w:rPr>
+                <w:noProof/>
+                <w:webHidden/>
+              </w:rPr>
+            </w:r>
+            <w:r>
+              <w:rPr>
+                <w:noProof/>
+                <w:webHidden/>
+              </w:rPr>
+              <w:fldChar w:fldCharType="separate"/>
+            </w:r>
+            <w:r>
+              <w:rPr>
+                <w:noProof/>
+                <w:webHidden/>
+              </w:rPr>
+              <w:t>2</w:t>
+            </w:r>
+            <w:r>
+              <w:rPr>
+                <w:noProof/>
+                <w:webHidden/>
+              </w:rPr>
+              <w:fldChar w:fldCharType="end"/>
+            </w:r>
+          </w:hyperlink>
+        </w:p>
+        <w:p>
+          <w:pPr>
+            <w:pStyle w:val="TM3"/>
+            <w:tabs>
+              <w:tab w:val="right" w:leader="dot" w:pos="9062"/>
+            </w:tabs>
+            <w:rPr>
+              <w:rFonts w:eastAsiaTheme="minorEastAsia"/>
+              <w:noProof/>
+              <w:lang w:eastAsia="fr-CH"/>
+            </w:rPr>
+          </w:pPr>
+          <w:hyperlink w:anchor="_Toc418000970" w:history="1">
+            <w:r>
+              <w:rPr>
+                <w:rStyle w:val="Lienhypertexte"/>
+                <w:noProof/>
+              </w:rPr>
+              <w:t>Inscription au site</w:t>
+            </w:r>
+            <w:r>
+              <w:rPr>
+                <w:noProof/>
+                <w:webHidden/>
+              </w:rPr>
+              <w:tab/>
+            </w:r>
+            <w:r>
+              <w:rPr>
+                <w:noProof/>
+                <w:webHidden/>
+              </w:rPr>
+              <w:fldChar w:fldCharType="begin"/>
+            </w:r>
+            <w:r>
+              <w:rPr>
+                <w:noProof/>
+                <w:webHidden/>
+              </w:rPr>
+              <w:instrText xml:space="preserve"> PAGEREF _Toc418000970 \h </w:instrText>
+            </w:r>
+            <w:r>
+              <w:rPr>
+                <w:noProof/>
+                <w:webHidden/>
+              </w:rPr>
+            </w:r>
+            <w:r>
+              <w:rPr>
+                <w:noProof/>
+                <w:webHidden/>
+              </w:rPr>
+              <w:fldChar w:fldCharType="separate"/>
+            </w:r>
+            <w:r>
+              <w:rPr>
+                <w:noProof/>
+                <w:webHidden/>
+              </w:rPr>
+              <w:t>2</w:t>
+            </w:r>
+            <w:r>
+              <w:rPr>
+                <w:noProof/>
+                <w:webHidden/>
+              </w:rPr>
+              <w:fldChar w:fldCharType="end"/>
+            </w:r>
+          </w:hyperlink>
+        </w:p>
+        <w:p>
+          <w:pPr>
+            <w:pStyle w:val="TM3"/>
+            <w:tabs>
+              <w:tab w:val="right" w:leader="dot" w:pos="9062"/>
+            </w:tabs>
+            <w:rPr>
+              <w:rFonts w:eastAsiaTheme="minorEastAsia"/>
+              <w:noProof/>
+              <w:lang w:eastAsia="fr-CH"/>
+            </w:rPr>
+          </w:pPr>
+          <w:hyperlink w:anchor="_Toc418000971" w:history="1">
+            <w:r>
+              <w:rPr>
+                <w:rStyle w:val="Lienhypertexte"/>
+                <w:noProof/>
+              </w:rPr>
+              <w:t>Affiche la liste des recettes</w:t>
+            </w:r>
+            <w:r>
+              <w:rPr>
+                <w:noProof/>
+                <w:webHidden/>
+              </w:rPr>
+              <w:tab/>
+            </w:r>
+            <w:r>
+              <w:rPr>
+                <w:noProof/>
+                <w:webHidden/>
+              </w:rPr>
+              <w:fldChar w:fldCharType="begin"/>
+            </w:r>
+            <w:r>
+              <w:rPr>
+                <w:noProof/>
+                <w:webHidden/>
+              </w:rPr>
+              <w:instrText xml:space="preserve"> PAGEREF _Toc418000971 \h </w:instrText>
+            </w:r>
+            <w:r>
+              <w:rPr>
+                <w:noProof/>
+                <w:webHidden/>
+              </w:rPr>
+            </w:r>
+            <w:r>
+              <w:rPr>
+                <w:noProof/>
+                <w:webHidden/>
+              </w:rPr>
+              <w:fldChar w:fldCharType="separate"/>
+            </w:r>
+            <w:r>
+              <w:rPr>
+                <w:noProof/>
+                <w:webHidden/>
+              </w:rPr>
+              <w:t>2</w:t>
+            </w:r>
+            <w:r>
+              <w:rPr>
+                <w:noProof/>
+                <w:webHidden/>
+              </w:rPr>
+              <w:fldChar w:fldCharType="end"/>
+            </w:r>
+          </w:hyperlink>
+        </w:p>
+        <w:p>
+          <w:pPr>
+            <w:pStyle w:val="TM3"/>
+            <w:tabs>
+              <w:tab w:val="right" w:leader="dot" w:pos="9062"/>
+            </w:tabs>
+            <w:rPr>
+              <w:rFonts w:eastAsiaTheme="minorEastAsia"/>
+              <w:noProof/>
+              <w:lang w:eastAsia="fr-CH"/>
+            </w:rPr>
+          </w:pPr>
+          <w:hyperlink w:anchor="_Toc418000972" w:history="1">
+            <w:r>
+              <w:rPr>
+                <w:rStyle w:val="Lienhypertexte"/>
+                <w:noProof/>
+              </w:rPr>
+              <w:t>Afficher les détails d’une recette</w:t>
+            </w:r>
+            <w:r>
+              <w:rPr>
+                <w:noProof/>
+                <w:webHidden/>
+              </w:rPr>
+              <w:tab/>
+            </w:r>
+            <w:r>
+              <w:rPr>
+                <w:noProof/>
+                <w:webHidden/>
+              </w:rPr>
+              <w:fldChar w:fldCharType="begin"/>
+            </w:r>
+            <w:r>
+              <w:rPr>
+                <w:noProof/>
+                <w:webHidden/>
+              </w:rPr>
+              <w:instrText xml:space="preserve"> PAGEREF _Toc418000972 \h </w:instrText>
+            </w:r>
+            <w:r>
+              <w:rPr>
+                <w:noProof/>
+                <w:webHidden/>
+              </w:rPr>
+            </w:r>
+            <w:r>
+              <w:rPr>
+                <w:noProof/>
+                <w:webHidden/>
+              </w:rPr>
+              <w:fldChar w:fldCharType="separate"/>
+            </w:r>
+            <w:r>
+              <w:rPr>
+                <w:noProof/>
+                <w:webHidden/>
+              </w:rPr>
+              <w:t>3</w:t>
+            </w:r>
+            <w:r>
+              <w:rPr>
+                <w:noProof/>
+                <w:webHidden/>
+              </w:rPr>
+              <w:fldChar w:fldCharType="end"/>
+            </w:r>
+          </w:hyperlink>
+        </w:p>
+        <w:p>
+          <w:pPr>
+            <w:pStyle w:val="TM3"/>
+            <w:tabs>
+              <w:tab w:val="right" w:leader="dot" w:pos="9062"/>
+            </w:tabs>
+            <w:rPr>
+              <w:rFonts w:eastAsiaTheme="minorEastAsia"/>
+              <w:noProof/>
+              <w:lang w:eastAsia="fr-CH"/>
+            </w:rPr>
+          </w:pPr>
+          <w:hyperlink w:anchor="_Toc418000973" w:history="1">
+            <w:r>
+              <w:rPr>
+                <w:rStyle w:val="Lienhypertexte"/>
+                <w:noProof/>
+              </w:rPr>
+              <w:t>Ajouter une nouvelle recette</w:t>
+            </w:r>
+            <w:r>
+              <w:rPr>
+                <w:noProof/>
+                <w:webHidden/>
+              </w:rPr>
+              <w:tab/>
+            </w:r>
+            <w:r>
+              <w:rPr>
+                <w:noProof/>
+                <w:webHidden/>
+              </w:rPr>
+              <w:fldChar w:fldCharType="begin"/>
+            </w:r>
+            <w:r>
+              <w:rPr>
+                <w:noProof/>
+                <w:webHidden/>
+              </w:rPr>
+              <w:instrText xml:space="preserve"> PAGEREF _Toc418000973 \h </w:instrText>
+            </w:r>
+            <w:r>
+              <w:rPr>
+                <w:noProof/>
+                <w:webHidden/>
+              </w:rPr>
+            </w:r>
+            <w:r>
+              <w:rPr>
+                <w:noProof/>
+                <w:webHidden/>
+              </w:rPr>
+              <w:fldChar w:fldCharType="separate"/>
+            </w:r>
+            <w:r>
+              <w:rPr>
+                <w:noProof/>
+                <w:webHidden/>
+              </w:rPr>
+              <w:t>3</w:t>
+            </w:r>
+            <w:r>
+              <w:rPr>
+                <w:noProof/>
+                <w:webHidden/>
+              </w:rPr>
+              <w:fldChar w:fldCharType="end"/>
+            </w:r>
+          </w:hyperlink>
+        </w:p>
+        <w:p>
+          <w:pPr>
+            <w:pStyle w:val="TM3"/>
+            <w:tabs>
+              <w:tab w:val="right" w:leader="dot" w:pos="9062"/>
+            </w:tabs>
+            <w:rPr>
+              <w:rFonts w:eastAsiaTheme="minorEastAsia"/>
+              <w:noProof/>
+              <w:lang w:eastAsia="fr-CH"/>
+            </w:rPr>
+          </w:pPr>
+          <w:hyperlink w:anchor="_Toc418000974" w:history="1">
+            <w:r>
+              <w:rPr>
+                <w:rStyle w:val="Lienhypertexte"/>
+                <w:noProof/>
+              </w:rPr>
+              <w:t>Modifier une recette</w:t>
+            </w:r>
+            <w:r>
+              <w:rPr>
+                <w:noProof/>
+                <w:webHidden/>
+              </w:rPr>
+              <w:tab/>
+            </w:r>
+            <w:r>
+              <w:rPr>
+                <w:noProof/>
+                <w:webHidden/>
+              </w:rPr>
+              <w:fldChar w:fldCharType="begin"/>
+            </w:r>
+            <w:r>
+              <w:rPr>
+                <w:noProof/>
+                <w:webHidden/>
+              </w:rPr>
+              <w:instrText xml:space="preserve"> PAGEREF _Toc418000974 \h </w:instrText>
+            </w:r>
+            <w:r>
+              <w:rPr>
+                <w:noProof/>
+                <w:webHidden/>
+              </w:rPr>
+            </w:r>
+            <w:r>
+              <w:rPr>
+                <w:noProof/>
+                <w:webHidden/>
+              </w:rPr>
+              <w:fldChar w:fldCharType="separate"/>
+            </w:r>
+            <w:r>
+              <w:rPr>
+                <w:noProof/>
+                <w:webHidden/>
+              </w:rPr>
+              <w:t>3</w:t>
+            </w:r>
+            <w:r>
+              <w:rPr>
+                <w:noProof/>
+                <w:webHidden/>
+              </w:rPr>
+              <w:fldChar w:fldCharType="end"/>
+            </w:r>
+          </w:hyperlink>
+        </w:p>
+        <w:p>
+          <w:pPr>
+            <w:pStyle w:val="TM3"/>
+            <w:tabs>
+              <w:tab w:val="right" w:leader="dot" w:pos="9062"/>
+            </w:tabs>
+            <w:rPr>
+              <w:rFonts w:eastAsiaTheme="minorEastAsia"/>
+              <w:noProof/>
+              <w:lang w:eastAsia="fr-CH"/>
+            </w:rPr>
+          </w:pPr>
+          <w:hyperlink w:anchor="_Toc418000975" w:history="1">
+            <w:r>
+              <w:rPr>
+                <w:rStyle w:val="Lienhypertexte"/>
+                <w:noProof/>
+              </w:rPr>
+              <w:t>Supprimer une recette</w:t>
+            </w:r>
+            <w:r>
+              <w:rPr>
+                <w:noProof/>
+                <w:webHidden/>
+              </w:rPr>
+              <w:tab/>
+            </w:r>
+            <w:r>
+              <w:rPr>
+                <w:noProof/>
+                <w:webHidden/>
+              </w:rPr>
+              <w:fldChar w:fldCharType="begin"/>
+            </w:r>
+            <w:r>
+              <w:rPr>
+                <w:noProof/>
+                <w:webHidden/>
+              </w:rPr>
+              <w:instrText xml:space="preserve"> PAGEREF _Toc418000975 \h </w:instrText>
+            </w:r>
+            <w:r>
+              <w:rPr>
+                <w:noProof/>
+                <w:webHidden/>
+              </w:rPr>
+            </w:r>
+            <w:r>
+              <w:rPr>
+                <w:noProof/>
+                <w:webHidden/>
+              </w:rPr>
+              <w:fldChar w:fldCharType="separate"/>
+            </w:r>
+            <w:r>
+              <w:rPr>
+                <w:noProof/>
+                <w:webHidden/>
+              </w:rPr>
+              <w:t>3</w:t>
+            </w:r>
+            <w:r>
+              <w:rPr>
+                <w:noProof/>
+                <w:webHidden/>
+              </w:rPr>
+              <w:fldChar w:fldCharType="end"/>
+            </w:r>
+          </w:hyperlink>
+        </w:p>
+        <w:p>
+          <w:pPr>
+            <w:pStyle w:val="TM3"/>
+            <w:tabs>
+              <w:tab w:val="right" w:leader="dot" w:pos="9062"/>
+            </w:tabs>
+            <w:rPr>
+              <w:rFonts w:eastAsiaTheme="minorEastAsia"/>
+              <w:noProof/>
+              <w:lang w:eastAsia="fr-CH"/>
+            </w:rPr>
+          </w:pPr>
+          <w:hyperlink w:anchor="_Toc418000976" w:history="1">
+            <w:r>
+              <w:rPr>
+                <w:rStyle w:val="Lienhypertexte"/>
+                <w:noProof/>
+              </w:rPr>
+              <w:t>Ajouter un commentaire à une recette</w:t>
+            </w:r>
+            <w:r>
+              <w:rPr>
+                <w:noProof/>
+                <w:webHidden/>
+              </w:rPr>
+              <w:tab/>
+            </w:r>
+            <w:r>
+              <w:rPr>
+                <w:noProof/>
+                <w:webHidden/>
+              </w:rPr>
+              <w:fldChar w:fldCharType="begin"/>
+            </w:r>
+            <w:r>
+              <w:rPr>
+                <w:noProof/>
+                <w:webHidden/>
+              </w:rPr>
+              <w:instrText xml:space="preserve"> PAGEREF _Toc418000976 \h </w:instrText>
             </w:r>
             <w:r>
               <w:rPr>
@@ -503,12 +1191,152 @@
               <w:lang w:eastAsia="fr-CH"/>
             </w:rPr>
           </w:pPr>
-          <w:hyperlink w:anchor="_Toc417560962" w:history="1">
+          <w:hyperlink w:anchor="_Toc418000977" w:history="1">
             <w:r>
               <w:rPr>
                 <w:rStyle w:val="Lienhypertexte"/>
                 <w:noProof/>
               </w:rPr>
+              <w:t>Interfaces</w:t>
+            </w:r>
+            <w:r>
+              <w:rPr>
+                <w:noProof/>
+                <w:webHidden/>
+              </w:rPr>
+              <w:tab/>
+            </w:r>
+            <w:r>
+              <w:rPr>
+                <w:noProof/>
+                <w:webHidden/>
+              </w:rPr>
+              <w:fldChar w:fldCharType="begin"/>
+            </w:r>
+            <w:r>
+              <w:rPr>
+                <w:noProof/>
+                <w:webHidden/>
+              </w:rPr>
+              <w:instrText xml:space="preserve"> PAGEREF _Toc418000977 \h </w:instrText>
+            </w:r>
+            <w:r>
+              <w:rPr>
+                <w:noProof/>
+                <w:webHidden/>
+              </w:rPr>
+            </w:r>
+            <w:r>
+              <w:rPr>
+                <w:noProof/>
+                <w:webHidden/>
+              </w:rPr>
+              <w:fldChar w:fldCharType="separate"/>
+            </w:r>
+            <w:r>
+              <w:rPr>
+                <w:noProof/>
+                <w:webHidden/>
+              </w:rPr>
+              <w:t>3</w:t>
+            </w:r>
+            <w:r>
+              <w:rPr>
+                <w:noProof/>
+                <w:webHidden/>
+              </w:rPr>
+              <w:fldChar w:fldCharType="end"/>
+            </w:r>
+          </w:hyperlink>
+        </w:p>
+        <w:p>
+          <w:pPr>
+            <w:pStyle w:val="TM2"/>
+            <w:tabs>
+              <w:tab w:val="right" w:leader="dot" w:pos="9062"/>
+            </w:tabs>
+            <w:rPr>
+              <w:rFonts w:eastAsiaTheme="minorEastAsia"/>
+              <w:noProof/>
+              <w:lang w:eastAsia="fr-CH"/>
+            </w:rPr>
+          </w:pPr>
+          <w:hyperlink w:anchor="_Toc418000978" w:history="1">
+            <w:r>
+              <w:rPr>
+                <w:rStyle w:val="Lienhypertexte"/>
+                <w:noProof/>
+              </w:rPr>
+              <w:t>Fonctions particulières</w:t>
+            </w:r>
+            <w:r>
+              <w:rPr>
+                <w:noProof/>
+                <w:webHidden/>
+              </w:rPr>
+              <w:tab/>
+            </w:r>
+            <w:r>
+              <w:rPr>
+                <w:noProof/>
+                <w:webHidden/>
+              </w:rPr>
+              <w:fldChar w:fldCharType="begin"/>
+            </w:r>
+            <w:r>
+              <w:rPr>
+                <w:noProof/>
+                <w:webHidden/>
+              </w:rPr>
+              <w:instrText xml:space="preserve"> PAGEREF _Toc418000978 \h </w:instrText>
+            </w:r>
+            <w:r>
+              <w:rPr>
+                <w:noProof/>
+                <w:webHidden/>
+              </w:rPr>
+            </w:r>
+            <w:r>
+              <w:rPr>
+                <w:noProof/>
+                <w:webHidden/>
+              </w:rPr>
+              <w:fldChar w:fldCharType="separate"/>
+            </w:r>
+            <w:r>
+              <w:rPr>
+                <w:noProof/>
+                <w:webHidden/>
+              </w:rPr>
+              <w:t>3</w:t>
+            </w:r>
+            <w:r>
+              <w:rPr>
+                <w:noProof/>
+                <w:webHidden/>
+              </w:rPr>
+              <w:fldChar w:fldCharType="end"/>
+            </w:r>
+          </w:hyperlink>
+        </w:p>
+        <w:p>
+          <w:pPr>
+            <w:pStyle w:val="TM2"/>
+            <w:tabs>
+              <w:tab w:val="right" w:leader="dot" w:pos="9062"/>
+            </w:tabs>
+            <w:rPr>
+              <w:rFonts w:eastAsiaTheme="minorEastAsia"/>
+              <w:noProof/>
+              <w:lang w:eastAsia="fr-CH"/>
+            </w:rPr>
+          </w:pPr>
+          <w:hyperlink w:anchor="_Toc418000979" w:history="1">
+            <w:r>
+              <w:rPr>
+                <w:rStyle w:val="Lienhypertexte"/>
+                <w:noProof/>
+              </w:rPr>
               <w:t>Eléments de sécurité</w:t>
             </w:r>
             <w:r>
@@ -530,7 +1358,7 @@
                 <w:noProof/>
                 <w:webHidden/>
               </w:rPr>
-              <w:instrText xml:space="preserve"> PAGEREF _Toc417560962 \h </w:instrText>
+              <w:instrText xml:space="preserve"> PAGEREF _Toc418000979 \h </w:instrText>
             </w:r>
             <w:r>
               <w:rPr>
@@ -550,7 +1378,7 @@
                 <w:noProof/>
                 <w:webHidden/>
               </w:rPr>
-              <w:t>4</w:t>
+              <w:t>3</w:t>
             </w:r>
             <w:r>
               <w:rPr>
@@ -573,7 +1401,7 @@
               <w:lang w:eastAsia="fr-CH"/>
             </w:rPr>
           </w:pPr>
-          <w:hyperlink w:anchor="_Toc417560963" w:history="1">
+          <w:hyperlink w:anchor="_Toc418000980" w:history="1">
             <w:r>
               <w:rPr>
                 <w:rStyle w:val="Lienhypertexte"/>
@@ -600,7 +1428,7 @@
                 <w:noProof/>
                 <w:webHidden/>
               </w:rPr>
-              <w:instrText xml:space="preserve"> PAGEREF _Toc417560963 \h </w:instrText>
+              <w:instrText xml:space="preserve"> PAGEREF _Toc418000980 \h </w:instrText>
             </w:r>
             <w:r>
               <w:rPr>
@@ -620,7 +1448,7 @@
                 <w:noProof/>
                 <w:webHidden/>
               </w:rPr>
-              <w:t>5</w:t>
+              <w:t>4</w:t>
             </w:r>
             <w:r>
               <w:rPr>
@@ -643,7 +1471,7 @@
               <w:lang w:eastAsia="fr-CH"/>
             </w:rPr>
           </w:pPr>
-          <w:hyperlink w:anchor="_Toc417560964" w:history="1">
+          <w:hyperlink w:anchor="_Toc418000981" w:history="1">
             <w:r>
               <w:rPr>
                 <w:rStyle w:val="Lienhypertexte"/>
@@ -670,7 +1498,7 @@
                 <w:noProof/>
                 <w:webHidden/>
               </w:rPr>
-              <w:instrText xml:space="preserve"> PAGEREF _Toc417560964 \h </w:instrText>
+              <w:instrText xml:space="preserve"> PAGEREF _Toc418000981 \h </w:instrText>
             </w:r>
             <w:r>
               <w:rPr>
@@ -690,7 +1518,7 @@
                 <w:noProof/>
                 <w:webHidden/>
               </w:rPr>
-              <w:t>5</w:t>
+              <w:t>4</w:t>
             </w:r>
             <w:r>
               <w:rPr>
@@ -713,7 +1541,7 @@
               <w:lang w:eastAsia="fr-CH"/>
             </w:rPr>
           </w:pPr>
-          <w:hyperlink w:anchor="_Toc417560965" w:history="1">
+          <w:hyperlink w:anchor="_Toc418000982" w:history="1">
             <w:r>
               <w:rPr>
                 <w:rStyle w:val="Lienhypertexte"/>
@@ -740,7 +1568,7 @@
                 <w:noProof/>
                 <w:webHidden/>
               </w:rPr>
-              <w:instrText xml:space="preserve"> PAGEREF _Toc417560965 \h </w:instrText>
+              <w:instrText xml:space="preserve"> PAGEREF _Toc418000982 \h </w:instrText>
             </w:r>
             <w:r>
               <w:rPr>
@@ -760,987 +1588,7 @@
                 <w:noProof/>
                 <w:webHidden/>
               </w:rPr>
-              <w:t>5</w:t>
-            </w:r>
-            <w:r>
-              <w:rPr>
-                <w:noProof/>
-                <w:webHidden/>
-              </w:rPr>
-              <w:fldChar w:fldCharType="end"/>
-            </w:r>
-          </w:hyperlink>
-        </w:p>
-        <w:p>
-          <w:pPr>
-            <w:pStyle w:val="TM3"/>
-            <w:tabs>
-              <w:tab w:val="right" w:leader="dot" w:pos="9062"/>
-            </w:tabs>
-            <w:rPr>
-              <w:rFonts w:eastAsiaTheme="minorEastAsia"/>
-              <w:noProof/>
-              <w:lang w:eastAsia="fr-CH"/>
-            </w:rPr>
-          </w:pPr>
-          <w:hyperlink w:anchor="_Toc417560966" w:history="1">
-            <w:r>
-              <w:rPr>
-                <w:rStyle w:val="Lienhypertexte"/>
-                <w:noProof/>
-              </w:rPr>
-              <w:t>Récupère la liste des jeux - get_jeux($Recherche)</w:t>
-            </w:r>
-            <w:r>
-              <w:rPr>
-                <w:noProof/>
-                <w:webHidden/>
-              </w:rPr>
-              <w:tab/>
-            </w:r>
-            <w:r>
-              <w:rPr>
-                <w:noProof/>
-                <w:webHidden/>
-              </w:rPr>
-              <w:fldChar w:fldCharType="begin"/>
-            </w:r>
-            <w:r>
-              <w:rPr>
-                <w:noProof/>
-                <w:webHidden/>
-              </w:rPr>
-              <w:instrText xml:space="preserve"> PAGEREF _Toc417560966 \h </w:instrText>
-            </w:r>
-            <w:r>
-              <w:rPr>
-                <w:noProof/>
-                <w:webHidden/>
-              </w:rPr>
-            </w:r>
-            <w:r>
-              <w:rPr>
-                <w:noProof/>
-                <w:webHidden/>
-              </w:rPr>
-              <w:fldChar w:fldCharType="separate"/>
-            </w:r>
-            <w:r>
-              <w:rPr>
-                <w:noProof/>
-                <w:webHidden/>
-              </w:rPr>
-              <w:t>5</w:t>
-            </w:r>
-            <w:r>
-              <w:rPr>
-                <w:noProof/>
-                <w:webHidden/>
-              </w:rPr>
-              <w:fldChar w:fldCharType="end"/>
-            </w:r>
-          </w:hyperlink>
-        </w:p>
-        <w:p>
-          <w:pPr>
-            <w:pStyle w:val="TM3"/>
-            <w:tabs>
-              <w:tab w:val="right" w:leader="dot" w:pos="9062"/>
-            </w:tabs>
-            <w:rPr>
-              <w:rFonts w:eastAsiaTheme="minorEastAsia"/>
-              <w:noProof/>
-              <w:lang w:eastAsia="fr-CH"/>
-            </w:rPr>
-          </w:pPr>
-          <w:hyperlink w:anchor="_Toc417560967" w:history="1">
-            <w:r>
-              <w:rPr>
-                <w:rStyle w:val="Lienhypertexte"/>
-                <w:noProof/>
-              </w:rPr>
-              <w:t>Récupère les détails d’un jeu - get_jeu($id)</w:t>
-            </w:r>
-            <w:r>
-              <w:rPr>
-                <w:noProof/>
-                <w:webHidden/>
-              </w:rPr>
-              <w:tab/>
-            </w:r>
-            <w:r>
-              <w:rPr>
-                <w:noProof/>
-                <w:webHidden/>
-              </w:rPr>
-              <w:fldChar w:fldCharType="begin"/>
-            </w:r>
-            <w:r>
-              <w:rPr>
-                <w:noProof/>
-                <w:webHidden/>
-              </w:rPr>
-              <w:instrText xml:space="preserve"> PAGEREF _Toc417560967 \h </w:instrText>
-            </w:r>
-            <w:r>
-              <w:rPr>
-                <w:noProof/>
-                <w:webHidden/>
-              </w:rPr>
-            </w:r>
-            <w:r>
-              <w:rPr>
-                <w:noProof/>
-                <w:webHidden/>
-              </w:rPr>
-              <w:fldChar w:fldCharType="separate"/>
-            </w:r>
-            <w:r>
-              <w:rPr>
-                <w:noProof/>
-                <w:webHidden/>
-              </w:rPr>
-              <w:t>5</w:t>
-            </w:r>
-            <w:r>
-              <w:rPr>
-                <w:noProof/>
-                <w:webHidden/>
-              </w:rPr>
-              <w:fldChar w:fldCharType="end"/>
-            </w:r>
-          </w:hyperlink>
-        </w:p>
-        <w:p>
-          <w:pPr>
-            <w:pStyle w:val="TM3"/>
-            <w:tabs>
-              <w:tab w:val="right" w:leader="dot" w:pos="9062"/>
-            </w:tabs>
-            <w:rPr>
-              <w:rFonts w:eastAsiaTheme="minorEastAsia"/>
-              <w:noProof/>
-              <w:lang w:eastAsia="fr-CH"/>
-            </w:rPr>
-          </w:pPr>
-          <w:hyperlink w:anchor="_Toc417560968" w:history="1">
-            <w:r>
-              <w:rPr>
-                <w:rStyle w:val="Lienhypertexte"/>
-                <w:noProof/>
-              </w:rPr>
-              <w:t>Récupère la liste des catégories de jeu - get_categories($id)</w:t>
-            </w:r>
-            <w:r>
-              <w:rPr>
-                <w:noProof/>
-                <w:webHidden/>
-              </w:rPr>
-              <w:tab/>
-            </w:r>
-            <w:r>
-              <w:rPr>
-                <w:noProof/>
-                <w:webHidden/>
-              </w:rPr>
-              <w:fldChar w:fldCharType="begin"/>
-            </w:r>
-            <w:r>
-              <w:rPr>
-                <w:noProof/>
-                <w:webHidden/>
-              </w:rPr>
-              <w:instrText xml:space="preserve"> PAGEREF _Toc417560968 \h </w:instrText>
-            </w:r>
-            <w:r>
-              <w:rPr>
-                <w:noProof/>
-                <w:webHidden/>
-              </w:rPr>
-            </w:r>
-            <w:r>
-              <w:rPr>
-                <w:noProof/>
-                <w:webHidden/>
-              </w:rPr>
-              <w:fldChar w:fldCharType="separate"/>
-            </w:r>
-            <w:r>
-              <w:rPr>
-                <w:noProof/>
-                <w:webHidden/>
-              </w:rPr>
-              <w:t>5</w:t>
-            </w:r>
-            <w:r>
-              <w:rPr>
-                <w:noProof/>
-                <w:webHidden/>
-              </w:rPr>
-              <w:fldChar w:fldCharType="end"/>
-            </w:r>
-          </w:hyperlink>
-        </w:p>
-        <w:p>
-          <w:pPr>
-            <w:pStyle w:val="TM3"/>
-            <w:tabs>
-              <w:tab w:val="right" w:leader="dot" w:pos="9062"/>
-            </w:tabs>
-            <w:rPr>
-              <w:rFonts w:eastAsiaTheme="minorEastAsia"/>
-              <w:noProof/>
-              <w:lang w:eastAsia="fr-CH"/>
-            </w:rPr>
-          </w:pPr>
-          <w:hyperlink w:anchor="_Toc417560969" w:history="1">
-            <w:r>
-              <w:rPr>
-                <w:rStyle w:val="Lienhypertexte"/>
-                <w:noProof/>
-              </w:rPr>
-              <w:t>Récupère la liste des types de console - get_type()</w:t>
-            </w:r>
-            <w:r>
-              <w:rPr>
-                <w:noProof/>
-                <w:webHidden/>
-              </w:rPr>
-              <w:tab/>
-            </w:r>
-            <w:r>
-              <w:rPr>
-                <w:noProof/>
-                <w:webHidden/>
-              </w:rPr>
-              <w:fldChar w:fldCharType="begin"/>
-            </w:r>
-            <w:r>
-              <w:rPr>
-                <w:noProof/>
-                <w:webHidden/>
-              </w:rPr>
-              <w:instrText xml:space="preserve"> PAGEREF _Toc417560969 \h </w:instrText>
-            </w:r>
-            <w:r>
-              <w:rPr>
-                <w:noProof/>
-                <w:webHidden/>
-              </w:rPr>
-            </w:r>
-            <w:r>
-              <w:rPr>
-                <w:noProof/>
-                <w:webHidden/>
-              </w:rPr>
-              <w:fldChar w:fldCharType="separate"/>
-            </w:r>
-            <w:r>
-              <w:rPr>
-                <w:noProof/>
-                <w:webHidden/>
-              </w:rPr>
-              <w:t>5</w:t>
-            </w:r>
-            <w:r>
-              <w:rPr>
-                <w:noProof/>
-                <w:webHidden/>
-              </w:rPr>
-              <w:fldChar w:fldCharType="end"/>
-            </w:r>
-          </w:hyperlink>
-        </w:p>
-        <w:p>
-          <w:pPr>
-            <w:pStyle w:val="TM3"/>
-            <w:tabs>
-              <w:tab w:val="right" w:leader="dot" w:pos="9062"/>
-            </w:tabs>
-            <w:rPr>
-              <w:rFonts w:eastAsiaTheme="minorEastAsia"/>
-              <w:noProof/>
-              <w:lang w:eastAsia="fr-CH"/>
-            </w:rPr>
-          </w:pPr>
-          <w:hyperlink w:anchor="_Toc417560970" w:history="1">
-            <w:r>
-              <w:rPr>
-                <w:rStyle w:val="Lienhypertexte"/>
-                <w:noProof/>
-              </w:rPr>
-              <w:t>Récupère la liste des console - get_consoles($Recherche)</w:t>
-            </w:r>
-            <w:r>
-              <w:rPr>
-                <w:noProof/>
-                <w:webHidden/>
-              </w:rPr>
-              <w:tab/>
-            </w:r>
-            <w:r>
-              <w:rPr>
-                <w:noProof/>
-                <w:webHidden/>
-              </w:rPr>
-              <w:fldChar w:fldCharType="begin"/>
-            </w:r>
-            <w:r>
-              <w:rPr>
-                <w:noProof/>
-                <w:webHidden/>
-              </w:rPr>
-              <w:instrText xml:space="preserve"> PAGEREF _Toc417560970 \h </w:instrText>
-            </w:r>
-            <w:r>
-              <w:rPr>
-                <w:noProof/>
-                <w:webHidden/>
-              </w:rPr>
-            </w:r>
-            <w:r>
-              <w:rPr>
-                <w:noProof/>
-                <w:webHidden/>
-              </w:rPr>
-              <w:fldChar w:fldCharType="separate"/>
-            </w:r>
-            <w:r>
-              <w:rPr>
-                <w:noProof/>
-                <w:webHidden/>
-              </w:rPr>
-              <w:t>6</w:t>
-            </w:r>
-            <w:r>
-              <w:rPr>
-                <w:noProof/>
-                <w:webHidden/>
-              </w:rPr>
-              <w:fldChar w:fldCharType="end"/>
-            </w:r>
-          </w:hyperlink>
-        </w:p>
-        <w:p>
-          <w:pPr>
-            <w:pStyle w:val="TM3"/>
-            <w:tabs>
-              <w:tab w:val="right" w:leader="dot" w:pos="9062"/>
-            </w:tabs>
-            <w:rPr>
-              <w:rFonts w:eastAsiaTheme="minorEastAsia"/>
-              <w:noProof/>
-              <w:lang w:eastAsia="fr-CH"/>
-            </w:rPr>
-          </w:pPr>
-          <w:hyperlink w:anchor="_Toc417560971" w:history="1">
-            <w:r>
-              <w:rPr>
-                <w:rStyle w:val="Lienhypertexte"/>
-                <w:noProof/>
-              </w:rPr>
-              <w:t>Récupère les détails d’un jeu - get_jeu($idConsole)</w:t>
-            </w:r>
-            <w:r>
-              <w:rPr>
-                <w:noProof/>
-                <w:webHidden/>
-              </w:rPr>
-              <w:tab/>
-            </w:r>
-            <w:r>
-              <w:rPr>
-                <w:noProof/>
-                <w:webHidden/>
-              </w:rPr>
-              <w:fldChar w:fldCharType="begin"/>
-            </w:r>
-            <w:r>
-              <w:rPr>
-                <w:noProof/>
-                <w:webHidden/>
-              </w:rPr>
-              <w:instrText xml:space="preserve"> PAGEREF _Toc417560971 \h </w:instrText>
-            </w:r>
-            <w:r>
-              <w:rPr>
-                <w:noProof/>
-                <w:webHidden/>
-              </w:rPr>
-            </w:r>
-            <w:r>
-              <w:rPr>
-                <w:noProof/>
-                <w:webHidden/>
-              </w:rPr>
-              <w:fldChar w:fldCharType="separate"/>
-            </w:r>
-            <w:r>
-              <w:rPr>
-                <w:noProof/>
-                <w:webHidden/>
-              </w:rPr>
-              <w:t>6</w:t>
-            </w:r>
-            <w:r>
-              <w:rPr>
-                <w:noProof/>
-                <w:webHidden/>
-              </w:rPr>
-              <w:fldChar w:fldCharType="end"/>
-            </w:r>
-          </w:hyperlink>
-        </w:p>
-        <w:p>
-          <w:pPr>
-            <w:pStyle w:val="TM3"/>
-            <w:tabs>
-              <w:tab w:val="right" w:leader="dot" w:pos="9062"/>
-            </w:tabs>
-            <w:rPr>
-              <w:rFonts w:eastAsiaTheme="minorEastAsia"/>
-              <w:noProof/>
-              <w:lang w:eastAsia="fr-CH"/>
-            </w:rPr>
-          </w:pPr>
-          <w:hyperlink w:anchor="_Toc417560972" w:history="1">
-            <w:r>
-              <w:rPr>
-                <w:rStyle w:val="Lienhypertexte"/>
-                <w:noProof/>
-              </w:rPr>
-              <w:t>Ajouter une console add_console($NomConsole, $Type, $Couleur, $Date, $fichier)</w:t>
-            </w:r>
-            <w:r>
-              <w:rPr>
-                <w:noProof/>
-                <w:webHidden/>
-              </w:rPr>
-              <w:tab/>
-            </w:r>
-            <w:r>
-              <w:rPr>
-                <w:noProof/>
-                <w:webHidden/>
-              </w:rPr>
-              <w:fldChar w:fldCharType="begin"/>
-            </w:r>
-            <w:r>
-              <w:rPr>
-                <w:noProof/>
-                <w:webHidden/>
-              </w:rPr>
-              <w:instrText xml:space="preserve"> PAGEREF _Toc417560972 \h </w:instrText>
-            </w:r>
-            <w:r>
-              <w:rPr>
-                <w:noProof/>
-                <w:webHidden/>
-              </w:rPr>
-            </w:r>
-            <w:r>
-              <w:rPr>
-                <w:noProof/>
-                <w:webHidden/>
-              </w:rPr>
-              <w:fldChar w:fldCharType="separate"/>
-            </w:r>
-            <w:r>
-              <w:rPr>
-                <w:noProof/>
-                <w:webHidden/>
-              </w:rPr>
-              <w:t>6</w:t>
-            </w:r>
-            <w:r>
-              <w:rPr>
-                <w:noProof/>
-                <w:webHidden/>
-              </w:rPr>
-              <w:fldChar w:fldCharType="end"/>
-            </w:r>
-          </w:hyperlink>
-        </w:p>
-        <w:p>
-          <w:pPr>
-            <w:pStyle w:val="TM3"/>
-            <w:tabs>
-              <w:tab w:val="right" w:leader="dot" w:pos="9062"/>
-            </w:tabs>
-            <w:rPr>
-              <w:rFonts w:eastAsiaTheme="minorEastAsia"/>
-              <w:noProof/>
-              <w:lang w:eastAsia="fr-CH"/>
-            </w:rPr>
-          </w:pPr>
-          <w:hyperlink w:anchor="_Toc417560973" w:history="1">
-            <w:r>
-              <w:rPr>
-                <w:rStyle w:val="Lienhypertexte"/>
-                <w:noProof/>
-              </w:rPr>
-              <w:t>Modifier une console - edit_console($idConsole, $NomConsole, $Type, $Couleur, $DateSortie, $fichier)</w:t>
-            </w:r>
-            <w:r>
-              <w:rPr>
-                <w:noProof/>
-                <w:webHidden/>
-              </w:rPr>
-              <w:tab/>
-            </w:r>
-            <w:r>
-              <w:rPr>
-                <w:noProof/>
-                <w:webHidden/>
-              </w:rPr>
-              <w:fldChar w:fldCharType="begin"/>
-            </w:r>
-            <w:r>
-              <w:rPr>
-                <w:noProof/>
-                <w:webHidden/>
-              </w:rPr>
-              <w:instrText xml:space="preserve"> PAGEREF _Toc417560973 \h </w:instrText>
-            </w:r>
-            <w:r>
-              <w:rPr>
-                <w:noProof/>
-                <w:webHidden/>
-              </w:rPr>
-            </w:r>
-            <w:r>
-              <w:rPr>
-                <w:noProof/>
-                <w:webHidden/>
-              </w:rPr>
-              <w:fldChar w:fldCharType="separate"/>
-            </w:r>
-            <w:r>
-              <w:rPr>
-                <w:noProof/>
-                <w:webHidden/>
-              </w:rPr>
-              <w:t>6</w:t>
-            </w:r>
-            <w:r>
-              <w:rPr>
-                <w:noProof/>
-                <w:webHidden/>
-              </w:rPr>
-              <w:fldChar w:fldCharType="end"/>
-            </w:r>
-          </w:hyperlink>
-        </w:p>
-        <w:p>
-          <w:pPr>
-            <w:pStyle w:val="TM3"/>
-            <w:tabs>
-              <w:tab w:val="right" w:leader="dot" w:pos="9062"/>
-            </w:tabs>
-            <w:rPr>
-              <w:rFonts w:eastAsiaTheme="minorEastAsia"/>
-              <w:noProof/>
-              <w:lang w:eastAsia="fr-CH"/>
-            </w:rPr>
-          </w:pPr>
-          <w:hyperlink w:anchor="_Toc417560974" w:history="1">
-            <w:r>
-              <w:rPr>
-                <w:rStyle w:val="Lienhypertexte"/>
-                <w:noProof/>
-              </w:rPr>
-              <w:t>Supprimer une console - delete_console($idConsole)</w:t>
-            </w:r>
-            <w:r>
-              <w:rPr>
-                <w:noProof/>
-                <w:webHidden/>
-              </w:rPr>
-              <w:tab/>
-            </w:r>
-            <w:r>
-              <w:rPr>
-                <w:noProof/>
-                <w:webHidden/>
-              </w:rPr>
-              <w:fldChar w:fldCharType="begin"/>
-            </w:r>
-            <w:r>
-              <w:rPr>
-                <w:noProof/>
-                <w:webHidden/>
-              </w:rPr>
-              <w:instrText xml:space="preserve"> PAGEREF _Toc417560974 \h </w:instrText>
-            </w:r>
-            <w:r>
-              <w:rPr>
-                <w:noProof/>
-                <w:webHidden/>
-              </w:rPr>
-            </w:r>
-            <w:r>
-              <w:rPr>
-                <w:noProof/>
-                <w:webHidden/>
-              </w:rPr>
-              <w:fldChar w:fldCharType="separate"/>
-            </w:r>
-            <w:r>
-              <w:rPr>
-                <w:noProof/>
-                <w:webHidden/>
-              </w:rPr>
-              <w:t>7</w:t>
-            </w:r>
-            <w:r>
-              <w:rPr>
-                <w:noProof/>
-                <w:webHidden/>
-              </w:rPr>
-              <w:fldChar w:fldCharType="end"/>
-            </w:r>
-          </w:hyperlink>
-        </w:p>
-        <w:p>
-          <w:pPr>
-            <w:pStyle w:val="TM3"/>
-            <w:tabs>
-              <w:tab w:val="right" w:leader="dot" w:pos="9062"/>
-            </w:tabs>
-            <w:rPr>
-              <w:rFonts w:eastAsiaTheme="minorEastAsia"/>
-              <w:noProof/>
-              <w:lang w:eastAsia="fr-CH"/>
-            </w:rPr>
-          </w:pPr>
-          <w:hyperlink w:anchor="_Toc417560975" w:history="1">
-            <w:r>
-              <w:rPr>
-                <w:rStyle w:val="Lienhypertexte"/>
-                <w:noProof/>
-              </w:rPr>
-              <w:t>Ajouter un jeu - add_jeu($NomJeu, $Description, $fichier)</w:t>
-            </w:r>
-            <w:r>
-              <w:rPr>
-                <w:noProof/>
-                <w:webHidden/>
-              </w:rPr>
-              <w:tab/>
-            </w:r>
-            <w:r>
-              <w:rPr>
-                <w:noProof/>
-                <w:webHidden/>
-              </w:rPr>
-              <w:fldChar w:fldCharType="begin"/>
-            </w:r>
-            <w:r>
-              <w:rPr>
-                <w:noProof/>
-                <w:webHidden/>
-              </w:rPr>
-              <w:instrText xml:space="preserve"> PAGEREF _Toc417560975 \h </w:instrText>
-            </w:r>
-            <w:r>
-              <w:rPr>
-                <w:noProof/>
-                <w:webHidden/>
-              </w:rPr>
-            </w:r>
-            <w:r>
-              <w:rPr>
-                <w:noProof/>
-                <w:webHidden/>
-              </w:rPr>
-              <w:fldChar w:fldCharType="separate"/>
-            </w:r>
-            <w:r>
-              <w:rPr>
-                <w:noProof/>
-                <w:webHidden/>
-              </w:rPr>
-              <w:t>7</w:t>
-            </w:r>
-            <w:r>
-              <w:rPr>
-                <w:noProof/>
-                <w:webHidden/>
-              </w:rPr>
-              <w:fldChar w:fldCharType="end"/>
-            </w:r>
-          </w:hyperlink>
-        </w:p>
-        <w:p>
-          <w:pPr>
-            <w:pStyle w:val="TM3"/>
-            <w:tabs>
-              <w:tab w:val="right" w:leader="dot" w:pos="9062"/>
-            </w:tabs>
-            <w:rPr>
-              <w:rFonts w:eastAsiaTheme="minorEastAsia"/>
-              <w:noProof/>
-              <w:lang w:eastAsia="fr-CH"/>
-            </w:rPr>
-          </w:pPr>
-          <w:hyperlink w:anchor="_Toc417560976" w:history="1">
-            <w:r>
-              <w:rPr>
-                <w:rStyle w:val="Lienhypertexte"/>
-                <w:noProof/>
-              </w:rPr>
-              <w:t>Modifier un jeu - edit_jeu($idJeu, $NomJeu, $Description, $fichier)</w:t>
-            </w:r>
-            <w:r>
-              <w:rPr>
-                <w:noProof/>
-                <w:webHidden/>
-              </w:rPr>
-              <w:tab/>
-            </w:r>
-            <w:r>
-              <w:rPr>
-                <w:noProof/>
-                <w:webHidden/>
-              </w:rPr>
-              <w:fldChar w:fldCharType="begin"/>
-            </w:r>
-            <w:r>
-              <w:rPr>
-                <w:noProof/>
-                <w:webHidden/>
-              </w:rPr>
-              <w:instrText xml:space="preserve"> PAGEREF _Toc417560976 \h </w:instrText>
-            </w:r>
-            <w:r>
-              <w:rPr>
-                <w:noProof/>
-                <w:webHidden/>
-              </w:rPr>
-            </w:r>
-            <w:r>
-              <w:rPr>
-                <w:noProof/>
-                <w:webHidden/>
-              </w:rPr>
-              <w:fldChar w:fldCharType="separate"/>
-            </w:r>
-            <w:r>
-              <w:rPr>
-                <w:noProof/>
-                <w:webHidden/>
-              </w:rPr>
-              <w:t>7</w:t>
-            </w:r>
-            <w:r>
-              <w:rPr>
-                <w:noProof/>
-                <w:webHidden/>
-              </w:rPr>
-              <w:fldChar w:fldCharType="end"/>
-            </w:r>
-          </w:hyperlink>
-        </w:p>
-        <w:p>
-          <w:pPr>
-            <w:pStyle w:val="TM3"/>
-            <w:tabs>
-              <w:tab w:val="right" w:leader="dot" w:pos="9062"/>
-            </w:tabs>
-            <w:rPr>
-              <w:rFonts w:eastAsiaTheme="minorEastAsia"/>
-              <w:noProof/>
-              <w:lang w:eastAsia="fr-CH"/>
-            </w:rPr>
-          </w:pPr>
-          <w:hyperlink w:anchor="_Toc417560977" w:history="1">
-            <w:r>
-              <w:rPr>
-                <w:rStyle w:val="Lienhypertexte"/>
-                <w:noProof/>
-              </w:rPr>
-              <w:t>Supprimer un jeu - DeleteJeu($idJeu)</w:t>
-            </w:r>
-            <w:r>
-              <w:rPr>
-                <w:noProof/>
-                <w:webHidden/>
-              </w:rPr>
-              <w:tab/>
-            </w:r>
-            <w:r>
-              <w:rPr>
-                <w:noProof/>
-                <w:webHidden/>
-              </w:rPr>
-              <w:fldChar w:fldCharType="begin"/>
-            </w:r>
-            <w:r>
-              <w:rPr>
-                <w:noProof/>
-                <w:webHidden/>
-              </w:rPr>
-              <w:instrText xml:space="preserve"> PAGEREF _Toc417560977 \h </w:instrText>
-            </w:r>
-            <w:r>
-              <w:rPr>
-                <w:noProof/>
-                <w:webHidden/>
-              </w:rPr>
-            </w:r>
-            <w:r>
-              <w:rPr>
-                <w:noProof/>
-                <w:webHidden/>
-              </w:rPr>
-              <w:fldChar w:fldCharType="separate"/>
-            </w:r>
-            <w:r>
-              <w:rPr>
-                <w:noProof/>
-                <w:webHidden/>
-              </w:rPr>
-              <w:t>8</w:t>
-            </w:r>
-            <w:r>
-              <w:rPr>
-                <w:noProof/>
-                <w:webHidden/>
-              </w:rPr>
-              <w:fldChar w:fldCharType="end"/>
-            </w:r>
-          </w:hyperlink>
-        </w:p>
-        <w:p>
-          <w:pPr>
-            <w:pStyle w:val="TM3"/>
-            <w:tabs>
-              <w:tab w:val="right" w:leader="dot" w:pos="9062"/>
-            </w:tabs>
-            <w:rPr>
-              <w:rFonts w:eastAsiaTheme="minorEastAsia"/>
-              <w:noProof/>
-              <w:lang w:eastAsia="fr-CH"/>
-            </w:rPr>
-          </w:pPr>
-          <w:hyperlink w:anchor="_Toc417560978" w:history="1">
-            <w:r>
-              <w:rPr>
-                <w:rStyle w:val="Lienhypertexte"/>
-                <w:noProof/>
-              </w:rPr>
-              <w:t>Associer des catégories à un jeu - SetCategories_Jeu($Categories, $idJeu)</w:t>
-            </w:r>
-            <w:r>
-              <w:rPr>
-                <w:noProof/>
-                <w:webHidden/>
-              </w:rPr>
-              <w:tab/>
-            </w:r>
-            <w:r>
-              <w:rPr>
-                <w:noProof/>
-                <w:webHidden/>
-              </w:rPr>
-              <w:fldChar w:fldCharType="begin"/>
-            </w:r>
-            <w:r>
-              <w:rPr>
-                <w:noProof/>
-                <w:webHidden/>
-              </w:rPr>
-              <w:instrText xml:space="preserve"> PAGEREF _Toc417560978 \h </w:instrText>
-            </w:r>
-            <w:r>
-              <w:rPr>
-                <w:noProof/>
-                <w:webHidden/>
-              </w:rPr>
-            </w:r>
-            <w:r>
-              <w:rPr>
-                <w:noProof/>
-                <w:webHidden/>
-              </w:rPr>
-              <w:fldChar w:fldCharType="separate"/>
-            </w:r>
-            <w:r>
-              <w:rPr>
-                <w:noProof/>
-                <w:webHidden/>
-              </w:rPr>
-              <w:t>8</w:t>
-            </w:r>
-            <w:r>
-              <w:rPr>
-                <w:noProof/>
-                <w:webHidden/>
-              </w:rPr>
-              <w:fldChar w:fldCharType="end"/>
-            </w:r>
-          </w:hyperlink>
-        </w:p>
-        <w:p>
-          <w:pPr>
-            <w:pStyle w:val="TM3"/>
-            <w:tabs>
-              <w:tab w:val="right" w:leader="dot" w:pos="9062"/>
-            </w:tabs>
-            <w:rPr>
-              <w:rFonts w:eastAsiaTheme="minorEastAsia"/>
-              <w:noProof/>
-              <w:lang w:eastAsia="fr-CH"/>
-            </w:rPr>
-          </w:pPr>
-          <w:hyperlink w:anchor="_Toc417560979" w:history="1">
-            <w:r>
-              <w:rPr>
-                <w:rStyle w:val="Lienhypertexte"/>
-                <w:noProof/>
-              </w:rPr>
-              <w:t>Associer un jeu à une console - SetConsole_Jeu($idConsole, $DateSortieJeu, $idJeu)</w:t>
-            </w:r>
-            <w:r>
-              <w:rPr>
-                <w:noProof/>
-                <w:webHidden/>
-              </w:rPr>
-              <w:tab/>
-            </w:r>
-            <w:r>
-              <w:rPr>
-                <w:noProof/>
-                <w:webHidden/>
-              </w:rPr>
-              <w:fldChar w:fldCharType="begin"/>
-            </w:r>
-            <w:r>
-              <w:rPr>
-                <w:noProof/>
-                <w:webHidden/>
-              </w:rPr>
-              <w:instrText xml:space="preserve"> PAGEREF _Toc417560979 \h </w:instrText>
-            </w:r>
-            <w:r>
-              <w:rPr>
-                <w:noProof/>
-                <w:webHidden/>
-              </w:rPr>
-            </w:r>
-            <w:r>
-              <w:rPr>
-                <w:noProof/>
-                <w:webHidden/>
-              </w:rPr>
-              <w:fldChar w:fldCharType="separate"/>
-            </w:r>
-            <w:r>
-              <w:rPr>
-                <w:noProof/>
-                <w:webHidden/>
-              </w:rPr>
-              <w:t>8</w:t>
+              <w:t>4</w:t>
             </w:r>
             <w:r>
               <w:rPr>
@@ -1763,7 +1611,7 @@
               <w:lang w:eastAsia="fr-CH"/>
             </w:rPr>
           </w:pPr>
-          <w:hyperlink w:anchor="_Toc417560980" w:history="1">
+          <w:hyperlink w:anchor="_Toc418000983" w:history="1">
             <w:r>
               <w:rPr>
                 <w:rStyle w:val="Lienhypertexte"/>
@@ -1790,7 +1638,7 @@
                 <w:noProof/>
                 <w:webHidden/>
               </w:rPr>
-              <w:instrText xml:space="preserve"> PAGEREF _Toc417560980 \h </w:instrText>
+              <w:instrText xml:space="preserve"> PAGEREF _Toc418000983 \h </w:instrText>
             </w:r>
             <w:r>
               <w:rPr>
@@ -1810,7 +1658,7 @@
                 <w:noProof/>
                 <w:webHidden/>
               </w:rPr>
-              <w:t>9</w:t>
+              <w:t>5</w:t>
             </w:r>
             <w:r>
               <w:rPr>
@@ -1833,7 +1681,7 @@
               <w:lang w:eastAsia="fr-CH"/>
             </w:rPr>
           </w:pPr>
-          <w:hyperlink w:anchor="_Toc417560981" w:history="1">
+          <w:hyperlink w:anchor="_Toc418000984" w:history="1">
             <w:r>
               <w:rPr>
                 <w:rStyle w:val="Lienhypertexte"/>
@@ -1860,7 +1708,7 @@
                 <w:noProof/>
                 <w:webHidden/>
               </w:rPr>
-              <w:instrText xml:space="preserve"> PAGEREF _Toc417560981 \h </w:instrText>
+              <w:instrText xml:space="preserve"> PAGEREF _Toc418000984 \h </w:instrText>
             </w:r>
             <w:r>
               <w:rPr>
@@ -1880,7 +1728,7 @@
                 <w:noProof/>
                 <w:webHidden/>
               </w:rPr>
-              <w:t>9</w:t>
+              <w:t>5</w:t>
             </w:r>
             <w:r>
               <w:rPr>
@@ -1903,7 +1751,7 @@
               <w:lang w:eastAsia="fr-CH"/>
             </w:rPr>
           </w:pPr>
-          <w:hyperlink w:anchor="_Toc417560982" w:history="1">
+          <w:hyperlink w:anchor="_Toc418000985" w:history="1">
             <w:r>
               <w:rPr>
                 <w:rStyle w:val="Lienhypertexte"/>
@@ -1930,7 +1778,7 @@
                 <w:noProof/>
                 <w:webHidden/>
               </w:rPr>
-              <w:instrText xml:space="preserve"> PAGEREF _Toc417560982 \h </w:instrText>
+              <w:instrText xml:space="preserve"> PAGEREF _Toc418000985 \h </w:instrText>
             </w:r>
             <w:r>
               <w:rPr>
@@ -1950,7 +1798,7 @@
                 <w:noProof/>
                 <w:webHidden/>
               </w:rPr>
-              <w:t>10</w:t>
+              <w:t>6</w:t>
             </w:r>
             <w:r>
               <w:rPr>
@@ -1973,7 +1821,7 @@
               <w:lang w:eastAsia="fr-CH"/>
             </w:rPr>
           </w:pPr>
-          <w:hyperlink w:anchor="_Toc417560983" w:history="1">
+          <w:hyperlink w:anchor="_Toc418000986" w:history="1">
             <w:r>
               <w:rPr>
                 <w:rStyle w:val="Lienhypertexte"/>
@@ -2000,7 +1848,7 @@
                 <w:noProof/>
                 <w:webHidden/>
               </w:rPr>
-              <w:instrText xml:space="preserve"> PAGEREF _Toc417560983 \h </w:instrText>
+              <w:instrText xml:space="preserve"> PAGEREF _Toc418000986 \h </w:instrText>
             </w:r>
             <w:r>
               <w:rPr>
@@ -2020,7 +1868,7 @@
                 <w:noProof/>
                 <w:webHidden/>
               </w:rPr>
-              <w:t>11</w:t>
+              <w:t>7</w:t>
             </w:r>
             <w:r>
               <w:rPr>
@@ -2043,7 +1891,7 @@
               <w:lang w:eastAsia="fr-CH"/>
             </w:rPr>
           </w:pPr>
-          <w:hyperlink w:anchor="_Toc417560984" w:history="1">
+          <w:hyperlink w:anchor="_Toc418000987" w:history="1">
             <w:r>
               <w:rPr>
                 <w:rStyle w:val="Lienhypertexte"/>
@@ -2070,7 +1918,7 @@
                 <w:noProof/>
                 <w:webHidden/>
               </w:rPr>
-              <w:instrText xml:space="preserve"> PAGEREF _Toc417560984 \h </w:instrText>
+              <w:instrText xml:space="preserve"> PAGEREF _Toc418000987 \h </w:instrText>
             </w:r>
             <w:r>
               <w:rPr>
@@ -2090,7 +1938,7 @@
                 <w:noProof/>
                 <w:webHidden/>
               </w:rPr>
-              <w:t>11</w:t>
+              <w:t>7</w:t>
             </w:r>
             <w:r>
               <w:rPr>
@@ -2113,7 +1961,7 @@
               <w:lang w:eastAsia="fr-CH"/>
             </w:rPr>
           </w:pPr>
-          <w:hyperlink w:anchor="_Toc417560985" w:history="1">
+          <w:hyperlink w:anchor="_Toc418000988" w:history="1">
             <w:r>
               <w:rPr>
                 <w:rStyle w:val="Lienhypertexte"/>
@@ -2140,7 +1988,7 @@
                 <w:noProof/>
                 <w:webHidden/>
               </w:rPr>
-              <w:instrText xml:space="preserve"> PAGEREF _Toc417560985 \h </w:instrText>
+              <w:instrText xml:space="preserve"> PAGEREF _Toc418000988 \h </w:instrText>
             </w:r>
             <w:r>
               <w:rPr>
@@ -2160,77 +2008,7 @@
                 <w:noProof/>
                 <w:webHidden/>
               </w:rPr>
-              <w:t>11</w:t>
-            </w:r>
-            <w:r>
-              <w:rPr>
-                <w:noProof/>
-                <w:webHidden/>
-              </w:rPr>
-              <w:fldChar w:fldCharType="end"/>
-            </w:r>
-          </w:hyperlink>
-        </w:p>
-        <w:p>
-          <w:pPr>
-            <w:pStyle w:val="TM2"/>
-            <w:tabs>
-              <w:tab w:val="right" w:leader="dot" w:pos="9062"/>
-            </w:tabs>
-            <w:rPr>
-              <w:rFonts w:eastAsiaTheme="minorEastAsia"/>
-              <w:noProof/>
-              <w:lang w:eastAsia="fr-CH"/>
-            </w:rPr>
-          </w:pPr>
-          <w:hyperlink w:anchor="_Toc417560986" w:history="1">
-            <w:r>
-              <w:rPr>
-                <w:rStyle w:val="Lienhypertexte"/>
-                <w:noProof/>
-              </w:rPr>
-              <w:t>Bilan</w:t>
-            </w:r>
-            <w:r>
-              <w:rPr>
-                <w:noProof/>
-                <w:webHidden/>
-              </w:rPr>
-              <w:tab/>
-            </w:r>
-            <w:r>
-              <w:rPr>
-                <w:noProof/>
-                <w:webHidden/>
-              </w:rPr>
-              <w:fldChar w:fldCharType="begin"/>
-            </w:r>
-            <w:r>
-              <w:rPr>
-                <w:noProof/>
-                <w:webHidden/>
-              </w:rPr>
-              <w:instrText xml:space="preserve"> PAGEREF _Toc417560986 \h </w:instrText>
-            </w:r>
-            <w:r>
-              <w:rPr>
-                <w:noProof/>
-                <w:webHidden/>
-              </w:rPr>
-            </w:r>
-            <w:r>
-              <w:rPr>
-                <w:noProof/>
-                <w:webHidden/>
-              </w:rPr>
-              <w:fldChar w:fldCharType="separate"/>
-            </w:r>
-            <w:r>
-              <w:rPr>
-                <w:noProof/>
-                <w:webHidden/>
-              </w:rPr>
-              <w:t>11</w:t>
+              <w:t>7</w:t>
             </w:r>
             <w:r>
               <w:rPr>
@@ -2260,7 +2038,6 @@
     </w:sdt>
     <w:p>
       <w:r>
-        <w:lastRenderedPageBreak/>
         <w:br w:type="page"/>
       </w:r>
     </w:p>
@@ -2268,7 +2045,7 @@
       <w:pPr>
         <w:pStyle w:val="Titre1"/>
       </w:pPr>
-      <w:bookmarkStart w:id="0" w:name="_Toc417560959"/>
+      <w:bookmarkStart w:id="0" w:name="_Toc418000964"/>
       <w:r>
         <w:lastRenderedPageBreak/>
         <w:t>Introduction</w:t>
@@ -2277,16 +2054,77 @@
     </w:p>
     <w:p>
       <w:r>
-        <w:t>Dans le cadre de l’atelier TPI, je dois réaliser un jeu concernant la géographie. Ce jeu consiste a trouvé la capitale d’un pays</w:t>
-      </w:r>
-      <w:r>
-        <w:t xml:space="preserve">. </w:t>
-      </w:r>
-      <w:r>
-        <w:t>Ce jeu a pour but de mettre à épreuve la connaissance géographique du joueur</w:t>
-      </w:r>
-      <w:r>
-        <w:t>. Il devra répondre à des questions en choisissant parmi les réponses disponibles</w:t>
+        <w:t>Ce projet est réalisé dans le cadre du</w:t>
+      </w:r>
+      <w:r>
+        <w:t xml:space="preserve"> </w:t>
+      </w:r>
+      <w:r>
+        <w:t>TPI. Le but du projet e</w:t>
+      </w:r>
+      <w:r>
+        <w:t>s</w:t>
+      </w:r>
+      <w:r>
+        <w:t>t de réaliser un site web qui permet de gérer des recettes de cuisine. Les recettes appartiennent</w:t>
+      </w:r>
+      <w:r>
+        <w:t xml:space="preserve"> à une catégorie de plat. Elles sont composées d’ingrédients avec différentes quantitées</w:t>
+      </w:r>
+    </w:p>
+    <w:p>
+      <w:pPr>
+        <w:pStyle w:val="Titre1"/>
+      </w:pPr>
+      <w:bookmarkStart w:id="1" w:name="_Toc418000965"/>
+      <w:r>
+        <w:t>Etude d’opportunité</w:t>
+      </w:r>
+      <w:bookmarkEnd w:id="1"/>
+    </w:p>
+    <w:p>
+      <w:pPr>
+        <w:pStyle w:val="Titre1"/>
+      </w:pPr>
+      <w:bookmarkStart w:id="2" w:name="_Toc418000966"/>
+      <w:r>
+        <w:t>Analyse fonctionnelle</w:t>
+      </w:r>
+      <w:bookmarkEnd w:id="2"/>
+    </w:p>
+    <w:p>
+      <w:pPr>
+        <w:pStyle w:val="Titre2"/>
+      </w:pPr>
+      <w:bookmarkStart w:id="3" w:name="_Toc418000967"/>
+      <w:r>
+        <w:t>Généralité</w:t>
+      </w:r>
+      <w:bookmarkEnd w:id="3"/>
+    </w:p>
+    <w:p>
+      <w:pPr>
+        <w:pStyle w:val="Titre2"/>
+      </w:pPr>
+      <w:bookmarkStart w:id="4" w:name="_Toc418000968"/>
+      <w:r>
+        <w:t>Fonctions globales</w:t>
+      </w:r>
+      <w:bookmarkEnd w:id="4"/>
+    </w:p>
+    <w:p>
+      <w:pPr>
+        <w:pStyle w:val="Titre3"/>
+      </w:pPr>
+      <w:bookmarkStart w:id="5" w:name="_Toc418000969"/>
+      <w:r>
+        <w:t>Connexion au site</w:t>
+      </w:r>
+      <w:bookmarkEnd w:id="5"/>
+    </w:p>
+    <w:p>
+      <w:r>
+        <w:t>Un utilisateur anonyme peut se connecter au site s’il possède un déjà un compte</w:t>
       </w:r>
       <w:r>
         <w:t>.</w:t>
@@ -2294,56 +2132,538 @@
     </w:p>
     <w:p>
       <w:r>
-        <w:t xml:space="preserve">Dans le cadre du Module 306, je devais réaliser un projet dans le but de </w:t>
-      </w:r>
-    </w:p>
+        <w:t>Les informations nécessaires à la connexion sont :</w:t>
+      </w:r>
+    </w:p>
+    <w:p>
+      <w:pPr>
+        <w:pStyle w:val="Paragraphedeliste"/>
+        <w:numPr>
+          <w:ilvl w:val="0"/>
+          <w:numId w:val="5"/>
+        </w:numPr>
+      </w:pPr>
+      <w:r>
+        <w:t>L’email</w:t>
+      </w:r>
+    </w:p>
+    <w:p>
+      <w:pPr>
+        <w:pStyle w:val="Paragraphedeliste"/>
+        <w:numPr>
+          <w:ilvl w:val="0"/>
+          <w:numId w:val="5"/>
+        </w:numPr>
+      </w:pPr>
+      <w:r>
+        <w:t>Le mot de passe</w:t>
+      </w:r>
+    </w:p>
+    <w:p>
+      <w:pPr>
+        <w:pStyle w:val="Titre3"/>
+      </w:pPr>
+      <w:bookmarkStart w:id="6" w:name="_Toc418000970"/>
+      <w:r>
+        <w:t>Inscription au site</w:t>
+      </w:r>
+      <w:bookmarkEnd w:id="6"/>
+    </w:p>
+    <w:p>
+      <w:r>
+        <w:t>Un utilisateur anonyme peut s’inscrire au site</w:t>
+      </w:r>
+      <w:r>
+        <w:t xml:space="preserve"> </w:t>
+      </w:r>
+      <w:r>
+        <w:t xml:space="preserve">s’il </w:t>
+      </w:r>
+      <w:r>
+        <w:t>ne possède pas de</w:t>
+      </w:r>
+      <w:r>
+        <w:t xml:space="preserve"> compte</w:t>
+      </w:r>
+      <w:r>
+        <w:t>.</w:t>
+      </w:r>
+    </w:p>
+    <w:p>
+      <w:r>
+        <w:t>L</w:t>
+      </w:r>
+      <w:r>
+        <w:t>es informations nécessaires à la connexion sont :</w:t>
+      </w:r>
+    </w:p>
+    <w:p>
+      <w:pPr>
+        <w:pStyle w:val="Paragraphedeliste"/>
+        <w:numPr>
+          <w:ilvl w:val="0"/>
+          <w:numId w:val="5"/>
+        </w:numPr>
+      </w:pPr>
+      <w:r>
+        <w:t>Un pseudo non utilisé</w:t>
+      </w:r>
+    </w:p>
+    <w:p>
+      <w:pPr>
+        <w:pStyle w:val="Paragraphedeliste"/>
+        <w:numPr>
+          <w:ilvl w:val="0"/>
+          <w:numId w:val="5"/>
+        </w:numPr>
+      </w:pPr>
+      <w:r>
+        <w:t>Un email non utilisé</w:t>
+      </w:r>
+    </w:p>
+    <w:p>
+      <w:pPr>
+        <w:pStyle w:val="Paragraphedeliste"/>
+        <w:numPr>
+          <w:ilvl w:val="0"/>
+          <w:numId w:val="5"/>
+        </w:numPr>
+      </w:pPr>
+      <w:r>
+        <w:t>Un mot de passe</w:t>
+      </w:r>
+    </w:p>
+    <w:p>
+      <w:pPr>
+        <w:pStyle w:val="Paragraphedeliste"/>
+        <w:numPr>
+          <w:ilvl w:val="0"/>
+          <w:numId w:val="5"/>
+        </w:numPr>
+      </w:pPr>
+      <w:r>
+        <w:t>Une confirmation du mot de passe</w:t>
+      </w:r>
+    </w:p>
+    <w:p>
+      <w:pPr>
+        <w:pStyle w:val="Titre3"/>
+      </w:pPr>
+      <w:bookmarkStart w:id="7" w:name="_Toc418000971"/>
+      <w:r>
+        <w:t>Affiche la liste des recettes</w:t>
+      </w:r>
+      <w:bookmarkEnd w:id="7"/>
+    </w:p>
+    <w:p>
+      <w:r>
+        <w:t>Tout le monde</w:t>
+      </w:r>
+      <w:r>
+        <w:t xml:space="preserve"> peut afficher la liste des recettes, celles-ci peuvent être triées </w:t>
+      </w:r>
+      <w:r>
+        <w:t xml:space="preserve">par date ou </w:t>
+      </w:r>
+      <w:r>
+        <w:t>par note, il est également possible de rechercher une recette</w:t>
+      </w:r>
+      <w:r>
+        <w:t xml:space="preserve"> par son nom.</w:t>
+      </w:r>
+    </w:p>
+    <w:p>
+      <w:r>
+        <w:t>Pour un utilisateur connecté, il est également possible d’afficher uniquement ses recettes</w:t>
+      </w:r>
+      <w:r>
+        <w:t>.</w:t>
+      </w:r>
+    </w:p>
+    <w:p>
+      <w:r>
+        <w:t>Les informations récupérées sont les suivantes :</w:t>
+      </w:r>
+    </w:p>
+    <w:p>
+      <w:pPr>
+        <w:pStyle w:val="Paragraphedeliste"/>
+        <w:numPr>
+          <w:ilvl w:val="0"/>
+          <w:numId w:val="4"/>
+        </w:numPr>
+      </w:pPr>
+      <w:r>
+        <w:t xml:space="preserve">Le titre de la </w:t>
+      </w:r>
+      <w:r>
+        <w:t>recette</w:t>
+      </w:r>
+    </w:p>
+    <w:p>
+      <w:pPr>
+        <w:pStyle w:val="Paragraphedeliste"/>
+        <w:numPr>
+          <w:ilvl w:val="0"/>
+          <w:numId w:val="4"/>
+        </w:numPr>
+      </w:pPr>
+      <w:r>
+        <w:t>L’image représentant la recette</w:t>
+      </w:r>
+    </w:p>
+    <w:p>
+      <w:pPr>
+        <w:pStyle w:val="Paragraphedeliste"/>
+        <w:numPr>
+          <w:ilvl w:val="0"/>
+          <w:numId w:val="4"/>
+        </w:numPr>
+      </w:pPr>
+      <w:r>
+        <w:t>L’auteur de la recette</w:t>
+      </w:r>
+    </w:p>
+    <w:p>
+      <w:pPr>
+        <w:pStyle w:val="Paragraphedeliste"/>
+        <w:numPr>
+          <w:ilvl w:val="0"/>
+          <w:numId w:val="4"/>
+        </w:numPr>
+      </w:pPr>
+      <w:r>
+        <w:t>La date de publication de la recette</w:t>
+      </w:r>
+    </w:p>
+    <w:p>
+      <w:pPr>
+        <w:pStyle w:val="Paragraphedeliste"/>
+        <w:numPr>
+          <w:ilvl w:val="0"/>
+          <w:numId w:val="4"/>
+        </w:numPr>
+      </w:pPr>
+      <w:r>
+        <w:t>La moyenne des notes attribuées à la recette</w:t>
+      </w:r>
+    </w:p>
+    <w:p>
+      <w:pPr>
+        <w:pStyle w:val="Titre3"/>
+      </w:pPr>
+      <w:bookmarkStart w:id="8" w:name="_Toc418000972"/>
+      <w:r>
+        <w:lastRenderedPageBreak/>
+        <w:t>Afficher les détails d’une recette</w:t>
+      </w:r>
+      <w:bookmarkEnd w:id="8"/>
+    </w:p>
+    <w:p>
+      <w:r>
+        <w:t>Tout le monde peut consulter les détails d’une recette à partir de la liste.</w:t>
+      </w:r>
+    </w:p>
+    <w:p>
+      <w:r>
+        <w:t>L</w:t>
+      </w:r>
+      <w:r>
+        <w:t>es informations récupérées sont les suivantes :</w:t>
+      </w:r>
+    </w:p>
+    <w:p>
+      <w:pPr>
+        <w:pStyle w:val="Paragraphedeliste"/>
+        <w:numPr>
+          <w:ilvl w:val="0"/>
+          <w:numId w:val="4"/>
+        </w:numPr>
+      </w:pPr>
+      <w:r>
+        <w:t>Le titre de la recette</w:t>
+      </w:r>
+    </w:p>
+    <w:p>
+      <w:pPr>
+        <w:pStyle w:val="Paragraphedeliste"/>
+        <w:numPr>
+          <w:ilvl w:val="0"/>
+          <w:numId w:val="4"/>
+        </w:numPr>
+      </w:pPr>
+      <w:r>
+        <w:t>L’image représentant la recette</w:t>
+      </w:r>
+    </w:p>
+    <w:p>
+      <w:pPr>
+        <w:pStyle w:val="Paragraphedeliste"/>
+        <w:numPr>
+          <w:ilvl w:val="0"/>
+          <w:numId w:val="4"/>
+        </w:numPr>
+      </w:pPr>
+      <w:r>
+        <w:t>Les ingrédients qui composent la recette</w:t>
+      </w:r>
+    </w:p>
+    <w:p>
+      <w:pPr>
+        <w:pStyle w:val="Paragraphedeliste"/>
+        <w:numPr>
+          <w:ilvl w:val="0"/>
+          <w:numId w:val="4"/>
+        </w:numPr>
+      </w:pPr>
+      <w:r>
+        <w:t>Les quantités d’ingrédients nécessaires à la réalisation de la recette</w:t>
+      </w:r>
+    </w:p>
+    <w:p>
+      <w:pPr>
+        <w:pStyle w:val="Paragraphedeliste"/>
+        <w:numPr>
+          <w:ilvl w:val="0"/>
+          <w:numId w:val="4"/>
+        </w:numPr>
+      </w:pPr>
+      <w:r>
+        <w:t>L’explication pour la réalisation de la recette</w:t>
+      </w:r>
+    </w:p>
+    <w:p>
+      <w:pPr>
+        <w:pStyle w:val="Paragraphedeliste"/>
+        <w:numPr>
+          <w:ilvl w:val="0"/>
+          <w:numId w:val="4"/>
+        </w:numPr>
+      </w:pPr>
+      <w:r>
+        <w:t>L’auteur de la recette</w:t>
+      </w:r>
+    </w:p>
+    <w:p>
+      <w:pPr>
+        <w:pStyle w:val="Paragraphedeliste"/>
+        <w:numPr>
+          <w:ilvl w:val="0"/>
+          <w:numId w:val="4"/>
+        </w:numPr>
+      </w:pPr>
+      <w:r>
+        <w:t>La date de publication de la recette</w:t>
+      </w:r>
+    </w:p>
+    <w:p>
+      <w:pPr>
+        <w:pStyle w:val="Paragraphedeliste"/>
+        <w:numPr>
+          <w:ilvl w:val="0"/>
+          <w:numId w:val="4"/>
+        </w:numPr>
+      </w:pPr>
+      <w:r>
+        <w:t>La moyenne des notes attribuées à la recette</w:t>
+      </w:r>
+    </w:p>
+    <w:p>
+      <w:pPr>
+        <w:pStyle w:val="Paragraphedeliste"/>
+        <w:numPr>
+          <w:ilvl w:val="0"/>
+          <w:numId w:val="4"/>
+        </w:numPr>
+      </w:pPr>
+      <w:r>
+        <w:t>Les commentaires postés</w:t>
+      </w:r>
+      <w:r>
+        <w:t xml:space="preserve"> sur cette recette</w:t>
+      </w:r>
+    </w:p>
+    <w:p>
+      <w:pPr>
+        <w:pStyle w:val="Titre3"/>
+      </w:pPr>
+      <w:bookmarkStart w:id="9" w:name="_Toc418000973"/>
+      <w:r>
+        <w:t>Ajouter une nouvelle recette</w:t>
+      </w:r>
+      <w:bookmarkEnd w:id="9"/>
+    </w:p>
+    <w:p>
+      <w:r>
+        <w:t>Un utilisateur connecté peut ajouter une nouvelle recette</w:t>
+      </w:r>
+    </w:p>
+    <w:p>
+      <w:pPr>
+        <w:pStyle w:val="Titre3"/>
+      </w:pPr>
+      <w:bookmarkStart w:id="10" w:name="_Toc418000974"/>
+      <w:r>
+        <w:t>Modifier une recette</w:t>
+      </w:r>
+      <w:bookmarkEnd w:id="10"/>
+    </w:p>
+    <w:p>
+      <w:r>
+        <w:t>L’auteur de recette et les administrateur</w:t>
+      </w:r>
+      <w:r>
+        <w:t>s</w:t>
+      </w:r>
+      <w:r>
+        <w:t xml:space="preserve"> ont la possibilité de modifier une recette</w:t>
+      </w:r>
+      <w:r>
+        <w:t>.</w:t>
+      </w:r>
+      <w:bookmarkStart w:id="11" w:name="_GoBack"/>
+      <w:bookmarkEnd w:id="11"/>
+    </w:p>
+    <w:p>
+      <w:pPr>
+        <w:pStyle w:val="Titre3"/>
+      </w:pPr>
+      <w:bookmarkStart w:id="12" w:name="_Toc418000975"/>
+      <w:r>
+        <w:t>Supprimer une recette</w:t>
+      </w:r>
+      <w:bookmarkEnd w:id="12"/>
+    </w:p>
+    <w:p>
+      <w:r>
+        <w:t>L’auteur de recette et les administrateurs</w:t>
+      </w:r>
+      <w:r>
+        <w:t xml:space="preserve"> ont la possibilité de supprimer</w:t>
+      </w:r>
+      <w:r>
+        <w:t xml:space="preserve"> une recette</w:t>
+      </w:r>
+      <w:r>
+        <w:t>.</w:t>
+      </w:r>
+    </w:p>
+    <w:p>
+      <w:pPr>
+        <w:pStyle w:val="Titre3"/>
+      </w:pPr>
+      <w:bookmarkStart w:id="13" w:name="_Toc418000976"/>
+      <w:r>
+        <w:t>Ajouter un commentaire à une recette</w:t>
+      </w:r>
+      <w:bookmarkEnd w:id="13"/>
+    </w:p>
+    <w:p>
+      <w:r>
+        <w:t xml:space="preserve">Un </w:t>
+      </w:r>
+      <w:r>
+        <w:t>utilisateur connecté peut</w:t>
+      </w:r>
+      <w:r>
+        <w:t xml:space="preserve"> commenter une recette</w:t>
+      </w:r>
+      <w:r>
+        <w:t xml:space="preserve"> à partir de la page qui en affiche les détails</w:t>
+      </w:r>
+      <w:r>
+        <w:t>.</w:t>
+      </w:r>
+    </w:p>
+    <w:p>
+      <w:r>
+        <w:t xml:space="preserve">Les informations nécessaires à </w:t>
+      </w:r>
+      <w:r>
+        <w:t xml:space="preserve">l’ajout </w:t>
+      </w:r>
+      <w:r>
+        <w:t>d’un commentaire</w:t>
+      </w:r>
+      <w:r>
+        <w:t xml:space="preserve"> sont :</w:t>
+      </w:r>
+    </w:p>
+    <w:p>
+      <w:pPr>
+        <w:pStyle w:val="Paragraphedeliste"/>
+        <w:numPr>
+          <w:ilvl w:val="0"/>
+          <w:numId w:val="4"/>
+        </w:numPr>
+      </w:pPr>
+      <w:r>
+        <w:t>L’identifiant de la recette</w:t>
+      </w:r>
+    </w:p>
+    <w:p>
+      <w:pPr>
+        <w:pStyle w:val="Paragraphedeliste"/>
+        <w:numPr>
+          <w:ilvl w:val="0"/>
+          <w:numId w:val="4"/>
+        </w:numPr>
+      </w:pPr>
+      <w:r>
+        <w:t>L’identifiant de l’utilisateur qui poste la recette</w:t>
+      </w:r>
+    </w:p>
+    <w:p>
+      <w:pPr>
+        <w:pStyle w:val="Paragraphedeliste"/>
+        <w:numPr>
+          <w:ilvl w:val="0"/>
+          <w:numId w:val="4"/>
+        </w:numPr>
+      </w:pPr>
+      <w:r>
+        <w:t>Le commentaire</w:t>
+      </w:r>
+    </w:p>
+    <w:p/>
+    <w:p/>
+    <w:p/>
+    <w:p/>
     <w:p>
       <w:pPr>
         <w:pStyle w:val="Titre2"/>
       </w:pPr>
-      <w:bookmarkStart w:id="1" w:name="_GoBack"/>
-      <w:bookmarkEnd w:id="1"/>
-      <w:r>
-        <w:t>Analyse fonctionnelle</w:t>
-      </w:r>
+      <w:bookmarkStart w:id="14" w:name="_Toc418000977"/>
+      <w:r>
+        <w:t>Interface</w:t>
+      </w:r>
+      <w:r>
+        <w:t>s</w:t>
+      </w:r>
+      <w:bookmarkEnd w:id="14"/>
     </w:p>
     <w:p>
       <w:pPr>
         <w:pStyle w:val="Titre2"/>
       </w:pPr>
-      <w:bookmarkStart w:id="2" w:name="_Toc417560960"/>
-      <w:r>
-        <w:t>Fonctions globales</w:t>
-      </w:r>
-      <w:bookmarkEnd w:id="2"/>
-    </w:p>
-    <w:p/>
-    <w:p>
-      <w:pPr>
-        <w:rPr>
-          <w:b/>
-        </w:rPr>
-      </w:pPr>
-      <w:r>
-        <w:rPr>
-          <w:b/>
-        </w:rPr>
-        <w:br w:type="page"/>
-      </w:r>
+      <w:bookmarkStart w:id="15" w:name="_Toc418000978"/>
+      <w:r>
+        <w:t>Fonctions particulières</w:t>
+      </w:r>
+      <w:bookmarkEnd w:id="15"/>
     </w:p>
     <w:p>
       <w:pPr>
         <w:pStyle w:val="Titre2"/>
       </w:pPr>
-      <w:bookmarkStart w:id="3" w:name="_Toc417560961"/>
-      <w:r>
-        <w:lastRenderedPageBreak/>
-        <w:t>Interface</w:t>
-      </w:r>
-      <w:r>
-        <w:t>s</w:t>
-      </w:r>
-      <w:bookmarkEnd w:id="3"/>
+      <w:bookmarkStart w:id="16" w:name="_Toc418000979"/>
+      <w:r>
+        <w:t>E</w:t>
+      </w:r>
+      <w:r>
+        <w:t>léments de sécurité</w:t>
+      </w:r>
+      <w:bookmarkEnd w:id="16"/>
     </w:p>
     <w:p>
       <w:pPr>
@@ -2364,32 +2684,32 @@
       <w:pPr>
         <w:pStyle w:val="Titre1"/>
       </w:pPr>
-      <w:bookmarkStart w:id="4" w:name="_Toc417560963"/>
+      <w:bookmarkStart w:id="17" w:name="_Toc418000980"/>
       <w:r>
         <w:lastRenderedPageBreak/>
         <w:t>Analyse Organique</w:t>
       </w:r>
-      <w:bookmarkEnd w:id="4"/>
+      <w:bookmarkEnd w:id="17"/>
     </w:p>
     <w:p>
       <w:pPr>
         <w:pStyle w:val="Titre2"/>
       </w:pPr>
-      <w:bookmarkStart w:id="5" w:name="_Toc417560964"/>
+      <w:bookmarkStart w:id="18" w:name="_Toc418000981"/>
       <w:r>
         <w:t>Généralité</w:t>
       </w:r>
-      <w:bookmarkEnd w:id="5"/>
+      <w:bookmarkEnd w:id="18"/>
     </w:p>
     <w:p>
       <w:pPr>
         <w:pStyle w:val="Titre2"/>
       </w:pPr>
-      <w:bookmarkStart w:id="6" w:name="_Toc417560965"/>
+      <w:bookmarkStart w:id="19" w:name="_Toc418000982"/>
       <w:r>
         <w:t>Description des méthodes (algorithmes) de résolution</w:t>
       </w:r>
-      <w:bookmarkEnd w:id="6"/>
+      <w:bookmarkEnd w:id="19"/>
     </w:p>
     <w:p>
       <w:pPr>
@@ -2413,22 +2733,22 @@
         <w:pStyle w:val="Titre1"/>
         <w:spacing w:before="0" w:afterLines="60" w:after="144"/>
       </w:pPr>
-      <w:bookmarkStart w:id="7" w:name="_Toc417560980"/>
+      <w:bookmarkStart w:id="20" w:name="_Toc418000983"/>
       <w:r>
         <w:lastRenderedPageBreak/>
         <w:t>Tests</w:t>
       </w:r>
-      <w:bookmarkEnd w:id="7"/>
+      <w:bookmarkEnd w:id="20"/>
     </w:p>
     <w:p>
       <w:pPr>
         <w:pStyle w:val="Titre2"/>
       </w:pPr>
-      <w:bookmarkStart w:id="8" w:name="_Toc417560981"/>
+      <w:bookmarkStart w:id="21" w:name="_Toc418000984"/>
       <w:r>
         <w:t>Plan de test</w:t>
       </w:r>
-      <w:bookmarkEnd w:id="8"/>
+      <w:bookmarkEnd w:id="21"/>
     </w:p>
     <w:p>
       <w:pPr>
@@ -2456,7 +2776,7 @@
           <w:rStyle w:val="Titre2Car"/>
         </w:rPr>
       </w:pPr>
-      <w:bookmarkStart w:id="9" w:name="_Toc417560982"/>
+      <w:bookmarkStart w:id="22" w:name="_Toc418000985"/>
       <w:r>
         <w:rPr>
           <w:rStyle w:val="Titre2Car"/>
@@ -2470,7 +2790,7 @@
         </w:rPr>
         <w:t>test</w:t>
       </w:r>
-      <w:bookmarkEnd w:id="9"/>
+      <w:bookmarkEnd w:id="22"/>
     </w:p>
     <w:p>
       <w:r>
@@ -2493,7 +2813,7 @@
       <w:pPr>
         <w:pStyle w:val="Titre1"/>
       </w:pPr>
-      <w:bookmarkStart w:id="10" w:name="_Toc417560983"/>
+      <w:bookmarkStart w:id="23" w:name="_Toc418000986"/>
       <w:r>
         <w:lastRenderedPageBreak/>
         <w:t>Con</w:t>
@@ -2504,23 +2824,23 @@
       <w:r>
         <w:t>lusion</w:t>
       </w:r>
-      <w:bookmarkEnd w:id="10"/>
+      <w:bookmarkEnd w:id="23"/>
     </w:p>
     <w:p>
       <w:pPr>
         <w:pStyle w:val="Titre2"/>
       </w:pPr>
-      <w:bookmarkStart w:id="11" w:name="_Toc417560984"/>
+      <w:bookmarkStart w:id="24" w:name="_Toc418000987"/>
       <w:r>
         <w:t>Améliorations</w:t>
       </w:r>
-      <w:bookmarkEnd w:id="11"/>
+      <w:bookmarkEnd w:id="24"/>
     </w:p>
     <w:p>
       <w:pPr>
         <w:pStyle w:val="Titre2"/>
       </w:pPr>
-      <w:bookmarkStart w:id="12" w:name="_Toc417560985"/>
+      <w:bookmarkStart w:id="25" w:name="_Toc418000988"/>
       <w:r>
         <w:t>Comparaison é</w:t>
       </w:r>
@@ -2533,7 +2853,7 @@
       <w:r>
         <w:t>inal</w:t>
       </w:r>
-      <w:bookmarkEnd w:id="12"/>
+      <w:bookmarkEnd w:id="25"/>
     </w:p>
     <w:p/>
     <w:sectPr>
@@ -2615,13 +2935,8 @@
     <w:pPr>
       <w:pStyle w:val="Pieddepage"/>
     </w:pPr>
-    <w:proofErr w:type="spellStart"/>
     <w:r>
-      <w:t>Cedric</w:t>
-    </w:r>
-    <w:proofErr w:type="spellEnd"/>
-    <w:r>
-      <w:t xml:space="preserve"> Dos Reis</w:t>
+      <w:t>Cedric Dos Reis</w:t>
     </w:r>
   </w:p>
 </w:ftr>
@@ -2658,7 +2973,7 @@
             <w:noProof/>
             <w:lang w:val="fr-FR"/>
           </w:rPr>
-          <w:t>8</w:t>
+          <w:t>5</w:t>
         </w:r>
         <w:r>
           <w:fldChar w:fldCharType="end"/>
@@ -2705,13 +3020,8 @@
     <w:pPr>
       <w:pStyle w:val="En-tte"/>
     </w:pPr>
-    <w:proofErr w:type="spellStart"/>
     <w:r>
-      <w:t>FlagNet</w:t>
-    </w:r>
-    <w:proofErr w:type="spellEnd"/>
-    <w:r>
-      <w:t xml:space="preserve"> – Doc Technique</w:t>
+      <w:t>FlagNet – Doc Technique</w:t>
     </w:r>
     <w:r>
       <w:ptab w:relativeTo="margin" w:alignment="center" w:leader="none"/>
@@ -2732,6 +3042,118 @@
 <file path=word/numbering.xml><?xml version="1.0" encoding="utf-8"?>
 <w:numbering xmlns:wpc="http://schemas.microsoft.com/office/word/2010/wordprocessingCanvas" xmlns:mc="http://schemas.openxmlformats.org/markup-compatibility/2006" xmlns:o="urn:schemas-microsoft-com:office:office" xmlns:r="http://schemas.openxmlformats.org/officeDocument/2006/relationships" xmlns:m="http://schemas.openxmlformats.org/officeDocument/2006/math" xmlns:v="urn:schemas-microsoft-com:vml" xmlns:wp14="http://schemas.microsoft.com/office/word/2010/wordprocessingDrawing" xmlns:wp="http://schemas.openxmlformats.org/drawingml/2006/wordprocessingDrawing" xmlns:w10="urn:schemas-microsoft-com:office:word" xmlns:w="http://schemas.openxmlformats.org/wordprocessingml/2006/main" xmlns:w14="http://schemas.microsoft.com/office/word/2010/wordml" xmlns:wpg="http://schemas.microsoft.com/office/word/2010/wordprocessingGroup" xmlns:wpi="http://schemas.microsoft.com/office/word/2010/wordprocessingInk" xmlns:wne="http://schemas.microsoft.com/office/word/2006/wordml" xmlns:wps="http://schemas.microsoft.com/office/word/2010/wordprocessingShape" mc:Ignorable="w14 wp14">
   <w:abstractNum w:abstractNumId="0">
+    <w:nsid w:val="0E574779"/>
+    <w:multiLevelType w:val="hybridMultilevel"/>
+    <w:tmpl w:val="A32C7D0A"/>
+    <w:lvl w:ilvl="0" w:tplc="D494B7BE">
+      <w:numFmt w:val="bullet"/>
+      <w:lvlText w:val="-"/>
+      <w:lvlJc w:val="left"/>
+      <w:pPr>
+        <w:ind w:left="1065" w:hanging="360"/>
+      </w:pPr>
+      <w:rPr>
+        <w:rFonts w:ascii="Century Gothic" w:eastAsiaTheme="minorHAnsi" w:hAnsi="Century Gothic" w:cstheme="minorBidi" w:hint="default"/>
+      </w:rPr>
+    </w:lvl>
+    <w:lvl w:ilvl="1" w:tplc="100C0003" w:tentative="1">
+      <w:start w:val="1"/>
+      <w:numFmt w:val="bullet"/>
+      <w:lvlText w:val="o"/>
+      <w:lvlJc w:val="left"/>
+      <w:pPr>
+        <w:ind w:left="1785" w:hanging="360"/>
+      </w:pPr>
+      <w:rPr>
+        <w:rFonts w:ascii="Courier New" w:hAnsi="Courier New" w:cs="Courier New" w:hint="default"/>
+      </w:rPr>
+    </w:lvl>
+    <w:lvl w:ilvl="2" w:tplc="100C0005" w:tentative="1">
+      <w:start w:val="1"/>
+      <w:numFmt w:val="bullet"/>
+      <w:lvlText w:val=""/>
+      <w:lvlJc w:val="left"/>
+      <w:pPr>
+        <w:ind w:left="2505" w:hanging="360"/>
+      </w:pPr>
+      <w:rPr>
+        <w:rFonts w:ascii="Wingdings" w:hAnsi="Wingdings" w:hint="default"/>
+      </w:rPr>
+    </w:lvl>
+    <w:lvl w:ilvl="3" w:tplc="100C0001" w:tentative="1">
+      <w:start w:val="1"/>
+      <w:numFmt w:val="bullet"/>
+      <w:lvlText w:val=""/>
+      <w:lvlJc w:val="left"/>
+      <w:pPr>
+        <w:ind w:left="3225" w:hanging="360"/>
+      </w:pPr>
+      <w:rPr>
+        <w:rFonts w:ascii="Symbol" w:hAnsi="Symbol" w:hint="default"/>
+      </w:rPr>
+    </w:lvl>
+    <w:lvl w:ilvl="4" w:tplc="100C0003" w:tentative="1">
+      <w:start w:val="1"/>
+      <w:numFmt w:val="bullet"/>
+      <w:lvlText w:val="o"/>
+      <w:lvlJc w:val="left"/>
+      <w:pPr>
+        <w:ind w:left="3945" w:hanging="360"/>
+      </w:pPr>
+      <w:rPr>
+        <w:rFonts w:ascii="Courier New" w:hAnsi="Courier New" w:cs="Courier New" w:hint="default"/>
+      </w:rPr>
+    </w:lvl>
+    <w:lvl w:ilvl="5" w:tplc="100C0005" w:tentative="1">
+      <w:start w:val="1"/>
+      <w:numFmt w:val="bullet"/>
+      <w:lvlText w:val=""/>
+      <w:lvlJc w:val="left"/>
+      <w:pPr>
+        <w:ind w:left="4665" w:hanging="360"/>
+      </w:pPr>
+      <w:rPr>
+        <w:rFonts w:ascii="Wingdings" w:hAnsi="Wingdings" w:hint="default"/>
+      </w:rPr>
+    </w:lvl>
+    <w:lvl w:ilvl="6" w:tplc="100C0001" w:tentative="1">
+      <w:start w:val="1"/>
+      <w:numFmt w:val="bullet"/>
+      <w:lvlText w:val=""/>
+      <w:lvlJc w:val="left"/>
+      <w:pPr>
+        <w:ind w:left="5385" w:hanging="360"/>
+      </w:pPr>
+      <w:rPr>
+        <w:rFonts w:ascii="Symbol" w:hAnsi="Symbol" w:hint="default"/>
+      </w:rPr>
+    </w:lvl>
+    <w:lvl w:ilvl="7" w:tplc="100C0003" w:tentative="1">
+      <w:start w:val="1"/>
+      <w:numFmt w:val="bullet"/>
+      <w:lvlText w:val="o"/>
+      <w:lvlJc w:val="left"/>
+      <w:pPr>
+        <w:ind w:left="6105" w:hanging="360"/>
+      </w:pPr>
+      <w:rPr>
+        <w:rFonts w:ascii="Courier New" w:hAnsi="Courier New" w:cs="Courier New" w:hint="default"/>
+      </w:rPr>
+    </w:lvl>
+    <w:lvl w:ilvl="8" w:tplc="100C0005" w:tentative="1">
+      <w:start w:val="1"/>
+      <w:numFmt w:val="bullet"/>
+      <w:lvlText w:val=""/>
+      <w:lvlJc w:val="left"/>
+      <w:pPr>
+        <w:ind w:left="6825" w:hanging="360"/>
+      </w:pPr>
+      <w:rPr>
+        <w:rFonts w:ascii="Wingdings" w:hAnsi="Wingdings" w:hint="default"/>
+      </w:rPr>
+    </w:lvl>
+  </w:abstractNum>
+  <w:abstractNum w:abstractNumId="1">
     <w:nsid w:val="2398496D"/>
     <w:multiLevelType w:val="hybridMultilevel"/>
     <w:tmpl w:val="222E8ABE"/>
@@ -2844,7 +3266,119 @@
       </w:rPr>
     </w:lvl>
   </w:abstractNum>
-  <w:abstractNum w:abstractNumId="1">
+  <w:abstractNum w:abstractNumId="2">
+    <w:nsid w:val="25420E29"/>
+    <w:multiLevelType w:val="hybridMultilevel"/>
+    <w:tmpl w:val="E6C00D1A"/>
+    <w:lvl w:ilvl="0" w:tplc="D494B7BE">
+      <w:numFmt w:val="bullet"/>
+      <w:lvlText w:val="-"/>
+      <w:lvlJc w:val="left"/>
+      <w:pPr>
+        <w:ind w:left="1065" w:hanging="360"/>
+      </w:pPr>
+      <w:rPr>
+        <w:rFonts w:ascii="Century Gothic" w:eastAsiaTheme="minorHAnsi" w:hAnsi="Century Gothic" w:cstheme="minorBidi" w:hint="default"/>
+      </w:rPr>
+    </w:lvl>
+    <w:lvl w:ilvl="1" w:tplc="100C0003" w:tentative="1">
+      <w:start w:val="1"/>
+      <w:numFmt w:val="bullet"/>
+      <w:lvlText w:val="o"/>
+      <w:lvlJc w:val="left"/>
+      <w:pPr>
+        <w:ind w:left="1440" w:hanging="360"/>
+      </w:pPr>
+      <w:rPr>
+        <w:rFonts w:ascii="Courier New" w:hAnsi="Courier New" w:cs="Courier New" w:hint="default"/>
+      </w:rPr>
+    </w:lvl>
+    <w:lvl w:ilvl="2" w:tplc="100C0005" w:tentative="1">
+      <w:start w:val="1"/>
+      <w:numFmt w:val="bullet"/>
+      <w:lvlText w:val=""/>
+      <w:lvlJc w:val="left"/>
+      <w:pPr>
+        <w:ind w:left="2160" w:hanging="360"/>
+      </w:pPr>
+      <w:rPr>
+        <w:rFonts w:ascii="Wingdings" w:hAnsi="Wingdings" w:hint="default"/>
+      </w:rPr>
+    </w:lvl>
+    <w:lvl w:ilvl="3" w:tplc="100C0001" w:tentative="1">
+      <w:start w:val="1"/>
+      <w:numFmt w:val="bullet"/>
+      <w:lvlText w:val=""/>
+      <w:lvlJc w:val="left"/>
+      <w:pPr>
+        <w:ind w:left="2880" w:hanging="360"/>
+      </w:pPr>
+      <w:rPr>
+        <w:rFonts w:ascii="Symbol" w:hAnsi="Symbol" w:hint="default"/>
+      </w:rPr>
+    </w:lvl>
+    <w:lvl w:ilvl="4" w:tplc="100C0003" w:tentative="1">
+      <w:start w:val="1"/>
+      <w:numFmt w:val="bullet"/>
+      <w:lvlText w:val="o"/>
+      <w:lvlJc w:val="left"/>
+      <w:pPr>
+        <w:ind w:left="3600" w:hanging="360"/>
+      </w:pPr>
+      <w:rPr>
+        <w:rFonts w:ascii="Courier New" w:hAnsi="Courier New" w:cs="Courier New" w:hint="default"/>
+      </w:rPr>
+    </w:lvl>
+    <w:lvl w:ilvl="5" w:tplc="100C0005" w:tentative="1">
+      <w:start w:val="1"/>
+      <w:numFmt w:val="bullet"/>
+      <w:lvlText w:val=""/>
+      <w:lvlJc w:val="left"/>
+      <w:pPr>
+        <w:ind w:left="4320" w:hanging="360"/>
+      </w:pPr>
+      <w:rPr>
+        <w:rFonts w:ascii="Wingdings" w:hAnsi="Wingdings" w:hint="default"/>
+      </w:rPr>
+    </w:lvl>
+    <w:lvl w:ilvl="6" w:tplc="100C0001" w:tentative="1">
+      <w:start w:val="1"/>
+      <w:numFmt w:val="bullet"/>
+      <w:lvlText w:val=""/>
+      <w:lvlJc w:val="left"/>
+      <w:pPr>
+        <w:ind w:left="5040" w:hanging="360"/>
+      </w:pPr>
+      <w:rPr>
+        <w:rFonts w:ascii="Symbol" w:hAnsi="Symbol" w:hint="default"/>
+      </w:rPr>
+    </w:lvl>
+    <w:lvl w:ilvl="7" w:tplc="100C0003" w:tentative="1">
+      <w:start w:val="1"/>
+      <w:numFmt w:val="bullet"/>
+      <w:lvlText w:val="o"/>
+      <w:lvlJc w:val="left"/>
+      <w:pPr>
+        <w:ind w:left="5760" w:hanging="360"/>
+      </w:pPr>
+      <w:rPr>
+        <w:rFonts w:ascii="Courier New" w:hAnsi="Courier New" w:cs="Courier New" w:hint="default"/>
+      </w:rPr>
+    </w:lvl>
+    <w:lvl w:ilvl="8" w:tplc="100C0005" w:tentative="1">
+      <w:start w:val="1"/>
+      <w:numFmt w:val="bullet"/>
+      <w:lvlText w:val=""/>
+      <w:lvlJc w:val="left"/>
+      <w:pPr>
+        <w:ind w:left="6480" w:hanging="360"/>
+      </w:pPr>
+      <w:rPr>
+        <w:rFonts w:ascii="Wingdings" w:hAnsi="Wingdings" w:hint="default"/>
+      </w:rPr>
+    </w:lvl>
+  </w:abstractNum>
+  <w:abstractNum w:abstractNumId="3">
     <w:nsid w:val="5DCB00BD"/>
     <w:multiLevelType w:val="hybridMultilevel"/>
     <w:tmpl w:val="6434947C"/>
@@ -2957,11 +3491,132 @@
       </w:rPr>
     </w:lvl>
   </w:abstractNum>
+  <w:abstractNum w:abstractNumId="4">
+    <w:nsid w:val="6DAE0386"/>
+    <w:multiLevelType w:val="hybridMultilevel"/>
+    <w:tmpl w:val="66EE239C"/>
+    <w:lvl w:ilvl="0" w:tplc="D494B7BE">
+      <w:numFmt w:val="bullet"/>
+      <w:lvlText w:val="-"/>
+      <w:lvlJc w:val="left"/>
+      <w:pPr>
+        <w:ind w:left="1065" w:hanging="360"/>
+      </w:pPr>
+      <w:rPr>
+        <w:rFonts w:ascii="Century Gothic" w:eastAsiaTheme="minorHAnsi" w:hAnsi="Century Gothic" w:cstheme="minorBidi" w:hint="default"/>
+      </w:rPr>
+    </w:lvl>
+    <w:lvl w:ilvl="1" w:tplc="100C0003" w:tentative="1">
+      <w:start w:val="1"/>
+      <w:numFmt w:val="bullet"/>
+      <w:lvlText w:val="o"/>
+      <w:lvlJc w:val="left"/>
+      <w:pPr>
+        <w:ind w:left="1785" w:hanging="360"/>
+      </w:pPr>
+      <w:rPr>
+        <w:rFonts w:ascii="Courier New" w:hAnsi="Courier New" w:cs="Courier New" w:hint="default"/>
+      </w:rPr>
+    </w:lvl>
+    <w:lvl w:ilvl="2" w:tplc="100C0005" w:tentative="1">
+      <w:start w:val="1"/>
+      <w:numFmt w:val="bullet"/>
+      <w:lvlText w:val=""/>
+      <w:lvlJc w:val="left"/>
+      <w:pPr>
+        <w:ind w:left="2505" w:hanging="360"/>
+      </w:pPr>
+      <w:rPr>
+        <w:rFonts w:ascii="Wingdings" w:hAnsi="Wingdings" w:hint="default"/>
+      </w:rPr>
+    </w:lvl>
+    <w:lvl w:ilvl="3" w:tplc="100C0001" w:tentative="1">
+      <w:start w:val="1"/>
+      <w:numFmt w:val="bullet"/>
+      <w:lvlText w:val=""/>
+      <w:lvlJc w:val="left"/>
+      <w:pPr>
+        <w:ind w:left="3225" w:hanging="360"/>
+      </w:pPr>
+      <w:rPr>
+        <w:rFonts w:ascii="Symbol" w:hAnsi="Symbol" w:hint="default"/>
+      </w:rPr>
+    </w:lvl>
+    <w:lvl w:ilvl="4" w:tplc="100C0003" w:tentative="1">
+      <w:start w:val="1"/>
+      <w:numFmt w:val="bullet"/>
+      <w:lvlText w:val="o"/>
+      <w:lvlJc w:val="left"/>
+      <w:pPr>
+        <w:ind w:left="3945" w:hanging="360"/>
+      </w:pPr>
+      <w:rPr>
+        <w:rFonts w:ascii="Courier New" w:hAnsi="Courier New" w:cs="Courier New" w:hint="default"/>
+      </w:rPr>
+    </w:lvl>
+    <w:lvl w:ilvl="5" w:tplc="100C0005" w:tentative="1">
+      <w:start w:val="1"/>
+      <w:numFmt w:val="bullet"/>
+      <w:lvlText w:val=""/>
+      <w:lvlJc w:val="left"/>
+      <w:pPr>
+        <w:ind w:left="4665" w:hanging="360"/>
+      </w:pPr>
+      <w:rPr>
+        <w:rFonts w:ascii="Wingdings" w:hAnsi="Wingdings" w:hint="default"/>
+      </w:rPr>
+    </w:lvl>
+    <w:lvl w:ilvl="6" w:tplc="100C0001" w:tentative="1">
+      <w:start w:val="1"/>
+      <w:numFmt w:val="bullet"/>
+      <w:lvlText w:val=""/>
+      <w:lvlJc w:val="left"/>
+      <w:pPr>
+        <w:ind w:left="5385" w:hanging="360"/>
+      </w:pPr>
+      <w:rPr>
+        <w:rFonts w:ascii="Symbol" w:hAnsi="Symbol" w:hint="default"/>
+      </w:rPr>
+    </w:lvl>
+    <w:lvl w:ilvl="7" w:tplc="100C0003" w:tentative="1">
+      <w:start w:val="1"/>
+      <w:numFmt w:val="bullet"/>
+      <w:lvlText w:val="o"/>
+      <w:lvlJc w:val="left"/>
+      <w:pPr>
+        <w:ind w:left="6105" w:hanging="360"/>
+      </w:pPr>
+      <w:rPr>
+        <w:rFonts w:ascii="Courier New" w:hAnsi="Courier New" w:cs="Courier New" w:hint="default"/>
+      </w:rPr>
+    </w:lvl>
+    <w:lvl w:ilvl="8" w:tplc="100C0005" w:tentative="1">
+      <w:start w:val="1"/>
+      <w:numFmt w:val="bullet"/>
+      <w:lvlText w:val=""/>
+      <w:lvlJc w:val="left"/>
+      <w:pPr>
+        <w:ind w:left="6825" w:hanging="360"/>
+      </w:pPr>
+      <w:rPr>
+        <w:rFonts w:ascii="Wingdings" w:hAnsi="Wingdings" w:hint="default"/>
+      </w:rPr>
+    </w:lvl>
+  </w:abstractNum>
   <w:num w:numId="1">
+    <w:abstractNumId w:val="3"/>
+  </w:num>
+  <w:num w:numId="2">
     <w:abstractNumId w:val="1"/>
   </w:num>
-  <w:num w:numId="2">
+  <w:num w:numId="3">
     <w:abstractNumId w:val="0"/>
+  </w:num>
+  <w:num w:numId="4">
+    <w:abstractNumId w:val="2"/>
+  </w:num>
+  <w:num w:numId="5">
+    <w:abstractNumId w:val="4"/>
   </w:num>
 </w:numbering>
 </file>
@@ -4548,7 +5203,7 @@
 </file>
 
 <file path=customXml/itemProps2.xml><?xml version="1.0" encoding="utf-8"?>
-<ds:datastoreItem xmlns:ds="http://schemas.openxmlformats.org/officeDocument/2006/customXml" ds:itemID="{91727E45-9EDF-4769-8BB1-2A3AEBA5BFA2}">
+<ds:datastoreItem xmlns:ds="http://schemas.openxmlformats.org/officeDocument/2006/customXml" ds:itemID="{3EC538B9-1333-4DCA-BE67-4161951D79AF}">
   <ds:schemaRefs>
     <ds:schemaRef ds:uri="http://schemas.openxmlformats.org/officeDocument/2006/bibliography"/>
   </ds:schemaRefs>

</xml_diff>

<commit_message>
TopRecettes : Doc description interface
</commit_message>
<xml_diff>
--- a/docs/DocTechnique_CedricDosReis.docx
+++ b/docs/DocTechnique_CedricDosReis.docx
@@ -74,7 +74,7 @@
                         <w:rFonts w:asciiTheme="majorHAnsi" w:eastAsiaTheme="majorEastAsia" w:hAnsiTheme="majorHAnsi" w:cstheme="majorBidi"/>
                         <w:caps/>
                       </w:rPr>
-                      <w:t>CFPT-i – I.IN-P4a</w:t>
+                      <w:t>CFPT</w:t>
                     </w:r>
                   </w:p>
                 </w:tc>
@@ -118,6 +118,7 @@
                         <w:szCs w:val="80"/>
                       </w:rPr>
                     </w:pPr>
+                    <w:proofErr w:type="spellStart"/>
                     <w:r>
                       <w:rPr>
                         <w:rFonts w:asciiTheme="majorHAnsi" w:eastAsiaTheme="majorEastAsia" w:hAnsiTheme="majorHAnsi" w:cstheme="majorBidi"/>
@@ -126,6 +127,7 @@
                       </w:rPr>
                       <w:t>TopRecettes</w:t>
                     </w:r>
+                    <w:proofErr w:type="spellEnd"/>
                   </w:p>
                 </w:tc>
               </w:sdtContent>
@@ -168,13 +170,23 @@
                         <w:szCs w:val="44"/>
                       </w:rPr>
                     </w:pPr>
+                    <w:proofErr w:type="spellStart"/>
                     <w:r>
                       <w:rPr>
                         <w:rFonts w:asciiTheme="majorHAnsi" w:eastAsiaTheme="majorEastAsia" w:hAnsiTheme="majorHAnsi" w:cstheme="majorBidi"/>
                         <w:sz w:val="44"/>
                         <w:szCs w:val="44"/>
                       </w:rPr>
-                      <w:t>Cedric Dos Reis</w:t>
+                      <w:t>Cedric</w:t>
+                    </w:r>
+                    <w:proofErr w:type="spellEnd"/>
+                    <w:r>
+                      <w:rPr>
+                        <w:rFonts w:asciiTheme="majorHAnsi" w:eastAsiaTheme="majorEastAsia" w:hAnsiTheme="majorHAnsi" w:cstheme="majorBidi"/>
+                        <w:sz w:val="44"/>
+                        <w:szCs w:val="44"/>
+                      </w:rPr>
+                      <w:t xml:space="preserve"> Dos Reis</w:t>
                     </w:r>
                   </w:p>
                 </w:tc>
@@ -2069,8 +2081,13 @@
         <w:t>t de réaliser un site web qui permet de gérer des recettes de cuisine. Les recettes appartiennent</w:t>
       </w:r>
       <w:r>
-        <w:t xml:space="preserve"> à une catégorie de plat. Elles sont composées d’ingrédients avec différentes quantitées</w:t>
-      </w:r>
+        <w:t xml:space="preserve"> à une catégorie de plat. Elles sont composées d’ingrédients avec différentes </w:t>
+      </w:r>
+      <w:proofErr w:type="spellStart"/>
+      <w:r>
+        <w:t>quantitées</w:t>
+      </w:r>
+      <w:proofErr w:type="spellEnd"/>
     </w:p>
     <w:p>
       <w:pPr>
@@ -2177,13 +2194,7 @@
         <w:t xml:space="preserve"> </w:t>
       </w:r>
       <w:r>
-        <w:t xml:space="preserve">s’il </w:t>
-      </w:r>
-      <w:r>
-        <w:t>ne possède pas de</w:t>
-      </w:r>
-      <w:r>
-        <w:t xml:space="preserve"> compte</w:t>
+        <w:t>s’il ne possède pas de compte</w:t>
       </w:r>
       <w:r>
         <w:t>.</w:t>
@@ -2191,10 +2202,7 @@
     </w:p>
     <w:p>
       <w:r>
-        <w:t>L</w:t>
-      </w:r>
-      <w:r>
-        <w:t>es informations nécessaires à la connexion sont :</w:t>
+        <w:t>Les informations nécessaires à la connexion sont :</w:t>
       </w:r>
     </w:p>
     <w:p>
@@ -2366,10 +2374,7 @@
     </w:p>
     <w:p>
       <w:r>
-        <w:t>L</w:t>
-      </w:r>
-      <w:r>
-        <w:t>es informations récupérées sont les suivantes :</w:t>
+        <w:t>Les informations récupérées sont les suivantes :</w:t>
       </w:r>
     </w:p>
     <w:p>
@@ -2521,61 +2526,47 @@
       <w:r>
         <w:t>.</w:t>
       </w:r>
-      <w:bookmarkStart w:id="11" w:name="_GoBack"/>
+    </w:p>
+    <w:p>
+      <w:pPr>
+        <w:pStyle w:val="Titre3"/>
+      </w:pPr>
+      <w:bookmarkStart w:id="11" w:name="_Toc418000975"/>
+      <w:r>
+        <w:t>Supprimer une recette</w:t>
+      </w:r>
       <w:bookmarkEnd w:id="11"/>
     </w:p>
     <w:p>
+      <w:r>
+        <w:t>L’auteur de recette et les administrateurs ont la possibilité de supprimer une recette</w:t>
+      </w:r>
+      <w:r>
+        <w:t>.</w:t>
+      </w:r>
+    </w:p>
+    <w:p>
       <w:pPr>
         <w:pStyle w:val="Titre3"/>
       </w:pPr>
-      <w:bookmarkStart w:id="12" w:name="_Toc418000975"/>
-      <w:r>
-        <w:t>Supprimer une recette</w:t>
+      <w:bookmarkStart w:id="12" w:name="_Toc418000976"/>
+      <w:r>
+        <w:t>Ajouter un commentaire à une recette</w:t>
       </w:r>
       <w:bookmarkEnd w:id="12"/>
     </w:p>
     <w:p>
       <w:r>
-        <w:t>L’auteur de recette et les administrateurs</w:t>
-      </w:r>
-      <w:r>
-        <w:t xml:space="preserve"> ont la possibilité de supprimer</w:t>
-      </w:r>
-      <w:r>
-        <w:t xml:space="preserve"> une recette</w:t>
+        <w:t>Un utilisateur connecté peut commenter une recette</w:t>
+      </w:r>
+      <w:r>
+        <w:t xml:space="preserve"> à partir de la page qui en affiche les détails</w:t>
       </w:r>
       <w:r>
         <w:t>.</w:t>
       </w:r>
     </w:p>
     <w:p>
-      <w:pPr>
-        <w:pStyle w:val="Titre3"/>
-      </w:pPr>
-      <w:bookmarkStart w:id="13" w:name="_Toc418000976"/>
-      <w:r>
-        <w:t>Ajouter un commentaire à une recette</w:t>
-      </w:r>
-      <w:bookmarkEnd w:id="13"/>
-    </w:p>
-    <w:p>
-      <w:r>
-        <w:t xml:space="preserve">Un </w:t>
-      </w:r>
-      <w:r>
-        <w:t>utilisateur connecté peut</w:t>
-      </w:r>
-      <w:r>
-        <w:t xml:space="preserve"> commenter une recette</w:t>
-      </w:r>
-      <w:r>
-        <w:t xml:space="preserve"> à partir de la page qui en affiche les détails</w:t>
-      </w:r>
-      <w:r>
-        <w:t>.</w:t>
-      </w:r>
-    </w:p>
-    <w:p>
       <w:r>
         <w:t xml:space="preserve">Les informations nécessaires à </w:t>
       </w:r>
@@ -2583,10 +2574,7 @@
         <w:t xml:space="preserve">l’ajout </w:t>
       </w:r>
       <w:r>
-        <w:t>d’un commentaire</w:t>
-      </w:r>
-      <w:r>
-        <w:t xml:space="preserve"> sont :</w:t>
+        <w:t>d’un commentaire sont :</w:t>
       </w:r>
     </w:p>
     <w:p>
@@ -2600,6 +2588,12 @@
       <w:r>
         <w:t>L’identifiant de la recette</w:t>
       </w:r>
+      <w:r>
+        <w:t xml:space="preserve"> </w:t>
+      </w:r>
+      <w:r>
+        <w:t>(récupéré automatiquement)</w:t>
+      </w:r>
     </w:p>
     <w:p>
       <w:pPr>
@@ -2612,6 +2606,9 @@
       <w:r>
         <w:t>L’identifiant de l’utilisateur qui poste la recette</w:t>
       </w:r>
+      <w:r>
+        <w:t xml:space="preserve"> (récupéré automatiquement)</w:t>
+      </w:r>
     </w:p>
     <w:p>
       <w:pPr>
@@ -2625,45 +2622,1365 @@
         <w:t>Le commentaire</w:t>
       </w:r>
     </w:p>
+    <w:p>
+      <w:pPr>
+        <w:rPr>
+          <w:rFonts w:asciiTheme="majorHAnsi" w:eastAsiaTheme="majorEastAsia" w:hAnsiTheme="majorHAnsi" w:cstheme="majorBidi"/>
+          <w:b/>
+          <w:bCs/>
+          <w:color w:val="94C600" w:themeColor="accent1"/>
+          <w:sz w:val="26"/>
+          <w:szCs w:val="26"/>
+        </w:rPr>
+      </w:pPr>
+      <w:bookmarkStart w:id="13" w:name="_Toc418000977"/>
+      <w:r>
+        <w:br w:type="page"/>
+      </w:r>
+    </w:p>
+    <w:p>
+      <w:pPr>
+        <w:pStyle w:val="Titre2"/>
+      </w:pPr>
+      <w:r>
+        <w:lastRenderedPageBreak/>
+        <w:t>Interface</w:t>
+      </w:r>
+      <w:r>
+        <w:t>s</w:t>
+      </w:r>
+      <w:bookmarkEnd w:id="13"/>
+    </w:p>
+    <w:p>
+      <w:r>
+        <w:t>L’interface du site web est très simple, elle est constituée d’un menu en haut toujours visible par l’utilisateur. Juste en dessous du menu se trouve le titre et le contenu de la page et pour finir tout à la fin se tr</w:t>
+      </w:r>
+      <w:r>
+        <w:t>ouve le</w:t>
+      </w:r>
+      <w:r>
+        <w:t xml:space="preserve"> pied de page.</w:t>
+      </w:r>
+    </w:p>
+    <w:p>
+      <w:pPr>
+        <w:pStyle w:val="Listepuces"/>
+        <w:numPr>
+          <w:ilvl w:val="0"/>
+          <w:numId w:val="0"/>
+        </w:numPr>
+        <w:spacing w:after="120"/>
+        <w:contextualSpacing w:val="0"/>
+        <w:rPr>
+          <w:b/>
+        </w:rPr>
+      </w:pPr>
+      <w:r>
+        <w:rPr>
+          <w:b/>
+        </w:rPr>
+        <w:t>Le menu change en fonction du type d’utilisateur</w:t>
+      </w:r>
+      <w:r>
+        <w:rPr>
+          <w:b/>
+        </w:rPr>
+        <w:t>.</w:t>
+      </w:r>
+    </w:p>
+    <w:p>
+      <w:pPr>
+        <w:pStyle w:val="Listepuces"/>
+        <w:numPr>
+          <w:ilvl w:val="0"/>
+          <w:numId w:val="0"/>
+        </w:numPr>
+        <w:spacing w:after="120"/>
+        <w:contextualSpacing w:val="0"/>
+      </w:pPr>
+      <w:r>
+        <w:t>Un</w:t>
+      </w:r>
+      <w:r>
+        <w:t xml:space="preserve"> utilisateur anonyme</w:t>
+      </w:r>
+      <w:r>
+        <w:t xml:space="preserve"> a accès aux</w:t>
+      </w:r>
+      <w:r>
+        <w:t xml:space="preserve"> liens pour accéder à la fenêtre de connexion, d’inscription et la liste des recettes</w:t>
+      </w:r>
+      <w:r>
+        <w:t xml:space="preserve">. Il n’y que lui qui </w:t>
+      </w:r>
+      <w:r>
+        <w:t>peut</w:t>
+      </w:r>
+      <w:r>
+        <w:t xml:space="preserve"> accéder à la </w:t>
+      </w:r>
+      <w:r>
+        <w:t>fenêtre</w:t>
+      </w:r>
+      <w:r>
+        <w:t xml:space="preserve"> de connexion et d’inscription</w:t>
+      </w:r>
+      <w:r>
+        <w:t>.</w:t>
+      </w:r>
+    </w:p>
+    <w:p>
+      <w:pPr>
+        <w:pStyle w:val="Listepuces"/>
+        <w:numPr>
+          <w:ilvl w:val="0"/>
+          <w:numId w:val="0"/>
+        </w:numPr>
+        <w:spacing w:after="120"/>
+        <w:contextualSpacing w:val="0"/>
+      </w:pPr>
+      <w:r>
+        <w:t xml:space="preserve">Un utilisateur connecté a </w:t>
+      </w:r>
+      <w:r>
+        <w:t>accès aux liens pour</w:t>
+      </w:r>
+      <w:r>
+        <w:t xml:space="preserve"> </w:t>
+      </w:r>
+      <w:r>
+        <w:t xml:space="preserve">se déconnecter, pour </w:t>
+      </w:r>
+      <w:r>
+        <w:t>ajouter une nouvelle recette</w:t>
+      </w:r>
+      <w:r>
+        <w:t>, pour gérer son compte,</w:t>
+      </w:r>
+      <w:r>
+        <w:t xml:space="preserve"> pour affiche</w:t>
+      </w:r>
+      <w:r>
+        <w:t>r</w:t>
+      </w:r>
+      <w:r>
+        <w:t xml:space="preserve"> </w:t>
+      </w:r>
+      <w:r>
+        <w:t>ses recettes et aussi la liste des recettes</w:t>
+      </w:r>
+      <w:r>
+        <w:t>.</w:t>
+      </w:r>
+    </w:p>
+    <w:p>
+      <w:pPr>
+        <w:pStyle w:val="Listepuces"/>
+        <w:numPr>
+          <w:ilvl w:val="0"/>
+          <w:numId w:val="0"/>
+        </w:numPr>
+        <w:spacing w:after="120"/>
+        <w:contextualSpacing w:val="0"/>
+      </w:pPr>
+      <w:r>
+        <w:rPr>
+          <w:noProof/>
+          <w:lang w:eastAsia="fr-CH"/>
+        </w:rPr>
+        <w:drawing>
+          <wp:anchor distT="0" distB="0" distL="114300" distR="114300" simplePos="0" relativeHeight="251661312" behindDoc="0" locked="0" layoutInCell="1" allowOverlap="1" wp14:anchorId="2A9D7B1E" wp14:editId="76890A95">
+            <wp:simplePos x="0" y="0"/>
+            <wp:positionH relativeFrom="column">
+              <wp:posOffset>195580</wp:posOffset>
+            </wp:positionH>
+            <wp:positionV relativeFrom="paragraph">
+              <wp:posOffset>494665</wp:posOffset>
+            </wp:positionV>
+            <wp:extent cx="5372100" cy="1847215"/>
+            <wp:effectExtent l="0" t="0" r="0" b="635"/>
+            <wp:wrapTopAndBottom/>
+            <wp:docPr id="6" name="Image 6" descr="C:\Users\dricc\Desktop\EasyPHP\data\localweb\myportablefiles\TopRecettes\balsamiq\menu.png"/>
+            <wp:cNvGraphicFramePr>
+              <a:graphicFrameLocks xmlns:a="http://schemas.openxmlformats.org/drawingml/2006/main" noChangeAspect="1"/>
+            </wp:cNvGraphicFramePr>
+            <a:graphic xmlns:a="http://schemas.openxmlformats.org/drawingml/2006/main">
+              <a:graphicData uri="http://schemas.openxmlformats.org/drawingml/2006/picture">
+                <pic:pic xmlns:pic="http://schemas.openxmlformats.org/drawingml/2006/picture">
+                  <pic:nvPicPr>
+                    <pic:cNvPr id="0" name="Picture 6" descr="C:\Users\dricc\Desktop\EasyPHP\data\localweb\myportablefiles\TopRecettes\balsamiq\menu.png"/>
+                    <pic:cNvPicPr>
+                      <a:picLocks noChangeAspect="1" noChangeArrowheads="1"/>
+                    </pic:cNvPicPr>
+                  </pic:nvPicPr>
+                  <pic:blipFill>
+                    <a:blip r:embed="rId10">
+                      <a:extLst>
+                        <a:ext uri="{28A0092B-C50C-407E-A947-70E740481C1C}">
+                          <a14:useLocalDpi xmlns:a14="http://schemas.microsoft.com/office/drawing/2010/main" val="0"/>
+                        </a:ext>
+                      </a:extLst>
+                    </a:blip>
+                    <a:srcRect/>
+                    <a:stretch>
+                      <a:fillRect/>
+                    </a:stretch>
+                  </pic:blipFill>
+                  <pic:spPr bwMode="auto">
+                    <a:xfrm>
+                      <a:off x="0" y="0"/>
+                      <a:ext cx="5372100" cy="1847215"/>
+                    </a:xfrm>
+                    <a:prstGeom prst="rect">
+                      <a:avLst/>
+                    </a:prstGeom>
+                    <a:noFill/>
+                    <a:ln>
+                      <a:noFill/>
+                    </a:ln>
+                  </pic:spPr>
+                </pic:pic>
+              </a:graphicData>
+            </a:graphic>
+            <wp14:sizeRelH relativeFrom="page">
+              <wp14:pctWidth>0</wp14:pctWidth>
+            </wp14:sizeRelH>
+            <wp14:sizeRelV relativeFrom="page">
+              <wp14:pctHeight>0</wp14:pctHeight>
+            </wp14:sizeRelV>
+          </wp:anchor>
+        </w:drawing>
+      </w:r>
+      <w:r>
+        <w:t xml:space="preserve">Un administrateur, lui à accès </w:t>
+      </w:r>
+      <w:r>
+        <w:t>à</w:t>
+      </w:r>
+      <w:r>
+        <w:t xml:space="preserve"> toutes les pag</w:t>
+      </w:r>
+      <w:r>
+        <w:t>es disponible pour un utilisateur connecté et plus de celle pour la gestion des utilisateurs</w:t>
+      </w:r>
+      <w:r>
+        <w:t>.</w:t>
+      </w:r>
+    </w:p>
+    <w:p>
+      <w:pPr>
+        <w:rPr>
+          <w:b/>
+        </w:rPr>
+      </w:pPr>
+      <w:r>
+        <w:rPr>
+          <w:noProof/>
+        </w:rPr>
+        <mc:AlternateContent>
+          <mc:Choice Requires="wps">
+            <w:drawing>
+              <wp:anchor distT="0" distB="0" distL="114300" distR="114300" simplePos="0" relativeHeight="251663360" behindDoc="0" locked="0" layoutInCell="1" allowOverlap="1" wp14:anchorId="18E8FC3D" wp14:editId="3D217CE3">
+                <wp:simplePos x="0" y="0"/>
+                <wp:positionH relativeFrom="column">
+                  <wp:posOffset>271780</wp:posOffset>
+                </wp:positionH>
+                <wp:positionV relativeFrom="paragraph">
+                  <wp:posOffset>1929765</wp:posOffset>
+                </wp:positionV>
+                <wp:extent cx="4886325" cy="635"/>
+                <wp:effectExtent l="0" t="0" r="9525" b="0"/>
+                <wp:wrapNone/>
+                <wp:docPr id="7" name="Zone de texte 7"/>
+                <wp:cNvGraphicFramePr/>
+                <a:graphic xmlns:a="http://schemas.openxmlformats.org/drawingml/2006/main">
+                  <a:graphicData uri="http://schemas.microsoft.com/office/word/2010/wordprocessingShape">
+                    <wps:wsp>
+                      <wps:cNvSpPr txBox="1"/>
+                      <wps:spPr>
+                        <a:xfrm>
+                          <a:off x="0" y="0"/>
+                          <a:ext cx="4886325" cy="635"/>
+                        </a:xfrm>
+                        <a:prstGeom prst="rect">
+                          <a:avLst/>
+                        </a:prstGeom>
+                        <a:solidFill>
+                          <a:prstClr val="white"/>
+                        </a:solidFill>
+                        <a:ln>
+                          <a:noFill/>
+                        </a:ln>
+                        <a:effectLst/>
+                      </wps:spPr>
+                      <wps:txbx>
+                        <w:txbxContent>
+                          <w:p>
+                            <w:pPr>
+                              <w:pStyle w:val="Lgende"/>
+                              <w:rPr>
+                                <w:noProof/>
+                              </w:rPr>
+                            </w:pPr>
+                            <w:r>
+                              <w:t xml:space="preserve">Figure </w:t>
+                            </w:r>
+                            <w:r>
+                              <w:fldChar w:fldCharType="begin"/>
+                            </w:r>
+                            <w:r>
+                              <w:instrText xml:space="preserve"> SEQ Figure \* ARABIC </w:instrText>
+                            </w:r>
+                            <w:r>
+                              <w:fldChar w:fldCharType="separate"/>
+                            </w:r>
+                            <w:r>
+                              <w:rPr>
+                                <w:noProof/>
+                              </w:rPr>
+                              <w:t>1</w:t>
+                            </w:r>
+                            <w:r>
+                              <w:fldChar w:fldCharType="end"/>
+                            </w:r>
+                            <w:r>
+                              <w:t xml:space="preserve"> : Différentes interfaces du menu utilisateur</w:t>
+                            </w:r>
+                          </w:p>
+                        </w:txbxContent>
+                      </wps:txbx>
+                      <wps:bodyPr rot="0" spcFirstLastPara="0" vertOverflow="overflow" horzOverflow="overflow" vert="horz" wrap="square" lIns="0" tIns="0" rIns="0" bIns="0" numCol="1" spcCol="0" rtlCol="0" fromWordArt="0" anchor="t" anchorCtr="0" forceAA="0" compatLnSpc="1">
+                        <a:prstTxWarp prst="textNoShape">
+                          <a:avLst/>
+                        </a:prstTxWarp>
+                        <a:spAutoFit/>
+                      </wps:bodyPr>
+                    </wps:wsp>
+                  </a:graphicData>
+                </a:graphic>
+                <wp14:sizeRelH relativeFrom="margin">
+                  <wp14:pctWidth>0</wp14:pctWidth>
+                </wp14:sizeRelH>
+              </wp:anchor>
+            </w:drawing>
+          </mc:Choice>
+          <mc:Fallback>
+            <w:pict>
+              <v:shapetype id="_x0000_t202" coordsize="21600,21600" o:spt="202" path="m,l,21600r21600,l21600,xe">
+                <v:stroke joinstyle="miter"/>
+                <v:path gradientshapeok="t" o:connecttype="rect"/>
+              </v:shapetype>
+              <v:shape id="Zone de texte 7" o:spid="_x0000_s1026" type="#_x0000_t202" style="position:absolute;margin-left:21.4pt;margin-top:151.95pt;width:384.75pt;height:.05pt;z-index:251663360;visibility:visible;mso-wrap-style:square;mso-width-percent:0;mso-wrap-distance-left:9pt;mso-wrap-distance-top:0;mso-wrap-distance-right:9pt;mso-wrap-distance-bottom:0;mso-position-horizontal:absolute;mso-position-horizontal-relative:text;mso-position-vertical:absolute;mso-position-vertical-relative:text;mso-width-percent:0;mso-width-relative:margin;v-text-anchor:top" o:gfxdata="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" stroked="f">
+                <v:textbox style="mso-fit-shape-to-text:t" inset="0,0,0,0">
+                  <w:txbxContent>
+                    <w:p>
+                      <w:pPr>
+                        <w:pStyle w:val="Lgende"/>
+                        <w:rPr>
+                          <w:noProof/>
+                        </w:rPr>
+                      </w:pPr>
+                      <w:r>
+                        <w:t xml:space="preserve">Figure </w:t>
+                      </w:r>
+                      <w:r>
+                        <w:fldChar w:fldCharType="begin"/>
+                      </w:r>
+                      <w:r>
+                        <w:instrText xml:space="preserve"> SEQ Figure \* ARABIC </w:instrText>
+                      </w:r>
+                      <w:r>
+                        <w:fldChar w:fldCharType="separate"/>
+                      </w:r>
+                      <w:r>
+                        <w:rPr>
+                          <w:noProof/>
+                        </w:rPr>
+                        <w:t>1</w:t>
+                      </w:r>
+                      <w:r>
+                        <w:fldChar w:fldCharType="end"/>
+                      </w:r>
+                      <w:r>
+                        <w:t xml:space="preserve"> : Différentes interfaces du menu utilisateur</w:t>
+                      </w:r>
+                    </w:p>
+                  </w:txbxContent>
+                </v:textbox>
+              </v:shape>
+            </w:pict>
+          </mc:Fallback>
+        </mc:AlternateContent>
+      </w:r>
+      <w:r>
+        <w:rPr>
+          <w:b/>
+        </w:rPr>
+        <w:br w:type="page"/>
+      </w:r>
+    </w:p>
+    <w:p>
+      <w:r>
+        <w:rPr>
+          <w:b/>
+          <w:noProof/>
+        </w:rPr>
+        <w:lastRenderedPageBreak/>
+        <mc:AlternateContent>
+          <mc:Choice Requires="wps">
+            <w:drawing>
+              <wp:anchor distT="0" distB="0" distL="114300" distR="114300" simplePos="0" relativeHeight="251660288" behindDoc="0" locked="0" layoutInCell="1" allowOverlap="1" wp14:anchorId="4952E6E5" wp14:editId="0C70B822">
+                <wp:simplePos x="0" y="0"/>
+                <wp:positionH relativeFrom="column">
+                  <wp:posOffset>381000</wp:posOffset>
+                </wp:positionH>
+                <wp:positionV relativeFrom="paragraph">
+                  <wp:posOffset>4018280</wp:posOffset>
+                </wp:positionV>
+                <wp:extent cx="4443730" cy="635"/>
+                <wp:effectExtent l="0" t="0" r="0" b="0"/>
+                <wp:wrapNone/>
+                <wp:docPr id="1" name="Zone de texte 1"/>
+                <wp:cNvGraphicFramePr/>
+                <a:graphic xmlns:a="http://schemas.openxmlformats.org/drawingml/2006/main">
+                  <a:graphicData uri="http://schemas.microsoft.com/office/word/2010/wordprocessingShape">
+                    <wps:wsp>
+                      <wps:cNvSpPr txBox="1"/>
+                      <wps:spPr>
+                        <a:xfrm>
+                          <a:off x="0" y="0"/>
+                          <a:ext cx="4443730" cy="635"/>
+                        </a:xfrm>
+                        <a:prstGeom prst="rect">
+                          <a:avLst/>
+                        </a:prstGeom>
+                        <a:solidFill>
+                          <a:prstClr val="white"/>
+                        </a:solidFill>
+                        <a:ln>
+                          <a:noFill/>
+                        </a:ln>
+                        <a:effectLst/>
+                      </wps:spPr>
+                      <wps:txbx>
+                        <w:txbxContent>
+                          <w:p>
+                            <w:pPr>
+                              <w:pStyle w:val="Lgende"/>
+                              <w:rPr>
+                                <w:noProof/>
+                              </w:rPr>
+                            </w:pPr>
+                            <w:r>
+                              <w:t xml:space="preserve">Figure </w:t>
+                            </w:r>
+                            <w:r>
+                              <w:fldChar w:fldCharType="begin"/>
+                            </w:r>
+                            <w:r>
+                              <w:instrText xml:space="preserve"> SEQ Figure \* ARABIC </w:instrText>
+                            </w:r>
+                            <w:r>
+                              <w:fldChar w:fldCharType="separate"/>
+                            </w:r>
+                            <w:r>
+                              <w:rPr>
+                                <w:noProof/>
+                              </w:rPr>
+                              <w:t>2</w:t>
+                            </w:r>
+                            <w:r>
+                              <w:fldChar w:fldCharType="end"/>
+                            </w:r>
+                            <w:r>
+                              <w:t xml:space="preserve"> : Interface de la page d'accueil</w:t>
+                            </w:r>
+                          </w:p>
+                        </w:txbxContent>
+                      </wps:txbx>
+                      <wps:bodyPr rot="0" spcFirstLastPara="0" vertOverflow="overflow" horzOverflow="overflow" vert="horz" wrap="square" lIns="0" tIns="0" rIns="0" bIns="0" numCol="1" spcCol="0" rtlCol="0" fromWordArt="0" anchor="t" anchorCtr="0" forceAA="0" compatLnSpc="1">
+                        <a:prstTxWarp prst="textNoShape">
+                          <a:avLst/>
+                        </a:prstTxWarp>
+                        <a:spAutoFit/>
+                      </wps:bodyPr>
+                    </wps:wsp>
+                  </a:graphicData>
+                </a:graphic>
+              </wp:anchor>
+            </w:drawing>
+          </mc:Choice>
+          <mc:Fallback>
+            <w:pict>
+              <v:shape id="Zone de texte 1" o:spid="_x0000_s1027" type="#_x0000_t202" style="position:absolute;margin-left:30pt;margin-top:316.4pt;width:349.9pt;height:.05pt;z-index:251660288;visibility:visible;mso-wrap-style:square;mso-wrap-distance-left:9pt;mso-wrap-distance-top:0;mso-wrap-distance-right:9pt;mso-wrap-distance-bottom:0;mso-position-horizontal:absolute;mso-position-horizontal-relative:text;mso-position-vertical:absolute;mso-position-vertical-relative:text;v-text-anchor:top" o:gfxdata="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" stroked="f">
+                <v:textbox style="mso-fit-shape-to-text:t" inset="0,0,0,0">
+                  <w:txbxContent>
+                    <w:p>
+                      <w:pPr>
+                        <w:pStyle w:val="Lgende"/>
+                        <w:rPr>
+                          <w:noProof/>
+                        </w:rPr>
+                      </w:pPr>
+                      <w:r>
+                        <w:t xml:space="preserve">Figure </w:t>
+                      </w:r>
+                      <w:r>
+                        <w:fldChar w:fldCharType="begin"/>
+                      </w:r>
+                      <w:r>
+                        <w:instrText xml:space="preserve"> SEQ Figure \* ARABIC </w:instrText>
+                      </w:r>
+                      <w:r>
+                        <w:fldChar w:fldCharType="separate"/>
+                      </w:r>
+                      <w:r>
+                        <w:rPr>
+                          <w:noProof/>
+                        </w:rPr>
+                        <w:t>2</w:t>
+                      </w:r>
+                      <w:r>
+                        <w:fldChar w:fldCharType="end"/>
+                      </w:r>
+                      <w:r>
+                        <w:t xml:space="preserve"> : Interface de la page d'accueil</w:t>
+                      </w:r>
+                    </w:p>
+                  </w:txbxContent>
+                </v:textbox>
+              </v:shape>
+            </w:pict>
+          </mc:Fallback>
+        </mc:AlternateContent>
+      </w:r>
+      <w:r>
+        <w:rPr>
+          <w:b/>
+          <w:noProof/>
+          <w:lang w:eastAsia="fr-CH"/>
+        </w:rPr>
+        <w:drawing>
+          <wp:anchor distT="0" distB="0" distL="114300" distR="114300" simplePos="0" relativeHeight="251658240" behindDoc="0" locked="0" layoutInCell="1" allowOverlap="1" wp14:anchorId="5B54BB21" wp14:editId="5C9BC577">
+            <wp:simplePos x="0" y="0"/>
+            <wp:positionH relativeFrom="column">
+              <wp:posOffset>381000</wp:posOffset>
+            </wp:positionH>
+            <wp:positionV relativeFrom="paragraph">
+              <wp:posOffset>534035</wp:posOffset>
+            </wp:positionV>
+            <wp:extent cx="4443730" cy="3427095"/>
+            <wp:effectExtent l="0" t="0" r="0" b="1905"/>
+            <wp:wrapTopAndBottom/>
+            <wp:docPr id="3" name="Image 3" descr="C:\Users\dricc\Desktop\EasyPHP\data\localweb\myportablefiles\TopRecettes\balsamiq\acceuil.png"/>
+            <wp:cNvGraphicFramePr>
+              <a:graphicFrameLocks xmlns:a="http://schemas.openxmlformats.org/drawingml/2006/main" noChangeAspect="1"/>
+            </wp:cNvGraphicFramePr>
+            <a:graphic xmlns:a="http://schemas.openxmlformats.org/drawingml/2006/main">
+              <a:graphicData uri="http://schemas.openxmlformats.org/drawingml/2006/picture">
+                <pic:pic xmlns:pic="http://schemas.openxmlformats.org/drawingml/2006/picture">
+                  <pic:nvPicPr>
+                    <pic:cNvPr id="0" name="Picture 3" descr="C:\Users\dricc\Desktop\EasyPHP\data\localweb\myportablefiles\TopRecettes\balsamiq\acceuil.png"/>
+                    <pic:cNvPicPr>
+                      <a:picLocks noChangeAspect="1" noChangeArrowheads="1"/>
+                    </pic:cNvPicPr>
+                  </pic:nvPicPr>
+                  <pic:blipFill>
+                    <a:blip r:embed="rId11">
+                      <a:extLst>
+                        <a:ext uri="{28A0092B-C50C-407E-A947-70E740481C1C}">
+                          <a14:useLocalDpi xmlns:a14="http://schemas.microsoft.com/office/drawing/2010/main" val="0"/>
+                        </a:ext>
+                      </a:extLst>
+                    </a:blip>
+                    <a:srcRect/>
+                    <a:stretch>
+                      <a:fillRect/>
+                    </a:stretch>
+                  </pic:blipFill>
+                  <pic:spPr bwMode="auto">
+                    <a:xfrm>
+                      <a:off x="0" y="0"/>
+                      <a:ext cx="4443730" cy="3427095"/>
+                    </a:xfrm>
+                    <a:prstGeom prst="rect">
+                      <a:avLst/>
+                    </a:prstGeom>
+                    <a:noFill/>
+                    <a:ln>
+                      <a:noFill/>
+                    </a:ln>
+                  </pic:spPr>
+                </pic:pic>
+              </a:graphicData>
+            </a:graphic>
+            <wp14:sizeRelH relativeFrom="page">
+              <wp14:pctWidth>0</wp14:pctWidth>
+            </wp14:sizeRelH>
+            <wp14:sizeRelV relativeFrom="page">
+              <wp14:pctHeight>0</wp14:pctHeight>
+            </wp14:sizeRelV>
+          </wp:anchor>
+        </w:drawing>
+      </w:r>
+      <w:r>
+        <w:rPr>
+          <w:b/>
+        </w:rPr>
+        <w:t>La page d’accueil</w:t>
+      </w:r>
+      <w:r>
+        <w:t xml:space="preserve"> affiche quelques-unes de meilleures recettes présentes sur le site ainsi que les dernières ajoutées</w:t>
+      </w:r>
+      <w:r>
+        <w:t>.</w:t>
+      </w:r>
+    </w:p>
     <w:p/>
+    <w:p>
+      <w:r>
+        <w:rPr>
+          <w:noProof/>
+        </w:rPr>
+        <mc:AlternateContent>
+          <mc:Choice Requires="wps">
+            <w:drawing>
+              <wp:anchor distT="0" distB="0" distL="114300" distR="114300" simplePos="0" relativeHeight="251666432" behindDoc="0" locked="0" layoutInCell="1" allowOverlap="1" wp14:anchorId="2C2B20B6" wp14:editId="0D92BB9D">
+                <wp:simplePos x="0" y="0"/>
+                <wp:positionH relativeFrom="column">
+                  <wp:posOffset>376555</wp:posOffset>
+                </wp:positionH>
+                <wp:positionV relativeFrom="paragraph">
+                  <wp:posOffset>3339465</wp:posOffset>
+                </wp:positionV>
+                <wp:extent cx="4441825" cy="635"/>
+                <wp:effectExtent l="0" t="0" r="0" b="0"/>
+                <wp:wrapNone/>
+                <wp:docPr id="9" name="Zone de texte 9"/>
+                <wp:cNvGraphicFramePr/>
+                <a:graphic xmlns:a="http://schemas.openxmlformats.org/drawingml/2006/main">
+                  <a:graphicData uri="http://schemas.microsoft.com/office/word/2010/wordprocessingShape">
+                    <wps:wsp>
+                      <wps:cNvSpPr txBox="1"/>
+                      <wps:spPr>
+                        <a:xfrm>
+                          <a:off x="0" y="0"/>
+                          <a:ext cx="4441825" cy="635"/>
+                        </a:xfrm>
+                        <a:prstGeom prst="rect">
+                          <a:avLst/>
+                        </a:prstGeom>
+                        <a:solidFill>
+                          <a:prstClr val="white"/>
+                        </a:solidFill>
+                        <a:ln>
+                          <a:noFill/>
+                        </a:ln>
+                        <a:effectLst/>
+                      </wps:spPr>
+                      <wps:txbx>
+                        <w:txbxContent>
+                          <w:p>
+                            <w:pPr>
+                              <w:pStyle w:val="Lgende"/>
+                              <w:rPr>
+                                <w:noProof/>
+                              </w:rPr>
+                            </w:pPr>
+                            <w:r>
+                              <w:t xml:space="preserve">Figure </w:t>
+                            </w:r>
+                            <w:r>
+                              <w:fldChar w:fldCharType="begin"/>
+                            </w:r>
+                            <w:r>
+                              <w:instrText xml:space="preserve"> SEQ Figure \* ARABIC </w:instrText>
+                            </w:r>
+                            <w:r>
+                              <w:fldChar w:fldCharType="separate"/>
+                            </w:r>
+                            <w:r>
+                              <w:rPr>
+                                <w:noProof/>
+                              </w:rPr>
+                              <w:t>3</w:t>
+                            </w:r>
+                            <w:r>
+                              <w:fldChar w:fldCharType="end"/>
+                            </w:r>
+                            <w:r>
+                              <w:t xml:space="preserve"> : Interface de la page de connexion</w:t>
+                            </w:r>
+                          </w:p>
+                        </w:txbxContent>
+                      </wps:txbx>
+                      <wps:bodyPr rot="0" spcFirstLastPara="0" vertOverflow="overflow" horzOverflow="overflow" vert="horz" wrap="square" lIns="0" tIns="0" rIns="0" bIns="0" numCol="1" spcCol="0" rtlCol="0" fromWordArt="0" anchor="t" anchorCtr="0" forceAA="0" compatLnSpc="1">
+                        <a:prstTxWarp prst="textNoShape">
+                          <a:avLst/>
+                        </a:prstTxWarp>
+                        <a:spAutoFit/>
+                      </wps:bodyPr>
+                    </wps:wsp>
+                  </a:graphicData>
+                </a:graphic>
+              </wp:anchor>
+            </w:drawing>
+          </mc:Choice>
+          <mc:Fallback>
+            <w:pict>
+              <v:shape id="Zone de texte 9" o:spid="_x0000_s1028" type="#_x0000_t202" style="position:absolute;margin-left:29.65pt;margin-top:262.95pt;width:349.75pt;height:.05pt;z-index:251666432;visibility:visible;mso-wrap-style:square;mso-wrap-distance-left:9pt;mso-wrap-distance-top:0;mso-wrap-distance-right:9pt;mso-wrap-distance-bottom:0;mso-position-horizontal:absolute;mso-position-horizontal-relative:text;mso-position-vertical:absolute;mso-position-vertical-relative:text;v-text-anchor:top" o:gfxdata="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" stroked="f">
+                <v:textbox style="mso-fit-shape-to-text:t" inset="0,0,0,0">
+                  <w:txbxContent>
+                    <w:p>
+                      <w:pPr>
+                        <w:pStyle w:val="Lgende"/>
+                        <w:rPr>
+                          <w:noProof/>
+                        </w:rPr>
+                      </w:pPr>
+                      <w:r>
+                        <w:t xml:space="preserve">Figure </w:t>
+                      </w:r>
+                      <w:r>
+                        <w:fldChar w:fldCharType="begin"/>
+                      </w:r>
+                      <w:r>
+                        <w:instrText xml:space="preserve"> SEQ Figure \* ARABIC </w:instrText>
+                      </w:r>
+                      <w:r>
+                        <w:fldChar w:fldCharType="separate"/>
+                      </w:r>
+                      <w:r>
+                        <w:rPr>
+                          <w:noProof/>
+                        </w:rPr>
+                        <w:t>3</w:t>
+                      </w:r>
+                      <w:r>
+                        <w:fldChar w:fldCharType="end"/>
+                      </w:r>
+                      <w:r>
+                        <w:t xml:space="preserve"> : Interface de la page de connexion</w:t>
+                      </w:r>
+                    </w:p>
+                  </w:txbxContent>
+                </v:textbox>
+              </v:shape>
+            </w:pict>
+          </mc:Fallback>
+        </mc:AlternateContent>
+      </w:r>
+      <w:r>
+        <w:rPr>
+          <w:b/>
+          <w:noProof/>
+          <w:lang w:eastAsia="fr-CH"/>
+        </w:rPr>
+        <w:drawing>
+          <wp:anchor distT="0" distB="0" distL="114300" distR="114300" simplePos="0" relativeHeight="251664384" behindDoc="0" locked="0" layoutInCell="1" allowOverlap="1" wp14:anchorId="0B54C4FF" wp14:editId="4E1612A6">
+            <wp:simplePos x="0" y="0"/>
+            <wp:positionH relativeFrom="column">
+              <wp:posOffset>376555</wp:posOffset>
+            </wp:positionH>
+            <wp:positionV relativeFrom="paragraph">
+              <wp:posOffset>532130</wp:posOffset>
+            </wp:positionV>
+            <wp:extent cx="4441825" cy="2750185"/>
+            <wp:effectExtent l="0" t="0" r="0" b="0"/>
+            <wp:wrapTopAndBottom/>
+            <wp:docPr id="8" name="Image 8" descr="C:\Users\dricc\Desktop\EasyPHP\data\localweb\myportablefiles\TopRecettes\balsamiq\connexion.png"/>
+            <wp:cNvGraphicFramePr>
+              <a:graphicFrameLocks xmlns:a="http://schemas.openxmlformats.org/drawingml/2006/main" noChangeAspect="1"/>
+            </wp:cNvGraphicFramePr>
+            <a:graphic xmlns:a="http://schemas.openxmlformats.org/drawingml/2006/main">
+              <a:graphicData uri="http://schemas.openxmlformats.org/drawingml/2006/picture">
+                <pic:pic xmlns:pic="http://schemas.openxmlformats.org/drawingml/2006/picture">
+                  <pic:nvPicPr>
+                    <pic:cNvPr id="0" name="Picture 7" descr="C:\Users\dricc\Desktop\EasyPHP\data\localweb\myportablefiles\TopRecettes\balsamiq\connexion.png"/>
+                    <pic:cNvPicPr>
+                      <a:picLocks noChangeAspect="1" noChangeArrowheads="1"/>
+                    </pic:cNvPicPr>
+                  </pic:nvPicPr>
+                  <pic:blipFill>
+                    <a:blip r:embed="rId12">
+                      <a:extLst>
+                        <a:ext uri="{28A0092B-C50C-407E-A947-70E740481C1C}">
+                          <a14:useLocalDpi xmlns:a14="http://schemas.microsoft.com/office/drawing/2010/main" val="0"/>
+                        </a:ext>
+                      </a:extLst>
+                    </a:blip>
+                    <a:srcRect/>
+                    <a:stretch>
+                      <a:fillRect/>
+                    </a:stretch>
+                  </pic:blipFill>
+                  <pic:spPr bwMode="auto">
+                    <a:xfrm>
+                      <a:off x="0" y="0"/>
+                      <a:ext cx="4441825" cy="2750185"/>
+                    </a:xfrm>
+                    <a:prstGeom prst="rect">
+                      <a:avLst/>
+                    </a:prstGeom>
+                    <a:noFill/>
+                    <a:ln>
+                      <a:noFill/>
+                    </a:ln>
+                  </pic:spPr>
+                </pic:pic>
+              </a:graphicData>
+            </a:graphic>
+            <wp14:sizeRelH relativeFrom="page">
+              <wp14:pctWidth>0</wp14:pctWidth>
+            </wp14:sizeRelH>
+            <wp14:sizeRelV relativeFrom="page">
+              <wp14:pctHeight>0</wp14:pctHeight>
+            </wp14:sizeRelV>
+          </wp:anchor>
+        </w:drawing>
+      </w:r>
+      <w:r>
+        <w:rPr>
+          <w:b/>
+        </w:rPr>
+        <w:t>La page de connexion</w:t>
+      </w:r>
+      <w:r>
+        <w:t xml:space="preserve"> contient un formulaire qui </w:t>
+      </w:r>
+      <w:r>
+        <w:t xml:space="preserve">nécessite </w:t>
+      </w:r>
+      <w:r>
+        <w:t>un email et un mot de passe</w:t>
+      </w:r>
+      <w:r>
+        <w:t>.</w:t>
+      </w:r>
+    </w:p>
+    <w:p>
+      <w:r>
+        <w:br w:type="page"/>
+      </w:r>
+    </w:p>
+    <w:p>
+      <w:r>
+        <w:rPr>
+          <w:b/>
+          <w:noProof/>
+        </w:rPr>
+        <w:lastRenderedPageBreak/>
+        <mc:AlternateContent>
+          <mc:Choice Requires="wps">
+            <w:drawing>
+              <wp:anchor distT="0" distB="0" distL="114300" distR="114300" simplePos="0" relativeHeight="251669504" behindDoc="0" locked="0" layoutInCell="1" allowOverlap="1" wp14:anchorId="445EA362" wp14:editId="7DAEB38D">
+                <wp:simplePos x="0" y="0"/>
+                <wp:positionH relativeFrom="column">
+                  <wp:posOffset>354965</wp:posOffset>
+                </wp:positionH>
+                <wp:positionV relativeFrom="paragraph">
+                  <wp:posOffset>3597910</wp:posOffset>
+                </wp:positionV>
+                <wp:extent cx="4427855" cy="635"/>
+                <wp:effectExtent l="0" t="0" r="0" b="0"/>
+                <wp:wrapNone/>
+                <wp:docPr id="11" name="Zone de texte 11"/>
+                <wp:cNvGraphicFramePr/>
+                <a:graphic xmlns:a="http://schemas.openxmlformats.org/drawingml/2006/main">
+                  <a:graphicData uri="http://schemas.microsoft.com/office/word/2010/wordprocessingShape">
+                    <wps:wsp>
+                      <wps:cNvSpPr txBox="1"/>
+                      <wps:spPr>
+                        <a:xfrm>
+                          <a:off x="0" y="0"/>
+                          <a:ext cx="4427855" cy="635"/>
+                        </a:xfrm>
+                        <a:prstGeom prst="rect">
+                          <a:avLst/>
+                        </a:prstGeom>
+                        <a:solidFill>
+                          <a:prstClr val="white"/>
+                        </a:solidFill>
+                        <a:ln>
+                          <a:noFill/>
+                        </a:ln>
+                        <a:effectLst/>
+                      </wps:spPr>
+                      <wps:txbx>
+                        <w:txbxContent>
+                          <w:p>
+                            <w:pPr>
+                              <w:pStyle w:val="Lgende"/>
+                              <w:rPr>
+                                <w:noProof/>
+                              </w:rPr>
+                            </w:pPr>
+                            <w:r>
+                              <w:t xml:space="preserve">Figure </w:t>
+                            </w:r>
+                            <w:r>
+                              <w:fldChar w:fldCharType="begin"/>
+                            </w:r>
+                            <w:r>
+                              <w:instrText xml:space="preserve"> SEQ Figure \* ARABIC </w:instrText>
+                            </w:r>
+                            <w:r>
+                              <w:fldChar w:fldCharType="separate"/>
+                            </w:r>
+                            <w:r>
+                              <w:rPr>
+                                <w:noProof/>
+                              </w:rPr>
+                              <w:t>4</w:t>
+                            </w:r>
+                            <w:r>
+                              <w:fldChar w:fldCharType="end"/>
+                            </w:r>
+                            <w:r>
+                              <w:t xml:space="preserve"> : Interface de la page d’inscription</w:t>
+                            </w:r>
+                          </w:p>
+                        </w:txbxContent>
+                      </wps:txbx>
+                      <wps:bodyPr rot="0" spcFirstLastPara="0" vertOverflow="overflow" horzOverflow="overflow" vert="horz" wrap="square" lIns="0" tIns="0" rIns="0" bIns="0" numCol="1" spcCol="0" rtlCol="0" fromWordArt="0" anchor="t" anchorCtr="0" forceAA="0" compatLnSpc="1">
+                        <a:prstTxWarp prst="textNoShape">
+                          <a:avLst/>
+                        </a:prstTxWarp>
+                        <a:spAutoFit/>
+                      </wps:bodyPr>
+                    </wps:wsp>
+                  </a:graphicData>
+                </a:graphic>
+              </wp:anchor>
+            </w:drawing>
+          </mc:Choice>
+          <mc:Fallback>
+            <w:pict>
+              <v:shape id="Zone de texte 11" o:spid="_x0000_s1029" type="#_x0000_t202" style="position:absolute;margin-left:27.95pt;margin-top:283.3pt;width:348.65pt;height:.05pt;z-index:251669504;visibility:visible;mso-wrap-style:square;mso-wrap-distance-left:9pt;mso-wrap-distance-top:0;mso-wrap-distance-right:9pt;mso-wrap-distance-bottom:0;mso-position-horizontal:absolute;mso-position-horizontal-relative:text;mso-position-vertical:absolute;mso-position-vertical-relative:text;v-text-anchor:top" o:gfxdata="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" stroked="f">
+                <v:textbox style="mso-fit-shape-to-text:t" inset="0,0,0,0">
+                  <w:txbxContent>
+                    <w:p>
+                      <w:pPr>
+                        <w:pStyle w:val="Lgende"/>
+                        <w:rPr>
+                          <w:noProof/>
+                        </w:rPr>
+                      </w:pPr>
+                      <w:r>
+                        <w:t xml:space="preserve">Figure </w:t>
+                      </w:r>
+                      <w:r>
+                        <w:fldChar w:fldCharType="begin"/>
+                      </w:r>
+                      <w:r>
+                        <w:instrText xml:space="preserve"> SEQ Figure \* ARABIC </w:instrText>
+                      </w:r>
+                      <w:r>
+                        <w:fldChar w:fldCharType="separate"/>
+                      </w:r>
+                      <w:r>
+                        <w:rPr>
+                          <w:noProof/>
+                        </w:rPr>
+                        <w:t>4</w:t>
+                      </w:r>
+                      <w:r>
+                        <w:fldChar w:fldCharType="end"/>
+                      </w:r>
+                      <w:r>
+                        <w:t xml:space="preserve"> : Interface de la page d’inscription</w:t>
+                      </w:r>
+                    </w:p>
+                  </w:txbxContent>
+                </v:textbox>
+              </v:shape>
+            </w:pict>
+          </mc:Fallback>
+        </mc:AlternateContent>
+      </w:r>
+      <w:r>
+        <w:rPr>
+          <w:b/>
+          <w:noProof/>
+          <w:lang w:eastAsia="fr-CH"/>
+        </w:rPr>
+        <w:drawing>
+          <wp:anchor distT="0" distB="0" distL="114300" distR="114300" simplePos="0" relativeHeight="251667456" behindDoc="0" locked="0" layoutInCell="1" allowOverlap="1" wp14:anchorId="322B16F8" wp14:editId="3A1CED8E">
+            <wp:simplePos x="0" y="0"/>
+            <wp:positionH relativeFrom="column">
+              <wp:posOffset>354965</wp:posOffset>
+            </wp:positionH>
+            <wp:positionV relativeFrom="paragraph">
+              <wp:posOffset>538480</wp:posOffset>
+            </wp:positionV>
+            <wp:extent cx="4427855" cy="3002280"/>
+            <wp:effectExtent l="0" t="0" r="0" b="7620"/>
+            <wp:wrapTopAndBottom/>
+            <wp:docPr id="10" name="Image 10" descr="C:\Users\dricc\Desktop\EasyPHP\data\localweb\myportablefiles\TopRecettes\balsamiq\inscription.png"/>
+            <wp:cNvGraphicFramePr>
+              <a:graphicFrameLocks xmlns:a="http://schemas.openxmlformats.org/drawingml/2006/main" noChangeAspect="1"/>
+            </wp:cNvGraphicFramePr>
+            <a:graphic xmlns:a="http://schemas.openxmlformats.org/drawingml/2006/main">
+              <a:graphicData uri="http://schemas.openxmlformats.org/drawingml/2006/picture">
+                <pic:pic xmlns:pic="http://schemas.openxmlformats.org/drawingml/2006/picture">
+                  <pic:nvPicPr>
+                    <pic:cNvPr id="0" name="Picture 8" descr="C:\Users\dricc\Desktop\EasyPHP\data\localweb\myportablefiles\TopRecettes\balsamiq\inscription.png"/>
+                    <pic:cNvPicPr>
+                      <a:picLocks noChangeAspect="1" noChangeArrowheads="1"/>
+                    </pic:cNvPicPr>
+                  </pic:nvPicPr>
+                  <pic:blipFill>
+                    <a:blip r:embed="rId13">
+                      <a:extLst>
+                        <a:ext uri="{28A0092B-C50C-407E-A947-70E740481C1C}">
+                          <a14:useLocalDpi xmlns:a14="http://schemas.microsoft.com/office/drawing/2010/main" val="0"/>
+                        </a:ext>
+                      </a:extLst>
+                    </a:blip>
+                    <a:srcRect/>
+                    <a:stretch>
+                      <a:fillRect/>
+                    </a:stretch>
+                  </pic:blipFill>
+                  <pic:spPr bwMode="auto">
+                    <a:xfrm>
+                      <a:off x="0" y="0"/>
+                      <a:ext cx="4427855" cy="3002280"/>
+                    </a:xfrm>
+                    <a:prstGeom prst="rect">
+                      <a:avLst/>
+                    </a:prstGeom>
+                    <a:noFill/>
+                    <a:ln>
+                      <a:noFill/>
+                    </a:ln>
+                  </pic:spPr>
+                </pic:pic>
+              </a:graphicData>
+            </a:graphic>
+            <wp14:sizeRelH relativeFrom="page">
+              <wp14:pctWidth>0</wp14:pctWidth>
+            </wp14:sizeRelH>
+            <wp14:sizeRelV relativeFrom="page">
+              <wp14:pctHeight>0</wp14:pctHeight>
+            </wp14:sizeRelV>
+          </wp:anchor>
+        </w:drawing>
+      </w:r>
+      <w:r>
+        <w:rPr>
+          <w:b/>
+        </w:rPr>
+        <w:t>La page d’inscription</w:t>
+      </w:r>
+      <w:r>
+        <w:t xml:space="preserve"> contient un formulaire qui </w:t>
+      </w:r>
+      <w:r>
+        <w:t>nécessite</w:t>
+      </w:r>
+      <w:r>
+        <w:t xml:space="preserve"> un pseudo, un email, un mot de passe et une confirmation du mot de passe</w:t>
+      </w:r>
+      <w:r>
+        <w:t>.</w:t>
+      </w:r>
+    </w:p>
     <w:p/>
+    <w:p>
+      <w:r>
+        <w:rPr>
+          <w:b/>
+          <w:noProof/>
+          <w:lang w:eastAsia="fr-CH"/>
+        </w:rPr>
+        <w:drawing>
+          <wp:anchor distT="0" distB="0" distL="114300" distR="114300" simplePos="0" relativeHeight="251670528" behindDoc="0" locked="0" layoutInCell="1" allowOverlap="1" wp14:anchorId="78BDB9E7" wp14:editId="2191DA77">
+            <wp:simplePos x="0" y="0"/>
+            <wp:positionH relativeFrom="column">
+              <wp:posOffset>324485</wp:posOffset>
+            </wp:positionH>
+            <wp:positionV relativeFrom="paragraph">
+              <wp:posOffset>541020</wp:posOffset>
+            </wp:positionV>
+            <wp:extent cx="4427855" cy="3412490"/>
+            <wp:effectExtent l="0" t="0" r="0" b="0"/>
+            <wp:wrapTopAndBottom/>
+            <wp:docPr id="12" name="Image 12" descr="C:\Users\dricc\Desktop\EasyPHP\data\localweb\myportablefiles\TopRecettes\balsamiq\liste recettes.png"/>
+            <wp:cNvGraphicFramePr>
+              <a:graphicFrameLocks xmlns:a="http://schemas.openxmlformats.org/drawingml/2006/main" noChangeAspect="1"/>
+            </wp:cNvGraphicFramePr>
+            <a:graphic xmlns:a="http://schemas.openxmlformats.org/drawingml/2006/main">
+              <a:graphicData uri="http://schemas.openxmlformats.org/drawingml/2006/picture">
+                <pic:pic xmlns:pic="http://schemas.openxmlformats.org/drawingml/2006/picture">
+                  <pic:nvPicPr>
+                    <pic:cNvPr id="0" name="Picture 9" descr="C:\Users\dricc\Desktop\EasyPHP\data\localweb\myportablefiles\TopRecettes\balsamiq\liste recettes.png"/>
+                    <pic:cNvPicPr>
+                      <a:picLocks noChangeAspect="1" noChangeArrowheads="1"/>
+                    </pic:cNvPicPr>
+                  </pic:nvPicPr>
+                  <pic:blipFill>
+                    <a:blip r:embed="rId14">
+                      <a:extLst>
+                        <a:ext uri="{28A0092B-C50C-407E-A947-70E740481C1C}">
+                          <a14:useLocalDpi xmlns:a14="http://schemas.microsoft.com/office/drawing/2010/main" val="0"/>
+                        </a:ext>
+                      </a:extLst>
+                    </a:blip>
+                    <a:srcRect/>
+                    <a:stretch>
+                      <a:fillRect/>
+                    </a:stretch>
+                  </pic:blipFill>
+                  <pic:spPr bwMode="auto">
+                    <a:xfrm>
+                      <a:off x="0" y="0"/>
+                      <a:ext cx="4427855" cy="3412490"/>
+                    </a:xfrm>
+                    <a:prstGeom prst="rect">
+                      <a:avLst/>
+                    </a:prstGeom>
+                    <a:noFill/>
+                    <a:ln>
+                      <a:noFill/>
+                    </a:ln>
+                  </pic:spPr>
+                </pic:pic>
+              </a:graphicData>
+            </a:graphic>
+            <wp14:sizeRelH relativeFrom="page">
+              <wp14:pctWidth>0</wp14:pctWidth>
+            </wp14:sizeRelH>
+            <wp14:sizeRelV relativeFrom="page">
+              <wp14:pctHeight>0</wp14:pctHeight>
+            </wp14:sizeRelV>
+          </wp:anchor>
+        </w:drawing>
+      </w:r>
+      <w:r>
+        <w:rPr>
+          <w:b/>
+          <w:noProof/>
+        </w:rPr>
+        <mc:AlternateContent>
+          <mc:Choice Requires="wps">
+            <w:drawing>
+              <wp:anchor distT="0" distB="0" distL="114300" distR="114300" simplePos="0" relativeHeight="251672576" behindDoc="0" locked="0" layoutInCell="1" allowOverlap="1" wp14:anchorId="03264462" wp14:editId="6E1A0EFC">
+                <wp:simplePos x="0" y="0"/>
+                <wp:positionH relativeFrom="column">
+                  <wp:posOffset>324485</wp:posOffset>
+                </wp:positionH>
+                <wp:positionV relativeFrom="paragraph">
+                  <wp:posOffset>4188460</wp:posOffset>
+                </wp:positionV>
+                <wp:extent cx="4427855" cy="635"/>
+                <wp:effectExtent l="0" t="0" r="0" b="0"/>
+                <wp:wrapNone/>
+                <wp:docPr id="13" name="Zone de texte 13"/>
+                <wp:cNvGraphicFramePr/>
+                <a:graphic xmlns:a="http://schemas.openxmlformats.org/drawingml/2006/main">
+                  <a:graphicData uri="http://schemas.microsoft.com/office/word/2010/wordprocessingShape">
+                    <wps:wsp>
+                      <wps:cNvSpPr txBox="1"/>
+                      <wps:spPr>
+                        <a:xfrm>
+                          <a:off x="0" y="0"/>
+                          <a:ext cx="4427855" cy="635"/>
+                        </a:xfrm>
+                        <a:prstGeom prst="rect">
+                          <a:avLst/>
+                        </a:prstGeom>
+                        <a:solidFill>
+                          <a:prstClr val="white"/>
+                        </a:solidFill>
+                        <a:ln>
+                          <a:noFill/>
+                        </a:ln>
+                        <a:effectLst/>
+                      </wps:spPr>
+                      <wps:txbx>
+                        <w:txbxContent>
+                          <w:p>
+                            <w:pPr>
+                              <w:pStyle w:val="Lgende"/>
+                              <w:rPr>
+                                <w:noProof/>
+                              </w:rPr>
+                            </w:pPr>
+                            <w:r>
+                              <w:t xml:space="preserve">Figure </w:t>
+                            </w:r>
+                            <w:r>
+                              <w:fldChar w:fldCharType="begin"/>
+                            </w:r>
+                            <w:r>
+                              <w:instrText xml:space="preserve"> SEQ Figure \* ARABIC </w:instrText>
+                            </w:r>
+                            <w:r>
+                              <w:fldChar w:fldCharType="separate"/>
+                            </w:r>
+                            <w:r>
+                              <w:rPr>
+                                <w:noProof/>
+                              </w:rPr>
+                              <w:t>5</w:t>
+                            </w:r>
+                            <w:r>
+                              <w:fldChar w:fldCharType="end"/>
+                            </w:r>
+                            <w:r>
+                              <w:t xml:space="preserve"> : </w:t>
+                            </w:r>
+                            <w:r>
+                              <w:t>Interface</w:t>
+                            </w:r>
+                            <w:bookmarkStart w:id="14" w:name="_GoBack"/>
+                            <w:bookmarkEnd w:id="14"/>
+                            <w:r>
+                              <w:t xml:space="preserve"> de la liste des recettes</w:t>
+                            </w:r>
+                          </w:p>
+                        </w:txbxContent>
+                      </wps:txbx>
+                      <wps:bodyPr rot="0" spcFirstLastPara="0" vertOverflow="overflow" horzOverflow="overflow" vert="horz" wrap="square" lIns="0" tIns="0" rIns="0" bIns="0" numCol="1" spcCol="0" rtlCol="0" fromWordArt="0" anchor="t" anchorCtr="0" forceAA="0" compatLnSpc="1">
+                        <a:prstTxWarp prst="textNoShape">
+                          <a:avLst/>
+                        </a:prstTxWarp>
+                        <a:spAutoFit/>
+                      </wps:bodyPr>
+                    </wps:wsp>
+                  </a:graphicData>
+                </a:graphic>
+              </wp:anchor>
+            </w:drawing>
+          </mc:Choice>
+          <mc:Fallback>
+            <w:pict>
+              <v:shape id="Zone de texte 13" o:spid="_x0000_s1030" type="#_x0000_t202" style="position:absolute;margin-left:25.55pt;margin-top:329.8pt;width:348.65pt;height:.05pt;z-index:251672576;visibility:visible;mso-wrap-style:square;mso-wrap-distance-left:9pt;mso-wrap-distance-top:0;mso-wrap-distance-right:9pt;mso-wrap-distance-bottom:0;mso-position-horizontal:absolute;mso-position-horizontal-relative:text;mso-position-vertical:absolute;mso-position-vertical-relative:text;v-text-anchor:top" o:gfxdata="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" stroked="f">
+                <v:textbox style="mso-fit-shape-to-text:t" inset="0,0,0,0">
+                  <w:txbxContent>
+                    <w:p>
+                      <w:pPr>
+                        <w:pStyle w:val="Lgende"/>
+                        <w:rPr>
+                          <w:noProof/>
+                        </w:rPr>
+                      </w:pPr>
+                      <w:r>
+                        <w:t xml:space="preserve">Figure </w:t>
+                      </w:r>
+                      <w:r>
+                        <w:fldChar w:fldCharType="begin"/>
+                      </w:r>
+                      <w:r>
+                        <w:instrText xml:space="preserve"> SEQ Figure \* ARABIC </w:instrText>
+                      </w:r>
+                      <w:r>
+                        <w:fldChar w:fldCharType="separate"/>
+                      </w:r>
+                      <w:r>
+                        <w:rPr>
+                          <w:noProof/>
+                        </w:rPr>
+                        <w:t>5</w:t>
+                      </w:r>
+                      <w:r>
+                        <w:fldChar w:fldCharType="end"/>
+                      </w:r>
+                      <w:r>
+                        <w:t xml:space="preserve"> : </w:t>
+                      </w:r>
+                      <w:r>
+                        <w:t>Interface</w:t>
+                      </w:r>
+                      <w:bookmarkStart w:id="15" w:name="_GoBack"/>
+                      <w:bookmarkEnd w:id="15"/>
+                      <w:r>
+                        <w:t xml:space="preserve"> de la liste des recettes</w:t>
+                      </w:r>
+                    </w:p>
+                  </w:txbxContent>
+                </v:textbox>
+              </v:shape>
+            </w:pict>
+          </mc:Fallback>
+        </mc:AlternateContent>
+      </w:r>
+      <w:r>
+        <w:rPr>
+          <w:b/>
+        </w:rPr>
+        <w:t>L</w:t>
+      </w:r>
+      <w:r>
+        <w:rPr>
+          <w:b/>
+        </w:rPr>
+        <w:t>a page de la</w:t>
+      </w:r>
+      <w:r>
+        <w:rPr>
+          <w:b/>
+        </w:rPr>
+        <w:t xml:space="preserve"> liste</w:t>
+      </w:r>
+      <w:r>
+        <w:t xml:space="preserve"> des recettes</w:t>
+      </w:r>
+      <w:r>
+        <w:t xml:space="preserve"> </w:t>
+      </w:r>
+      <w:r>
+        <w:t xml:space="preserve">permet </w:t>
+      </w:r>
+      <w:r>
+        <w:t>d’afficher</w:t>
+      </w:r>
+      <w:r>
+        <w:t xml:space="preserve"> </w:t>
+      </w:r>
+      <w:r>
+        <w:t>un aperçu de</w:t>
+      </w:r>
+      <w:r>
+        <w:t>s recettes disponibles sur le site</w:t>
+      </w:r>
+      <w:r>
+        <w:t>. Elle permet à l’utilisateur de trier les recettes par date, note ou catégories</w:t>
+      </w:r>
+      <w:r>
+        <w:t>.</w:t>
+      </w:r>
+    </w:p>
     <w:p/>
+    <w:p>
+      <w:r>
+        <w:br w:type="page"/>
+      </w:r>
+    </w:p>
     <w:p/>
     <w:p>
       <w:pPr>
         <w:pStyle w:val="Titre2"/>
       </w:pPr>
-      <w:bookmarkStart w:id="14" w:name="_Toc418000977"/>
-      <w:r>
-        <w:t>Interface</w:t>
-      </w:r>
-      <w:r>
-        <w:t>s</w:t>
-      </w:r>
-      <w:bookmarkEnd w:id="14"/>
+      <w:bookmarkStart w:id="16" w:name="_Toc418000978"/>
+      <w:r>
+        <w:t>Fonctions particulières</w:t>
+      </w:r>
+      <w:bookmarkEnd w:id="16"/>
     </w:p>
     <w:p>
       <w:pPr>
         <w:pStyle w:val="Titre2"/>
       </w:pPr>
-      <w:bookmarkStart w:id="15" w:name="_Toc418000978"/>
-      <w:r>
-        <w:t>Fonctions particulières</w:t>
-      </w:r>
-      <w:bookmarkEnd w:id="15"/>
-    </w:p>
-    <w:p>
-      <w:pPr>
-        <w:pStyle w:val="Titre2"/>
-      </w:pPr>
-      <w:bookmarkStart w:id="16" w:name="_Toc418000979"/>
+      <w:bookmarkStart w:id="17" w:name="_Toc418000979"/>
       <w:r>
         <w:t>E</w:t>
       </w:r>
       <w:r>
         <w:t>léments de sécurité</w:t>
       </w:r>
-      <w:bookmarkEnd w:id="16"/>
+      <w:bookmarkEnd w:id="17"/>
     </w:p>
     <w:p>
       <w:pPr>
@@ -2684,38 +4001,38 @@
       <w:pPr>
         <w:pStyle w:val="Titre1"/>
       </w:pPr>
-      <w:bookmarkStart w:id="17" w:name="_Toc418000980"/>
+      <w:bookmarkStart w:id="18" w:name="_Toc418000980"/>
       <w:r>
         <w:lastRenderedPageBreak/>
         <w:t>Analyse Organique</w:t>
       </w:r>
-      <w:bookmarkEnd w:id="17"/>
+      <w:bookmarkEnd w:id="18"/>
     </w:p>
     <w:p>
       <w:pPr>
         <w:pStyle w:val="Titre2"/>
       </w:pPr>
-      <w:bookmarkStart w:id="18" w:name="_Toc418000981"/>
+      <w:bookmarkStart w:id="19" w:name="_Toc418000981"/>
       <w:r>
         <w:t>Généralité</w:t>
       </w:r>
-      <w:bookmarkEnd w:id="18"/>
+      <w:bookmarkEnd w:id="19"/>
     </w:p>
     <w:p>
       <w:pPr>
         <w:pStyle w:val="Titre2"/>
       </w:pPr>
-      <w:bookmarkStart w:id="19" w:name="_Toc418000982"/>
+      <w:bookmarkStart w:id="20" w:name="_Toc418000982"/>
       <w:r>
         <w:t>Description des méthodes (algorithmes) de résolution</w:t>
       </w:r>
-      <w:bookmarkEnd w:id="19"/>
+      <w:bookmarkEnd w:id="20"/>
     </w:p>
     <w:p>
       <w:pPr>
         <w:sectPr>
-          <w:headerReference w:type="default" r:id="rId10"/>
-          <w:footerReference w:type="default" r:id="rId11"/>
+          <w:headerReference w:type="default" r:id="rId15"/>
+          <w:footerReference w:type="default" r:id="rId16"/>
           <w:pgSz w:w="11906" w:h="16838"/>
           <w:pgMar w:top="1417" w:right="1417" w:bottom="1417" w:left="1417" w:header="708" w:footer="708" w:gutter="0"/>
           <w:pgNumType w:start="0"/>
@@ -2733,22 +4050,22 @@
         <w:pStyle w:val="Titre1"/>
         <w:spacing w:before="0" w:afterLines="60" w:after="144"/>
       </w:pPr>
-      <w:bookmarkStart w:id="20" w:name="_Toc418000983"/>
+      <w:bookmarkStart w:id="21" w:name="_Toc418000983"/>
       <w:r>
         <w:lastRenderedPageBreak/>
         <w:t>Tests</w:t>
       </w:r>
-      <w:bookmarkEnd w:id="20"/>
+      <w:bookmarkEnd w:id="21"/>
     </w:p>
     <w:p>
       <w:pPr>
         <w:pStyle w:val="Titre2"/>
       </w:pPr>
-      <w:bookmarkStart w:id="21" w:name="_Toc418000984"/>
+      <w:bookmarkStart w:id="22" w:name="_Toc418000984"/>
       <w:r>
         <w:t>Plan de test</w:t>
       </w:r>
-      <w:bookmarkEnd w:id="21"/>
+      <w:bookmarkEnd w:id="22"/>
     </w:p>
     <w:p>
       <w:pPr>
@@ -2776,7 +4093,7 @@
           <w:rStyle w:val="Titre2Car"/>
         </w:rPr>
       </w:pPr>
-      <w:bookmarkStart w:id="22" w:name="_Toc418000985"/>
+      <w:bookmarkStart w:id="23" w:name="_Toc418000985"/>
       <w:r>
         <w:rPr>
           <w:rStyle w:val="Titre2Car"/>
@@ -2790,7 +4107,7 @@
         </w:rPr>
         <w:t>test</w:t>
       </w:r>
-      <w:bookmarkEnd w:id="22"/>
+      <w:bookmarkEnd w:id="23"/>
     </w:p>
     <w:p>
       <w:r>
@@ -2800,7 +4117,7 @@
     <w:p>
       <w:pPr>
         <w:sectPr>
-          <w:footerReference w:type="first" r:id="rId12"/>
+          <w:footerReference w:type="first" r:id="rId17"/>
           <w:pgSz w:w="16838" w:h="11906" w:orient="landscape" w:code="9"/>
           <w:pgMar w:top="1418" w:right="1418" w:bottom="1418" w:left="1418" w:header="709" w:footer="709" w:gutter="0"/>
           <w:cols w:space="708"/>
@@ -2813,7 +4130,7 @@
       <w:pPr>
         <w:pStyle w:val="Titre1"/>
       </w:pPr>
-      <w:bookmarkStart w:id="23" w:name="_Toc418000986"/>
+      <w:bookmarkStart w:id="24" w:name="_Toc418000986"/>
       <w:r>
         <w:lastRenderedPageBreak/>
         <w:t>Con</w:t>
@@ -2824,23 +4141,23 @@
       <w:r>
         <w:t>lusion</w:t>
       </w:r>
-      <w:bookmarkEnd w:id="23"/>
+      <w:bookmarkEnd w:id="24"/>
     </w:p>
     <w:p>
       <w:pPr>
         <w:pStyle w:val="Titre2"/>
       </w:pPr>
-      <w:bookmarkStart w:id="24" w:name="_Toc418000987"/>
+      <w:bookmarkStart w:id="25" w:name="_Toc418000987"/>
       <w:r>
         <w:t>Améliorations</w:t>
       </w:r>
-      <w:bookmarkEnd w:id="24"/>
+      <w:bookmarkEnd w:id="25"/>
     </w:p>
     <w:p>
       <w:pPr>
         <w:pStyle w:val="Titre2"/>
       </w:pPr>
-      <w:bookmarkStart w:id="25" w:name="_Toc418000988"/>
+      <w:bookmarkStart w:id="26" w:name="_Toc418000988"/>
       <w:r>
         <w:t>Comparaison é</w:t>
       </w:r>
@@ -2853,7 +4170,7 @@
       <w:r>
         <w:t>inal</w:t>
       </w:r>
-      <w:bookmarkEnd w:id="25"/>
+      <w:bookmarkEnd w:id="26"/>
     </w:p>
     <w:p/>
     <w:sectPr>
@@ -2923,7 +4240,7 @@
             <w:noProof/>
             <w:lang w:val="fr-FR"/>
           </w:rPr>
-          <w:t>3</w:t>
+          <w:t>6</w:t>
         </w:r>
         <w:r>
           <w:fldChar w:fldCharType="end"/>
@@ -2935,8 +4252,13 @@
     <w:pPr>
       <w:pStyle w:val="Pieddepage"/>
     </w:pPr>
+    <w:proofErr w:type="spellStart"/>
     <w:r>
-      <w:t>Cedric Dos Reis</w:t>
+      <w:t>Cedric</w:t>
+    </w:r>
+    <w:proofErr w:type="spellEnd"/>
+    <w:r>
+      <w:t xml:space="preserve"> Dos Reis</w:t>
     </w:r>
   </w:p>
 </w:ftr>
@@ -2973,7 +4295,7 @@
             <w:noProof/>
             <w:lang w:val="fr-FR"/>
           </w:rPr>
-          <w:t>5</w:t>
+          <w:t>11</w:t>
         </w:r>
         <w:r>
           <w:fldChar w:fldCharType="end"/>
@@ -3020,20 +4342,28 @@
     <w:pPr>
       <w:pStyle w:val="En-tte"/>
     </w:pPr>
+    <w:proofErr w:type="spellStart"/>
     <w:r>
-      <w:t>FlagNet – Doc Technique</w:t>
+      <w:t>TopRecettes</w:t>
+    </w:r>
+    <w:proofErr w:type="spellEnd"/>
+    <w:r>
+      <w:t xml:space="preserve"> – Doc Technique</w:t>
     </w:r>
     <w:r>
       <w:ptab w:relativeTo="margin" w:alignment="center" w:leader="none"/>
     </w:r>
     <w:r>
-      <w:t>I.IN-P4A</w:t>
+      <w:t>TPI 2015</w:t>
     </w:r>
     <w:r>
       <w:ptab w:relativeTo="margin" w:alignment="right" w:leader="none"/>
     </w:r>
     <w:r>
-      <w:t>21 avril 2015</w:t>
+      <w:t>28</w:t>
+    </w:r>
+    <w:r>
+      <w:t xml:space="preserve"> avril 2015</w:t>
     </w:r>
   </w:p>
 </w:hdr>
@@ -3042,6 +4372,27 @@
 <file path=word/numbering.xml><?xml version="1.0" encoding="utf-8"?>
 <w:numbering xmlns:wpc="http://schemas.microsoft.com/office/word/2010/wordprocessingCanvas" xmlns:mc="http://schemas.openxmlformats.org/markup-compatibility/2006" xmlns:o="urn:schemas-microsoft-com:office:office" xmlns:r="http://schemas.openxmlformats.org/officeDocument/2006/relationships" xmlns:m="http://schemas.openxmlformats.org/officeDocument/2006/math" xmlns:v="urn:schemas-microsoft-com:vml" xmlns:wp14="http://schemas.microsoft.com/office/word/2010/wordprocessingDrawing" xmlns:wp="http://schemas.openxmlformats.org/drawingml/2006/wordprocessingDrawing" xmlns:w10="urn:schemas-microsoft-com:office:word" xmlns:w="http://schemas.openxmlformats.org/wordprocessingml/2006/main" xmlns:w14="http://schemas.microsoft.com/office/word/2010/wordml" xmlns:wpg="http://schemas.microsoft.com/office/word/2010/wordprocessingGroup" xmlns:wpi="http://schemas.microsoft.com/office/word/2010/wordprocessingInk" xmlns:wne="http://schemas.microsoft.com/office/word/2006/wordml" xmlns:wps="http://schemas.microsoft.com/office/word/2010/wordprocessingShape" mc:Ignorable="w14 wp14">
   <w:abstractNum w:abstractNumId="0">
+    <w:nsid w:val="FFFFFF89"/>
+    <w:multiLevelType w:val="singleLevel"/>
+    <w:tmpl w:val="B4280E3E"/>
+    <w:lvl w:ilvl="0">
+      <w:start w:val="1"/>
+      <w:numFmt w:val="bullet"/>
+      <w:pStyle w:val="Listepuces"/>
+      <w:lvlText w:val=""/>
+      <w:lvlJc w:val="left"/>
+      <w:pPr>
+        <w:tabs>
+          <w:tab w:val="num" w:pos="360"/>
+        </w:tabs>
+        <w:ind w:left="360" w:hanging="360"/>
+      </w:pPr>
+      <w:rPr>
+        <w:rFonts w:ascii="Symbol" w:hAnsi="Symbol" w:hint="default"/>
+      </w:rPr>
+    </w:lvl>
+  </w:abstractNum>
+  <w:abstractNum w:abstractNumId="1">
     <w:nsid w:val="0E574779"/>
     <w:multiLevelType w:val="hybridMultilevel"/>
     <w:tmpl w:val="A32C7D0A"/>
@@ -3153,7 +4504,7 @@
       </w:rPr>
     </w:lvl>
   </w:abstractNum>
-  <w:abstractNum w:abstractNumId="1">
+  <w:abstractNum w:abstractNumId="2">
     <w:nsid w:val="2398496D"/>
     <w:multiLevelType w:val="hybridMultilevel"/>
     <w:tmpl w:val="222E8ABE"/>
@@ -3266,7 +4617,7 @@
       </w:rPr>
     </w:lvl>
   </w:abstractNum>
-  <w:abstractNum w:abstractNumId="2">
+  <w:abstractNum w:abstractNumId="3">
     <w:nsid w:val="25420E29"/>
     <w:multiLevelType w:val="hybridMultilevel"/>
     <w:tmpl w:val="E6C00D1A"/>
@@ -3378,7 +4729,7 @@
       </w:rPr>
     </w:lvl>
   </w:abstractNum>
-  <w:abstractNum w:abstractNumId="3">
+  <w:abstractNum w:abstractNumId="4">
     <w:nsid w:val="5DCB00BD"/>
     <w:multiLevelType w:val="hybridMultilevel"/>
     <w:tmpl w:val="6434947C"/>
@@ -3491,7 +4842,7 @@
       </w:rPr>
     </w:lvl>
   </w:abstractNum>
-  <w:abstractNum w:abstractNumId="4">
+  <w:abstractNum w:abstractNumId="5">
     <w:nsid w:val="6DAE0386"/>
     <w:multiLevelType w:val="hybridMultilevel"/>
     <w:tmpl w:val="66EE239C"/>
@@ -3604,19 +4955,22 @@
     </w:lvl>
   </w:abstractNum>
   <w:num w:numId="1">
+    <w:abstractNumId w:val="4"/>
+  </w:num>
+  <w:num w:numId="2">
+    <w:abstractNumId w:val="2"/>
+  </w:num>
+  <w:num w:numId="3">
+    <w:abstractNumId w:val="1"/>
+  </w:num>
+  <w:num w:numId="4">
     <w:abstractNumId w:val="3"/>
   </w:num>
-  <w:num w:numId="2">
-    <w:abstractNumId w:val="1"/>
+  <w:num w:numId="5">
+    <w:abstractNumId w:val="5"/>
   </w:num>
-  <w:num w:numId="3">
+  <w:num w:numId="6">
     <w:abstractNumId w:val="0"/>
-  </w:num>
-  <w:num w:numId="4">
-    <w:abstractNumId w:val="2"/>
-  </w:num>
-  <w:num w:numId="5">
-    <w:abstractNumId w:val="4"/>
   </w:num>
 </w:numbering>
 </file>
@@ -4254,6 +5608,19 @@
       <w:iCs/>
     </w:rPr>
   </w:style>
+  <w:style w:type="paragraph" w:styleId="Listepuces">
+    <w:name w:val="List Bullet"/>
+    <w:basedOn w:val="Normal"/>
+    <w:uiPriority w:val="99"/>
+    <w:unhideWhenUsed/>
+    <w:rsid w:val="00C330A8"/>
+    <w:pPr>
+      <w:numPr>
+        <w:numId w:val="6"/>
+      </w:numPr>
+      <w:contextualSpacing/>
+    </w:pPr>
+  </w:style>
 </w:styles>
 </file>
 
@@ -4889,6 +6256,19 @@
       <w:i/>
       <w:iCs/>
     </w:rPr>
+  </w:style>
+  <w:style w:type="paragraph" w:styleId="Listepuces">
+    <w:name w:val="List Bullet"/>
+    <w:basedOn w:val="Normal"/>
+    <w:uiPriority w:val="99"/>
+    <w:unhideWhenUsed/>
+    <w:rsid w:val="00C330A8"/>
+    <w:pPr>
+      <w:numPr>
+        <w:numId w:val="6"/>
+      </w:numPr>
+      <w:contextualSpacing/>
+    </w:pPr>
   </w:style>
 </w:styles>
 </file>
@@ -5203,7 +6583,7 @@
 </file>
 
 <file path=customXml/itemProps2.xml><?xml version="1.0" encoding="utf-8"?>
-<ds:datastoreItem xmlns:ds="http://schemas.openxmlformats.org/officeDocument/2006/customXml" ds:itemID="{3EC538B9-1333-4DCA-BE67-4161951D79AF}">
+<ds:datastoreItem xmlns:ds="http://schemas.openxmlformats.org/officeDocument/2006/customXml" ds:itemID="{E6F28379-F875-4F86-9964-A38B5324FEBD}">
   <ds:schemaRefs>
     <ds:schemaRef ds:uri="http://schemas.openxmlformats.org/officeDocument/2006/bibliography"/>
   </ds:schemaRefs>

</xml_diff>

<commit_message>
TopRecettes : page de consultation de recette + doc
</commit_message>
<xml_diff>
--- a/docs/DocTechnique_CedricDosReis.docx
+++ b/docs/DocTechnique_CedricDosReis.docx
@@ -118,7 +118,6 @@
                         <w:szCs w:val="80"/>
                       </w:rPr>
                     </w:pPr>
-                    <w:proofErr w:type="spellStart"/>
                     <w:r>
                       <w:rPr>
                         <w:rFonts w:asciiTheme="majorHAnsi" w:eastAsiaTheme="majorEastAsia" w:hAnsiTheme="majorHAnsi" w:cstheme="majorBidi"/>
@@ -127,7 +126,6 @@
                       </w:rPr>
                       <w:t>TopRecettes</w:t>
                     </w:r>
-                    <w:proofErr w:type="spellEnd"/>
                   </w:p>
                 </w:tc>
               </w:sdtContent>
@@ -170,23 +168,13 @@
                         <w:szCs w:val="44"/>
                       </w:rPr>
                     </w:pPr>
-                    <w:proofErr w:type="spellStart"/>
                     <w:r>
                       <w:rPr>
                         <w:rFonts w:asciiTheme="majorHAnsi" w:eastAsiaTheme="majorEastAsia" w:hAnsiTheme="majorHAnsi" w:cstheme="majorBidi"/>
                         <w:sz w:val="44"/>
                         <w:szCs w:val="44"/>
                       </w:rPr>
-                      <w:t>Cedric</w:t>
-                    </w:r>
-                    <w:proofErr w:type="spellEnd"/>
-                    <w:r>
-                      <w:rPr>
-                        <w:rFonts w:asciiTheme="majorHAnsi" w:eastAsiaTheme="majorEastAsia" w:hAnsiTheme="majorHAnsi" w:cstheme="majorBidi"/>
-                        <w:sz w:val="44"/>
-                        <w:szCs w:val="44"/>
-                      </w:rPr>
-                      <w:t xml:space="preserve"> Dos Reis</w:t>
+                      <w:t>Cedric Dos Reis</w:t>
                     </w:r>
                   </w:p>
                 </w:tc>
@@ -2081,13 +2069,8 @@
         <w:t>t de réaliser un site web qui permet de gérer des recettes de cuisine. Les recettes appartiennent</w:t>
       </w:r>
       <w:r>
-        <w:t xml:space="preserve"> à une catégorie de plat. Elles sont composées d’ingrédients avec différentes </w:t>
-      </w:r>
-      <w:proofErr w:type="spellStart"/>
-      <w:r>
-        <w:t>quantitées</w:t>
-      </w:r>
-      <w:proofErr w:type="spellEnd"/>
+        <w:t xml:space="preserve"> à une catégorie de plat. Elles sont composées d’ingrédients avec différentes quantitées</w:t>
+      </w:r>
     </w:p>
     <w:p>
       <w:pPr>
@@ -3834,8 +3817,6 @@
                             <w:r>
                               <w:t>Interface</w:t>
                             </w:r>
-                            <w:bookmarkStart w:id="14" w:name="_GoBack"/>
-                            <w:bookmarkEnd w:id="14"/>
                             <w:r>
                               <w:t xml:space="preserve"> de la liste des recettes</w:t>
                             </w:r>
@@ -3893,8 +3874,6 @@
                       <w:r>
                         <w:t>Interface</w:t>
                       </w:r>
-                      <w:bookmarkStart w:id="15" w:name="_GoBack"/>
-                      <w:bookmarkEnd w:id="15"/>
                       <w:r>
                         <w:t xml:space="preserve"> de la liste des recettes</w:t>
                       </w:r>
@@ -3958,29 +3937,263 @@
         <w:br w:type="page"/>
       </w:r>
     </w:p>
-    <w:p/>
+    <w:p>
+      <w:r>
+        <w:rPr>
+          <w:b/>
+        </w:rPr>
+        <w:lastRenderedPageBreak/>
+        <w:t>La page de consultation d’</w:t>
+      </w:r>
+      <w:r>
+        <w:rPr>
+          <w:b/>
+        </w:rPr>
+        <w:t>une rec</w:t>
+      </w:r>
+      <w:r>
+        <w:rPr>
+          <w:b/>
+        </w:rPr>
+        <w:t>ette</w:t>
+      </w:r>
+      <w:r>
+        <w:t xml:space="preserve"> permet d’afficher toutes les informations nécessaire à la réalisation de la recette, elle affiche également les commentaires poster par les autres utilisateurs</w:t>
+      </w:r>
+      <w:r>
+        <w:t>. Le propriétaire de la recette et l’administrateur ont la poss</w:t>
+      </w:r>
+      <w:r>
+        <w:t>ibilité de supprimer la recette depuis cette page.</w:t>
+      </w:r>
+      <w:bookmarkStart w:id="14" w:name="_GoBack"/>
+      <w:bookmarkEnd w:id="14"/>
+    </w:p>
+    <w:p>
+      <w:r>
+        <w:rPr>
+          <w:noProof/>
+        </w:rPr>
+        <mc:AlternateContent>
+          <mc:Choice Requires="wps">
+            <w:drawing>
+              <wp:anchor distT="0" distB="0" distL="114300" distR="114300" simplePos="0" relativeHeight="251675648" behindDoc="0" locked="0" layoutInCell="1" allowOverlap="1" wp14:anchorId="01B4EC0A" wp14:editId="14CFFEFF">
+                <wp:simplePos x="0" y="0"/>
+                <wp:positionH relativeFrom="column">
+                  <wp:posOffset>-4445</wp:posOffset>
+                </wp:positionH>
+                <wp:positionV relativeFrom="paragraph">
+                  <wp:posOffset>7516495</wp:posOffset>
+                </wp:positionV>
+                <wp:extent cx="5762625" cy="635"/>
+                <wp:effectExtent l="0" t="0" r="0" b="0"/>
+                <wp:wrapNone/>
+                <wp:docPr id="16" name="Zone de texte 16"/>
+                <wp:cNvGraphicFramePr/>
+                <a:graphic xmlns:a="http://schemas.openxmlformats.org/drawingml/2006/main">
+                  <a:graphicData uri="http://schemas.microsoft.com/office/word/2010/wordprocessingShape">
+                    <wps:wsp>
+                      <wps:cNvSpPr txBox="1"/>
+                      <wps:spPr>
+                        <a:xfrm>
+                          <a:off x="0" y="0"/>
+                          <a:ext cx="5762625" cy="635"/>
+                        </a:xfrm>
+                        <a:prstGeom prst="rect">
+                          <a:avLst/>
+                        </a:prstGeom>
+                        <a:solidFill>
+                          <a:prstClr val="white"/>
+                        </a:solidFill>
+                        <a:ln>
+                          <a:noFill/>
+                        </a:ln>
+                        <a:effectLst/>
+                      </wps:spPr>
+                      <wps:txbx>
+                        <w:txbxContent>
+                          <w:p>
+                            <w:pPr>
+                              <w:pStyle w:val="Lgende"/>
+                              <w:rPr>
+                                <w:noProof/>
+                              </w:rPr>
+                            </w:pPr>
+                            <w:r>
+                              <w:t xml:space="preserve">Figure </w:t>
+                            </w:r>
+                            <w:r>
+                              <w:fldChar w:fldCharType="begin"/>
+                            </w:r>
+                            <w:r>
+                              <w:instrText xml:space="preserve"> SEQ Figure \* ARABIC </w:instrText>
+                            </w:r>
+                            <w:r>
+                              <w:fldChar w:fldCharType="separate"/>
+                            </w:r>
+                            <w:r>
+                              <w:rPr>
+                                <w:noProof/>
+                              </w:rPr>
+                              <w:t>6</w:t>
+                            </w:r>
+                            <w:r>
+                              <w:fldChar w:fldCharType="end"/>
+                            </w:r>
+                            <w:r>
+                              <w:t xml:space="preserve"> : Interface la de la page de consultation d'une receette</w:t>
+                            </w:r>
+                          </w:p>
+                        </w:txbxContent>
+                      </wps:txbx>
+                      <wps:bodyPr rot="0" spcFirstLastPara="0" vertOverflow="overflow" horzOverflow="overflow" vert="horz" wrap="square" lIns="0" tIns="0" rIns="0" bIns="0" numCol="1" spcCol="0" rtlCol="0" fromWordArt="0" anchor="t" anchorCtr="0" forceAA="0" compatLnSpc="1">
+                        <a:prstTxWarp prst="textNoShape">
+                          <a:avLst/>
+                        </a:prstTxWarp>
+                        <a:spAutoFit/>
+                      </wps:bodyPr>
+                    </wps:wsp>
+                  </a:graphicData>
+                </a:graphic>
+              </wp:anchor>
+            </w:drawing>
+          </mc:Choice>
+          <mc:Fallback>
+            <w:pict>
+              <v:shape id="Zone de texte 16" o:spid="_x0000_s1031" type="#_x0000_t202" style="position:absolute;margin-left:-.35pt;margin-top:591.85pt;width:453.75pt;height:.05pt;z-index:251675648;visibility:visible;mso-wrap-style:square;mso-wrap-distance-left:9pt;mso-wrap-distance-top:0;mso-wrap-distance-right:9pt;mso-wrap-distance-bottom:0;mso-position-horizontal:absolute;mso-position-horizontal-relative:text;mso-position-vertical:absolute;mso-position-vertical-relative:text;v-text-anchor:top" o:gfxdata="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" stroked="f">
+                <v:textbox style="mso-fit-shape-to-text:t" inset="0,0,0,0">
+                  <w:txbxContent>
+                    <w:p>
+                      <w:pPr>
+                        <w:pStyle w:val="Lgende"/>
+                        <w:rPr>
+                          <w:noProof/>
+                        </w:rPr>
+                      </w:pPr>
+                      <w:r>
+                        <w:t xml:space="preserve">Figure </w:t>
+                      </w:r>
+                      <w:r>
+                        <w:fldChar w:fldCharType="begin"/>
+                      </w:r>
+                      <w:r>
+                        <w:instrText xml:space="preserve"> SEQ Figure \* ARABIC </w:instrText>
+                      </w:r>
+                      <w:r>
+                        <w:fldChar w:fldCharType="separate"/>
+                      </w:r>
+                      <w:r>
+                        <w:rPr>
+                          <w:noProof/>
+                        </w:rPr>
+                        <w:t>6</w:t>
+                      </w:r>
+                      <w:r>
+                        <w:fldChar w:fldCharType="end"/>
+                      </w:r>
+                      <w:r>
+                        <w:t xml:space="preserve"> : Interface la de la page de consultation d'une receette</w:t>
+                      </w:r>
+                    </w:p>
+                  </w:txbxContent>
+                </v:textbox>
+              </v:shape>
+            </w:pict>
+          </mc:Fallback>
+        </mc:AlternateContent>
+      </w:r>
+      <w:r>
+        <w:rPr>
+          <w:noProof/>
+          <w:lang w:eastAsia="fr-CH"/>
+        </w:rPr>
+        <w:drawing>
+          <wp:anchor distT="0" distB="0" distL="114300" distR="114300" simplePos="0" relativeHeight="251673600" behindDoc="0" locked="0" layoutInCell="1" allowOverlap="1">
+            <wp:simplePos x="0" y="0"/>
+            <wp:positionH relativeFrom="column">
+              <wp:posOffset>-4445</wp:posOffset>
+            </wp:positionH>
+            <wp:positionV relativeFrom="paragraph">
+              <wp:posOffset>1270</wp:posOffset>
+            </wp:positionV>
+            <wp:extent cx="5762625" cy="7458075"/>
+            <wp:effectExtent l="0" t="0" r="9525" b="9525"/>
+            <wp:wrapTopAndBottom/>
+            <wp:docPr id="15" name="Image 15" descr="C:\Users\dricc\Desktop\EasyPHP\data\localweb\myportablefiles\TopRecettes\balsamiq\detail recette.png"/>
+            <wp:cNvGraphicFramePr>
+              <a:graphicFrameLocks xmlns:a="http://schemas.openxmlformats.org/drawingml/2006/main" noChangeAspect="1"/>
+            </wp:cNvGraphicFramePr>
+            <a:graphic xmlns:a="http://schemas.openxmlformats.org/drawingml/2006/main">
+              <a:graphicData uri="http://schemas.openxmlformats.org/drawingml/2006/picture">
+                <pic:pic xmlns:pic="http://schemas.openxmlformats.org/drawingml/2006/picture">
+                  <pic:nvPicPr>
+                    <pic:cNvPr id="0" name="Picture 11" descr="C:\Users\dricc\Desktop\EasyPHP\data\localweb\myportablefiles\TopRecettes\balsamiq\detail recette.png"/>
+                    <pic:cNvPicPr>
+                      <a:picLocks noChangeAspect="1" noChangeArrowheads="1"/>
+                    </pic:cNvPicPr>
+                  </pic:nvPicPr>
+                  <pic:blipFill>
+                    <a:blip r:embed="rId15">
+                      <a:extLst>
+                        <a:ext uri="{28A0092B-C50C-407E-A947-70E740481C1C}">
+                          <a14:useLocalDpi xmlns:a14="http://schemas.microsoft.com/office/drawing/2010/main" val="0"/>
+                        </a:ext>
+                      </a:extLst>
+                    </a:blip>
+                    <a:srcRect/>
+                    <a:stretch>
+                      <a:fillRect/>
+                    </a:stretch>
+                  </pic:blipFill>
+                  <pic:spPr bwMode="auto">
+                    <a:xfrm>
+                      <a:off x="0" y="0"/>
+                      <a:ext cx="5762625" cy="7458075"/>
+                    </a:xfrm>
+                    <a:prstGeom prst="rect">
+                      <a:avLst/>
+                    </a:prstGeom>
+                    <a:noFill/>
+                    <a:ln>
+                      <a:noFill/>
+                    </a:ln>
+                  </pic:spPr>
+                </pic:pic>
+              </a:graphicData>
+            </a:graphic>
+            <wp14:sizeRelH relativeFrom="page">
+              <wp14:pctWidth>0</wp14:pctWidth>
+            </wp14:sizeRelH>
+            <wp14:sizeRelV relativeFrom="page">
+              <wp14:pctHeight>0</wp14:pctHeight>
+            </wp14:sizeRelV>
+          </wp:anchor>
+        </w:drawing>
+      </w:r>
+    </w:p>
     <w:p>
       <w:pPr>
         <w:pStyle w:val="Titre2"/>
       </w:pPr>
-      <w:bookmarkStart w:id="16" w:name="_Toc418000978"/>
-      <w:r>
+      <w:bookmarkStart w:id="15" w:name="_Toc418000978"/>
+      <w:r>
+        <w:lastRenderedPageBreak/>
         <w:t>Fonctions particulières</w:t>
       </w:r>
+      <w:bookmarkEnd w:id="15"/>
+    </w:p>
+    <w:p>
+      <w:pPr>
+        <w:pStyle w:val="Titre2"/>
+      </w:pPr>
+      <w:bookmarkStart w:id="16" w:name="_Toc418000979"/>
+      <w:r>
+        <w:t>E</w:t>
+      </w:r>
+      <w:r>
+        <w:t>léments de sécurité</w:t>
+      </w:r>
       <w:bookmarkEnd w:id="16"/>
-    </w:p>
-    <w:p>
-      <w:pPr>
-        <w:pStyle w:val="Titre2"/>
-      </w:pPr>
-      <w:bookmarkStart w:id="17" w:name="_Toc418000979"/>
-      <w:r>
-        <w:t>E</w:t>
-      </w:r>
-      <w:r>
-        <w:t>léments de sécurité</w:t>
-      </w:r>
-      <w:bookmarkEnd w:id="17"/>
     </w:p>
     <w:p>
       <w:pPr>
@@ -4001,38 +4214,38 @@
       <w:pPr>
         <w:pStyle w:val="Titre1"/>
       </w:pPr>
-      <w:bookmarkStart w:id="18" w:name="_Toc418000980"/>
+      <w:bookmarkStart w:id="17" w:name="_Toc418000980"/>
       <w:r>
         <w:lastRenderedPageBreak/>
         <w:t>Analyse Organique</w:t>
       </w:r>
+      <w:bookmarkEnd w:id="17"/>
+    </w:p>
+    <w:p>
+      <w:pPr>
+        <w:pStyle w:val="Titre2"/>
+      </w:pPr>
+      <w:bookmarkStart w:id="18" w:name="_Toc418000981"/>
+      <w:r>
+        <w:t>Généralité</w:t>
+      </w:r>
       <w:bookmarkEnd w:id="18"/>
     </w:p>
     <w:p>
       <w:pPr>
         <w:pStyle w:val="Titre2"/>
       </w:pPr>
-      <w:bookmarkStart w:id="19" w:name="_Toc418000981"/>
-      <w:r>
-        <w:t>Généralité</w:t>
+      <w:bookmarkStart w:id="19" w:name="_Toc418000982"/>
+      <w:r>
+        <w:t>Description des méthodes (algorithmes) de résolution</w:t>
       </w:r>
       <w:bookmarkEnd w:id="19"/>
     </w:p>
     <w:p>
       <w:pPr>
-        <w:pStyle w:val="Titre2"/>
-      </w:pPr>
-      <w:bookmarkStart w:id="20" w:name="_Toc418000982"/>
-      <w:r>
-        <w:t>Description des méthodes (algorithmes) de résolution</w:t>
-      </w:r>
-      <w:bookmarkEnd w:id="20"/>
-    </w:p>
-    <w:p>
-      <w:pPr>
         <w:sectPr>
-          <w:headerReference w:type="default" r:id="rId15"/>
-          <w:footerReference w:type="default" r:id="rId16"/>
+          <w:headerReference w:type="default" r:id="rId16"/>
+          <w:footerReference w:type="default" r:id="rId17"/>
           <w:pgSz w:w="11906" w:h="16838"/>
           <w:pgMar w:top="1417" w:right="1417" w:bottom="1417" w:left="1417" w:header="708" w:footer="708" w:gutter="0"/>
           <w:pgNumType w:start="0"/>
@@ -4050,22 +4263,22 @@
         <w:pStyle w:val="Titre1"/>
         <w:spacing w:before="0" w:afterLines="60" w:after="144"/>
       </w:pPr>
-      <w:bookmarkStart w:id="21" w:name="_Toc418000983"/>
+      <w:bookmarkStart w:id="20" w:name="_Toc418000983"/>
       <w:r>
         <w:lastRenderedPageBreak/>
         <w:t>Tests</w:t>
       </w:r>
+      <w:bookmarkEnd w:id="20"/>
+    </w:p>
+    <w:p>
+      <w:pPr>
+        <w:pStyle w:val="Titre2"/>
+      </w:pPr>
+      <w:bookmarkStart w:id="21" w:name="_Toc418000984"/>
+      <w:r>
+        <w:t>Plan de test</w:t>
+      </w:r>
       <w:bookmarkEnd w:id="21"/>
-    </w:p>
-    <w:p>
-      <w:pPr>
-        <w:pStyle w:val="Titre2"/>
-      </w:pPr>
-      <w:bookmarkStart w:id="22" w:name="_Toc418000984"/>
-      <w:r>
-        <w:t>Plan de test</w:t>
-      </w:r>
-      <w:bookmarkEnd w:id="22"/>
     </w:p>
     <w:p>
       <w:pPr>
@@ -4093,7 +4306,7 @@
           <w:rStyle w:val="Titre2Car"/>
         </w:rPr>
       </w:pPr>
-      <w:bookmarkStart w:id="23" w:name="_Toc418000985"/>
+      <w:bookmarkStart w:id="22" w:name="_Toc418000985"/>
       <w:r>
         <w:rPr>
           <w:rStyle w:val="Titre2Car"/>
@@ -4107,7 +4320,7 @@
         </w:rPr>
         <w:t>test</w:t>
       </w:r>
-      <w:bookmarkEnd w:id="23"/>
+      <w:bookmarkEnd w:id="22"/>
     </w:p>
     <w:p>
       <w:r>
@@ -4117,7 +4330,7 @@
     <w:p>
       <w:pPr>
         <w:sectPr>
-          <w:footerReference w:type="first" r:id="rId17"/>
+          <w:footerReference w:type="first" r:id="rId18"/>
           <w:pgSz w:w="16838" w:h="11906" w:orient="landscape" w:code="9"/>
           <w:pgMar w:top="1418" w:right="1418" w:bottom="1418" w:left="1418" w:header="709" w:footer="709" w:gutter="0"/>
           <w:cols w:space="708"/>
@@ -4130,7 +4343,7 @@
       <w:pPr>
         <w:pStyle w:val="Titre1"/>
       </w:pPr>
-      <w:bookmarkStart w:id="24" w:name="_Toc418000986"/>
+      <w:bookmarkStart w:id="23" w:name="_Toc418000986"/>
       <w:r>
         <w:lastRenderedPageBreak/>
         <w:t>Con</w:t>
@@ -4141,36 +4354,36 @@
       <w:r>
         <w:t>lusion</w:t>
       </w:r>
+      <w:bookmarkEnd w:id="23"/>
+    </w:p>
+    <w:p>
+      <w:pPr>
+        <w:pStyle w:val="Titre2"/>
+      </w:pPr>
+      <w:bookmarkStart w:id="24" w:name="_Toc418000987"/>
+      <w:r>
+        <w:t>Améliorations</w:t>
+      </w:r>
       <w:bookmarkEnd w:id="24"/>
     </w:p>
     <w:p>
       <w:pPr>
         <w:pStyle w:val="Titre2"/>
       </w:pPr>
-      <w:bookmarkStart w:id="25" w:name="_Toc418000987"/>
-      <w:r>
-        <w:t>Améliorations</w:t>
+      <w:bookmarkStart w:id="25" w:name="_Toc418000988"/>
+      <w:r>
+        <w:t>Comparaison é</w:t>
+      </w:r>
+      <w:r>
+        <w:t>n</w:t>
+      </w:r>
+      <w:r>
+        <w:t>oncé avec projet f</w:t>
+      </w:r>
+      <w:r>
+        <w:t>inal</w:t>
       </w:r>
       <w:bookmarkEnd w:id="25"/>
-    </w:p>
-    <w:p>
-      <w:pPr>
-        <w:pStyle w:val="Titre2"/>
-      </w:pPr>
-      <w:bookmarkStart w:id="26" w:name="_Toc418000988"/>
-      <w:r>
-        <w:t>Comparaison é</w:t>
-      </w:r>
-      <w:r>
-        <w:t>n</w:t>
-      </w:r>
-      <w:r>
-        <w:t>oncé avec projet f</w:t>
-      </w:r>
-      <w:r>
-        <w:t>inal</w:t>
-      </w:r>
-      <w:bookmarkEnd w:id="26"/>
     </w:p>
     <w:p/>
     <w:sectPr>
@@ -4240,7 +4453,7 @@
             <w:noProof/>
             <w:lang w:val="fr-FR"/>
           </w:rPr>
-          <w:t>6</w:t>
+          <w:t>7</w:t>
         </w:r>
         <w:r>
           <w:fldChar w:fldCharType="end"/>
@@ -4252,13 +4465,8 @@
     <w:pPr>
       <w:pStyle w:val="Pieddepage"/>
     </w:pPr>
-    <w:proofErr w:type="spellStart"/>
     <w:r>
-      <w:t>Cedric</w:t>
-    </w:r>
-    <w:proofErr w:type="spellEnd"/>
-    <w:r>
-      <w:t xml:space="preserve"> Dos Reis</w:t>
+      <w:t>Cedric Dos Reis</w:t>
     </w:r>
   </w:p>
 </w:ftr>
@@ -4295,7 +4503,7 @@
             <w:noProof/>
             <w:lang w:val="fr-FR"/>
           </w:rPr>
-          <w:t>11</w:t>
+          <w:t>12</w:t>
         </w:r>
         <w:r>
           <w:fldChar w:fldCharType="end"/>
@@ -4342,11 +4550,9 @@
     <w:pPr>
       <w:pStyle w:val="En-tte"/>
     </w:pPr>
-    <w:proofErr w:type="spellStart"/>
     <w:r>
       <w:t>TopRecettes</w:t>
     </w:r>
-    <w:proofErr w:type="spellEnd"/>
     <w:r>
       <w:t xml:space="preserve"> – Doc Technique</w:t>
     </w:r>
@@ -6583,7 +6789,7 @@
 </file>
 
 <file path=customXml/itemProps2.xml><?xml version="1.0" encoding="utf-8"?>
-<ds:datastoreItem xmlns:ds="http://schemas.openxmlformats.org/officeDocument/2006/customXml" ds:itemID="{E6F28379-F875-4F86-9964-A38B5324FEBD}">
+<ds:datastoreItem xmlns:ds="http://schemas.openxmlformats.org/officeDocument/2006/customXml" ds:itemID="{9D43D9CA-8B51-45B9-987B-B166E2C59F18}">
   <ds:schemaRefs>
     <ds:schemaRef ds:uri="http://schemas.openxmlformats.org/officeDocument/2006/bibliography"/>
   </ds:schemaRefs>

</xml_diff>

<commit_message>
TopReecettes : Documentation, modif mdp, maquette edit recette
</commit_message>
<xml_diff>
--- a/docs/DocTechnique_CedricDosReis.docx
+++ b/docs/DocTechnique_CedricDosReis.docx
@@ -118,6 +118,7 @@
                         <w:szCs w:val="80"/>
                       </w:rPr>
                     </w:pPr>
+                    <w:proofErr w:type="spellStart"/>
                     <w:r>
                       <w:rPr>
                         <w:rFonts w:asciiTheme="majorHAnsi" w:eastAsiaTheme="majorEastAsia" w:hAnsiTheme="majorHAnsi" w:cstheme="majorBidi"/>
@@ -126,6 +127,7 @@
                       </w:rPr>
                       <w:t>TopRecettes</w:t>
                     </w:r>
+                    <w:proofErr w:type="spellEnd"/>
                   </w:p>
                 </w:tc>
               </w:sdtContent>
@@ -168,13 +170,23 @@
                         <w:szCs w:val="44"/>
                       </w:rPr>
                     </w:pPr>
+                    <w:proofErr w:type="spellStart"/>
                     <w:r>
                       <w:rPr>
                         <w:rFonts w:asciiTheme="majorHAnsi" w:eastAsiaTheme="majorEastAsia" w:hAnsiTheme="majorHAnsi" w:cstheme="majorBidi"/>
                         <w:sz w:val="44"/>
                         <w:szCs w:val="44"/>
                       </w:rPr>
-                      <w:t>Cedric Dos Reis</w:t>
+                      <w:t>Cedric</w:t>
+                    </w:r>
+                    <w:proofErr w:type="spellEnd"/>
+                    <w:r>
+                      <w:rPr>
+                        <w:rFonts w:asciiTheme="majorHAnsi" w:eastAsiaTheme="majorEastAsia" w:hAnsiTheme="majorHAnsi" w:cstheme="majorBidi"/>
+                        <w:sz w:val="44"/>
+                        <w:szCs w:val="44"/>
+                      </w:rPr>
+                      <w:t xml:space="preserve"> Dos Reis</w:t>
                     </w:r>
                   </w:p>
                 </w:tc>
@@ -281,7 +293,7 @@
           <w:r>
             <w:fldChar w:fldCharType="separate"/>
           </w:r>
-          <w:hyperlink w:anchor="_Toc418000964" w:history="1">
+          <w:hyperlink w:anchor="_Toc418145076" w:history="1">
             <w:r>
               <w:rPr>
                 <w:rStyle w:val="Lienhypertexte"/>
@@ -308,7 +320,7 @@
                 <w:noProof/>
                 <w:webHidden/>
               </w:rPr>
-              <w:instrText xml:space="preserve"> PAGEREF _Toc418000964 \h </w:instrText>
+              <w:instrText xml:space="preserve"> PAGEREF _Toc418145076 \h </w:instrText>
             </w:r>
             <w:r>
               <w:rPr>
@@ -351,7 +363,7 @@
               <w:lang w:eastAsia="fr-CH"/>
             </w:rPr>
           </w:pPr>
-          <w:hyperlink w:anchor="_Toc418000965" w:history="1">
+          <w:hyperlink w:anchor="_Toc418145077" w:history="1">
             <w:r>
               <w:rPr>
                 <w:rStyle w:val="Lienhypertexte"/>
@@ -378,7 +390,7 @@
                 <w:noProof/>
                 <w:webHidden/>
               </w:rPr>
-              <w:instrText xml:space="preserve"> PAGEREF _Toc418000965 \h </w:instrText>
+              <w:instrText xml:space="preserve"> PAGEREF _Toc418145077 \h </w:instrText>
             </w:r>
             <w:r>
               <w:rPr>
@@ -421,7 +433,7 @@
               <w:lang w:eastAsia="fr-CH"/>
             </w:rPr>
           </w:pPr>
-          <w:hyperlink w:anchor="_Toc418000966" w:history="1">
+          <w:hyperlink w:anchor="_Toc418145078" w:history="1">
             <w:r>
               <w:rPr>
                 <w:rStyle w:val="Lienhypertexte"/>
@@ -448,7 +460,7 @@
                 <w:noProof/>
                 <w:webHidden/>
               </w:rPr>
-              <w:instrText xml:space="preserve"> PAGEREF _Toc418000966 \h </w:instrText>
+              <w:instrText xml:space="preserve"> PAGEREF _Toc418145078 \h </w:instrText>
             </w:r>
             <w:r>
               <w:rPr>
@@ -491,7 +503,7 @@
               <w:lang w:eastAsia="fr-CH"/>
             </w:rPr>
           </w:pPr>
-          <w:hyperlink w:anchor="_Toc418000967" w:history="1">
+          <w:hyperlink w:anchor="_Toc418145079" w:history="1">
             <w:r>
               <w:rPr>
                 <w:rStyle w:val="Lienhypertexte"/>
@@ -518,7 +530,7 @@
                 <w:noProof/>
                 <w:webHidden/>
               </w:rPr>
-              <w:instrText xml:space="preserve"> PAGEREF _Toc418000967 \h </w:instrText>
+              <w:instrText xml:space="preserve"> PAGEREF _Toc418145079 \h </w:instrText>
             </w:r>
             <w:r>
               <w:rPr>
@@ -561,7 +573,7 @@
               <w:lang w:eastAsia="fr-CH"/>
             </w:rPr>
           </w:pPr>
-          <w:hyperlink w:anchor="_Toc418000968" w:history="1">
+          <w:hyperlink w:anchor="_Toc418145080" w:history="1">
             <w:r>
               <w:rPr>
                 <w:rStyle w:val="Lienhypertexte"/>
@@ -588,7 +600,7 @@
                 <w:noProof/>
                 <w:webHidden/>
               </w:rPr>
-              <w:instrText xml:space="preserve"> PAGEREF _Toc418000968 \h </w:instrText>
+              <w:instrText xml:space="preserve"> PAGEREF _Toc418145080 \h </w:instrText>
             </w:r>
             <w:r>
               <w:rPr>
@@ -631,7 +643,7 @@
               <w:lang w:eastAsia="fr-CH"/>
             </w:rPr>
           </w:pPr>
-          <w:hyperlink w:anchor="_Toc418000969" w:history="1">
+          <w:hyperlink w:anchor="_Toc418145081" w:history="1">
             <w:r>
               <w:rPr>
                 <w:rStyle w:val="Lienhypertexte"/>
@@ -658,7 +670,7 @@
                 <w:noProof/>
                 <w:webHidden/>
               </w:rPr>
-              <w:instrText xml:space="preserve"> PAGEREF _Toc418000969 \h </w:instrText>
+              <w:instrText xml:space="preserve"> PAGEREF _Toc418145081 \h </w:instrText>
             </w:r>
             <w:r>
               <w:rPr>
@@ -701,7 +713,7 @@
               <w:lang w:eastAsia="fr-CH"/>
             </w:rPr>
           </w:pPr>
-          <w:hyperlink w:anchor="_Toc418000970" w:history="1">
+          <w:hyperlink w:anchor="_Toc418145082" w:history="1">
             <w:r>
               <w:rPr>
                 <w:rStyle w:val="Lienhypertexte"/>
@@ -728,7 +740,7 @@
                 <w:noProof/>
                 <w:webHidden/>
               </w:rPr>
-              <w:instrText xml:space="preserve"> PAGEREF _Toc418000970 \h </w:instrText>
+              <w:instrText xml:space="preserve"> PAGEREF _Toc418145082 \h </w:instrText>
             </w:r>
             <w:r>
               <w:rPr>
@@ -771,7 +783,7 @@
               <w:lang w:eastAsia="fr-CH"/>
             </w:rPr>
           </w:pPr>
-          <w:hyperlink w:anchor="_Toc418000971" w:history="1">
+          <w:hyperlink w:anchor="_Toc418145083" w:history="1">
             <w:r>
               <w:rPr>
                 <w:rStyle w:val="Lienhypertexte"/>
@@ -798,7 +810,7 @@
                 <w:noProof/>
                 <w:webHidden/>
               </w:rPr>
-              <w:instrText xml:space="preserve"> PAGEREF _Toc418000971 \h </w:instrText>
+              <w:instrText xml:space="preserve"> PAGEREF _Toc418145083 \h </w:instrText>
             </w:r>
             <w:r>
               <w:rPr>
@@ -841,7 +853,7 @@
               <w:lang w:eastAsia="fr-CH"/>
             </w:rPr>
           </w:pPr>
-          <w:hyperlink w:anchor="_Toc418000972" w:history="1">
+          <w:hyperlink w:anchor="_Toc418145084" w:history="1">
             <w:r>
               <w:rPr>
                 <w:rStyle w:val="Lienhypertexte"/>
@@ -868,7 +880,7 @@
                 <w:noProof/>
                 <w:webHidden/>
               </w:rPr>
-              <w:instrText xml:space="preserve"> PAGEREF _Toc418000972 \h </w:instrText>
+              <w:instrText xml:space="preserve"> PAGEREF _Toc418145084 \h </w:instrText>
             </w:r>
             <w:r>
               <w:rPr>
@@ -911,7 +923,7 @@
               <w:lang w:eastAsia="fr-CH"/>
             </w:rPr>
           </w:pPr>
-          <w:hyperlink w:anchor="_Toc418000973" w:history="1">
+          <w:hyperlink w:anchor="_Toc418145085" w:history="1">
             <w:r>
               <w:rPr>
                 <w:rStyle w:val="Lienhypertexte"/>
@@ -938,7 +950,7 @@
                 <w:noProof/>
                 <w:webHidden/>
               </w:rPr>
-              <w:instrText xml:space="preserve"> PAGEREF _Toc418000973 \h </w:instrText>
+              <w:instrText xml:space="preserve"> PAGEREF _Toc418145085 \h </w:instrText>
             </w:r>
             <w:r>
               <w:rPr>
@@ -981,7 +993,7 @@
               <w:lang w:eastAsia="fr-CH"/>
             </w:rPr>
           </w:pPr>
-          <w:hyperlink w:anchor="_Toc418000974" w:history="1">
+          <w:hyperlink w:anchor="_Toc418145086" w:history="1">
             <w:r>
               <w:rPr>
                 <w:rStyle w:val="Lienhypertexte"/>
@@ -1008,7 +1020,7 @@
                 <w:noProof/>
                 <w:webHidden/>
               </w:rPr>
-              <w:instrText xml:space="preserve"> PAGEREF _Toc418000974 \h </w:instrText>
+              <w:instrText xml:space="preserve"> PAGEREF _Toc418145086 \h </w:instrText>
             </w:r>
             <w:r>
               <w:rPr>
@@ -1051,7 +1063,7 @@
               <w:lang w:eastAsia="fr-CH"/>
             </w:rPr>
           </w:pPr>
-          <w:hyperlink w:anchor="_Toc418000975" w:history="1">
+          <w:hyperlink w:anchor="_Toc418145087" w:history="1">
             <w:r>
               <w:rPr>
                 <w:rStyle w:val="Lienhypertexte"/>
@@ -1078,7 +1090,7 @@
                 <w:noProof/>
                 <w:webHidden/>
               </w:rPr>
-              <w:instrText xml:space="preserve"> PAGEREF _Toc418000975 \h </w:instrText>
+              <w:instrText xml:space="preserve"> PAGEREF _Toc418145087 \h </w:instrText>
             </w:r>
             <w:r>
               <w:rPr>
@@ -1121,7 +1133,7 @@
               <w:lang w:eastAsia="fr-CH"/>
             </w:rPr>
           </w:pPr>
-          <w:hyperlink w:anchor="_Toc418000976" w:history="1">
+          <w:hyperlink w:anchor="_Toc418145088" w:history="1">
             <w:r>
               <w:rPr>
                 <w:rStyle w:val="Lienhypertexte"/>
@@ -1148,7 +1160,7 @@
                 <w:noProof/>
                 <w:webHidden/>
               </w:rPr>
-              <w:instrText xml:space="preserve"> PAGEREF _Toc418000976 \h </w:instrText>
+              <w:instrText xml:space="preserve"> PAGEREF _Toc418145088 \h </w:instrText>
             </w:r>
             <w:r>
               <w:rPr>
@@ -1191,7 +1203,7 @@
               <w:lang w:eastAsia="fr-CH"/>
             </w:rPr>
           </w:pPr>
-          <w:hyperlink w:anchor="_Toc418000977" w:history="1">
+          <w:hyperlink w:anchor="_Toc418145089" w:history="1">
             <w:r>
               <w:rPr>
                 <w:rStyle w:val="Lienhypertexte"/>
@@ -1218,7 +1230,7 @@
                 <w:noProof/>
                 <w:webHidden/>
               </w:rPr>
-              <w:instrText xml:space="preserve"> PAGEREF _Toc418000977 \h </w:instrText>
+              <w:instrText xml:space="preserve"> PAGEREF _Toc418145089 \h </w:instrText>
             </w:r>
             <w:r>
               <w:rPr>
@@ -1238,7 +1250,7 @@
                 <w:noProof/>
                 <w:webHidden/>
               </w:rPr>
-              <w:t>3</w:t>
+              <w:t>4</w:t>
             </w:r>
             <w:r>
               <w:rPr>
@@ -1261,7 +1273,7 @@
               <w:lang w:eastAsia="fr-CH"/>
             </w:rPr>
           </w:pPr>
-          <w:hyperlink w:anchor="_Toc418000978" w:history="1">
+          <w:hyperlink w:anchor="_Toc418145090" w:history="1">
             <w:r>
               <w:rPr>
                 <w:rStyle w:val="Lienhypertexte"/>
@@ -1288,7 +1300,7 @@
                 <w:noProof/>
                 <w:webHidden/>
               </w:rPr>
-              <w:instrText xml:space="preserve"> PAGEREF _Toc418000978 \h </w:instrText>
+              <w:instrText xml:space="preserve"> PAGEREF _Toc418145090 \h </w:instrText>
             </w:r>
             <w:r>
               <w:rPr>
@@ -1308,7 +1320,7 @@
                 <w:noProof/>
                 <w:webHidden/>
               </w:rPr>
-              <w:t>3</w:t>
+              <w:t>8</w:t>
             </w:r>
             <w:r>
               <w:rPr>
@@ -1331,7 +1343,7 @@
               <w:lang w:eastAsia="fr-CH"/>
             </w:rPr>
           </w:pPr>
-          <w:hyperlink w:anchor="_Toc418000979" w:history="1">
+          <w:hyperlink w:anchor="_Toc418145091" w:history="1">
             <w:r>
               <w:rPr>
                 <w:rStyle w:val="Lienhypertexte"/>
@@ -1358,7 +1370,7 @@
                 <w:noProof/>
                 <w:webHidden/>
               </w:rPr>
-              <w:instrText xml:space="preserve"> PAGEREF _Toc418000979 \h </w:instrText>
+              <w:instrText xml:space="preserve"> PAGEREF _Toc418145091 \h </w:instrText>
             </w:r>
             <w:r>
               <w:rPr>
@@ -1378,7 +1390,7 @@
                 <w:noProof/>
                 <w:webHidden/>
               </w:rPr>
-              <w:t>3</w:t>
+              <w:t>8</w:t>
             </w:r>
             <w:r>
               <w:rPr>
@@ -1401,7 +1413,7 @@
               <w:lang w:eastAsia="fr-CH"/>
             </w:rPr>
           </w:pPr>
-          <w:hyperlink w:anchor="_Toc418000980" w:history="1">
+          <w:hyperlink w:anchor="_Toc418145092" w:history="1">
             <w:r>
               <w:rPr>
                 <w:rStyle w:val="Lienhypertexte"/>
@@ -1428,7 +1440,7 @@
                 <w:noProof/>
                 <w:webHidden/>
               </w:rPr>
-              <w:instrText xml:space="preserve"> PAGEREF _Toc418000980 \h </w:instrText>
+              <w:instrText xml:space="preserve"> PAGEREF _Toc418145092 \h </w:instrText>
             </w:r>
             <w:r>
               <w:rPr>
@@ -1448,7 +1460,7 @@
                 <w:noProof/>
                 <w:webHidden/>
               </w:rPr>
-              <w:t>4</w:t>
+              <w:t>9</w:t>
             </w:r>
             <w:r>
               <w:rPr>
@@ -1471,7 +1483,7 @@
               <w:lang w:eastAsia="fr-CH"/>
             </w:rPr>
           </w:pPr>
-          <w:hyperlink w:anchor="_Toc418000981" w:history="1">
+          <w:hyperlink w:anchor="_Toc418145093" w:history="1">
             <w:r>
               <w:rPr>
                 <w:rStyle w:val="Lienhypertexte"/>
@@ -1498,7 +1510,7 @@
                 <w:noProof/>
                 <w:webHidden/>
               </w:rPr>
-              <w:instrText xml:space="preserve"> PAGEREF _Toc418000981 \h </w:instrText>
+              <w:instrText xml:space="preserve"> PAGEREF _Toc418145093 \h </w:instrText>
             </w:r>
             <w:r>
               <w:rPr>
@@ -1518,7 +1530,7 @@
                 <w:noProof/>
                 <w:webHidden/>
               </w:rPr>
-              <w:t>4</w:t>
+              <w:t>9</w:t>
             </w:r>
             <w:r>
               <w:rPr>
@@ -1541,7 +1553,7 @@
               <w:lang w:eastAsia="fr-CH"/>
             </w:rPr>
           </w:pPr>
-          <w:hyperlink w:anchor="_Toc418000982" w:history="1">
+          <w:hyperlink w:anchor="_Toc418145094" w:history="1">
             <w:r>
               <w:rPr>
                 <w:rStyle w:val="Lienhypertexte"/>
@@ -1568,7 +1580,7 @@
                 <w:noProof/>
                 <w:webHidden/>
               </w:rPr>
-              <w:instrText xml:space="preserve"> PAGEREF _Toc418000982 \h </w:instrText>
+              <w:instrText xml:space="preserve"> PAGEREF _Toc418145094 \h </w:instrText>
             </w:r>
             <w:r>
               <w:rPr>
@@ -1588,7 +1600,7 @@
                 <w:noProof/>
                 <w:webHidden/>
               </w:rPr>
-              <w:t>4</w:t>
+              <w:t>9</w:t>
             </w:r>
             <w:r>
               <w:rPr>
@@ -1611,7 +1623,7 @@
               <w:lang w:eastAsia="fr-CH"/>
             </w:rPr>
           </w:pPr>
-          <w:hyperlink w:anchor="_Toc418000983" w:history="1">
+          <w:hyperlink w:anchor="_Toc418145095" w:history="1">
             <w:r>
               <w:rPr>
                 <w:rStyle w:val="Lienhypertexte"/>
@@ -1638,7 +1650,7 @@
                 <w:noProof/>
                 <w:webHidden/>
               </w:rPr>
-              <w:instrText xml:space="preserve"> PAGEREF _Toc418000983 \h </w:instrText>
+              <w:instrText xml:space="preserve"> PAGEREF _Toc418145095 \h </w:instrText>
             </w:r>
             <w:r>
               <w:rPr>
@@ -1658,7 +1670,7 @@
                 <w:noProof/>
                 <w:webHidden/>
               </w:rPr>
-              <w:t>5</w:t>
+              <w:t>10</w:t>
             </w:r>
             <w:r>
               <w:rPr>
@@ -1681,7 +1693,7 @@
               <w:lang w:eastAsia="fr-CH"/>
             </w:rPr>
           </w:pPr>
-          <w:hyperlink w:anchor="_Toc418000984" w:history="1">
+          <w:hyperlink w:anchor="_Toc418145096" w:history="1">
             <w:r>
               <w:rPr>
                 <w:rStyle w:val="Lienhypertexte"/>
@@ -1708,7 +1720,7 @@
                 <w:noProof/>
                 <w:webHidden/>
               </w:rPr>
-              <w:instrText xml:space="preserve"> PAGEREF _Toc418000984 \h </w:instrText>
+              <w:instrText xml:space="preserve"> PAGEREF _Toc418145096 \h </w:instrText>
             </w:r>
             <w:r>
               <w:rPr>
@@ -1728,7 +1740,7 @@
                 <w:noProof/>
                 <w:webHidden/>
               </w:rPr>
-              <w:t>5</w:t>
+              <w:t>10</w:t>
             </w:r>
             <w:r>
               <w:rPr>
@@ -1751,7 +1763,7 @@
               <w:lang w:eastAsia="fr-CH"/>
             </w:rPr>
           </w:pPr>
-          <w:hyperlink w:anchor="_Toc418000985" w:history="1">
+          <w:hyperlink w:anchor="_Toc418145097" w:history="1">
             <w:r>
               <w:rPr>
                 <w:rStyle w:val="Lienhypertexte"/>
@@ -1778,7 +1790,7 @@
                 <w:noProof/>
                 <w:webHidden/>
               </w:rPr>
-              <w:instrText xml:space="preserve"> PAGEREF _Toc418000985 \h </w:instrText>
+              <w:instrText xml:space="preserve"> PAGEREF _Toc418145097 \h </w:instrText>
             </w:r>
             <w:r>
               <w:rPr>
@@ -1798,7 +1810,7 @@
                 <w:noProof/>
                 <w:webHidden/>
               </w:rPr>
-              <w:t>6</w:t>
+              <w:t>11</w:t>
             </w:r>
             <w:r>
               <w:rPr>
@@ -1821,7 +1833,7 @@
               <w:lang w:eastAsia="fr-CH"/>
             </w:rPr>
           </w:pPr>
-          <w:hyperlink w:anchor="_Toc418000986" w:history="1">
+          <w:hyperlink w:anchor="_Toc418145098" w:history="1">
             <w:r>
               <w:rPr>
                 <w:rStyle w:val="Lienhypertexte"/>
@@ -1848,7 +1860,7 @@
                 <w:noProof/>
                 <w:webHidden/>
               </w:rPr>
-              <w:instrText xml:space="preserve"> PAGEREF _Toc418000986 \h </w:instrText>
+              <w:instrText xml:space="preserve"> PAGEREF _Toc418145098 \h </w:instrText>
             </w:r>
             <w:r>
               <w:rPr>
@@ -1868,7 +1880,7 @@
                 <w:noProof/>
                 <w:webHidden/>
               </w:rPr>
-              <w:t>7</w:t>
+              <w:t>12</w:t>
             </w:r>
             <w:r>
               <w:rPr>
@@ -1891,7 +1903,7 @@
               <w:lang w:eastAsia="fr-CH"/>
             </w:rPr>
           </w:pPr>
-          <w:hyperlink w:anchor="_Toc418000987" w:history="1">
+          <w:hyperlink w:anchor="_Toc418145099" w:history="1">
             <w:r>
               <w:rPr>
                 <w:rStyle w:val="Lienhypertexte"/>
@@ -1918,7 +1930,7 @@
                 <w:noProof/>
                 <w:webHidden/>
               </w:rPr>
-              <w:instrText xml:space="preserve"> PAGEREF _Toc418000987 \h </w:instrText>
+              <w:instrText xml:space="preserve"> PAGEREF _Toc418145099 \h </w:instrText>
             </w:r>
             <w:r>
               <w:rPr>
@@ -1938,7 +1950,7 @@
                 <w:noProof/>
                 <w:webHidden/>
               </w:rPr>
-              <w:t>7</w:t>
+              <w:t>12</w:t>
             </w:r>
             <w:r>
               <w:rPr>
@@ -1961,7 +1973,7 @@
               <w:lang w:eastAsia="fr-CH"/>
             </w:rPr>
           </w:pPr>
-          <w:hyperlink w:anchor="_Toc418000988" w:history="1">
+          <w:hyperlink w:anchor="_Toc418145100" w:history="1">
             <w:r>
               <w:rPr>
                 <w:rStyle w:val="Lienhypertexte"/>
@@ -1988,7 +2000,7 @@
                 <w:noProof/>
                 <w:webHidden/>
               </w:rPr>
-              <w:instrText xml:space="preserve"> PAGEREF _Toc418000988 \h </w:instrText>
+              <w:instrText xml:space="preserve"> PAGEREF _Toc418145100 \h </w:instrText>
             </w:r>
             <w:r>
               <w:rPr>
@@ -2008,7 +2020,7 @@
                 <w:noProof/>
                 <w:webHidden/>
               </w:rPr>
-              <w:t>7</w:t>
+              <w:t>12</w:t>
             </w:r>
             <w:r>
               <w:rPr>
@@ -2045,7 +2057,7 @@
       <w:pPr>
         <w:pStyle w:val="Titre1"/>
       </w:pPr>
-      <w:bookmarkStart w:id="0" w:name="_Toc418000964"/>
+      <w:bookmarkStart w:id="0" w:name="_Toc418145076"/>
       <w:r>
         <w:lastRenderedPageBreak/>
         <w:t>Introduction</w:t>
@@ -2069,721 +2081,41 @@
         <w:t>t de réaliser un site web qui permet de gérer des recettes de cuisine. Les recettes appartiennent</w:t>
       </w:r>
       <w:r>
-        <w:t xml:space="preserve"> à une catégorie de plat. Elles sont composées d’ingrédients avec différentes quantitées</w:t>
+        <w:t xml:space="preserve"> à une catégorie de plat. Elles sont composées d’ingrédients avec différentes </w:t>
+      </w:r>
+      <w:r>
+        <w:t>quantités</w:t>
       </w:r>
     </w:p>
     <w:p>
       <w:pPr>
         <w:pStyle w:val="Titre1"/>
       </w:pPr>
-      <w:bookmarkStart w:id="1" w:name="_Toc418000965"/>
+      <w:bookmarkStart w:id="1" w:name="_Toc418145077"/>
       <w:r>
         <w:t>Etude d’opportunité</w:t>
       </w:r>
       <w:bookmarkEnd w:id="1"/>
     </w:p>
     <w:p>
-      <w:pPr>
-        <w:pStyle w:val="Titre1"/>
-      </w:pPr>
-      <w:bookmarkStart w:id="2" w:name="_Toc418000966"/>
-      <w:r>
-        <w:t>Analyse fonctionnelle</w:t>
-      </w:r>
-      <w:bookmarkEnd w:id="2"/>
-    </w:p>
-    <w:p>
-      <w:pPr>
-        <w:pStyle w:val="Titre2"/>
-      </w:pPr>
-      <w:bookmarkStart w:id="3" w:name="_Toc418000967"/>
-      <w:r>
-        <w:t>Généralité</w:t>
-      </w:r>
-      <w:bookmarkEnd w:id="3"/>
-    </w:p>
-    <w:p>
-      <w:pPr>
-        <w:pStyle w:val="Titre2"/>
-      </w:pPr>
-      <w:bookmarkStart w:id="4" w:name="_Toc418000968"/>
-      <w:r>
-        <w:t>Fonctions globales</w:t>
-      </w:r>
-      <w:bookmarkEnd w:id="4"/>
-    </w:p>
-    <w:p>
-      <w:pPr>
-        <w:pStyle w:val="Titre3"/>
-      </w:pPr>
-      <w:bookmarkStart w:id="5" w:name="_Toc418000969"/>
-      <w:r>
-        <w:t>Connexion au site</w:t>
-      </w:r>
-      <w:bookmarkEnd w:id="5"/>
-    </w:p>
-    <w:p>
-      <w:r>
-        <w:t>Un utilisateur anonyme peut se connecter au site s’il possède un déjà un compte</w:t>
-      </w:r>
-      <w:r>
-        <w:t>.</w:t>
-      </w:r>
-    </w:p>
-    <w:p>
-      <w:r>
-        <w:t>Les informations nécessaires à la connexion sont :</w:t>
-      </w:r>
-    </w:p>
-    <w:p>
-      <w:pPr>
-        <w:pStyle w:val="Paragraphedeliste"/>
-        <w:numPr>
-          <w:ilvl w:val="0"/>
-          <w:numId w:val="5"/>
-        </w:numPr>
-      </w:pPr>
-      <w:r>
-        <w:t>L’email</w:t>
-      </w:r>
-    </w:p>
-    <w:p>
-      <w:pPr>
-        <w:pStyle w:val="Paragraphedeliste"/>
-        <w:numPr>
-          <w:ilvl w:val="0"/>
-          <w:numId w:val="5"/>
-        </w:numPr>
-      </w:pPr>
-      <w:r>
-        <w:t>Le mot de passe</w:t>
-      </w:r>
-    </w:p>
-    <w:p>
-      <w:pPr>
-        <w:pStyle w:val="Titre3"/>
-      </w:pPr>
-      <w:bookmarkStart w:id="6" w:name="_Toc418000970"/>
-      <w:r>
-        <w:t>Inscription au site</w:t>
-      </w:r>
-      <w:bookmarkEnd w:id="6"/>
-    </w:p>
-    <w:p>
-      <w:r>
-        <w:t>Un utilisateur anonyme peut s’inscrire au site</w:t>
-      </w:r>
-      <w:r>
-        <w:t xml:space="preserve"> </w:t>
-      </w:r>
-      <w:r>
-        <w:t>s’il ne possède pas de compte</w:t>
-      </w:r>
-      <w:r>
-        <w:t>.</w:t>
-      </w:r>
-    </w:p>
-    <w:p>
-      <w:r>
-        <w:t>Les informations nécessaires à la connexion sont :</w:t>
-      </w:r>
-    </w:p>
-    <w:p>
-      <w:pPr>
-        <w:pStyle w:val="Paragraphedeliste"/>
-        <w:numPr>
-          <w:ilvl w:val="0"/>
-          <w:numId w:val="5"/>
-        </w:numPr>
-      </w:pPr>
-      <w:r>
-        <w:t>Un pseudo non utilisé</w:t>
-      </w:r>
-    </w:p>
-    <w:p>
-      <w:pPr>
-        <w:pStyle w:val="Paragraphedeliste"/>
-        <w:numPr>
-          <w:ilvl w:val="0"/>
-          <w:numId w:val="5"/>
-        </w:numPr>
-      </w:pPr>
-      <w:r>
-        <w:t>Un email non utilisé</w:t>
-      </w:r>
-    </w:p>
-    <w:p>
-      <w:pPr>
-        <w:pStyle w:val="Paragraphedeliste"/>
-        <w:numPr>
-          <w:ilvl w:val="0"/>
-          <w:numId w:val="5"/>
-        </w:numPr>
-      </w:pPr>
-      <w:r>
-        <w:t>Un mot de passe</w:t>
-      </w:r>
-    </w:p>
-    <w:p>
-      <w:pPr>
-        <w:pStyle w:val="Paragraphedeliste"/>
-        <w:numPr>
-          <w:ilvl w:val="0"/>
-          <w:numId w:val="5"/>
-        </w:numPr>
-      </w:pPr>
-      <w:r>
-        <w:t>Une confirmation du mot de passe</w:t>
-      </w:r>
-    </w:p>
-    <w:p>
-      <w:pPr>
-        <w:pStyle w:val="Titre3"/>
-      </w:pPr>
-      <w:bookmarkStart w:id="7" w:name="_Toc418000971"/>
-      <w:r>
-        <w:t>Affiche la liste des recettes</w:t>
-      </w:r>
-      <w:bookmarkEnd w:id="7"/>
-    </w:p>
-    <w:p>
-      <w:r>
-        <w:t>Tout le monde</w:t>
-      </w:r>
-      <w:r>
-        <w:t xml:space="preserve"> peut afficher la liste des recettes, celles-ci peuvent être triées </w:t>
-      </w:r>
-      <w:r>
-        <w:t xml:space="preserve">par date ou </w:t>
-      </w:r>
-      <w:r>
-        <w:t>par note, il est également possible de rechercher une recette</w:t>
-      </w:r>
-      <w:r>
-        <w:t xml:space="preserve"> par son nom.</w:t>
-      </w:r>
-    </w:p>
-    <w:p>
-      <w:r>
-        <w:t>Pour un utilisateur connecté, il est également possible d’afficher uniquement ses recettes</w:t>
-      </w:r>
-      <w:r>
-        <w:t>.</w:t>
-      </w:r>
-    </w:p>
-    <w:p>
-      <w:r>
-        <w:t>Les informations récupérées sont les suivantes :</w:t>
-      </w:r>
-    </w:p>
-    <w:p>
-      <w:pPr>
-        <w:pStyle w:val="Paragraphedeliste"/>
-        <w:numPr>
-          <w:ilvl w:val="0"/>
-          <w:numId w:val="4"/>
-        </w:numPr>
-      </w:pPr>
-      <w:r>
-        <w:t xml:space="preserve">Le titre de la </w:t>
-      </w:r>
-      <w:r>
-        <w:t>recette</w:t>
-      </w:r>
-    </w:p>
-    <w:p>
-      <w:pPr>
-        <w:pStyle w:val="Paragraphedeliste"/>
-        <w:numPr>
-          <w:ilvl w:val="0"/>
-          <w:numId w:val="4"/>
-        </w:numPr>
-      </w:pPr>
-      <w:r>
-        <w:t>L’image représentant la recette</w:t>
-      </w:r>
-    </w:p>
-    <w:p>
-      <w:pPr>
-        <w:pStyle w:val="Paragraphedeliste"/>
-        <w:numPr>
-          <w:ilvl w:val="0"/>
-          <w:numId w:val="4"/>
-        </w:numPr>
-      </w:pPr>
-      <w:r>
-        <w:t>L’auteur de la recette</w:t>
-      </w:r>
-    </w:p>
-    <w:p>
-      <w:pPr>
-        <w:pStyle w:val="Paragraphedeliste"/>
-        <w:numPr>
-          <w:ilvl w:val="0"/>
-          <w:numId w:val="4"/>
-        </w:numPr>
-      </w:pPr>
-      <w:r>
-        <w:t>La date de publication de la recette</w:t>
-      </w:r>
-    </w:p>
-    <w:p>
-      <w:pPr>
-        <w:pStyle w:val="Paragraphedeliste"/>
-        <w:numPr>
-          <w:ilvl w:val="0"/>
-          <w:numId w:val="4"/>
-        </w:numPr>
-      </w:pPr>
-      <w:r>
-        <w:t>La moyenne des notes attribuées à la recette</w:t>
-      </w:r>
-    </w:p>
-    <w:p>
-      <w:pPr>
-        <w:pStyle w:val="Titre3"/>
-      </w:pPr>
-      <w:bookmarkStart w:id="8" w:name="_Toc418000972"/>
-      <w:r>
-        <w:lastRenderedPageBreak/>
-        <w:t>Afficher les détails d’une recette</w:t>
-      </w:r>
-      <w:bookmarkEnd w:id="8"/>
-    </w:p>
-    <w:p>
-      <w:r>
-        <w:t>Tout le monde peut consulter les détails d’une recette à partir de la liste.</w:t>
-      </w:r>
-    </w:p>
-    <w:p>
-      <w:r>
-        <w:t>Les informations récupérées sont les suivantes :</w:t>
-      </w:r>
-    </w:p>
-    <w:p>
-      <w:pPr>
-        <w:pStyle w:val="Paragraphedeliste"/>
-        <w:numPr>
-          <w:ilvl w:val="0"/>
-          <w:numId w:val="4"/>
-        </w:numPr>
-      </w:pPr>
-      <w:r>
-        <w:t>Le titre de la recette</w:t>
-      </w:r>
-    </w:p>
-    <w:p>
-      <w:pPr>
-        <w:pStyle w:val="Paragraphedeliste"/>
-        <w:numPr>
-          <w:ilvl w:val="0"/>
-          <w:numId w:val="4"/>
-        </w:numPr>
-      </w:pPr>
-      <w:r>
-        <w:t>L’image représentant la recette</w:t>
-      </w:r>
-    </w:p>
-    <w:p>
-      <w:pPr>
-        <w:pStyle w:val="Paragraphedeliste"/>
-        <w:numPr>
-          <w:ilvl w:val="0"/>
-          <w:numId w:val="4"/>
-        </w:numPr>
-      </w:pPr>
-      <w:r>
-        <w:t>Les ingrédients qui composent la recette</w:t>
-      </w:r>
-    </w:p>
-    <w:p>
-      <w:pPr>
-        <w:pStyle w:val="Paragraphedeliste"/>
-        <w:numPr>
-          <w:ilvl w:val="0"/>
-          <w:numId w:val="4"/>
-        </w:numPr>
-      </w:pPr>
-      <w:r>
-        <w:t>Les quantités d’ingrédients nécessaires à la réalisation de la recette</w:t>
-      </w:r>
-    </w:p>
-    <w:p>
-      <w:pPr>
-        <w:pStyle w:val="Paragraphedeliste"/>
-        <w:numPr>
-          <w:ilvl w:val="0"/>
-          <w:numId w:val="4"/>
-        </w:numPr>
-      </w:pPr>
-      <w:r>
-        <w:t>L’explication pour la réalisation de la recette</w:t>
-      </w:r>
-    </w:p>
-    <w:p>
-      <w:pPr>
-        <w:pStyle w:val="Paragraphedeliste"/>
-        <w:numPr>
-          <w:ilvl w:val="0"/>
-          <w:numId w:val="4"/>
-        </w:numPr>
-      </w:pPr>
-      <w:r>
-        <w:t>L’auteur de la recette</w:t>
-      </w:r>
-    </w:p>
-    <w:p>
-      <w:pPr>
-        <w:pStyle w:val="Paragraphedeliste"/>
-        <w:numPr>
-          <w:ilvl w:val="0"/>
-          <w:numId w:val="4"/>
-        </w:numPr>
-      </w:pPr>
-      <w:r>
-        <w:t>La date de publication de la recette</w:t>
-      </w:r>
-    </w:p>
-    <w:p>
-      <w:pPr>
-        <w:pStyle w:val="Paragraphedeliste"/>
-        <w:numPr>
-          <w:ilvl w:val="0"/>
-          <w:numId w:val="4"/>
-        </w:numPr>
-      </w:pPr>
-      <w:r>
-        <w:t>La moyenne des notes attribuées à la recette</w:t>
-      </w:r>
-    </w:p>
-    <w:p>
-      <w:pPr>
-        <w:pStyle w:val="Paragraphedeliste"/>
-        <w:numPr>
-          <w:ilvl w:val="0"/>
-          <w:numId w:val="4"/>
-        </w:numPr>
-      </w:pPr>
-      <w:r>
-        <w:t>Les commentaires postés</w:t>
-      </w:r>
-      <w:r>
-        <w:t xml:space="preserve"> sur cette recette</w:t>
-      </w:r>
-    </w:p>
-    <w:p>
-      <w:pPr>
-        <w:pStyle w:val="Titre3"/>
-      </w:pPr>
-      <w:bookmarkStart w:id="9" w:name="_Toc418000973"/>
-      <w:r>
-        <w:t>Ajouter une nouvelle recette</w:t>
-      </w:r>
-      <w:bookmarkEnd w:id="9"/>
-    </w:p>
-    <w:p>
-      <w:r>
-        <w:t>Un utilisateur connecté peut ajouter une nouvelle recette</w:t>
-      </w:r>
-    </w:p>
-    <w:p>
-      <w:pPr>
-        <w:pStyle w:val="Titre3"/>
-      </w:pPr>
-      <w:bookmarkStart w:id="10" w:name="_Toc418000974"/>
-      <w:r>
-        <w:t>Modifier une recette</w:t>
-      </w:r>
-      <w:bookmarkEnd w:id="10"/>
-    </w:p>
-    <w:p>
-      <w:r>
-        <w:t>L’auteur de recette et les administrateur</w:t>
-      </w:r>
-      <w:r>
-        <w:t>s</w:t>
-      </w:r>
-      <w:r>
-        <w:t xml:space="preserve"> ont la possibilité de modifier une recette</w:t>
-      </w:r>
-      <w:r>
-        <w:t>.</w:t>
-      </w:r>
-    </w:p>
-    <w:p>
-      <w:pPr>
-        <w:pStyle w:val="Titre3"/>
-      </w:pPr>
-      <w:bookmarkStart w:id="11" w:name="_Toc418000975"/>
-      <w:r>
-        <w:t>Supprimer une recette</w:t>
-      </w:r>
-      <w:bookmarkEnd w:id="11"/>
-    </w:p>
-    <w:p>
-      <w:r>
-        <w:t>L’auteur de recette et les administrateurs ont la possibilité de supprimer une recette</w:t>
-      </w:r>
-      <w:r>
-        <w:t>.</w:t>
-      </w:r>
-    </w:p>
-    <w:p>
-      <w:pPr>
-        <w:pStyle w:val="Titre3"/>
-      </w:pPr>
-      <w:bookmarkStart w:id="12" w:name="_Toc418000976"/>
-      <w:r>
-        <w:t>Ajouter un commentaire à une recette</w:t>
-      </w:r>
-      <w:bookmarkEnd w:id="12"/>
-    </w:p>
-    <w:p>
-      <w:r>
-        <w:t>Un utilisateur connecté peut commenter une recette</w:t>
-      </w:r>
-      <w:r>
-        <w:t xml:space="preserve"> à partir de la page qui en affiche les détails</w:t>
-      </w:r>
-      <w:r>
-        <w:t>.</w:t>
-      </w:r>
-    </w:p>
-    <w:p>
-      <w:r>
-        <w:t xml:space="preserve">Les informations nécessaires à </w:t>
-      </w:r>
-      <w:r>
-        <w:t xml:space="preserve">l’ajout </w:t>
-      </w:r>
-      <w:r>
-        <w:t>d’un commentaire sont :</w:t>
-      </w:r>
-    </w:p>
-    <w:p>
-      <w:pPr>
-        <w:pStyle w:val="Paragraphedeliste"/>
-        <w:numPr>
-          <w:ilvl w:val="0"/>
-          <w:numId w:val="4"/>
-        </w:numPr>
-      </w:pPr>
-      <w:r>
-        <w:t>L’identifiant de la recette</w:t>
-      </w:r>
-      <w:r>
-        <w:t xml:space="preserve"> </w:t>
-      </w:r>
-      <w:r>
-        <w:t>(récupéré automatiquement)</w:t>
-      </w:r>
-    </w:p>
-    <w:p>
-      <w:pPr>
-        <w:pStyle w:val="Paragraphedeliste"/>
-        <w:numPr>
-          <w:ilvl w:val="0"/>
-          <w:numId w:val="4"/>
-        </w:numPr>
-      </w:pPr>
-      <w:r>
-        <w:t>L’identifiant de l’utilisateur qui poste la recette</w:t>
-      </w:r>
-      <w:r>
-        <w:t xml:space="preserve"> (récupéré automatiquement)</w:t>
-      </w:r>
-    </w:p>
-    <w:p>
-      <w:pPr>
-        <w:pStyle w:val="Paragraphedeliste"/>
-        <w:numPr>
-          <w:ilvl w:val="0"/>
-          <w:numId w:val="4"/>
-        </w:numPr>
-      </w:pPr>
-      <w:r>
-        <w:t>Le commentaire</w:t>
-      </w:r>
-    </w:p>
-    <w:p>
-      <w:pPr>
-        <w:rPr>
-          <w:rFonts w:asciiTheme="majorHAnsi" w:eastAsiaTheme="majorEastAsia" w:hAnsiTheme="majorHAnsi" w:cstheme="majorBidi"/>
-          <w:b/>
-          <w:bCs/>
-          <w:color w:val="94C600" w:themeColor="accent1"/>
-          <w:sz w:val="26"/>
-          <w:szCs w:val="26"/>
-        </w:rPr>
-      </w:pPr>
-      <w:bookmarkStart w:id="13" w:name="_Toc418000977"/>
-      <w:r>
-        <w:br w:type="page"/>
-      </w:r>
-    </w:p>
-    <w:p>
-      <w:pPr>
-        <w:pStyle w:val="Titre2"/>
-      </w:pPr>
-      <w:r>
-        <w:lastRenderedPageBreak/>
-        <w:t>Interface</w:t>
-      </w:r>
-      <w:r>
-        <w:t>s</w:t>
-      </w:r>
-      <w:bookmarkEnd w:id="13"/>
-    </w:p>
-    <w:p>
-      <w:r>
-        <w:t>L’interface du site web est très simple, elle est constituée d’un menu en haut toujours visible par l’utilisateur. Juste en dessous du menu se trouve le titre et le contenu de la page et pour finir tout à la fin se tr</w:t>
-      </w:r>
-      <w:r>
-        <w:t>ouve le</w:t>
-      </w:r>
-      <w:r>
-        <w:t xml:space="preserve"> pied de page.</w:t>
-      </w:r>
-    </w:p>
-    <w:p>
-      <w:pPr>
-        <w:pStyle w:val="Listepuces"/>
-        <w:numPr>
-          <w:ilvl w:val="0"/>
-          <w:numId w:val="0"/>
-        </w:numPr>
-        <w:spacing w:after="120"/>
-        <w:contextualSpacing w:val="0"/>
-        <w:rPr>
-          <w:b/>
-        </w:rPr>
-      </w:pPr>
-      <w:r>
-        <w:rPr>
-          <w:b/>
-        </w:rPr>
-        <w:t>Le menu change en fonction du type d’utilisateur</w:t>
-      </w:r>
-      <w:r>
-        <w:rPr>
-          <w:b/>
-        </w:rPr>
-        <w:t>.</w:t>
-      </w:r>
-    </w:p>
-    <w:p>
-      <w:pPr>
-        <w:pStyle w:val="Listepuces"/>
-        <w:numPr>
-          <w:ilvl w:val="0"/>
-          <w:numId w:val="0"/>
-        </w:numPr>
-        <w:spacing w:after="120"/>
-        <w:contextualSpacing w:val="0"/>
-      </w:pPr>
-      <w:r>
-        <w:t>Un</w:t>
-      </w:r>
-      <w:r>
-        <w:t xml:space="preserve"> utilisateur anonyme</w:t>
-      </w:r>
-      <w:r>
-        <w:t xml:space="preserve"> a accès aux</w:t>
-      </w:r>
-      <w:r>
-        <w:t xml:space="preserve"> liens pour accéder à la fenêtre de connexion, d’inscription et la liste des recettes</w:t>
-      </w:r>
-      <w:r>
-        <w:t xml:space="preserve">. Il n’y que lui qui </w:t>
-      </w:r>
-      <w:r>
-        <w:t>peut</w:t>
-      </w:r>
-      <w:r>
-        <w:t xml:space="preserve"> accéder à la </w:t>
-      </w:r>
-      <w:r>
-        <w:t>fenêtre</w:t>
-      </w:r>
-      <w:r>
-        <w:t xml:space="preserve"> de connexion et d’inscription</w:t>
-      </w:r>
-      <w:r>
-        <w:t>.</w:t>
-      </w:r>
-    </w:p>
-    <w:p>
-      <w:pPr>
-        <w:pStyle w:val="Listepuces"/>
-        <w:numPr>
-          <w:ilvl w:val="0"/>
-          <w:numId w:val="0"/>
-        </w:numPr>
-        <w:spacing w:after="120"/>
-        <w:contextualSpacing w:val="0"/>
-      </w:pPr>
-      <w:r>
-        <w:t xml:space="preserve">Un utilisateur connecté a </w:t>
-      </w:r>
-      <w:r>
-        <w:t>accès aux liens pour</w:t>
-      </w:r>
-      <w:r>
-        <w:t xml:space="preserve"> </w:t>
-      </w:r>
-      <w:r>
-        <w:t xml:space="preserve">se déconnecter, pour </w:t>
-      </w:r>
-      <w:r>
-        <w:t>ajouter une nouvelle recette</w:t>
-      </w:r>
-      <w:r>
-        <w:t>, pour gérer son compte,</w:t>
-      </w:r>
-      <w:r>
-        <w:t xml:space="preserve"> pour affiche</w:t>
-      </w:r>
-      <w:r>
-        <w:t>r</w:t>
-      </w:r>
-      <w:r>
-        <w:t xml:space="preserve"> </w:t>
-      </w:r>
-      <w:r>
-        <w:t>ses recettes et aussi la liste des recettes</w:t>
-      </w:r>
-      <w:r>
-        <w:t>.</w:t>
-      </w:r>
-    </w:p>
-    <w:p>
-      <w:pPr>
-        <w:pStyle w:val="Listepuces"/>
-        <w:numPr>
-          <w:ilvl w:val="0"/>
-          <w:numId w:val="0"/>
-        </w:numPr>
-        <w:spacing w:after="120"/>
-        <w:contextualSpacing w:val="0"/>
-      </w:pPr>
       <w:r>
         <w:rPr>
           <w:noProof/>
           <w:lang w:eastAsia="fr-CH"/>
         </w:rPr>
         <w:drawing>
-          <wp:anchor distT="0" distB="0" distL="114300" distR="114300" simplePos="0" relativeHeight="251661312" behindDoc="0" locked="0" layoutInCell="1" allowOverlap="1" wp14:anchorId="2A9D7B1E" wp14:editId="76890A95">
+          <wp:anchor distT="0" distB="0" distL="114300" distR="114300" simplePos="0" relativeHeight="251676672" behindDoc="0" locked="0" layoutInCell="1" allowOverlap="1" wp14:anchorId="4183C4A5" wp14:editId="771BBC63">
             <wp:simplePos x="0" y="0"/>
             <wp:positionH relativeFrom="column">
-              <wp:posOffset>195580</wp:posOffset>
+              <wp:posOffset>5012690</wp:posOffset>
             </wp:positionH>
             <wp:positionV relativeFrom="paragraph">
-              <wp:posOffset>494665</wp:posOffset>
+              <wp:posOffset>14605</wp:posOffset>
             </wp:positionV>
-            <wp:extent cx="5372100" cy="1847215"/>
-            <wp:effectExtent l="0" t="0" r="0" b="635"/>
-            <wp:wrapTopAndBottom/>
-            <wp:docPr id="6" name="Image 6" descr="C:\Users\dricc\Desktop\EasyPHP\data\localweb\myportablefiles\TopRecettes\balsamiq\menu.png"/>
+            <wp:extent cx="531495" cy="523240"/>
+            <wp:effectExtent l="0" t="0" r="1905" b="0"/>
+            <wp:wrapSquare wrapText="bothSides"/>
+            <wp:docPr id="2" name="Image 2" descr="C:\Users\dricc\Downloads\marmiton-01-543x535.jpg"/>
             <wp:cNvGraphicFramePr>
               <a:graphicFrameLocks xmlns:a="http://schemas.openxmlformats.org/drawingml/2006/main" noChangeAspect="1"/>
             </wp:cNvGraphicFramePr>
@@ -2791,13 +2123,13 @@
               <a:graphicData uri="http://schemas.openxmlformats.org/drawingml/2006/picture">
                 <pic:pic xmlns:pic="http://schemas.openxmlformats.org/drawingml/2006/picture">
                   <pic:nvPicPr>
-                    <pic:cNvPr id="0" name="Picture 6" descr="C:\Users\dricc\Desktop\EasyPHP\data\localweb\myportablefiles\TopRecettes\balsamiq\menu.png"/>
+                    <pic:cNvPr id="0" name="Picture 1" descr="C:\Users\dricc\Downloads\marmiton-01-543x535.jpg"/>
                     <pic:cNvPicPr>
                       <a:picLocks noChangeAspect="1" noChangeArrowheads="1"/>
                     </pic:cNvPicPr>
                   </pic:nvPicPr>
                   <pic:blipFill>
-                    <a:blip r:embed="rId10">
+                    <a:blip r:embed="rId10" cstate="print">
                       <a:extLst>
                         <a:ext uri="{28A0092B-C50C-407E-A947-70E740481C1C}">
                           <a14:useLocalDpi xmlns:a14="http://schemas.microsoft.com/office/drawing/2010/main" val="0"/>
@@ -2812,7 +2144,7 @@
                   <pic:spPr bwMode="auto">
                     <a:xfrm>
                       <a:off x="0" y="0"/>
-                      <a:ext cx="5372100" cy="1847215"/>
+                      <a:ext cx="531495" cy="523240"/>
                     </a:xfrm>
                     <a:prstGeom prst="rect">
                       <a:avLst/>
@@ -2835,259 +2167,810 @@
         </w:drawing>
       </w:r>
       <w:r>
-        <w:t xml:space="preserve">Un administrateur, lui à accès </w:t>
-      </w:r>
-      <w:r>
-        <w:t>à</w:t>
-      </w:r>
-      <w:r>
-        <w:t xml:space="preserve"> toutes les pag</w:t>
-      </w:r>
-      <w:r>
-        <w:t>es disponible pour un utilisateur connecté et plus de celle pour la gestion des utilisateurs</w:t>
+        <w:t>Il est assez facile de trouver des recettes sur internet. Le premier résultat obtenu en recherchant le mot « recette » est marmitton</w:t>
+      </w:r>
+      <w:r>
+        <w:t>.org. Ce site regroupent plusieurs milliers de recettes</w:t>
+      </w:r>
+      <w:r>
+        <w:t xml:space="preserve"> ajoutée par les </w:t>
+      </w:r>
+    </w:p>
+    <w:p>
+      <w:pPr>
+        <w:pStyle w:val="Titre1"/>
+      </w:pPr>
+      <w:bookmarkStart w:id="2" w:name="_Toc418145078"/>
+      <w:r>
+        <w:t>Analyse fonctionnelle</w:t>
+      </w:r>
+      <w:bookmarkEnd w:id="2"/>
+    </w:p>
+    <w:p>
+      <w:pPr>
+        <w:pStyle w:val="Titre2"/>
+      </w:pPr>
+      <w:bookmarkStart w:id="3" w:name="_Toc418145079"/>
+      <w:r>
+        <w:t>Généralité</w:t>
+      </w:r>
+      <w:bookmarkEnd w:id="3"/>
+    </w:p>
+    <w:p>
+      <w:pPr>
+        <w:pStyle w:val="Titre2"/>
+      </w:pPr>
+      <w:bookmarkStart w:id="4" w:name="_Toc418145080"/>
+      <w:r>
+        <w:t>Fonctions globales</w:t>
+      </w:r>
+      <w:bookmarkEnd w:id="4"/>
+    </w:p>
+    <w:p>
+      <w:pPr>
+        <w:pStyle w:val="Titre3"/>
+      </w:pPr>
+      <w:bookmarkStart w:id="5" w:name="_Toc418145081"/>
+      <w:r>
+        <w:t>Connexion au site</w:t>
+      </w:r>
+      <w:bookmarkEnd w:id="5"/>
+    </w:p>
+    <w:p>
+      <w:r>
+        <w:t>Un utilisateur anonyme peut se connecter au site s’il possède un déjà un compte</w:t>
       </w:r>
       <w:r>
         <w:t>.</w:t>
       </w:r>
     </w:p>
     <w:p>
-      <w:pPr>
+      <w:r>
+        <w:t>Les informations nécessaires à la connexion sont :</w:t>
+      </w:r>
+    </w:p>
+    <w:p>
+      <w:pPr>
+        <w:pStyle w:val="Paragraphedeliste"/>
+        <w:numPr>
+          <w:ilvl w:val="0"/>
+          <w:numId w:val="5"/>
+        </w:numPr>
+      </w:pPr>
+      <w:r>
+        <w:t>L’email</w:t>
+      </w:r>
+    </w:p>
+    <w:p>
+      <w:pPr>
+        <w:pStyle w:val="Paragraphedeliste"/>
+        <w:numPr>
+          <w:ilvl w:val="0"/>
+          <w:numId w:val="5"/>
+        </w:numPr>
+      </w:pPr>
+      <w:r>
+        <w:t>Le mot de passe</w:t>
+      </w:r>
+    </w:p>
+    <w:p>
+      <w:pPr>
+        <w:pStyle w:val="Titre3"/>
+      </w:pPr>
+      <w:bookmarkStart w:id="6" w:name="_Toc418145082"/>
+      <w:r>
+        <w:t>Inscription au site</w:t>
+      </w:r>
+      <w:bookmarkEnd w:id="6"/>
+    </w:p>
+    <w:p>
+      <w:r>
+        <w:t>Un utilisateur anonyme peut s’inscrire au site</w:t>
+      </w:r>
+      <w:r>
+        <w:t xml:space="preserve"> </w:t>
+      </w:r>
+      <w:r>
+        <w:t>s’il ne possède pas de compte</w:t>
+      </w:r>
+      <w:r>
+        <w:t>.</w:t>
+      </w:r>
+    </w:p>
+    <w:p>
+      <w:r>
+        <w:t>Les informations nécessaires à la connexion sont :</w:t>
+      </w:r>
+    </w:p>
+    <w:p>
+      <w:pPr>
+        <w:pStyle w:val="Paragraphedeliste"/>
+        <w:numPr>
+          <w:ilvl w:val="0"/>
+          <w:numId w:val="5"/>
+        </w:numPr>
+      </w:pPr>
+      <w:r>
+        <w:t>Un pseudo non utilisé</w:t>
+      </w:r>
+    </w:p>
+    <w:p>
+      <w:pPr>
+        <w:pStyle w:val="Paragraphedeliste"/>
+        <w:numPr>
+          <w:ilvl w:val="0"/>
+          <w:numId w:val="5"/>
+        </w:numPr>
+      </w:pPr>
+      <w:r>
+        <w:t>Un email non utilisé</w:t>
+      </w:r>
+    </w:p>
+    <w:p>
+      <w:pPr>
+        <w:pStyle w:val="Paragraphedeliste"/>
+        <w:numPr>
+          <w:ilvl w:val="0"/>
+          <w:numId w:val="5"/>
+        </w:numPr>
+      </w:pPr>
+      <w:r>
+        <w:t>Un mot de passe</w:t>
+      </w:r>
+    </w:p>
+    <w:p>
+      <w:pPr>
+        <w:pStyle w:val="Paragraphedeliste"/>
+        <w:numPr>
+          <w:ilvl w:val="0"/>
+          <w:numId w:val="5"/>
+        </w:numPr>
+      </w:pPr>
+      <w:r>
+        <w:t>Une confirmation du mot de passe</w:t>
+      </w:r>
+    </w:p>
+    <w:p>
+      <w:pPr>
+        <w:pStyle w:val="Titre3"/>
+      </w:pPr>
+      <w:bookmarkStart w:id="7" w:name="_Toc418145083"/>
+      <w:r>
+        <w:t>Affiche la liste des recettes</w:t>
+      </w:r>
+      <w:bookmarkEnd w:id="7"/>
+    </w:p>
+    <w:p>
+      <w:r>
+        <w:t>Tout le monde</w:t>
+      </w:r>
+      <w:r>
+        <w:t xml:space="preserve"> peut afficher la liste des recettes, celles-ci peuvent être triées </w:t>
+      </w:r>
+      <w:r>
+        <w:t xml:space="preserve">par date ou </w:t>
+      </w:r>
+      <w:r>
+        <w:t>par note, il est également possible de rechercher une recette</w:t>
+      </w:r>
+      <w:r>
+        <w:t xml:space="preserve"> par son nom.</w:t>
+      </w:r>
+    </w:p>
+    <w:p>
+      <w:r>
+        <w:t>Pour un utilisateur connecté, il est également possible d’afficher uniquement ses recettes</w:t>
+      </w:r>
+      <w:r>
+        <w:t>.</w:t>
+      </w:r>
+    </w:p>
+    <w:p>
+      <w:r>
+        <w:t>Les informations récupérées sont les suivantes :</w:t>
+      </w:r>
+    </w:p>
+    <w:p>
+      <w:pPr>
+        <w:pStyle w:val="Paragraphedeliste"/>
+        <w:numPr>
+          <w:ilvl w:val="0"/>
+          <w:numId w:val="4"/>
+        </w:numPr>
+      </w:pPr>
+      <w:r>
+        <w:t xml:space="preserve">Le titre de la </w:t>
+      </w:r>
+      <w:r>
+        <w:t>recette</w:t>
+      </w:r>
+    </w:p>
+    <w:p>
+      <w:pPr>
+        <w:pStyle w:val="Paragraphedeliste"/>
+        <w:numPr>
+          <w:ilvl w:val="0"/>
+          <w:numId w:val="4"/>
+        </w:numPr>
+      </w:pPr>
+      <w:r>
+        <w:t>L’image représentant la recette</w:t>
+      </w:r>
+    </w:p>
+    <w:p>
+      <w:pPr>
+        <w:pStyle w:val="Paragraphedeliste"/>
+        <w:numPr>
+          <w:ilvl w:val="0"/>
+          <w:numId w:val="4"/>
+        </w:numPr>
+      </w:pPr>
+      <w:r>
+        <w:t>L’auteur de la recette</w:t>
+      </w:r>
+    </w:p>
+    <w:p>
+      <w:pPr>
+        <w:pStyle w:val="Paragraphedeliste"/>
+        <w:numPr>
+          <w:ilvl w:val="0"/>
+          <w:numId w:val="4"/>
+        </w:numPr>
+      </w:pPr>
+      <w:r>
+        <w:t>La date de publication de la recette</w:t>
+      </w:r>
+    </w:p>
+    <w:p>
+      <w:pPr>
+        <w:pStyle w:val="Paragraphedeliste"/>
+        <w:numPr>
+          <w:ilvl w:val="0"/>
+          <w:numId w:val="4"/>
+        </w:numPr>
+      </w:pPr>
+      <w:r>
+        <w:lastRenderedPageBreak/>
+        <w:t>La moyenne des notes attribuées à la recette</w:t>
+      </w:r>
+    </w:p>
+    <w:p>
+      <w:pPr>
+        <w:pStyle w:val="Titre3"/>
+      </w:pPr>
+      <w:bookmarkStart w:id="8" w:name="_Toc418145084"/>
+      <w:r>
+        <w:t>Afficher les détails d’une recette</w:t>
+      </w:r>
+      <w:bookmarkEnd w:id="8"/>
+    </w:p>
+    <w:p>
+      <w:r>
+        <w:t>Tout le monde peut consulter les détails d’une recette à partir de la liste.</w:t>
+      </w:r>
+    </w:p>
+    <w:p>
+      <w:r>
+        <w:t>Les informations récupérées sont les suivantes :</w:t>
+      </w:r>
+    </w:p>
+    <w:p>
+      <w:pPr>
+        <w:pStyle w:val="Paragraphedeliste"/>
+        <w:numPr>
+          <w:ilvl w:val="0"/>
+          <w:numId w:val="4"/>
+        </w:numPr>
+      </w:pPr>
+      <w:r>
+        <w:t>Le titre de la recette</w:t>
+      </w:r>
+    </w:p>
+    <w:p>
+      <w:pPr>
+        <w:pStyle w:val="Paragraphedeliste"/>
+        <w:numPr>
+          <w:ilvl w:val="0"/>
+          <w:numId w:val="4"/>
+        </w:numPr>
+      </w:pPr>
+      <w:r>
+        <w:t>L’image représentant la recette</w:t>
+      </w:r>
+    </w:p>
+    <w:p>
+      <w:pPr>
+        <w:pStyle w:val="Paragraphedeliste"/>
+        <w:numPr>
+          <w:ilvl w:val="0"/>
+          <w:numId w:val="4"/>
+        </w:numPr>
+      </w:pPr>
+      <w:r>
+        <w:t>Les ingrédients qui composent la recette</w:t>
+      </w:r>
+    </w:p>
+    <w:p>
+      <w:pPr>
+        <w:pStyle w:val="Paragraphedeliste"/>
+        <w:numPr>
+          <w:ilvl w:val="0"/>
+          <w:numId w:val="4"/>
+        </w:numPr>
+      </w:pPr>
+      <w:r>
+        <w:t>Les quantités d’ingrédients nécessaires à la réalisation de la recette</w:t>
+      </w:r>
+    </w:p>
+    <w:p>
+      <w:pPr>
+        <w:pStyle w:val="Paragraphedeliste"/>
+        <w:numPr>
+          <w:ilvl w:val="0"/>
+          <w:numId w:val="4"/>
+        </w:numPr>
+      </w:pPr>
+      <w:r>
+        <w:t>L’explication pour la réalisation de la recette</w:t>
+      </w:r>
+    </w:p>
+    <w:p>
+      <w:pPr>
+        <w:pStyle w:val="Paragraphedeliste"/>
+        <w:numPr>
+          <w:ilvl w:val="0"/>
+          <w:numId w:val="4"/>
+        </w:numPr>
+      </w:pPr>
+      <w:r>
+        <w:t>L’auteur de la recette</w:t>
+      </w:r>
+    </w:p>
+    <w:p>
+      <w:pPr>
+        <w:pStyle w:val="Paragraphedeliste"/>
+        <w:numPr>
+          <w:ilvl w:val="0"/>
+          <w:numId w:val="4"/>
+        </w:numPr>
+      </w:pPr>
+      <w:r>
+        <w:t>La date de publication de la recette</w:t>
+      </w:r>
+    </w:p>
+    <w:p>
+      <w:pPr>
+        <w:pStyle w:val="Paragraphedeliste"/>
+        <w:numPr>
+          <w:ilvl w:val="0"/>
+          <w:numId w:val="4"/>
+        </w:numPr>
+      </w:pPr>
+      <w:r>
+        <w:t>La moyenne des notes attribuées à la recette</w:t>
+      </w:r>
+    </w:p>
+    <w:p>
+      <w:pPr>
+        <w:pStyle w:val="Paragraphedeliste"/>
+        <w:numPr>
+          <w:ilvl w:val="0"/>
+          <w:numId w:val="4"/>
+        </w:numPr>
+      </w:pPr>
+      <w:r>
+        <w:t>Les commentaires postés</w:t>
+      </w:r>
+      <w:r>
+        <w:t xml:space="preserve"> sur cette recette</w:t>
+      </w:r>
+    </w:p>
+    <w:p>
+      <w:pPr>
+        <w:pStyle w:val="Titre3"/>
+      </w:pPr>
+      <w:bookmarkStart w:id="9" w:name="_Toc418145085"/>
+      <w:r>
+        <w:t>Ajouter une nouvelle recette</w:t>
+      </w:r>
+      <w:bookmarkEnd w:id="9"/>
+    </w:p>
+    <w:p>
+      <w:r>
+        <w:t>Un utilisateur connecté peut ajouter une nouvelle recette</w:t>
+      </w:r>
+    </w:p>
+    <w:p>
+      <w:pPr>
+        <w:pStyle w:val="Titre3"/>
+      </w:pPr>
+      <w:bookmarkStart w:id="10" w:name="_Toc418145086"/>
+      <w:r>
+        <w:t>Modifier une recette</w:t>
+      </w:r>
+      <w:bookmarkEnd w:id="10"/>
+    </w:p>
+    <w:p>
+      <w:r>
+        <w:t>L’auteur de recette et les administrateur</w:t>
+      </w:r>
+      <w:r>
+        <w:t>s</w:t>
+      </w:r>
+      <w:r>
+        <w:t xml:space="preserve"> ont la possibilité de modifier une recette</w:t>
+      </w:r>
+      <w:r>
+        <w:t>.</w:t>
+      </w:r>
+    </w:p>
+    <w:p>
+      <w:pPr>
+        <w:pStyle w:val="Titre3"/>
+      </w:pPr>
+      <w:bookmarkStart w:id="11" w:name="_Toc418145087"/>
+      <w:r>
+        <w:t>Supprimer une recette</w:t>
+      </w:r>
+      <w:bookmarkEnd w:id="11"/>
+    </w:p>
+    <w:p>
+      <w:r>
+        <w:t>L’auteur de recette et les administrateurs ont la possibilité de supprimer une recette</w:t>
+      </w:r>
+      <w:r>
+        <w:t>.</w:t>
+      </w:r>
+    </w:p>
+    <w:p>
+      <w:pPr>
+        <w:pStyle w:val="Titre3"/>
+      </w:pPr>
+      <w:bookmarkStart w:id="12" w:name="_Toc418145088"/>
+      <w:r>
+        <w:t>Ajouter un commentaire à une recette</w:t>
+      </w:r>
+      <w:bookmarkEnd w:id="12"/>
+    </w:p>
+    <w:p>
+      <w:r>
+        <w:t>Un utilisateur connecté peut commenter une recette</w:t>
+      </w:r>
+      <w:r>
+        <w:t xml:space="preserve"> à partir de la page qui en affiche les détails</w:t>
+      </w:r>
+      <w:r>
+        <w:t>.</w:t>
+      </w:r>
+    </w:p>
+    <w:p>
+      <w:r>
+        <w:t xml:space="preserve">Les informations nécessaires à </w:t>
+      </w:r>
+      <w:r>
+        <w:t xml:space="preserve">l’ajout </w:t>
+      </w:r>
+      <w:r>
+        <w:t>d’un commentaire sont :</w:t>
+      </w:r>
+    </w:p>
+    <w:p>
+      <w:pPr>
+        <w:pStyle w:val="Paragraphedeliste"/>
+        <w:numPr>
+          <w:ilvl w:val="0"/>
+          <w:numId w:val="4"/>
+        </w:numPr>
+      </w:pPr>
+      <w:r>
+        <w:t>L’identifiant de la recette</w:t>
+      </w:r>
+      <w:r>
+        <w:t xml:space="preserve"> (récupéré automatiquement)</w:t>
+      </w:r>
+    </w:p>
+    <w:p>
+      <w:pPr>
+        <w:pStyle w:val="Paragraphedeliste"/>
+        <w:numPr>
+          <w:ilvl w:val="0"/>
+          <w:numId w:val="4"/>
+        </w:numPr>
+      </w:pPr>
+      <w:r>
+        <w:t>L’identifiant de l’utilisateur qui poste la recette</w:t>
+      </w:r>
+      <w:r>
+        <w:t xml:space="preserve"> (récupéré automatiquement)</w:t>
+      </w:r>
+    </w:p>
+    <w:p>
+      <w:pPr>
+        <w:pStyle w:val="Paragraphedeliste"/>
+        <w:numPr>
+          <w:ilvl w:val="0"/>
+          <w:numId w:val="4"/>
+        </w:numPr>
+      </w:pPr>
+      <w:r>
+        <w:t>Le commentaire</w:t>
+      </w:r>
+    </w:p>
+    <w:p>
+      <w:pPr>
+        <w:rPr>
+          <w:rFonts w:asciiTheme="majorHAnsi" w:eastAsiaTheme="majorEastAsia" w:hAnsiTheme="majorHAnsi" w:cstheme="majorBidi"/>
+          <w:b/>
+          <w:bCs/>
+          <w:color w:val="94C600" w:themeColor="accent1"/>
+          <w:sz w:val="26"/>
+          <w:szCs w:val="26"/>
+        </w:rPr>
+      </w:pPr>
+      <w:r>
+        <w:br w:type="page"/>
+      </w:r>
+    </w:p>
+    <w:p>
+      <w:pPr>
+        <w:pStyle w:val="Titre2"/>
+      </w:pPr>
+      <w:bookmarkStart w:id="13" w:name="_Toc418145089"/>
+      <w:r>
+        <w:lastRenderedPageBreak/>
+        <w:t>Interface</w:t>
+      </w:r>
+      <w:r>
+        <w:t>s</w:t>
+      </w:r>
+      <w:bookmarkEnd w:id="13"/>
+    </w:p>
+    <w:p>
+      <w:r>
+        <w:t>L’interface du site web est très simple, elle est constituée d’un menu en haut toujours visible par l’utilisateur. Juste en dessous du menu se trouve le titre et le contenu de la page et pour finir tout à la fin se tr</w:t>
+      </w:r>
+      <w:r>
+        <w:t>ouve le</w:t>
+      </w:r>
+      <w:r>
+        <w:t xml:space="preserve"> pied de page.</w:t>
+      </w:r>
+    </w:p>
+    <w:p>
+      <w:pPr>
+        <w:pStyle w:val="Listepuces"/>
+        <w:numPr>
+          <w:ilvl w:val="0"/>
+          <w:numId w:val="0"/>
+        </w:numPr>
+        <w:spacing w:after="120"/>
+        <w:contextualSpacing w:val="0"/>
         <w:rPr>
           <w:b/>
         </w:rPr>
       </w:pPr>
       <w:r>
         <w:rPr>
-          <w:noProof/>
+          <w:b/>
         </w:rPr>
-        <mc:AlternateContent>
-          <mc:Choice Requires="wps">
-            <w:drawing>
-              <wp:anchor distT="0" distB="0" distL="114300" distR="114300" simplePos="0" relativeHeight="251663360" behindDoc="0" locked="0" layoutInCell="1" allowOverlap="1" wp14:anchorId="18E8FC3D" wp14:editId="3D217CE3">
-                <wp:simplePos x="0" y="0"/>
-                <wp:positionH relativeFrom="column">
-                  <wp:posOffset>271780</wp:posOffset>
-                </wp:positionH>
-                <wp:positionV relativeFrom="paragraph">
-                  <wp:posOffset>1929765</wp:posOffset>
-                </wp:positionV>
-                <wp:extent cx="4886325" cy="635"/>
-                <wp:effectExtent l="0" t="0" r="9525" b="0"/>
-                <wp:wrapNone/>
-                <wp:docPr id="7" name="Zone de texte 7"/>
-                <wp:cNvGraphicFramePr/>
-                <a:graphic xmlns:a="http://schemas.openxmlformats.org/drawingml/2006/main">
-                  <a:graphicData uri="http://schemas.microsoft.com/office/word/2010/wordprocessingShape">
-                    <wps:wsp>
-                      <wps:cNvSpPr txBox="1"/>
-                      <wps:spPr>
-                        <a:xfrm>
-                          <a:off x="0" y="0"/>
-                          <a:ext cx="4886325" cy="635"/>
-                        </a:xfrm>
-                        <a:prstGeom prst="rect">
-                          <a:avLst/>
-                        </a:prstGeom>
-                        <a:solidFill>
-                          <a:prstClr val="white"/>
-                        </a:solidFill>
-                        <a:ln>
-                          <a:noFill/>
-                        </a:ln>
-                        <a:effectLst/>
-                      </wps:spPr>
-                      <wps:txbx>
-                        <w:txbxContent>
-                          <w:p>
-                            <w:pPr>
-                              <w:pStyle w:val="Lgende"/>
-                              <w:rPr>
-                                <w:noProof/>
-                              </w:rPr>
-                            </w:pPr>
-                            <w:r>
-                              <w:t xml:space="preserve">Figure </w:t>
-                            </w:r>
-                            <w:r>
-                              <w:fldChar w:fldCharType="begin"/>
-                            </w:r>
-                            <w:r>
-                              <w:instrText xml:space="preserve"> SEQ Figure \* ARABIC </w:instrText>
-                            </w:r>
-                            <w:r>
-                              <w:fldChar w:fldCharType="separate"/>
-                            </w:r>
-                            <w:r>
-                              <w:rPr>
-                                <w:noProof/>
-                              </w:rPr>
-                              <w:t>1</w:t>
-                            </w:r>
-                            <w:r>
-                              <w:fldChar w:fldCharType="end"/>
-                            </w:r>
-                            <w:r>
-                              <w:t xml:space="preserve"> : Différentes interfaces du menu utilisateur</w:t>
-                            </w:r>
-                          </w:p>
-                        </w:txbxContent>
-                      </wps:txbx>
-                      <wps:bodyPr rot="0" spcFirstLastPara="0" vertOverflow="overflow" horzOverflow="overflow" vert="horz" wrap="square" lIns="0" tIns="0" rIns="0" bIns="0" numCol="1" spcCol="0" rtlCol="0" fromWordArt="0" anchor="t" anchorCtr="0" forceAA="0" compatLnSpc="1">
-                        <a:prstTxWarp prst="textNoShape">
-                          <a:avLst/>
-                        </a:prstTxWarp>
-                        <a:spAutoFit/>
-                      </wps:bodyPr>
-                    </wps:wsp>
-                  </a:graphicData>
-                </a:graphic>
-                <wp14:sizeRelH relativeFrom="margin">
-                  <wp14:pctWidth>0</wp14:pctWidth>
-                </wp14:sizeRelH>
-              </wp:anchor>
-            </w:drawing>
-          </mc:Choice>
-          <mc:Fallback>
-            <w:pict>
-              <v:shapetype id="_x0000_t202" coordsize="21600,21600" o:spt="202" path="m,l,21600r21600,l21600,xe">
-                <v:stroke joinstyle="miter"/>
-                <v:path gradientshapeok="t" o:connecttype="rect"/>
-              </v:shapetype>
-              <v:shape id="Zone de texte 7" o:spid="_x0000_s1026" type="#_x0000_t202" style="position:absolute;margin-left:21.4pt;margin-top:151.95pt;width:384.75pt;height:.05pt;z-index:251663360;visibility:visible;mso-wrap-style:square;mso-width-percent:0;mso-wrap-distance-left:9pt;mso-wrap-distance-top:0;mso-wrap-distance-right:9pt;mso-wrap-distance-bottom:0;mso-position-horizontal:absolute;mso-position-horizontal-relative:text;mso-position-vertical:absolute;mso-position-vertical-relative:text;mso-width-percent:0;mso-width-relative:margin;v-text-anchor:top" o:gfxdata="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" stroked="f">
-                <v:textbox style="mso-fit-shape-to-text:t" inset="0,0,0,0">
-                  <w:txbxContent>
-                    <w:p>
-                      <w:pPr>
-                        <w:pStyle w:val="Lgende"/>
-                        <w:rPr>
-                          <w:noProof/>
-                        </w:rPr>
-                      </w:pPr>
-                      <w:r>
-                        <w:t xml:space="preserve">Figure </w:t>
-                      </w:r>
-                      <w:r>
-                        <w:fldChar w:fldCharType="begin"/>
-                      </w:r>
-                      <w:r>
-                        <w:instrText xml:space="preserve"> SEQ Figure \* ARABIC </w:instrText>
-                      </w:r>
-                      <w:r>
-                        <w:fldChar w:fldCharType="separate"/>
-                      </w:r>
-                      <w:r>
-                        <w:rPr>
-                          <w:noProof/>
-                        </w:rPr>
-                        <w:t>1</w:t>
-                      </w:r>
-                      <w:r>
-                        <w:fldChar w:fldCharType="end"/>
-                      </w:r>
-                      <w:r>
-                        <w:t xml:space="preserve"> : Différentes interfaces du menu utilisateur</w:t>
-                      </w:r>
-                    </w:p>
-                  </w:txbxContent>
-                </v:textbox>
-              </v:shape>
-            </w:pict>
-          </mc:Fallback>
-        </mc:AlternateContent>
+        <w:t>Le menu change en fonction du type d’utilisateur</w:t>
       </w:r>
       <w:r>
         <w:rPr>
           <w:b/>
         </w:rPr>
-        <w:br w:type="page"/>
-      </w:r>
-    </w:p>
-    <w:p>
+        <w:t>.</w:t>
+      </w:r>
+    </w:p>
+    <w:p>
+      <w:pPr>
+        <w:pStyle w:val="Listepuces"/>
+        <w:numPr>
+          <w:ilvl w:val="0"/>
+          <w:numId w:val="0"/>
+        </w:numPr>
+        <w:spacing w:after="120"/>
+        <w:contextualSpacing w:val="0"/>
+      </w:pPr>
+      <w:r>
+        <w:t>Un</w:t>
+      </w:r>
+      <w:r>
+        <w:t xml:space="preserve"> utilisateur anonyme</w:t>
+      </w:r>
+      <w:r>
+        <w:t xml:space="preserve"> a accès aux</w:t>
+      </w:r>
+      <w:r>
+        <w:t xml:space="preserve"> liens pour accéder à la fenêtre de connexion, d’inscription et la liste des recettes</w:t>
+      </w:r>
+      <w:r>
+        <w:t xml:space="preserve">. Il n’y que lui qui </w:t>
+      </w:r>
+      <w:r>
+        <w:t>peut</w:t>
+      </w:r>
+      <w:r>
+        <w:t xml:space="preserve"> accéder à la </w:t>
+      </w:r>
+      <w:r>
+        <w:t>fenêtre</w:t>
+      </w:r>
+      <w:r>
+        <w:t xml:space="preserve"> de connexion et d’inscription</w:t>
+      </w:r>
+      <w:r>
+        <w:t>.</w:t>
+      </w:r>
+    </w:p>
+    <w:p>
+      <w:pPr>
+        <w:pStyle w:val="Listepuces"/>
+        <w:numPr>
+          <w:ilvl w:val="0"/>
+          <w:numId w:val="0"/>
+        </w:numPr>
+        <w:spacing w:after="120"/>
+        <w:contextualSpacing w:val="0"/>
+      </w:pPr>
+      <w:r>
+        <w:t xml:space="preserve">Un utilisateur connecté a accès aux liens pour </w:t>
+      </w:r>
+      <w:r>
+        <w:t xml:space="preserve">se déconnecter, pour </w:t>
+      </w:r>
+      <w:r>
+        <w:t>ajouter une nouvelle recette</w:t>
+      </w:r>
+      <w:r>
+        <w:t>, pour gérer son compte,</w:t>
+      </w:r>
+      <w:r>
+        <w:t xml:space="preserve"> pour affiche</w:t>
+      </w:r>
+      <w:r>
+        <w:t>r</w:t>
+      </w:r>
+      <w:r>
+        <w:t xml:space="preserve"> </w:t>
+      </w:r>
+      <w:r>
+        <w:t>ses recettes et aussi la liste des recettes</w:t>
+      </w:r>
+      <w:r>
+        <w:t>.</w:t>
+      </w:r>
+    </w:p>
+    <w:p>
+      <w:pPr>
+        <w:pStyle w:val="Listepuces"/>
+        <w:numPr>
+          <w:ilvl w:val="0"/>
+          <w:numId w:val="0"/>
+        </w:numPr>
+        <w:spacing w:after="120"/>
+        <w:contextualSpacing w:val="0"/>
+      </w:pPr>
       <w:r>
         <w:rPr>
-          <w:b/>
           <w:noProof/>
+          <w:lang w:eastAsia="fr-CH"/>
         </w:rPr>
-        <w:lastRenderedPageBreak/>
         <mc:AlternateContent>
-          <mc:Choice Requires="wps">
+          <mc:Choice Requires="wpg">
             <w:drawing>
-              <wp:anchor distT="0" distB="0" distL="114300" distR="114300" simplePos="0" relativeHeight="251660288" behindDoc="0" locked="0" layoutInCell="1" allowOverlap="1" wp14:anchorId="4952E6E5" wp14:editId="0C70B822">
+              <wp:anchor distT="0" distB="0" distL="114300" distR="114300" simplePos="0" relativeHeight="251663360" behindDoc="0" locked="0" layoutInCell="1" allowOverlap="1">
                 <wp:simplePos x="0" y="0"/>
                 <wp:positionH relativeFrom="column">
-                  <wp:posOffset>381000</wp:posOffset>
+                  <wp:posOffset>195358</wp:posOffset>
                 </wp:positionH>
                 <wp:positionV relativeFrom="paragraph">
-                  <wp:posOffset>4018280</wp:posOffset>
+                  <wp:posOffset>497102</wp:posOffset>
                 </wp:positionV>
-                <wp:extent cx="4443730" cy="635"/>
-                <wp:effectExtent l="0" t="0" r="0" b="0"/>
-                <wp:wrapNone/>
-                <wp:docPr id="1" name="Zone de texte 1"/>
+                <wp:extent cx="5369442" cy="2170430"/>
+                <wp:effectExtent l="0" t="0" r="3175" b="1270"/>
+                <wp:wrapTopAndBottom/>
+                <wp:docPr id="20" name="Groupe 20"/>
                 <wp:cNvGraphicFramePr/>
                 <a:graphic xmlns:a="http://schemas.openxmlformats.org/drawingml/2006/main">
-                  <a:graphicData uri="http://schemas.microsoft.com/office/word/2010/wordprocessingShape">
-                    <wps:wsp>
-                      <wps:cNvSpPr txBox="1"/>
-                      <wps:spPr>
+                  <a:graphicData uri="http://schemas.microsoft.com/office/word/2010/wordprocessingGroup">
+                    <wpg:wgp>
+                      <wpg:cNvGrpSpPr/>
+                      <wpg:grpSpPr>
                         <a:xfrm>
                           <a:off x="0" y="0"/>
-                          <a:ext cx="4443730" cy="635"/>
+                          <a:ext cx="5369442" cy="2170430"/>
+                          <a:chOff x="0" y="0"/>
+                          <a:chExt cx="5369442" cy="2170430"/>
                         </a:xfrm>
-                        <a:prstGeom prst="rect">
-                          <a:avLst/>
-                        </a:prstGeom>
-                        <a:solidFill>
-                          <a:prstClr val="white"/>
-                        </a:solidFill>
-                        <a:ln>
+                      </wpg:grpSpPr>
+                      <pic:pic xmlns:pic="http://schemas.openxmlformats.org/drawingml/2006/picture">
+                        <pic:nvPicPr>
+                          <pic:cNvPr id="6" name="Image 6" descr="C:\Users\dricc\Desktop\EasyPHP\data\localweb\myportablefiles\TopRecettes\balsamiq\menu.png"/>
+                          <pic:cNvPicPr>
+                            <a:picLocks noChangeAspect="1"/>
+                          </pic:cNvPicPr>
+                        </pic:nvPicPr>
+                        <pic:blipFill>
+                          <a:blip r:embed="rId11">
+                            <a:extLst>
+                              <a:ext uri="{28A0092B-C50C-407E-A947-70E740481C1C}">
+                                <a14:useLocalDpi xmlns:a14="http://schemas.microsoft.com/office/drawing/2010/main" val="0"/>
+                              </a:ext>
+                            </a:extLst>
+                          </a:blip>
+                          <a:srcRect/>
+                          <a:stretch>
+                            <a:fillRect/>
+                          </a:stretch>
+                        </pic:blipFill>
+                        <pic:spPr bwMode="auto">
+                          <a:xfrm>
+                            <a:off x="0" y="0"/>
+                            <a:ext cx="5369442" cy="1850065"/>
+                          </a:xfrm>
+                          <a:prstGeom prst="rect">
+                            <a:avLst/>
+                          </a:prstGeom>
                           <a:noFill/>
-                        </a:ln>
-                        <a:effectLst/>
-                      </wps:spPr>
-                      <wps:txbx>
-                        <w:txbxContent>
-                          <w:p>
-                            <w:pPr>
-                              <w:pStyle w:val="Lgende"/>
-                              <w:rPr>
-                                <w:noProof/>
-                              </w:rPr>
-                            </w:pPr>
-                            <w:r>
-                              <w:t xml:space="preserve">Figure </w:t>
-                            </w:r>
-                            <w:r>
-                              <w:fldChar w:fldCharType="begin"/>
-                            </w:r>
-                            <w:r>
-                              <w:instrText xml:space="preserve"> SEQ Figure \* ARABIC </w:instrText>
-                            </w:r>
-                            <w:r>
-                              <w:fldChar w:fldCharType="separate"/>
-                            </w:r>
-                            <w:r>
-                              <w:rPr>
-                                <w:noProof/>
-                              </w:rPr>
-                              <w:t>2</w:t>
-                            </w:r>
-                            <w:r>
-                              <w:fldChar w:fldCharType="end"/>
-                            </w:r>
-                            <w:r>
-                              <w:t xml:space="preserve"> : Interface de la page d'accueil</w:t>
-                            </w:r>
-                          </w:p>
-                        </w:txbxContent>
-                      </wps:txbx>
-                      <wps:bodyPr rot="0" spcFirstLastPara="0" vertOverflow="overflow" horzOverflow="overflow" vert="horz" wrap="square" lIns="0" tIns="0" rIns="0" bIns="0" numCol="1" spcCol="0" rtlCol="0" fromWordArt="0" anchor="t" anchorCtr="0" forceAA="0" compatLnSpc="1">
-                        <a:prstTxWarp prst="textNoShape">
-                          <a:avLst/>
-                        </a:prstTxWarp>
-                        <a:spAutoFit/>
-                      </wps:bodyPr>
-                    </wps:wsp>
+                          <a:ln>
+                            <a:noFill/>
+                          </a:ln>
+                        </pic:spPr>
+                      </pic:pic>
+                      <wps:wsp>
+                        <wps:cNvPr id="7" name="Zone de texte 7"/>
+                        <wps:cNvSpPr txBox="1"/>
+                        <wps:spPr>
+                          <a:xfrm>
+                            <a:off x="74421" y="1903095"/>
+                            <a:ext cx="4885690" cy="267335"/>
+                          </a:xfrm>
+                          <a:prstGeom prst="rect">
+                            <a:avLst/>
+                          </a:prstGeom>
+                          <a:solidFill>
+                            <a:prstClr val="white"/>
+                          </a:solidFill>
+                          <a:ln>
+                            <a:noFill/>
+                          </a:ln>
+                          <a:effectLst/>
+                        </wps:spPr>
+                        <wps:txbx>
+                          <w:txbxContent>
+                            <w:p>
+                              <w:pPr>
+                                <w:pStyle w:val="Lgende"/>
+                                <w:rPr>
+                                  <w:noProof/>
+                                </w:rPr>
+                              </w:pPr>
+                              <w:r>
+                                <w:t xml:space="preserve">Figure </w:t>
+                              </w:r>
+                              <w:fldSimple w:instr=" SEQ Figure \* ARABIC ">
+                                <w:r>
+                                  <w:rPr>
+                                    <w:noProof/>
+                                  </w:rPr>
+                                  <w:t>1</w:t>
+                                </w:r>
+                              </w:fldSimple>
+                              <w:r>
+                                <w:t xml:space="preserve"> : Différentes interfaces du menu utilisateur</w:t>
+                              </w:r>
+                            </w:p>
+                          </w:txbxContent>
+                        </wps:txbx>
+                        <wps:bodyPr rot="0" spcFirstLastPara="0" vertOverflow="overflow" horzOverflow="overflow" vert="horz" wrap="square" lIns="0" tIns="0" rIns="0" bIns="0" numCol="1" spcCol="0" rtlCol="0" fromWordArt="0" anchor="t" anchorCtr="0" forceAA="0" compatLnSpc="1">
+                          <a:prstTxWarp prst="textNoShape">
+                            <a:avLst/>
+                          </a:prstTxWarp>
+                          <a:spAutoFit/>
+                        </wps:bodyPr>
+                      </wps:wsp>
+                    </wpg:wgp>
                   </a:graphicData>
                 </a:graphic>
               </wp:anchor>
@@ -3095,215 +2978,220 @@
           </mc:Choice>
           <mc:Fallback>
             <w:pict>
-              <v:shape id="Zone de texte 1" o:spid="_x0000_s1027" type="#_x0000_t202" style="position:absolute;margin-left:30pt;margin-top:316.4pt;width:349.9pt;height:.05pt;z-index:251660288;visibility:visible;mso-wrap-style:square;mso-wrap-distance-left:9pt;mso-wrap-distance-top:0;mso-wrap-distance-right:9pt;mso-wrap-distance-bottom:0;mso-position-horizontal:absolute;mso-position-horizontal-relative:text;mso-position-vertical:absolute;mso-position-vertical-relative:text;v-text-anchor:top" o:gfxdata="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" stroked="f">
-                <v:textbox style="mso-fit-shape-to-text:t" inset="0,0,0,0">
-                  <w:txbxContent>
-                    <w:p>
-                      <w:pPr>
-                        <w:pStyle w:val="Lgende"/>
-                        <w:rPr>
-                          <w:noProof/>
-                        </w:rPr>
-                      </w:pPr>
-                      <w:r>
-                        <w:t xml:space="preserve">Figure </w:t>
-                      </w:r>
-                      <w:r>
-                        <w:fldChar w:fldCharType="begin"/>
-                      </w:r>
-                      <w:r>
-                        <w:instrText xml:space="preserve"> SEQ Figure \* ARABIC </w:instrText>
-                      </w:r>
-                      <w:r>
-                        <w:fldChar w:fldCharType="separate"/>
-                      </w:r>
-                      <w:r>
-                        <w:rPr>
-                          <w:noProof/>
-                        </w:rPr>
-                        <w:t>2</w:t>
-                      </w:r>
-                      <w:r>
-                        <w:fldChar w:fldCharType="end"/>
-                      </w:r>
-                      <w:r>
-                        <w:t xml:space="preserve"> : Interface de la page d'accueil</w:t>
-                      </w:r>
-                    </w:p>
-                  </w:txbxContent>
-                </v:textbox>
-              </v:shape>
+              <v:group id="Groupe 20" o:spid="_x0000_s1026" style="position:absolute;margin-left:15.4pt;margin-top:39.15pt;width:422.8pt;height:170.9pt;z-index:251663360" coordsize="53694,21704" o:gfxdata="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">
+                <v:shapetype id="_x0000_t75" coordsize="21600,21600" o:spt="75" o:preferrelative="t" path="m@4@5l@4@11@9@11@9@5xe" filled="f" stroked="f">
+                  <v:stroke joinstyle="miter"/>
+                  <v:formulas>
+                    <v:f eqn="if lineDrawn pixelLineWidth 0"/>
+                    <v:f eqn="sum @0 1 0"/>
+                    <v:f eqn="sum 0 0 @1"/>
+                    <v:f eqn="prod @2 1 2"/>
+                    <v:f eqn="prod @3 21600 pixelWidth"/>
+                    <v:f eqn="prod @3 21600 pixelHeight"/>
+                    <v:f eqn="sum @0 0 1"/>
+                    <v:f eqn="prod @6 1 2"/>
+                    <v:f eqn="prod @7 21600 pixelWidth"/>
+                    <v:f eqn="sum @8 21600 0"/>
+                    <v:f eqn="prod @7 21600 pixelHeight"/>
+                    <v:f eqn="sum @10 21600 0"/>
+                  </v:formulas>
+                  <v:path o:extrusionok="f" gradientshapeok="t" o:connecttype="rect"/>
+                  <o:lock v:ext="edit" aspectratio="t"/>
+                </v:shapetype>
+                <v:shape id="Image 6" o:spid="_x0000_s1027" type="#_x0000_t75" style="position:absolute;width:53694;height:18500;visibility:visible;mso-wrap-style:square" o:gfxdata="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">
+                  <v:imagedata r:id="rId12" o:title="menu"/>
+                  <v:path arrowok="t"/>
+                </v:shape>
+                <v:shapetype id="_x0000_t202" coordsize="21600,21600" o:spt="202" path="m,l,21600r21600,l21600,xe">
+                  <v:stroke joinstyle="miter"/>
+                  <v:path gradientshapeok="t" o:connecttype="rect"/>
+                </v:shapetype>
+                <v:shape id="Zone de texte 7" o:spid="_x0000_s1028" type="#_x0000_t202" style="position:absolute;left:744;top:19030;width:48857;height:2674;visibility:visible;mso-wrap-style:square;v-text-anchor:top" o:gfxdata="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" stroked="f">
+                  <v:textbox style="mso-fit-shape-to-text:t" inset="0,0,0,0">
+                    <w:txbxContent>
+                      <w:p>
+                        <w:pPr>
+                          <w:pStyle w:val="Lgende"/>
+                          <w:rPr>
+                            <w:noProof/>
+                          </w:rPr>
+                        </w:pPr>
+                        <w:r>
+                          <w:t xml:space="preserve">Figure </w:t>
+                        </w:r>
+                        <w:fldSimple w:instr=" SEQ Figure \* ARABIC ">
+                          <w:r>
+                            <w:rPr>
+                              <w:noProof/>
+                            </w:rPr>
+                            <w:t>1</w:t>
+                          </w:r>
+                        </w:fldSimple>
+                        <w:r>
+                          <w:t xml:space="preserve"> : Différentes interfaces du menu utilisateur</w:t>
+                        </w:r>
+                      </w:p>
+                    </w:txbxContent>
+                  </v:textbox>
+                </v:shape>
+                <w10:wrap type="topAndBottom"/>
+              </v:group>
             </w:pict>
           </mc:Fallback>
         </mc:AlternateContent>
       </w:r>
+      <w:r>
+        <w:t xml:space="preserve">Un administrateur, lui à accès </w:t>
+      </w:r>
+      <w:r>
+        <w:t>à</w:t>
+      </w:r>
+      <w:r>
+        <w:t xml:space="preserve"> toutes les pag</w:t>
+      </w:r>
+      <w:r>
+        <w:t>es disponible pour un utilisateur connecté et plus de celle pour la gestion des utilisateurs</w:t>
+      </w:r>
+      <w:r>
+        <w:t>.</w:t>
+      </w:r>
+    </w:p>
+    <w:p>
+      <w:pPr>
+        <w:rPr>
+          <w:b/>
+        </w:rPr>
+      </w:pPr>
+      <w:r>
+        <w:rPr>
+          <w:b/>
+        </w:rPr>
+        <w:br w:type="page"/>
+      </w:r>
+    </w:p>
+    <w:p>
       <w:r>
         <w:rPr>
           <w:b/>
           <w:noProof/>
           <w:lang w:eastAsia="fr-CH"/>
         </w:rPr>
-        <w:drawing>
-          <wp:anchor distT="0" distB="0" distL="114300" distR="114300" simplePos="0" relativeHeight="251658240" behindDoc="0" locked="0" layoutInCell="1" allowOverlap="1" wp14:anchorId="5B54BB21" wp14:editId="5C9BC577">
-            <wp:simplePos x="0" y="0"/>
-            <wp:positionH relativeFrom="column">
-              <wp:posOffset>381000</wp:posOffset>
-            </wp:positionH>
-            <wp:positionV relativeFrom="paragraph">
-              <wp:posOffset>534035</wp:posOffset>
-            </wp:positionV>
-            <wp:extent cx="4443730" cy="3427095"/>
-            <wp:effectExtent l="0" t="0" r="0" b="1905"/>
-            <wp:wrapTopAndBottom/>
-            <wp:docPr id="3" name="Image 3" descr="C:\Users\dricc\Desktop\EasyPHP\data\localweb\myportablefiles\TopRecettes\balsamiq\acceuil.png"/>
-            <wp:cNvGraphicFramePr>
-              <a:graphicFrameLocks xmlns:a="http://schemas.openxmlformats.org/drawingml/2006/main" noChangeAspect="1"/>
-            </wp:cNvGraphicFramePr>
-            <a:graphic xmlns:a="http://schemas.openxmlformats.org/drawingml/2006/main">
-              <a:graphicData uri="http://schemas.openxmlformats.org/drawingml/2006/picture">
-                <pic:pic xmlns:pic="http://schemas.openxmlformats.org/drawingml/2006/picture">
-                  <pic:nvPicPr>
-                    <pic:cNvPr id="0" name="Picture 3" descr="C:\Users\dricc\Desktop\EasyPHP\data\localweb\myportablefiles\TopRecettes\balsamiq\acceuil.png"/>
-                    <pic:cNvPicPr>
-                      <a:picLocks noChangeAspect="1" noChangeArrowheads="1"/>
-                    </pic:cNvPicPr>
-                  </pic:nvPicPr>
-                  <pic:blipFill>
-                    <a:blip r:embed="rId11">
-                      <a:extLst>
-                        <a:ext uri="{28A0092B-C50C-407E-A947-70E740481C1C}">
-                          <a14:useLocalDpi xmlns:a14="http://schemas.microsoft.com/office/drawing/2010/main" val="0"/>
-                        </a:ext>
-                      </a:extLst>
-                    </a:blip>
-                    <a:srcRect/>
-                    <a:stretch>
-                      <a:fillRect/>
-                    </a:stretch>
-                  </pic:blipFill>
-                  <pic:spPr bwMode="auto">
-                    <a:xfrm>
-                      <a:off x="0" y="0"/>
-                      <a:ext cx="4443730" cy="3427095"/>
-                    </a:xfrm>
-                    <a:prstGeom prst="rect">
-                      <a:avLst/>
-                    </a:prstGeom>
-                    <a:noFill/>
-                    <a:ln>
-                      <a:noFill/>
-                    </a:ln>
-                  </pic:spPr>
-                </pic:pic>
-              </a:graphicData>
-            </a:graphic>
-            <wp14:sizeRelH relativeFrom="page">
-              <wp14:pctWidth>0</wp14:pctWidth>
-            </wp14:sizeRelH>
-            <wp14:sizeRelV relativeFrom="page">
-              <wp14:pctHeight>0</wp14:pctHeight>
-            </wp14:sizeRelV>
-          </wp:anchor>
-        </w:drawing>
-      </w:r>
-      <w:r>
-        <w:rPr>
-          <w:b/>
-        </w:rPr>
-        <w:t>La page d’accueil</w:t>
-      </w:r>
-      <w:r>
-        <w:t xml:space="preserve"> affiche quelques-unes de meilleures recettes présentes sur le site ainsi que les dernières ajoutées</w:t>
-      </w:r>
-      <w:r>
-        <w:t>.</w:t>
-      </w:r>
-    </w:p>
-    <w:p/>
-    <w:p>
-      <w:r>
-        <w:rPr>
-          <w:noProof/>
-        </w:rPr>
+        <w:lastRenderedPageBreak/>
         <mc:AlternateContent>
-          <mc:Choice Requires="wps">
+          <mc:Choice Requires="wpg">
             <w:drawing>
-              <wp:anchor distT="0" distB="0" distL="114300" distR="114300" simplePos="0" relativeHeight="251666432" behindDoc="0" locked="0" layoutInCell="1" allowOverlap="1" wp14:anchorId="2C2B20B6" wp14:editId="0D92BB9D">
+              <wp:anchor distT="0" distB="0" distL="114300" distR="114300" simplePos="0" relativeHeight="251660288" behindDoc="0" locked="0" layoutInCell="1" allowOverlap="1">
                 <wp:simplePos x="0" y="0"/>
                 <wp:positionH relativeFrom="column">
-                  <wp:posOffset>376555</wp:posOffset>
+                  <wp:posOffset>376112</wp:posOffset>
                 </wp:positionH>
                 <wp:positionV relativeFrom="paragraph">
-                  <wp:posOffset>3339465</wp:posOffset>
+                  <wp:posOffset>535600</wp:posOffset>
                 </wp:positionV>
-                <wp:extent cx="4441825" cy="635"/>
+                <wp:extent cx="4444409" cy="3754755"/>
                 <wp:effectExtent l="0" t="0" r="0" b="0"/>
-                <wp:wrapNone/>
-                <wp:docPr id="9" name="Zone de texte 9"/>
+                <wp:wrapTopAndBottom/>
+                <wp:docPr id="19" name="Groupe 19"/>
                 <wp:cNvGraphicFramePr/>
                 <a:graphic xmlns:a="http://schemas.openxmlformats.org/drawingml/2006/main">
-                  <a:graphicData uri="http://schemas.microsoft.com/office/word/2010/wordprocessingShape">
-                    <wps:wsp>
-                      <wps:cNvSpPr txBox="1"/>
-                      <wps:spPr>
+                  <a:graphicData uri="http://schemas.microsoft.com/office/word/2010/wordprocessingGroup">
+                    <wpg:wgp>
+                      <wpg:cNvGrpSpPr/>
+                      <wpg:grpSpPr>
                         <a:xfrm>
                           <a:off x="0" y="0"/>
-                          <a:ext cx="4441825" cy="635"/>
+                          <a:ext cx="4444409" cy="3754755"/>
+                          <a:chOff x="0" y="0"/>
+                          <a:chExt cx="4444409" cy="3754755"/>
                         </a:xfrm>
-                        <a:prstGeom prst="rect">
-                          <a:avLst/>
-                        </a:prstGeom>
-                        <a:solidFill>
-                          <a:prstClr val="white"/>
-                        </a:solidFill>
-                        <a:ln>
+                      </wpg:grpSpPr>
+                      <pic:pic xmlns:pic="http://schemas.openxmlformats.org/drawingml/2006/picture">
+                        <pic:nvPicPr>
+                          <pic:cNvPr id="3" name="Image 3" descr="C:\Users\dricc\Desktop\EasyPHP\data\localweb\myportablefiles\TopRecettes\balsamiq\acceuil.png"/>
+                          <pic:cNvPicPr>
+                            <a:picLocks noChangeAspect="1"/>
+                          </pic:cNvPicPr>
+                        </pic:nvPicPr>
+                        <pic:blipFill>
+                          <a:blip r:embed="rId13">
+                            <a:extLst>
+                              <a:ext uri="{28A0092B-C50C-407E-A947-70E740481C1C}">
+                                <a14:useLocalDpi xmlns:a14="http://schemas.microsoft.com/office/drawing/2010/main" val="0"/>
+                              </a:ext>
+                            </a:extLst>
+                          </a:blip>
+                          <a:srcRect/>
+                          <a:stretch>
+                            <a:fillRect/>
+                          </a:stretch>
+                        </pic:blipFill>
+                        <pic:spPr bwMode="auto">
+                          <a:xfrm>
+                            <a:off x="0" y="0"/>
+                            <a:ext cx="4444409" cy="3423684"/>
+                          </a:xfrm>
+                          <a:prstGeom prst="rect">
+                            <a:avLst/>
+                          </a:prstGeom>
                           <a:noFill/>
-                        </a:ln>
-                        <a:effectLst/>
-                      </wps:spPr>
-                      <wps:txbx>
-                        <w:txbxContent>
-                          <w:p>
-                            <w:pPr>
-                              <w:pStyle w:val="Lgende"/>
-                              <w:rPr>
-                                <w:noProof/>
-                              </w:rPr>
-                            </w:pPr>
-                            <w:r>
-                              <w:t xml:space="preserve">Figure </w:t>
-                            </w:r>
-                            <w:r>
-                              <w:fldChar w:fldCharType="begin"/>
-                            </w:r>
-                            <w:r>
-                              <w:instrText xml:space="preserve"> SEQ Figure \* ARABIC </w:instrText>
-                            </w:r>
-                            <w:r>
-                              <w:fldChar w:fldCharType="separate"/>
-                            </w:r>
-                            <w:r>
-                              <w:rPr>
-                                <w:noProof/>
-                              </w:rPr>
-                              <w:t>3</w:t>
-                            </w:r>
-                            <w:r>
-                              <w:fldChar w:fldCharType="end"/>
-                            </w:r>
-                            <w:r>
-                              <w:t xml:space="preserve"> : Interface de la page de connexion</w:t>
-                            </w:r>
-                          </w:p>
-                        </w:txbxContent>
-                      </wps:txbx>
-                      <wps:bodyPr rot="0" spcFirstLastPara="0" vertOverflow="overflow" horzOverflow="overflow" vert="horz" wrap="square" lIns="0" tIns="0" rIns="0" bIns="0" numCol="1" spcCol="0" rtlCol="0" fromWordArt="0" anchor="t" anchorCtr="0" forceAA="0" compatLnSpc="1">
-                        <a:prstTxWarp prst="textNoShape">
-                          <a:avLst/>
-                        </a:prstTxWarp>
-                        <a:spAutoFit/>
-                      </wps:bodyPr>
-                    </wps:wsp>
+                          <a:ln>
+                            <a:noFill/>
+                          </a:ln>
+                        </pic:spPr>
+                      </pic:pic>
+                      <wps:wsp>
+                        <wps:cNvPr id="1" name="Zone de texte 1"/>
+                        <wps:cNvSpPr txBox="1"/>
+                        <wps:spPr>
+                          <a:xfrm>
+                            <a:off x="0" y="3487420"/>
+                            <a:ext cx="4443730" cy="267335"/>
+                          </a:xfrm>
+                          <a:prstGeom prst="rect">
+                            <a:avLst/>
+                          </a:prstGeom>
+                          <a:solidFill>
+                            <a:prstClr val="white"/>
+                          </a:solidFill>
+                          <a:ln>
+                            <a:noFill/>
+                          </a:ln>
+                          <a:effectLst/>
+                        </wps:spPr>
+                        <wps:txbx>
+                          <w:txbxContent>
+                            <w:p>
+                              <w:pPr>
+                                <w:pStyle w:val="Lgende"/>
+                                <w:rPr>
+                                  <w:noProof/>
+                                </w:rPr>
+                              </w:pPr>
+                              <w:r>
+                                <w:t xml:space="preserve">Figure </w:t>
+                              </w:r>
+                              <w:fldSimple w:instr=" SEQ Figure \* ARABIC ">
+                                <w:r>
+                                  <w:rPr>
+                                    <w:noProof/>
+                                  </w:rPr>
+                                  <w:t>2</w:t>
+                                </w:r>
+                              </w:fldSimple>
+                              <w:r>
+                                <w:t xml:space="preserve"> : Interface de la page d'accueil</w:t>
+                              </w:r>
+                            </w:p>
+                          </w:txbxContent>
+                        </wps:txbx>
+                        <wps:bodyPr rot="0" spcFirstLastPara="0" vertOverflow="overflow" horzOverflow="overflow" vert="horz" wrap="square" lIns="0" tIns="0" rIns="0" bIns="0" numCol="1" spcCol="0" rtlCol="0" fromWordArt="0" anchor="t" anchorCtr="0" forceAA="0" compatLnSpc="1">
+                          <a:prstTxWarp prst="textNoShape">
+                            <a:avLst/>
+                          </a:prstTxWarp>
+                          <a:spAutoFit/>
+                        </wps:bodyPr>
+                      </wps:wsp>
+                    </wpg:wgp>
                   </a:graphicData>
                 </a:graphic>
               </wp:anchor>
@@ -3311,227 +3199,181 @@
           </mc:Choice>
           <mc:Fallback>
             <w:pict>
-              <v:shape id="Zone de texte 9" o:spid="_x0000_s1028" type="#_x0000_t202" style="position:absolute;margin-left:29.65pt;margin-top:262.95pt;width:349.75pt;height:.05pt;z-index:251666432;visibility:visible;mso-wrap-style:square;mso-wrap-distance-left:9pt;mso-wrap-distance-top:0;mso-wrap-distance-right:9pt;mso-wrap-distance-bottom:0;mso-position-horizontal:absolute;mso-position-horizontal-relative:text;mso-position-vertical:absolute;mso-position-vertical-relative:text;v-text-anchor:top" o:gfxdata="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" stroked="f">
-                <v:textbox style="mso-fit-shape-to-text:t" inset="0,0,0,0">
-                  <w:txbxContent>
-                    <w:p>
-                      <w:pPr>
-                        <w:pStyle w:val="Lgende"/>
-                        <w:rPr>
-                          <w:noProof/>
-                        </w:rPr>
-                      </w:pPr>
-                      <w:r>
-                        <w:t xml:space="preserve">Figure </w:t>
-                      </w:r>
-                      <w:r>
-                        <w:fldChar w:fldCharType="begin"/>
-                      </w:r>
-                      <w:r>
-                        <w:instrText xml:space="preserve"> SEQ Figure \* ARABIC </w:instrText>
-                      </w:r>
-                      <w:r>
-                        <w:fldChar w:fldCharType="separate"/>
-                      </w:r>
-                      <w:r>
-                        <w:rPr>
-                          <w:noProof/>
-                        </w:rPr>
-                        <w:t>3</w:t>
-                      </w:r>
-                      <w:r>
-                        <w:fldChar w:fldCharType="end"/>
-                      </w:r>
-                      <w:r>
-                        <w:t xml:space="preserve"> : Interface de la page de connexion</w:t>
-                      </w:r>
-                    </w:p>
-                  </w:txbxContent>
-                </v:textbox>
-              </v:shape>
+              <v:group id="Groupe 19" o:spid="_x0000_s1029" style="position:absolute;margin-left:29.6pt;margin-top:42.15pt;width:349.95pt;height:295.65pt;z-index:251660288" coordsize="44444,37547" o:gfxdata="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">
+                <v:shape id="Image 3" o:spid="_x0000_s1030" type="#_x0000_t75" style="position:absolute;width:44444;height:34236;visibility:visible;mso-wrap-style:square" o:gfxdata="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">
+                  <v:imagedata r:id="rId14" o:title="acceuil"/>
+                  <v:path arrowok="t"/>
+                </v:shape>
+                <v:shape id="Zone de texte 1" o:spid="_x0000_s1031" type="#_x0000_t202" style="position:absolute;top:34874;width:44437;height:2673;visibility:visible;mso-wrap-style:square;v-text-anchor:top" o:gfxdata="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" stroked="f">
+                  <v:textbox style="mso-fit-shape-to-text:t" inset="0,0,0,0">
+                    <w:txbxContent>
+                      <w:p>
+                        <w:pPr>
+                          <w:pStyle w:val="Lgende"/>
+                          <w:rPr>
+                            <w:noProof/>
+                          </w:rPr>
+                        </w:pPr>
+                        <w:r>
+                          <w:t xml:space="preserve">Figure </w:t>
+                        </w:r>
+                        <w:fldSimple w:instr=" SEQ Figure \* ARABIC ">
+                          <w:r>
+                            <w:rPr>
+                              <w:noProof/>
+                            </w:rPr>
+                            <w:t>2</w:t>
+                          </w:r>
+                        </w:fldSimple>
+                        <w:r>
+                          <w:t xml:space="preserve"> : Interface de la page d'accueil</w:t>
+                        </w:r>
+                      </w:p>
+                    </w:txbxContent>
+                  </v:textbox>
+                </v:shape>
+                <w10:wrap type="topAndBottom"/>
+              </v:group>
             </w:pict>
           </mc:Fallback>
         </mc:AlternateContent>
       </w:r>
+      <w:r>
+        <w:rPr>
+          <w:b/>
+        </w:rPr>
+        <w:t>La page d’accueil</w:t>
+      </w:r>
+      <w:r>
+        <w:t xml:space="preserve"> affiche quelques-unes de meilleures recettes présentes sur le site ainsi que les dernières ajoutées</w:t>
+      </w:r>
+      <w:r>
+        <w:t>.</w:t>
+      </w:r>
+    </w:p>
+    <w:p/>
+    <w:p>
       <w:r>
         <w:rPr>
           <w:b/>
           <w:noProof/>
           <w:lang w:eastAsia="fr-CH"/>
         </w:rPr>
-        <w:drawing>
-          <wp:anchor distT="0" distB="0" distL="114300" distR="114300" simplePos="0" relativeHeight="251664384" behindDoc="0" locked="0" layoutInCell="1" allowOverlap="1" wp14:anchorId="0B54C4FF" wp14:editId="4E1612A6">
-            <wp:simplePos x="0" y="0"/>
-            <wp:positionH relativeFrom="column">
-              <wp:posOffset>376555</wp:posOffset>
-            </wp:positionH>
-            <wp:positionV relativeFrom="paragraph">
-              <wp:posOffset>532130</wp:posOffset>
-            </wp:positionV>
-            <wp:extent cx="4441825" cy="2750185"/>
-            <wp:effectExtent l="0" t="0" r="0" b="0"/>
-            <wp:wrapTopAndBottom/>
-            <wp:docPr id="8" name="Image 8" descr="C:\Users\dricc\Desktop\EasyPHP\data\localweb\myportablefiles\TopRecettes\balsamiq\connexion.png"/>
-            <wp:cNvGraphicFramePr>
-              <a:graphicFrameLocks xmlns:a="http://schemas.openxmlformats.org/drawingml/2006/main" noChangeAspect="1"/>
-            </wp:cNvGraphicFramePr>
-            <a:graphic xmlns:a="http://schemas.openxmlformats.org/drawingml/2006/main">
-              <a:graphicData uri="http://schemas.openxmlformats.org/drawingml/2006/picture">
-                <pic:pic xmlns:pic="http://schemas.openxmlformats.org/drawingml/2006/picture">
-                  <pic:nvPicPr>
-                    <pic:cNvPr id="0" name="Picture 7" descr="C:\Users\dricc\Desktop\EasyPHP\data\localweb\myportablefiles\TopRecettes\balsamiq\connexion.png"/>
-                    <pic:cNvPicPr>
-                      <a:picLocks noChangeAspect="1" noChangeArrowheads="1"/>
-                    </pic:cNvPicPr>
-                  </pic:nvPicPr>
-                  <pic:blipFill>
-                    <a:blip r:embed="rId12">
-                      <a:extLst>
-                        <a:ext uri="{28A0092B-C50C-407E-A947-70E740481C1C}">
-                          <a14:useLocalDpi xmlns:a14="http://schemas.microsoft.com/office/drawing/2010/main" val="0"/>
-                        </a:ext>
-                      </a:extLst>
-                    </a:blip>
-                    <a:srcRect/>
-                    <a:stretch>
-                      <a:fillRect/>
-                    </a:stretch>
-                  </pic:blipFill>
-                  <pic:spPr bwMode="auto">
-                    <a:xfrm>
-                      <a:off x="0" y="0"/>
-                      <a:ext cx="4441825" cy="2750185"/>
-                    </a:xfrm>
-                    <a:prstGeom prst="rect">
-                      <a:avLst/>
-                    </a:prstGeom>
-                    <a:noFill/>
-                    <a:ln>
-                      <a:noFill/>
-                    </a:ln>
-                  </pic:spPr>
-                </pic:pic>
-              </a:graphicData>
-            </a:graphic>
-            <wp14:sizeRelH relativeFrom="page">
-              <wp14:pctWidth>0</wp14:pctWidth>
-            </wp14:sizeRelH>
-            <wp14:sizeRelV relativeFrom="page">
-              <wp14:pctHeight>0</wp14:pctHeight>
-            </wp14:sizeRelV>
-          </wp:anchor>
-        </w:drawing>
-      </w:r>
-      <w:r>
-        <w:rPr>
-          <w:b/>
-        </w:rPr>
-        <w:t>La page de connexion</w:t>
-      </w:r>
-      <w:r>
-        <w:t xml:space="preserve"> contient un formulaire qui </w:t>
-      </w:r>
-      <w:r>
-        <w:t xml:space="preserve">nécessite </w:t>
-      </w:r>
-      <w:r>
-        <w:t>un email et un mot de passe</w:t>
-      </w:r>
-      <w:r>
-        <w:t>.</w:t>
-      </w:r>
-    </w:p>
-    <w:p>
-      <w:r>
-        <w:br w:type="page"/>
-      </w:r>
-    </w:p>
-    <w:p>
-      <w:r>
-        <w:rPr>
-          <w:b/>
-          <w:noProof/>
-        </w:rPr>
-        <w:lastRenderedPageBreak/>
         <mc:AlternateContent>
-          <mc:Choice Requires="wps">
+          <mc:Choice Requires="wpg">
             <w:drawing>
-              <wp:anchor distT="0" distB="0" distL="114300" distR="114300" simplePos="0" relativeHeight="251669504" behindDoc="0" locked="0" layoutInCell="1" allowOverlap="1" wp14:anchorId="445EA362" wp14:editId="7DAEB38D">
+              <wp:anchor distT="0" distB="0" distL="114300" distR="114300" simplePos="0" relativeHeight="251666432" behindDoc="0" locked="0" layoutInCell="1" allowOverlap="1">
                 <wp:simplePos x="0" y="0"/>
                 <wp:positionH relativeFrom="column">
-                  <wp:posOffset>354965</wp:posOffset>
+                  <wp:posOffset>376112</wp:posOffset>
                 </wp:positionH>
                 <wp:positionV relativeFrom="paragraph">
-                  <wp:posOffset>3597910</wp:posOffset>
+                  <wp:posOffset>533636</wp:posOffset>
                 </wp:positionV>
-                <wp:extent cx="4427855" cy="635"/>
+                <wp:extent cx="4444409" cy="3074035"/>
                 <wp:effectExtent l="0" t="0" r="0" b="0"/>
-                <wp:wrapNone/>
-                <wp:docPr id="11" name="Zone de texte 11"/>
+                <wp:wrapTopAndBottom/>
+                <wp:docPr id="18" name="Groupe 18"/>
                 <wp:cNvGraphicFramePr/>
                 <a:graphic xmlns:a="http://schemas.openxmlformats.org/drawingml/2006/main">
-                  <a:graphicData uri="http://schemas.microsoft.com/office/word/2010/wordprocessingShape">
-                    <wps:wsp>
-                      <wps:cNvSpPr txBox="1"/>
-                      <wps:spPr>
+                  <a:graphicData uri="http://schemas.microsoft.com/office/word/2010/wordprocessingGroup">
+                    <wpg:wgp>
+                      <wpg:cNvGrpSpPr/>
+                      <wpg:grpSpPr>
                         <a:xfrm>
                           <a:off x="0" y="0"/>
-                          <a:ext cx="4427855" cy="635"/>
+                          <a:ext cx="4444409" cy="3074035"/>
+                          <a:chOff x="0" y="0"/>
+                          <a:chExt cx="4444409" cy="3074035"/>
                         </a:xfrm>
-                        <a:prstGeom prst="rect">
-                          <a:avLst/>
-                        </a:prstGeom>
-                        <a:solidFill>
-                          <a:prstClr val="white"/>
-                        </a:solidFill>
-                        <a:ln>
+                      </wpg:grpSpPr>
+                      <pic:pic xmlns:pic="http://schemas.openxmlformats.org/drawingml/2006/picture">
+                        <pic:nvPicPr>
+                          <pic:cNvPr id="8" name="Image 8" descr="C:\Users\dricc\Desktop\EasyPHP\data\localweb\myportablefiles\TopRecettes\balsamiq\connexion.png"/>
+                          <pic:cNvPicPr>
+                            <a:picLocks noChangeAspect="1"/>
+                          </pic:cNvPicPr>
+                        </pic:nvPicPr>
+                        <pic:blipFill>
+                          <a:blip r:embed="rId15">
+                            <a:extLst>
+                              <a:ext uri="{28A0092B-C50C-407E-A947-70E740481C1C}">
+                                <a14:useLocalDpi xmlns:a14="http://schemas.microsoft.com/office/drawing/2010/main" val="0"/>
+                              </a:ext>
+                            </a:extLst>
+                          </a:blip>
+                          <a:srcRect/>
+                          <a:stretch>
+                            <a:fillRect/>
+                          </a:stretch>
+                        </pic:blipFill>
+                        <pic:spPr bwMode="auto">
+                          <a:xfrm>
+                            <a:off x="0" y="0"/>
+                            <a:ext cx="4444409" cy="2753833"/>
+                          </a:xfrm>
+                          <a:prstGeom prst="rect">
+                            <a:avLst/>
+                          </a:prstGeom>
                           <a:noFill/>
-                        </a:ln>
-                        <a:effectLst/>
-                      </wps:spPr>
-                      <wps:txbx>
-                        <w:txbxContent>
-                          <w:p>
-                            <w:pPr>
-                              <w:pStyle w:val="Lgende"/>
-                              <w:rPr>
-                                <w:noProof/>
-                              </w:rPr>
-                            </w:pPr>
-                            <w:r>
-                              <w:t xml:space="preserve">Figure </w:t>
-                            </w:r>
-                            <w:r>
-                              <w:fldChar w:fldCharType="begin"/>
-                            </w:r>
-                            <w:r>
-                              <w:instrText xml:space="preserve"> SEQ Figure \* ARABIC </w:instrText>
-                            </w:r>
-                            <w:r>
-                              <w:fldChar w:fldCharType="separate"/>
-                            </w:r>
-                            <w:r>
-                              <w:rPr>
-                                <w:noProof/>
-                              </w:rPr>
-                              <w:t>4</w:t>
-                            </w:r>
-                            <w:r>
-                              <w:fldChar w:fldCharType="end"/>
-                            </w:r>
-                            <w:r>
-                              <w:t xml:space="preserve"> : Interface de la page d’inscription</w:t>
-                            </w:r>
-                          </w:p>
-                        </w:txbxContent>
-                      </wps:txbx>
-                      <wps:bodyPr rot="0" spcFirstLastPara="0" vertOverflow="overflow" horzOverflow="overflow" vert="horz" wrap="square" lIns="0" tIns="0" rIns="0" bIns="0" numCol="1" spcCol="0" rtlCol="0" fromWordArt="0" anchor="t" anchorCtr="0" forceAA="0" compatLnSpc="1">
-                        <a:prstTxWarp prst="textNoShape">
-                          <a:avLst/>
-                        </a:prstTxWarp>
-                        <a:spAutoFit/>
-                      </wps:bodyPr>
-                    </wps:wsp>
+                          <a:ln>
+                            <a:noFill/>
+                          </a:ln>
+                        </pic:spPr>
+                      </pic:pic>
+                      <wps:wsp>
+                        <wps:cNvPr id="9" name="Zone de texte 9"/>
+                        <wps:cNvSpPr txBox="1"/>
+                        <wps:spPr>
+                          <a:xfrm>
+                            <a:off x="0" y="2806700"/>
+                            <a:ext cx="4441825" cy="267335"/>
+                          </a:xfrm>
+                          <a:prstGeom prst="rect">
+                            <a:avLst/>
+                          </a:prstGeom>
+                          <a:solidFill>
+                            <a:prstClr val="white"/>
+                          </a:solidFill>
+                          <a:ln>
+                            <a:noFill/>
+                          </a:ln>
+                          <a:effectLst/>
+                        </wps:spPr>
+                        <wps:txbx>
+                          <w:txbxContent>
+                            <w:p>
+                              <w:pPr>
+                                <w:pStyle w:val="Lgende"/>
+                                <w:rPr>
+                                  <w:noProof/>
+                                </w:rPr>
+                              </w:pPr>
+                              <w:r>
+                                <w:t xml:space="preserve">Figure </w:t>
+                              </w:r>
+                              <w:fldSimple w:instr=" SEQ Figure \* ARABIC ">
+                                <w:r>
+                                  <w:rPr>
+                                    <w:noProof/>
+                                  </w:rPr>
+                                  <w:t>3</w:t>
+                                </w:r>
+                              </w:fldSimple>
+                              <w:r>
+                                <w:t xml:space="preserve"> : Interface de la page de connexion</w:t>
+                              </w:r>
+                            </w:p>
+                          </w:txbxContent>
+                        </wps:txbx>
+                        <wps:bodyPr rot="0" spcFirstLastPara="0" vertOverflow="overflow" horzOverflow="overflow" vert="horz" wrap="square" lIns="0" tIns="0" rIns="0" bIns="0" numCol="1" spcCol="0" rtlCol="0" fromWordArt="0" anchor="t" anchorCtr="0" forceAA="0" compatLnSpc="1">
+                          <a:prstTxWarp prst="textNoShape">
+                            <a:avLst/>
+                          </a:prstTxWarp>
+                          <a:spAutoFit/>
+                        </wps:bodyPr>
+                      </wps:wsp>
+                    </wpg:wgp>
                   </a:graphicData>
                 </a:graphic>
               </wp:anchor>
@@ -3539,297 +3381,192 @@
           </mc:Choice>
           <mc:Fallback>
             <w:pict>
-              <v:shape id="Zone de texte 11" o:spid="_x0000_s1029" type="#_x0000_t202" style="position:absolute;margin-left:27.95pt;margin-top:283.3pt;width:348.65pt;height:.05pt;z-index:251669504;visibility:visible;mso-wrap-style:square;mso-wrap-distance-left:9pt;mso-wrap-distance-top:0;mso-wrap-distance-right:9pt;mso-wrap-distance-bottom:0;mso-position-horizontal:absolute;mso-position-horizontal-relative:text;mso-position-vertical:absolute;mso-position-vertical-relative:text;v-text-anchor:top" o:gfxdata="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" stroked="f">
-                <v:textbox style="mso-fit-shape-to-text:t" inset="0,0,0,0">
-                  <w:txbxContent>
-                    <w:p>
-                      <w:pPr>
-                        <w:pStyle w:val="Lgende"/>
-                        <w:rPr>
-                          <w:noProof/>
-                        </w:rPr>
-                      </w:pPr>
-                      <w:r>
-                        <w:t xml:space="preserve">Figure </w:t>
-                      </w:r>
-                      <w:r>
-                        <w:fldChar w:fldCharType="begin"/>
-                      </w:r>
-                      <w:r>
-                        <w:instrText xml:space="preserve"> SEQ Figure \* ARABIC </w:instrText>
-                      </w:r>
-                      <w:r>
-                        <w:fldChar w:fldCharType="separate"/>
-                      </w:r>
-                      <w:r>
-                        <w:rPr>
-                          <w:noProof/>
-                        </w:rPr>
-                        <w:t>4</w:t>
-                      </w:r>
-                      <w:r>
-                        <w:fldChar w:fldCharType="end"/>
-                      </w:r>
-                      <w:r>
-                        <w:t xml:space="preserve"> : Interface de la page d’inscription</w:t>
-                      </w:r>
-                    </w:p>
-                  </w:txbxContent>
-                </v:textbox>
-              </v:shape>
+              <v:group id="Groupe 18" o:spid="_x0000_s1032" style="position:absolute;margin-left:29.6pt;margin-top:42pt;width:349.95pt;height:242.05pt;z-index:251666432" coordsize="44444,30740" o:gfxdata="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">
+                <v:shape id="Image 8" o:spid="_x0000_s1033" type="#_x0000_t75" style="position:absolute;width:44444;height:27538;visibility:visible;mso-wrap-style:square" o:gfxdata="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">
+                  <v:imagedata r:id="rId16" o:title="connexion"/>
+                  <v:path arrowok="t"/>
+                </v:shape>
+                <v:shape id="Zone de texte 9" o:spid="_x0000_s1034" type="#_x0000_t202" style="position:absolute;top:28067;width:44418;height:2673;visibility:visible;mso-wrap-style:square;v-text-anchor:top" o:gfxdata="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" stroked="f">
+                  <v:textbox style="mso-fit-shape-to-text:t" inset="0,0,0,0">
+                    <w:txbxContent>
+                      <w:p>
+                        <w:pPr>
+                          <w:pStyle w:val="Lgende"/>
+                          <w:rPr>
+                            <w:noProof/>
+                          </w:rPr>
+                        </w:pPr>
+                        <w:r>
+                          <w:t xml:space="preserve">Figure </w:t>
+                        </w:r>
+                        <w:fldSimple w:instr=" SEQ Figure \* ARABIC ">
+                          <w:r>
+                            <w:rPr>
+                              <w:noProof/>
+                            </w:rPr>
+                            <w:t>3</w:t>
+                          </w:r>
+                        </w:fldSimple>
+                        <w:r>
+                          <w:t xml:space="preserve"> : Interface de la page de connexion</w:t>
+                        </w:r>
+                      </w:p>
+                    </w:txbxContent>
+                  </v:textbox>
+                </v:shape>
+                <w10:wrap type="topAndBottom"/>
+              </v:group>
             </w:pict>
           </mc:Fallback>
         </mc:AlternateContent>
       </w:r>
+      <w:r>
+        <w:rPr>
+          <w:b/>
+        </w:rPr>
+        <w:t>La page de connexion</w:t>
+      </w:r>
+      <w:r>
+        <w:t xml:space="preserve"> contient un formulaire qui </w:t>
+      </w:r>
+      <w:r>
+        <w:t xml:space="preserve">nécessite </w:t>
+      </w:r>
+      <w:r>
+        <w:t>un email et un mot de passe</w:t>
+      </w:r>
+      <w:r>
+        <w:t>.</w:t>
+      </w:r>
+    </w:p>
+    <w:p>
+      <w:r>
+        <w:br w:type="page"/>
+      </w:r>
+    </w:p>
+    <w:p>
       <w:r>
         <w:rPr>
           <w:b/>
           <w:noProof/>
           <w:lang w:eastAsia="fr-CH"/>
         </w:rPr>
-        <w:drawing>
-          <wp:anchor distT="0" distB="0" distL="114300" distR="114300" simplePos="0" relativeHeight="251667456" behindDoc="0" locked="0" layoutInCell="1" allowOverlap="1" wp14:anchorId="322B16F8" wp14:editId="3A1CED8E">
-            <wp:simplePos x="0" y="0"/>
-            <wp:positionH relativeFrom="column">
-              <wp:posOffset>354965</wp:posOffset>
-            </wp:positionH>
-            <wp:positionV relativeFrom="paragraph">
-              <wp:posOffset>538480</wp:posOffset>
-            </wp:positionV>
-            <wp:extent cx="4427855" cy="3002280"/>
-            <wp:effectExtent l="0" t="0" r="0" b="7620"/>
-            <wp:wrapTopAndBottom/>
-            <wp:docPr id="10" name="Image 10" descr="C:\Users\dricc\Desktop\EasyPHP\data\localweb\myportablefiles\TopRecettes\balsamiq\inscription.png"/>
-            <wp:cNvGraphicFramePr>
-              <a:graphicFrameLocks xmlns:a="http://schemas.openxmlformats.org/drawingml/2006/main" noChangeAspect="1"/>
-            </wp:cNvGraphicFramePr>
-            <a:graphic xmlns:a="http://schemas.openxmlformats.org/drawingml/2006/main">
-              <a:graphicData uri="http://schemas.openxmlformats.org/drawingml/2006/picture">
-                <pic:pic xmlns:pic="http://schemas.openxmlformats.org/drawingml/2006/picture">
-                  <pic:nvPicPr>
-                    <pic:cNvPr id="0" name="Picture 8" descr="C:\Users\dricc\Desktop\EasyPHP\data\localweb\myportablefiles\TopRecettes\balsamiq\inscription.png"/>
-                    <pic:cNvPicPr>
-                      <a:picLocks noChangeAspect="1" noChangeArrowheads="1"/>
-                    </pic:cNvPicPr>
-                  </pic:nvPicPr>
-                  <pic:blipFill>
-                    <a:blip r:embed="rId13">
-                      <a:extLst>
-                        <a:ext uri="{28A0092B-C50C-407E-A947-70E740481C1C}">
-                          <a14:useLocalDpi xmlns:a14="http://schemas.microsoft.com/office/drawing/2010/main" val="0"/>
-                        </a:ext>
-                      </a:extLst>
-                    </a:blip>
-                    <a:srcRect/>
-                    <a:stretch>
-                      <a:fillRect/>
-                    </a:stretch>
-                  </pic:blipFill>
-                  <pic:spPr bwMode="auto">
-                    <a:xfrm>
-                      <a:off x="0" y="0"/>
-                      <a:ext cx="4427855" cy="3002280"/>
-                    </a:xfrm>
-                    <a:prstGeom prst="rect">
-                      <a:avLst/>
-                    </a:prstGeom>
-                    <a:noFill/>
-                    <a:ln>
-                      <a:noFill/>
-                    </a:ln>
-                  </pic:spPr>
-                </pic:pic>
-              </a:graphicData>
-            </a:graphic>
-            <wp14:sizeRelH relativeFrom="page">
-              <wp14:pctWidth>0</wp14:pctWidth>
-            </wp14:sizeRelH>
-            <wp14:sizeRelV relativeFrom="page">
-              <wp14:pctHeight>0</wp14:pctHeight>
-            </wp14:sizeRelV>
-          </wp:anchor>
-        </w:drawing>
-      </w:r>
-      <w:r>
-        <w:rPr>
-          <w:b/>
-        </w:rPr>
-        <w:t>La page d’inscription</w:t>
-      </w:r>
-      <w:r>
-        <w:t xml:space="preserve"> contient un formulaire qui </w:t>
-      </w:r>
-      <w:r>
-        <w:t>nécessite</w:t>
-      </w:r>
-      <w:r>
-        <w:t xml:space="preserve"> un pseudo, un email, un mot de passe et une confirmation du mot de passe</w:t>
-      </w:r>
-      <w:r>
-        <w:t>.</w:t>
-      </w:r>
-    </w:p>
-    <w:p/>
-    <w:p>
-      <w:r>
-        <w:rPr>
-          <w:b/>
-          <w:noProof/>
-          <w:lang w:eastAsia="fr-CH"/>
-        </w:rPr>
-        <w:drawing>
-          <wp:anchor distT="0" distB="0" distL="114300" distR="114300" simplePos="0" relativeHeight="251670528" behindDoc="0" locked="0" layoutInCell="1" allowOverlap="1" wp14:anchorId="78BDB9E7" wp14:editId="2191DA77">
-            <wp:simplePos x="0" y="0"/>
-            <wp:positionH relativeFrom="column">
-              <wp:posOffset>324485</wp:posOffset>
-            </wp:positionH>
-            <wp:positionV relativeFrom="paragraph">
-              <wp:posOffset>541020</wp:posOffset>
-            </wp:positionV>
-            <wp:extent cx="4427855" cy="3412490"/>
-            <wp:effectExtent l="0" t="0" r="0" b="0"/>
-            <wp:wrapTopAndBottom/>
-            <wp:docPr id="12" name="Image 12" descr="C:\Users\dricc\Desktop\EasyPHP\data\localweb\myportablefiles\TopRecettes\balsamiq\liste recettes.png"/>
-            <wp:cNvGraphicFramePr>
-              <a:graphicFrameLocks xmlns:a="http://schemas.openxmlformats.org/drawingml/2006/main" noChangeAspect="1"/>
-            </wp:cNvGraphicFramePr>
-            <a:graphic xmlns:a="http://schemas.openxmlformats.org/drawingml/2006/main">
-              <a:graphicData uri="http://schemas.openxmlformats.org/drawingml/2006/picture">
-                <pic:pic xmlns:pic="http://schemas.openxmlformats.org/drawingml/2006/picture">
-                  <pic:nvPicPr>
-                    <pic:cNvPr id="0" name="Picture 9" descr="C:\Users\dricc\Desktop\EasyPHP\data\localweb\myportablefiles\TopRecettes\balsamiq\liste recettes.png"/>
-                    <pic:cNvPicPr>
-                      <a:picLocks noChangeAspect="1" noChangeArrowheads="1"/>
-                    </pic:cNvPicPr>
-                  </pic:nvPicPr>
-                  <pic:blipFill>
-                    <a:blip r:embed="rId14">
-                      <a:extLst>
-                        <a:ext uri="{28A0092B-C50C-407E-A947-70E740481C1C}">
-                          <a14:useLocalDpi xmlns:a14="http://schemas.microsoft.com/office/drawing/2010/main" val="0"/>
-                        </a:ext>
-                      </a:extLst>
-                    </a:blip>
-                    <a:srcRect/>
-                    <a:stretch>
-                      <a:fillRect/>
-                    </a:stretch>
-                  </pic:blipFill>
-                  <pic:spPr bwMode="auto">
-                    <a:xfrm>
-                      <a:off x="0" y="0"/>
-                      <a:ext cx="4427855" cy="3412490"/>
-                    </a:xfrm>
-                    <a:prstGeom prst="rect">
-                      <a:avLst/>
-                    </a:prstGeom>
-                    <a:noFill/>
-                    <a:ln>
-                      <a:noFill/>
-                    </a:ln>
-                  </pic:spPr>
-                </pic:pic>
-              </a:graphicData>
-            </a:graphic>
-            <wp14:sizeRelH relativeFrom="page">
-              <wp14:pctWidth>0</wp14:pctWidth>
-            </wp14:sizeRelH>
-            <wp14:sizeRelV relativeFrom="page">
-              <wp14:pctHeight>0</wp14:pctHeight>
-            </wp14:sizeRelV>
-          </wp:anchor>
-        </w:drawing>
-      </w:r>
-      <w:r>
-        <w:rPr>
-          <w:b/>
-          <w:noProof/>
-        </w:rPr>
+        <w:lastRenderedPageBreak/>
         <mc:AlternateContent>
-          <mc:Choice Requires="wps">
+          <mc:Choice Requires="wpg">
             <w:drawing>
-              <wp:anchor distT="0" distB="0" distL="114300" distR="114300" simplePos="0" relativeHeight="251672576" behindDoc="0" locked="0" layoutInCell="1" allowOverlap="1" wp14:anchorId="03264462" wp14:editId="6E1A0EFC">
+              <wp:anchor distT="0" distB="0" distL="114300" distR="114300" simplePos="0" relativeHeight="251669504" behindDoc="0" locked="0" layoutInCell="1" allowOverlap="1">
                 <wp:simplePos x="0" y="0"/>
                 <wp:positionH relativeFrom="column">
-                  <wp:posOffset>324485</wp:posOffset>
+                  <wp:posOffset>354330</wp:posOffset>
                 </wp:positionH>
                 <wp:positionV relativeFrom="paragraph">
-                  <wp:posOffset>4188460</wp:posOffset>
+                  <wp:posOffset>535305</wp:posOffset>
                 </wp:positionV>
-                <wp:extent cx="4427855" cy="635"/>
-                <wp:effectExtent l="0" t="0" r="0" b="0"/>
-                <wp:wrapNone/>
-                <wp:docPr id="13" name="Zone de texte 13"/>
+                <wp:extent cx="4427855" cy="3329305"/>
+                <wp:effectExtent l="0" t="0" r="0" b="4445"/>
+                <wp:wrapTopAndBottom/>
+                <wp:docPr id="17" name="Groupe 17"/>
                 <wp:cNvGraphicFramePr/>
                 <a:graphic xmlns:a="http://schemas.openxmlformats.org/drawingml/2006/main">
-                  <a:graphicData uri="http://schemas.microsoft.com/office/word/2010/wordprocessingShape">
-                    <wps:wsp>
-                      <wps:cNvSpPr txBox="1"/>
-                      <wps:spPr>
+                  <a:graphicData uri="http://schemas.microsoft.com/office/word/2010/wordprocessingGroup">
+                    <wpg:wgp>
+                      <wpg:cNvGrpSpPr/>
+                      <wpg:grpSpPr>
                         <a:xfrm>
                           <a:off x="0" y="0"/>
-                          <a:ext cx="4427855" cy="635"/>
+                          <a:ext cx="4427855" cy="3329305"/>
+                          <a:chOff x="0" y="0"/>
+                          <a:chExt cx="4427855" cy="3329305"/>
                         </a:xfrm>
-                        <a:prstGeom prst="rect">
-                          <a:avLst/>
-                        </a:prstGeom>
-                        <a:solidFill>
-                          <a:prstClr val="white"/>
-                        </a:solidFill>
-                        <a:ln>
+                      </wpg:grpSpPr>
+                      <pic:pic xmlns:pic="http://schemas.openxmlformats.org/drawingml/2006/picture">
+                        <pic:nvPicPr>
+                          <pic:cNvPr id="10" name="Image 10" descr="C:\Users\dricc\Desktop\EasyPHP\data\localweb\myportablefiles\TopRecettes\balsamiq\inscription.png"/>
+                          <pic:cNvPicPr>
+                            <a:picLocks noChangeAspect="1"/>
+                          </pic:cNvPicPr>
+                        </pic:nvPicPr>
+                        <pic:blipFill>
+                          <a:blip r:embed="rId17">
+                            <a:extLst>
+                              <a:ext uri="{28A0092B-C50C-407E-A947-70E740481C1C}">
+                                <a14:useLocalDpi xmlns:a14="http://schemas.microsoft.com/office/drawing/2010/main" val="0"/>
+                              </a:ext>
+                            </a:extLst>
+                          </a:blip>
+                          <a:srcRect/>
+                          <a:stretch>
+                            <a:fillRect/>
+                          </a:stretch>
+                        </pic:blipFill>
+                        <pic:spPr bwMode="auto">
+                          <a:xfrm>
+                            <a:off x="0" y="0"/>
+                            <a:ext cx="4423144" cy="2998382"/>
+                          </a:xfrm>
+                          <a:prstGeom prst="rect">
+                            <a:avLst/>
+                          </a:prstGeom>
                           <a:noFill/>
-                        </a:ln>
-                        <a:effectLst/>
-                      </wps:spPr>
-                      <wps:txbx>
-                        <w:txbxContent>
-                          <w:p>
-                            <w:pPr>
-                              <w:pStyle w:val="Lgende"/>
-                              <w:rPr>
-                                <w:noProof/>
-                              </w:rPr>
-                            </w:pPr>
-                            <w:r>
-                              <w:t xml:space="preserve">Figure </w:t>
-                            </w:r>
-                            <w:r>
-                              <w:fldChar w:fldCharType="begin"/>
-                            </w:r>
-                            <w:r>
-                              <w:instrText xml:space="preserve"> SEQ Figure \* ARABIC </w:instrText>
-                            </w:r>
-                            <w:r>
-                              <w:fldChar w:fldCharType="separate"/>
-                            </w:r>
-                            <w:r>
-                              <w:rPr>
-                                <w:noProof/>
-                              </w:rPr>
-                              <w:t>5</w:t>
-                            </w:r>
-                            <w:r>
-                              <w:fldChar w:fldCharType="end"/>
-                            </w:r>
-                            <w:r>
-                              <w:t xml:space="preserve"> : </w:t>
-                            </w:r>
-                            <w:r>
-                              <w:t>Interface</w:t>
-                            </w:r>
-                            <w:r>
-                              <w:t xml:space="preserve"> de la liste des recettes</w:t>
-                            </w:r>
-                          </w:p>
-                        </w:txbxContent>
-                      </wps:txbx>
-                      <wps:bodyPr rot="0" spcFirstLastPara="0" vertOverflow="overflow" horzOverflow="overflow" vert="horz" wrap="square" lIns="0" tIns="0" rIns="0" bIns="0" numCol="1" spcCol="0" rtlCol="0" fromWordArt="0" anchor="t" anchorCtr="0" forceAA="0" compatLnSpc="1">
-                        <a:prstTxWarp prst="textNoShape">
-                          <a:avLst/>
-                        </a:prstTxWarp>
-                        <a:spAutoFit/>
-                      </wps:bodyPr>
-                    </wps:wsp>
+                          <a:ln>
+                            <a:noFill/>
+                          </a:ln>
+                        </pic:spPr>
+                      </pic:pic>
+                      <wps:wsp>
+                        <wps:cNvPr id="11" name="Zone de texte 11"/>
+                        <wps:cNvSpPr txBox="1"/>
+                        <wps:spPr>
+                          <a:xfrm>
+                            <a:off x="0" y="3061970"/>
+                            <a:ext cx="4427855" cy="267335"/>
+                          </a:xfrm>
+                          <a:prstGeom prst="rect">
+                            <a:avLst/>
+                          </a:prstGeom>
+                          <a:solidFill>
+                            <a:prstClr val="white"/>
+                          </a:solidFill>
+                          <a:ln>
+                            <a:noFill/>
+                          </a:ln>
+                          <a:effectLst/>
+                        </wps:spPr>
+                        <wps:txbx>
+                          <w:txbxContent>
+                            <w:p>
+                              <w:pPr>
+                                <w:pStyle w:val="Lgende"/>
+                                <w:rPr>
+                                  <w:noProof/>
+                                </w:rPr>
+                              </w:pPr>
+                              <w:r>
+                                <w:t xml:space="preserve">Figure </w:t>
+                              </w:r>
+                              <w:fldSimple w:instr=" SEQ Figure \* ARABIC ">
+                                <w:r>
+                                  <w:rPr>
+                                    <w:noProof/>
+                                  </w:rPr>
+                                  <w:t>4</w:t>
+                                </w:r>
+                              </w:fldSimple>
+                              <w:r>
+                                <w:t xml:space="preserve"> : Interface de la page d’inscription</w:t>
+                              </w:r>
+                            </w:p>
+                          </w:txbxContent>
+                        </wps:txbx>
+                        <wps:bodyPr rot="0" spcFirstLastPara="0" vertOverflow="overflow" horzOverflow="overflow" vert="horz" wrap="square" lIns="0" tIns="0" rIns="0" bIns="0" numCol="1" spcCol="0" rtlCol="0" fromWordArt="0" anchor="t" anchorCtr="0" forceAA="0" compatLnSpc="1">
+                          <a:prstTxWarp prst="textNoShape">
+                            <a:avLst/>
+                          </a:prstTxWarp>
+                          <a:spAutoFit/>
+                        </wps:bodyPr>
+                      </wps:wsp>
+                    </wpg:wgp>
                   </a:graphicData>
                 </a:graphic>
               </wp:anchor>
@@ -3837,50 +3574,41 @@
           </mc:Choice>
           <mc:Fallback>
             <w:pict>
-              <v:shape id="Zone de texte 13" o:spid="_x0000_s1030" type="#_x0000_t202" style="position:absolute;margin-left:25.55pt;margin-top:329.8pt;width:348.65pt;height:.05pt;z-index:251672576;visibility:visible;mso-wrap-style:square;mso-wrap-distance-left:9pt;mso-wrap-distance-top:0;mso-wrap-distance-right:9pt;mso-wrap-distance-bottom:0;mso-position-horizontal:absolute;mso-position-horizontal-relative:text;mso-position-vertical:absolute;mso-position-vertical-relative:text;v-text-anchor:top" o:gfxdata="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" stroked="f">
-                <v:textbox style="mso-fit-shape-to-text:t" inset="0,0,0,0">
-                  <w:txbxContent>
-                    <w:p>
-                      <w:pPr>
-                        <w:pStyle w:val="Lgende"/>
-                        <w:rPr>
-                          <w:noProof/>
-                        </w:rPr>
-                      </w:pPr>
-                      <w:r>
-                        <w:t xml:space="preserve">Figure </w:t>
-                      </w:r>
-                      <w:r>
-                        <w:fldChar w:fldCharType="begin"/>
-                      </w:r>
-                      <w:r>
-                        <w:instrText xml:space="preserve"> SEQ Figure \* ARABIC </w:instrText>
-                      </w:r>
-                      <w:r>
-                        <w:fldChar w:fldCharType="separate"/>
-                      </w:r>
-                      <w:r>
-                        <w:rPr>
-                          <w:noProof/>
-                        </w:rPr>
-                        <w:t>5</w:t>
-                      </w:r>
-                      <w:r>
-                        <w:fldChar w:fldCharType="end"/>
-                      </w:r>
-                      <w:r>
-                        <w:t xml:space="preserve"> : </w:t>
-                      </w:r>
-                      <w:r>
-                        <w:t>Interface</w:t>
-                      </w:r>
-                      <w:r>
-                        <w:t xml:space="preserve"> de la liste des recettes</w:t>
-                      </w:r>
-                    </w:p>
-                  </w:txbxContent>
-                </v:textbox>
-              </v:shape>
+              <v:group id="Groupe 17" o:spid="_x0000_s1035" style="position:absolute;margin-left:27.9pt;margin-top:42.15pt;width:348.65pt;height:262.15pt;z-index:251669504" coordsize="44278,33293" o:gfxdata="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">
+                <v:shape id="Image 10" o:spid="_x0000_s1036" type="#_x0000_t75" style="position:absolute;width:44231;height:29983;visibility:visible;mso-wrap-style:square" o:gfxdata="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">
+                  <v:imagedata r:id="rId18" o:title="inscription"/>
+                  <v:path arrowok="t"/>
+                </v:shape>
+                <v:shape id="Zone de texte 11" o:spid="_x0000_s1037" type="#_x0000_t202" style="position:absolute;top:30619;width:44278;height:2674;visibility:visible;mso-wrap-style:square;v-text-anchor:top" o:gfxdata="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" stroked="f">
+                  <v:textbox style="mso-fit-shape-to-text:t" inset="0,0,0,0">
+                    <w:txbxContent>
+                      <w:p>
+                        <w:pPr>
+                          <w:pStyle w:val="Lgende"/>
+                          <w:rPr>
+                            <w:noProof/>
+                          </w:rPr>
+                        </w:pPr>
+                        <w:r>
+                          <w:t xml:space="preserve">Figure </w:t>
+                        </w:r>
+                        <w:fldSimple w:instr=" SEQ Figure \* ARABIC ">
+                          <w:r>
+                            <w:rPr>
+                              <w:noProof/>
+                            </w:rPr>
+                            <w:t>4</w:t>
+                          </w:r>
+                        </w:fldSimple>
+                        <w:r>
+                          <w:t xml:space="preserve"> : Interface de la page d’inscription</w:t>
+                        </w:r>
+                      </w:p>
+                    </w:txbxContent>
+                  </v:textbox>
+                </v:shape>
+                <w10:wrap type="topAndBottom"/>
+              </v:group>
             </w:pict>
           </mc:Fallback>
         </mc:AlternateContent>
@@ -3889,170 +3617,150 @@
         <w:rPr>
           <w:b/>
         </w:rPr>
-        <w:t>L</w:t>
-      </w:r>
+        <w:t>La page d’inscription</w:t>
+      </w:r>
+      <w:r>
+        <w:t xml:space="preserve"> contient un formulaire qui </w:t>
+      </w:r>
+      <w:r>
+        <w:t>nécessite</w:t>
+      </w:r>
+      <w:r>
+        <w:t xml:space="preserve"> un pseudo, un email, un mot de passe et une confirmation du mot de passe</w:t>
+      </w:r>
+      <w:r>
+        <w:t>.</w:t>
+      </w:r>
+    </w:p>
+    <w:p/>
+    <w:p>
       <w:r>
         <w:rPr>
           <w:b/>
-        </w:rPr>
-        <w:t>a page de la</w:t>
-      </w:r>
-      <w:r>
-        <w:rPr>
-          <w:b/>
-        </w:rPr>
-        <w:t xml:space="preserve"> liste</w:t>
-      </w:r>
-      <w:r>
-        <w:t xml:space="preserve"> des recettes</w:t>
-      </w:r>
-      <w:r>
-        <w:t xml:space="preserve"> </w:t>
-      </w:r>
-      <w:r>
-        <w:t xml:space="preserve">permet </w:t>
-      </w:r>
-      <w:r>
-        <w:t>d’afficher</w:t>
-      </w:r>
-      <w:r>
-        <w:t xml:space="preserve"> </w:t>
-      </w:r>
-      <w:r>
-        <w:t>un aperçu de</w:t>
-      </w:r>
-      <w:r>
-        <w:t>s recettes disponibles sur le site</w:t>
-      </w:r>
-      <w:r>
-        <w:t>. Elle permet à l’utilisateur de trier les recettes par date, note ou catégories</w:t>
-      </w:r>
-      <w:r>
-        <w:t>.</w:t>
-      </w:r>
-    </w:p>
-    <w:p/>
-    <w:p>
-      <w:r>
-        <w:br w:type="page"/>
-      </w:r>
-    </w:p>
-    <w:p>
-      <w:r>
-        <w:rPr>
-          <w:b/>
-        </w:rPr>
-        <w:lastRenderedPageBreak/>
-        <w:t>La page de consultation d’</w:t>
-      </w:r>
-      <w:r>
-        <w:rPr>
-          <w:b/>
-        </w:rPr>
-        <w:t>une rec</w:t>
-      </w:r>
-      <w:r>
-        <w:rPr>
-          <w:b/>
-        </w:rPr>
-        <w:t>ette</w:t>
-      </w:r>
-      <w:r>
-        <w:t xml:space="preserve"> permet d’afficher toutes les informations nécessaire à la réalisation de la recette, elle affiche également les commentaires poster par les autres utilisateurs</w:t>
-      </w:r>
-      <w:r>
-        <w:t>. Le propriétaire de la recette et l’administrateur ont la poss</w:t>
-      </w:r>
-      <w:r>
-        <w:t>ibilité de supprimer la recette depuis cette page.</w:t>
-      </w:r>
-      <w:bookmarkStart w:id="14" w:name="_GoBack"/>
-      <w:bookmarkEnd w:id="14"/>
-    </w:p>
-    <w:p>
-      <w:r>
-        <w:rPr>
           <w:noProof/>
+          <w:lang w:eastAsia="fr-CH"/>
         </w:rPr>
         <mc:AlternateContent>
-          <mc:Choice Requires="wps">
+          <mc:Choice Requires="wpg">
             <w:drawing>
-              <wp:anchor distT="0" distB="0" distL="114300" distR="114300" simplePos="0" relativeHeight="251675648" behindDoc="0" locked="0" layoutInCell="1" allowOverlap="1" wp14:anchorId="01B4EC0A" wp14:editId="14CFFEFF">
+              <wp:anchor distT="0" distB="0" distL="114300" distR="114300" simplePos="0" relativeHeight="251672576" behindDoc="0" locked="0" layoutInCell="1" allowOverlap="1">
                 <wp:simplePos x="0" y="0"/>
                 <wp:positionH relativeFrom="column">
-                  <wp:posOffset>-4445</wp:posOffset>
+                  <wp:posOffset>322580</wp:posOffset>
                 </wp:positionH>
                 <wp:positionV relativeFrom="paragraph">
-                  <wp:posOffset>7516495</wp:posOffset>
+                  <wp:posOffset>541020</wp:posOffset>
                 </wp:positionV>
-                <wp:extent cx="5762625" cy="635"/>
-                <wp:effectExtent l="0" t="0" r="0" b="0"/>
-                <wp:wrapNone/>
-                <wp:docPr id="16" name="Zone de texte 16"/>
+                <wp:extent cx="4427855" cy="3733165"/>
+                <wp:effectExtent l="0" t="0" r="0" b="635"/>
+                <wp:wrapTopAndBottom/>
+                <wp:docPr id="4" name="Groupe 4"/>
                 <wp:cNvGraphicFramePr/>
                 <a:graphic xmlns:a="http://schemas.openxmlformats.org/drawingml/2006/main">
-                  <a:graphicData uri="http://schemas.microsoft.com/office/word/2010/wordprocessingShape">
-                    <wps:wsp>
-                      <wps:cNvSpPr txBox="1"/>
-                      <wps:spPr>
+                  <a:graphicData uri="http://schemas.microsoft.com/office/word/2010/wordprocessingGroup">
+                    <wpg:wgp>
+                      <wpg:cNvGrpSpPr/>
+                      <wpg:grpSpPr>
                         <a:xfrm>
                           <a:off x="0" y="0"/>
-                          <a:ext cx="5762625" cy="635"/>
+                          <a:ext cx="4427855" cy="3733165"/>
+                          <a:chOff x="0" y="0"/>
+                          <a:chExt cx="4427855" cy="3733165"/>
                         </a:xfrm>
-                        <a:prstGeom prst="rect">
-                          <a:avLst/>
-                        </a:prstGeom>
-                        <a:solidFill>
-                          <a:prstClr val="white"/>
-                        </a:solidFill>
-                        <a:ln>
+                      </wpg:grpSpPr>
+                      <pic:pic xmlns:pic="http://schemas.openxmlformats.org/drawingml/2006/picture">
+                        <pic:nvPicPr>
+                          <pic:cNvPr id="12" name="Image 12" descr="C:\Users\dricc\Desktop\EasyPHP\data\localweb\myportablefiles\TopRecettes\balsamiq\liste recettes.png"/>
+                          <pic:cNvPicPr>
+                            <a:picLocks noChangeAspect="1"/>
+                          </pic:cNvPicPr>
+                        </pic:nvPicPr>
+                        <pic:blipFill>
+                          <a:blip r:embed="rId19">
+                            <a:extLst>
+                              <a:ext uri="{28A0092B-C50C-407E-A947-70E740481C1C}">
+                                <a14:useLocalDpi xmlns:a14="http://schemas.microsoft.com/office/drawing/2010/main" val="0"/>
+                              </a:ext>
+                            </a:extLst>
+                          </a:blip>
+                          <a:srcRect/>
+                          <a:stretch>
+                            <a:fillRect/>
+                          </a:stretch>
+                        </pic:blipFill>
+                        <pic:spPr bwMode="auto">
+                          <a:xfrm>
+                            <a:off x="0" y="0"/>
+                            <a:ext cx="4423144" cy="3413051"/>
+                          </a:xfrm>
+                          <a:prstGeom prst="rect">
+                            <a:avLst/>
+                          </a:prstGeom>
                           <a:noFill/>
-                        </a:ln>
-                        <a:effectLst/>
-                      </wps:spPr>
-                      <wps:txbx>
-                        <w:txbxContent>
-                          <w:p>
-                            <w:pPr>
-                              <w:pStyle w:val="Lgende"/>
-                              <w:rPr>
-                                <w:noProof/>
-                              </w:rPr>
-                            </w:pPr>
-                            <w:r>
-                              <w:t xml:space="preserve">Figure </w:t>
-                            </w:r>
-                            <w:r>
-                              <w:fldChar w:fldCharType="begin"/>
-                            </w:r>
-                            <w:r>
-                              <w:instrText xml:space="preserve"> SEQ Figure \* ARABIC </w:instrText>
-                            </w:r>
-                            <w:r>
-                              <w:fldChar w:fldCharType="separate"/>
-                            </w:r>
-                            <w:r>
-                              <w:rPr>
-                                <w:noProof/>
-                              </w:rPr>
-                              <w:t>6</w:t>
-                            </w:r>
-                            <w:r>
-                              <w:fldChar w:fldCharType="end"/>
-                            </w:r>
-                            <w:r>
-                              <w:t xml:space="preserve"> : Interface la de la page de consultation d'une receette</w:t>
-                            </w:r>
-                          </w:p>
-                        </w:txbxContent>
-                      </wps:txbx>
-                      <wps:bodyPr rot="0" spcFirstLastPara="0" vertOverflow="overflow" horzOverflow="overflow" vert="horz" wrap="square" lIns="0" tIns="0" rIns="0" bIns="0" numCol="1" spcCol="0" rtlCol="0" fromWordArt="0" anchor="t" anchorCtr="0" forceAA="0" compatLnSpc="1">
-                        <a:prstTxWarp prst="textNoShape">
-                          <a:avLst/>
-                        </a:prstTxWarp>
-                        <a:spAutoFit/>
-                      </wps:bodyPr>
-                    </wps:wsp>
+                          <a:ln>
+                            <a:noFill/>
+                          </a:ln>
+                        </pic:spPr>
+                      </pic:pic>
+                      <wps:wsp>
+                        <wps:cNvPr id="13" name="Zone de texte 13"/>
+                        <wps:cNvSpPr txBox="1"/>
+                        <wps:spPr>
+                          <a:xfrm>
+                            <a:off x="0" y="3465830"/>
+                            <a:ext cx="4427855" cy="267335"/>
+                          </a:xfrm>
+                          <a:prstGeom prst="rect">
+                            <a:avLst/>
+                          </a:prstGeom>
+                          <a:solidFill>
+                            <a:prstClr val="white"/>
+                          </a:solidFill>
+                          <a:ln>
+                            <a:noFill/>
+                          </a:ln>
+                          <a:effectLst/>
+                        </wps:spPr>
+                        <wps:txbx>
+                          <w:txbxContent>
+                            <w:p>
+                              <w:pPr>
+                                <w:pStyle w:val="Lgende"/>
+                                <w:rPr>
+                                  <w:noProof/>
+                                </w:rPr>
+                              </w:pPr>
+                              <w:r>
+                                <w:t xml:space="preserve">Figure </w:t>
+                              </w:r>
+                              <w:fldSimple w:instr=" SEQ Figure \* ARABIC ">
+                                <w:r>
+                                  <w:rPr>
+                                    <w:noProof/>
+                                  </w:rPr>
+                                  <w:t>5</w:t>
+                                </w:r>
+                              </w:fldSimple>
+                              <w:r>
+                                <w:t xml:space="preserve"> : </w:t>
+                              </w:r>
+                              <w:r>
+                                <w:t>Interface</w:t>
+                              </w:r>
+                              <w:r>
+                                <w:t xml:space="preserve"> de la liste des recettes</w:t>
+                              </w:r>
+                            </w:p>
+                          </w:txbxContent>
+                        </wps:txbx>
+                        <wps:bodyPr rot="0" spcFirstLastPara="0" vertOverflow="overflow" horzOverflow="overflow" vert="horz" wrap="square" lIns="0" tIns="0" rIns="0" bIns="0" numCol="1" spcCol="0" rtlCol="0" fromWordArt="0" anchor="t" anchorCtr="0" forceAA="0" compatLnSpc="1">
+                          <a:prstTxWarp prst="textNoShape">
+                            <a:avLst/>
+                          </a:prstTxWarp>
+                          <a:spAutoFit/>
+                        </wps:bodyPr>
+                      </wps:wsp>
+                    </wpg:wgp>
                   </a:graphicData>
                 </a:graphic>
               </wp:anchor>
@@ -4060,124 +3768,510 @@
           </mc:Choice>
           <mc:Fallback>
             <w:pict>
-              <v:shape id="Zone de texte 16" o:spid="_x0000_s1031" type="#_x0000_t202" style="position:absolute;margin-left:-.35pt;margin-top:591.85pt;width:453.75pt;height:.05pt;z-index:251675648;visibility:visible;mso-wrap-style:square;mso-wrap-distance-left:9pt;mso-wrap-distance-top:0;mso-wrap-distance-right:9pt;mso-wrap-distance-bottom:0;mso-position-horizontal:absolute;mso-position-horizontal-relative:text;mso-position-vertical:absolute;mso-position-vertical-relative:text;v-text-anchor:top" o:gfxdata="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" stroked="f">
-                <v:textbox style="mso-fit-shape-to-text:t" inset="0,0,0,0">
-                  <w:txbxContent>
-                    <w:p>
-                      <w:pPr>
-                        <w:pStyle w:val="Lgende"/>
-                        <w:rPr>
-                          <w:noProof/>
-                        </w:rPr>
-                      </w:pPr>
-                      <w:r>
-                        <w:t xml:space="preserve">Figure </w:t>
-                      </w:r>
-                      <w:r>
-                        <w:fldChar w:fldCharType="begin"/>
-                      </w:r>
-                      <w:r>
-                        <w:instrText xml:space="preserve"> SEQ Figure \* ARABIC </w:instrText>
-                      </w:r>
-                      <w:r>
-                        <w:fldChar w:fldCharType="separate"/>
-                      </w:r>
-                      <w:r>
-                        <w:rPr>
-                          <w:noProof/>
-                        </w:rPr>
-                        <w:t>6</w:t>
-                      </w:r>
-                      <w:r>
-                        <w:fldChar w:fldCharType="end"/>
-                      </w:r>
-                      <w:r>
-                        <w:t xml:space="preserve"> : Interface la de la page de consultation d'une receette</w:t>
-                      </w:r>
-                    </w:p>
-                  </w:txbxContent>
-                </v:textbox>
-              </v:shape>
+              <v:group id="Groupe 4" o:spid="_x0000_s1038" style="position:absolute;margin-left:25.4pt;margin-top:42.6pt;width:348.65pt;height:293.95pt;z-index:251672576" coordsize="44278,37331" o:gfxdata="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">
+                <v:shape id="Image 12" o:spid="_x0000_s1039" type="#_x0000_t75" style="position:absolute;width:44231;height:34130;visibility:visible;mso-wrap-style:square" o:gfxdata="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">
+                  <v:imagedata r:id="rId20" o:title="liste recettes"/>
+                  <v:path arrowok="t"/>
+                </v:shape>
+                <v:shape id="Zone de texte 13" o:spid="_x0000_s1040" type="#_x0000_t202" style="position:absolute;top:34658;width:44278;height:2673;visibility:visible;mso-wrap-style:square;v-text-anchor:top" o:gfxdata="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" stroked="f">
+                  <v:textbox style="mso-fit-shape-to-text:t" inset="0,0,0,0">
+                    <w:txbxContent>
+                      <w:p>
+                        <w:pPr>
+                          <w:pStyle w:val="Lgende"/>
+                          <w:rPr>
+                            <w:noProof/>
+                          </w:rPr>
+                        </w:pPr>
+                        <w:r>
+                          <w:t xml:space="preserve">Figure </w:t>
+                        </w:r>
+                        <w:fldSimple w:instr=" SEQ Figure \* ARABIC ">
+                          <w:r>
+                            <w:rPr>
+                              <w:noProof/>
+                            </w:rPr>
+                            <w:t>5</w:t>
+                          </w:r>
+                        </w:fldSimple>
+                        <w:r>
+                          <w:t xml:space="preserve"> : </w:t>
+                        </w:r>
+                        <w:r>
+                          <w:t>Interface</w:t>
+                        </w:r>
+                        <w:r>
+                          <w:t xml:space="preserve"> de la liste des recettes</w:t>
+                        </w:r>
+                      </w:p>
+                    </w:txbxContent>
+                  </v:textbox>
+                </v:shape>
+                <w10:wrap type="topAndBottom"/>
+              </v:group>
             </w:pict>
           </mc:Fallback>
         </mc:AlternateContent>
       </w:r>
       <w:r>
         <w:rPr>
+          <w:b/>
+        </w:rPr>
+        <w:t>L</w:t>
+      </w:r>
+      <w:r>
+        <w:rPr>
+          <w:b/>
+        </w:rPr>
+        <w:t>a page de la</w:t>
+      </w:r>
+      <w:r>
+        <w:rPr>
+          <w:b/>
+        </w:rPr>
+        <w:t xml:space="preserve"> liste</w:t>
+      </w:r>
+      <w:r>
+        <w:t xml:space="preserve"> des recettes</w:t>
+      </w:r>
+      <w:r>
+        <w:t xml:space="preserve"> </w:t>
+      </w:r>
+      <w:r>
+        <w:t xml:space="preserve">permet </w:t>
+      </w:r>
+      <w:r>
+        <w:t>d’afficher</w:t>
+      </w:r>
+      <w:r>
+        <w:t xml:space="preserve"> </w:t>
+      </w:r>
+      <w:r>
+        <w:t>un aperçu de</w:t>
+      </w:r>
+      <w:r>
+        <w:t>s recettes disponibles sur le site</w:t>
+      </w:r>
+      <w:r>
+        <w:t>. Elle permet à l’utilisateur de trier les recettes par date, note ou catégories</w:t>
+      </w:r>
+      <w:r>
+        <w:t>.</w:t>
+      </w:r>
+    </w:p>
+    <w:p>
+      <w:r>
+        <w:br w:type="page"/>
+      </w:r>
+    </w:p>
+    <w:p>
+      <w:r>
+        <w:rPr>
+          <w:b/>
           <w:noProof/>
           <w:lang w:eastAsia="fr-CH"/>
         </w:rPr>
-        <w:drawing>
-          <wp:anchor distT="0" distB="0" distL="114300" distR="114300" simplePos="0" relativeHeight="251673600" behindDoc="0" locked="0" layoutInCell="1" allowOverlap="1">
-            <wp:simplePos x="0" y="0"/>
-            <wp:positionH relativeFrom="column">
-              <wp:posOffset>-4445</wp:posOffset>
-            </wp:positionH>
-            <wp:positionV relativeFrom="paragraph">
-              <wp:posOffset>1270</wp:posOffset>
-            </wp:positionV>
-            <wp:extent cx="5762625" cy="7458075"/>
-            <wp:effectExtent l="0" t="0" r="9525" b="9525"/>
-            <wp:wrapTopAndBottom/>
-            <wp:docPr id="15" name="Image 15" descr="C:\Users\dricc\Desktop\EasyPHP\data\localweb\myportablefiles\TopRecettes\balsamiq\detail recette.png"/>
-            <wp:cNvGraphicFramePr>
-              <a:graphicFrameLocks xmlns:a="http://schemas.openxmlformats.org/drawingml/2006/main" noChangeAspect="1"/>
-            </wp:cNvGraphicFramePr>
-            <a:graphic xmlns:a="http://schemas.openxmlformats.org/drawingml/2006/main">
-              <a:graphicData uri="http://schemas.openxmlformats.org/drawingml/2006/picture">
-                <pic:pic xmlns:pic="http://schemas.openxmlformats.org/drawingml/2006/picture">
-                  <pic:nvPicPr>
-                    <pic:cNvPr id="0" name="Picture 11" descr="C:\Users\dricc\Desktop\EasyPHP\data\localweb\myportablefiles\TopRecettes\balsamiq\detail recette.png"/>
-                    <pic:cNvPicPr>
-                      <a:picLocks noChangeAspect="1" noChangeArrowheads="1"/>
-                    </pic:cNvPicPr>
-                  </pic:nvPicPr>
-                  <pic:blipFill>
-                    <a:blip r:embed="rId15">
-                      <a:extLst>
-                        <a:ext uri="{28A0092B-C50C-407E-A947-70E740481C1C}">
-                          <a14:useLocalDpi xmlns:a14="http://schemas.microsoft.com/office/drawing/2010/main" val="0"/>
-                        </a:ext>
-                      </a:extLst>
-                    </a:blip>
-                    <a:srcRect/>
-                    <a:stretch>
-                      <a:fillRect/>
-                    </a:stretch>
-                  </pic:blipFill>
-                  <pic:spPr bwMode="auto">
-                    <a:xfrm>
-                      <a:off x="0" y="0"/>
-                      <a:ext cx="5762625" cy="7458075"/>
-                    </a:xfrm>
-                    <a:prstGeom prst="rect">
-                      <a:avLst/>
-                    </a:prstGeom>
-                    <a:noFill/>
-                    <a:ln>
-                      <a:noFill/>
-                    </a:ln>
-                  </pic:spPr>
-                </pic:pic>
-              </a:graphicData>
-            </a:graphic>
-            <wp14:sizeRelH relativeFrom="page">
-              <wp14:pctWidth>0</wp14:pctWidth>
-            </wp14:sizeRelH>
-            <wp14:sizeRelV relativeFrom="page">
-              <wp14:pctHeight>0</wp14:pctHeight>
-            </wp14:sizeRelV>
-          </wp:anchor>
-        </w:drawing>
-      </w:r>
+        <w:lastRenderedPageBreak/>
+        <mc:AlternateContent>
+          <mc:Choice Requires="wpg">
+            <w:drawing>
+              <wp:anchor distT="0" distB="0" distL="114300" distR="114300" simplePos="0" relativeHeight="251675648" behindDoc="0" locked="0" layoutInCell="1" allowOverlap="1">
+                <wp:simplePos x="0" y="0"/>
+                <wp:positionH relativeFrom="column">
+                  <wp:posOffset>174093</wp:posOffset>
+                </wp:positionH>
+                <wp:positionV relativeFrom="paragraph">
+                  <wp:posOffset>1131024</wp:posOffset>
+                </wp:positionV>
+                <wp:extent cx="5762625" cy="7571740"/>
+                <wp:effectExtent l="0" t="0" r="9525" b="0"/>
+                <wp:wrapTopAndBottom/>
+                <wp:docPr id="5" name="Groupe 5"/>
+                <wp:cNvGraphicFramePr/>
+                <a:graphic xmlns:a="http://schemas.openxmlformats.org/drawingml/2006/main">
+                  <a:graphicData uri="http://schemas.microsoft.com/office/word/2010/wordprocessingGroup">
+                    <wpg:wgp>
+                      <wpg:cNvGrpSpPr/>
+                      <wpg:grpSpPr>
+                        <a:xfrm>
+                          <a:off x="0" y="0"/>
+                          <a:ext cx="5762625" cy="7571740"/>
+                          <a:chOff x="0" y="0"/>
+                          <a:chExt cx="5762625" cy="7571740"/>
+                        </a:xfrm>
+                      </wpg:grpSpPr>
+                      <pic:pic xmlns:pic="http://schemas.openxmlformats.org/drawingml/2006/picture">
+                        <pic:nvPicPr>
+                          <pic:cNvPr id="15" name="Image 15" descr="C:\Users\dricc\Desktop\EasyPHP\data\localweb\myportablefiles\TopRecettes\balsamiq\detail recette.png"/>
+                          <pic:cNvPicPr>
+                            <a:picLocks noChangeAspect="1"/>
+                          </pic:cNvPicPr>
+                        </pic:nvPicPr>
+                        <pic:blipFill>
+                          <a:blip r:embed="rId21">
+                            <a:extLst>
+                              <a:ext uri="{28A0092B-C50C-407E-A947-70E740481C1C}">
+                                <a14:useLocalDpi xmlns:a14="http://schemas.microsoft.com/office/drawing/2010/main" val="0"/>
+                              </a:ext>
+                            </a:extLst>
+                          </a:blip>
+                          <a:srcRect/>
+                          <a:stretch>
+                            <a:fillRect/>
+                          </a:stretch>
+                        </pic:blipFill>
+                        <pic:spPr bwMode="auto">
+                          <a:xfrm>
+                            <a:off x="0" y="0"/>
+                            <a:ext cx="5582093" cy="7230139"/>
+                          </a:xfrm>
+                          <a:prstGeom prst="rect">
+                            <a:avLst/>
+                          </a:prstGeom>
+                          <a:noFill/>
+                          <a:ln>
+                            <a:noFill/>
+                          </a:ln>
+                        </pic:spPr>
+                      </pic:pic>
+                      <wps:wsp>
+                        <wps:cNvPr id="16" name="Zone de texte 16"/>
+                        <wps:cNvSpPr txBox="1"/>
+                        <wps:spPr>
+                          <a:xfrm>
+                            <a:off x="0" y="7304405"/>
+                            <a:ext cx="5762625" cy="267335"/>
+                          </a:xfrm>
+                          <a:prstGeom prst="rect">
+                            <a:avLst/>
+                          </a:prstGeom>
+                          <a:solidFill>
+                            <a:prstClr val="white"/>
+                          </a:solidFill>
+                          <a:ln>
+                            <a:noFill/>
+                          </a:ln>
+                          <a:effectLst/>
+                        </wps:spPr>
+                        <wps:txbx>
+                          <w:txbxContent>
+                            <w:p>
+                              <w:pPr>
+                                <w:pStyle w:val="Lgende"/>
+                                <w:rPr>
+                                  <w:noProof/>
+                                </w:rPr>
+                              </w:pPr>
+                              <w:r>
+                                <w:t xml:space="preserve">Figure </w:t>
+                              </w:r>
+                              <w:fldSimple w:instr=" SEQ Figure \* ARABIC ">
+                                <w:r>
+                                  <w:rPr>
+                                    <w:noProof/>
+                                  </w:rPr>
+                                  <w:t>6</w:t>
+                                </w:r>
+                              </w:fldSimple>
+                              <w:r>
+                                <w:t xml:space="preserve"> : Interface la de la page de consultation d'une </w:t>
+                              </w:r>
+                              <w:r>
+                                <w:t>recette</w:t>
+                              </w:r>
+                            </w:p>
+                          </w:txbxContent>
+                        </wps:txbx>
+                        <wps:bodyPr rot="0" spcFirstLastPara="0" vertOverflow="overflow" horzOverflow="overflow" vert="horz" wrap="square" lIns="0" tIns="0" rIns="0" bIns="0" numCol="1" spcCol="0" rtlCol="0" fromWordArt="0" anchor="t" anchorCtr="0" forceAA="0" compatLnSpc="1">
+                          <a:prstTxWarp prst="textNoShape">
+                            <a:avLst/>
+                          </a:prstTxWarp>
+                          <a:spAutoFit/>
+                        </wps:bodyPr>
+                      </wps:wsp>
+                    </wpg:wgp>
+                  </a:graphicData>
+                </a:graphic>
+              </wp:anchor>
+            </w:drawing>
+          </mc:Choice>
+          <mc:Fallback>
+            <w:pict>
+              <v:group id="Groupe 5" o:spid="_x0000_s1041" style="position:absolute;margin-left:13.7pt;margin-top:89.05pt;width:453.75pt;height:596.2pt;z-index:251675648" coordsize="57626,75717" o:gfxdata="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">
+                <v:shape id="Image 15" o:spid="_x0000_s1042" type="#_x0000_t75" style="position:absolute;width:55820;height:72301;visibility:visible;mso-wrap-style:square" o:gfxdata="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">
+                  <v:imagedata r:id="rId22" o:title="detail recette"/>
+                  <v:path arrowok="t"/>
+                </v:shape>
+                <v:shape id="Zone de texte 16" o:spid="_x0000_s1043" type="#_x0000_t202" style="position:absolute;top:73044;width:57626;height:2673;visibility:visible;mso-wrap-style:square;v-text-anchor:top" o:gfxdata="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" stroked="f">
+                  <v:textbox style="mso-fit-shape-to-text:t" inset="0,0,0,0">
+                    <w:txbxContent>
+                      <w:p>
+                        <w:pPr>
+                          <w:pStyle w:val="Lgende"/>
+                          <w:rPr>
+                            <w:noProof/>
+                          </w:rPr>
+                        </w:pPr>
+                        <w:r>
+                          <w:t xml:space="preserve">Figure </w:t>
+                        </w:r>
+                        <w:fldSimple w:instr=" SEQ Figure \* ARABIC ">
+                          <w:r>
+                            <w:rPr>
+                              <w:noProof/>
+                            </w:rPr>
+                            <w:t>6</w:t>
+                          </w:r>
+                        </w:fldSimple>
+                        <w:r>
+                          <w:t xml:space="preserve"> : Interface la de la page de consultation d'une </w:t>
+                        </w:r>
+                        <w:r>
+                          <w:t>recette</w:t>
+                        </w:r>
+                      </w:p>
+                    </w:txbxContent>
+                  </v:textbox>
+                </v:shape>
+                <w10:wrap type="topAndBottom"/>
+              </v:group>
+            </w:pict>
+          </mc:Fallback>
+        </mc:AlternateContent>
+      </w:r>
+      <w:r>
+        <w:rPr>
+          <w:b/>
+        </w:rPr>
+        <w:t>La page de consultation d’</w:t>
+      </w:r>
+      <w:r>
+        <w:rPr>
+          <w:b/>
+        </w:rPr>
+        <w:t>une rec</w:t>
+      </w:r>
+      <w:r>
+        <w:rPr>
+          <w:b/>
+        </w:rPr>
+        <w:t>ette</w:t>
+      </w:r>
+      <w:r>
+        <w:t xml:space="preserve"> permet d’afficher toutes les informations nécessaire à la réalisation de la recette, elle affiche également les commentaires poster par les autres utilisateurs</w:t>
+      </w:r>
+      <w:r>
+        <w:t>. Le propriétaire de la recette et l’administrateur ont la poss</w:t>
+      </w:r>
+      <w:r>
+        <w:t>ibilité de supprimer la recette depuis cette page</w:t>
+      </w:r>
+      <w:r>
+        <w:t xml:space="preserve"> et également d’</w:t>
+      </w:r>
+      <w:r>
+        <w:t>accéder à la page de modification</w:t>
+      </w:r>
+      <w:r>
+        <w:t>.</w:t>
+      </w:r>
+    </w:p>
+    <w:p>
+      <w:bookmarkStart w:id="14" w:name="_GoBack"/>
+      <w:r>
+        <w:rPr>
+          <w:b/>
+          <w:noProof/>
+          <w:lang w:eastAsia="fr-CH"/>
+        </w:rPr>
+        <w:lastRenderedPageBreak/>
+        <mc:AlternateContent>
+          <mc:Choice Requires="wpg">
+            <w:drawing>
+              <wp:anchor distT="0" distB="0" distL="114300" distR="114300" simplePos="0" relativeHeight="251679744" behindDoc="0" locked="0" layoutInCell="1" allowOverlap="1">
+                <wp:simplePos x="0" y="0"/>
+                <wp:positionH relativeFrom="column">
+                  <wp:posOffset>-4445</wp:posOffset>
+                </wp:positionH>
+                <wp:positionV relativeFrom="paragraph">
+                  <wp:posOffset>719455</wp:posOffset>
+                </wp:positionV>
+                <wp:extent cx="5762625" cy="6410960"/>
+                <wp:effectExtent l="0" t="0" r="9525" b="8890"/>
+                <wp:wrapTopAndBottom/>
+                <wp:docPr id="23" name="Groupe 23"/>
+                <wp:cNvGraphicFramePr/>
+                <a:graphic xmlns:a="http://schemas.openxmlformats.org/drawingml/2006/main">
+                  <a:graphicData uri="http://schemas.microsoft.com/office/word/2010/wordprocessingGroup">
+                    <wpg:wgp>
+                      <wpg:cNvGrpSpPr/>
+                      <wpg:grpSpPr>
+                        <a:xfrm>
+                          <a:off x="0" y="0"/>
+                          <a:ext cx="5762625" cy="6410960"/>
+                          <a:chOff x="0" y="0"/>
+                          <a:chExt cx="5762625" cy="6410960"/>
+                        </a:xfrm>
+                      </wpg:grpSpPr>
+                      <pic:pic xmlns:pic="http://schemas.openxmlformats.org/drawingml/2006/picture">
+                        <pic:nvPicPr>
+                          <pic:cNvPr id="21" name="Image 21" descr="C:\Users\dricc\Desktop\EasyPHP\data\localweb\myportablefiles\TopRecettes\balsamiq\ajout recette.png"/>
+                          <pic:cNvPicPr>
+                            <a:picLocks noChangeAspect="1"/>
+                          </pic:cNvPicPr>
+                        </pic:nvPicPr>
+                        <pic:blipFill>
+                          <a:blip r:embed="rId23">
+                            <a:extLst>
+                              <a:ext uri="{28A0092B-C50C-407E-A947-70E740481C1C}">
+                                <a14:useLocalDpi xmlns:a14="http://schemas.microsoft.com/office/drawing/2010/main" val="0"/>
+                              </a:ext>
+                            </a:extLst>
+                          </a:blip>
+                          <a:srcRect/>
+                          <a:stretch>
+                            <a:fillRect/>
+                          </a:stretch>
+                        </pic:blipFill>
+                        <pic:spPr bwMode="auto">
+                          <a:xfrm>
+                            <a:off x="0" y="0"/>
+                            <a:ext cx="5762625" cy="6086475"/>
+                          </a:xfrm>
+                          <a:prstGeom prst="rect">
+                            <a:avLst/>
+                          </a:prstGeom>
+                          <a:noFill/>
+                          <a:ln>
+                            <a:noFill/>
+                          </a:ln>
+                        </pic:spPr>
+                      </pic:pic>
+                      <wps:wsp>
+                        <wps:cNvPr id="22" name="Zone de texte 22"/>
+                        <wps:cNvSpPr txBox="1"/>
+                        <wps:spPr>
+                          <a:xfrm>
+                            <a:off x="0" y="6143625"/>
+                            <a:ext cx="5762625" cy="267335"/>
+                          </a:xfrm>
+                          <a:prstGeom prst="rect">
+                            <a:avLst/>
+                          </a:prstGeom>
+                          <a:solidFill>
+                            <a:prstClr val="white"/>
+                          </a:solidFill>
+                          <a:ln>
+                            <a:noFill/>
+                          </a:ln>
+                          <a:effectLst/>
+                        </wps:spPr>
+                        <wps:txbx>
+                          <w:txbxContent>
+                            <w:p>
+                              <w:pPr>
+                                <w:pStyle w:val="Lgende"/>
+                                <w:rPr>
+                                  <w:noProof/>
+                                </w:rPr>
+                              </w:pPr>
+                              <w:r>
+                                <w:t xml:space="preserve">Figure </w:t>
+                              </w:r>
+                              <w:fldSimple w:instr=" SEQ Figure \* ARABIC ">
+                                <w:r>
+                                  <w:rPr>
+                                    <w:noProof/>
+                                  </w:rPr>
+                                  <w:t>7</w:t>
+                                </w:r>
+                              </w:fldSimple>
+                              <w:r>
+                                <w:t xml:space="preserve"> : Interface de la page d'édition</w:t>
+                              </w:r>
+                            </w:p>
+                          </w:txbxContent>
+                        </wps:txbx>
+                        <wps:bodyPr rot="0" spcFirstLastPara="0" vertOverflow="overflow" horzOverflow="overflow" vert="horz" wrap="square" lIns="0" tIns="0" rIns="0" bIns="0" numCol="1" spcCol="0" rtlCol="0" fromWordArt="0" anchor="t" anchorCtr="0" forceAA="0" compatLnSpc="1">
+                          <a:prstTxWarp prst="textNoShape">
+                            <a:avLst/>
+                          </a:prstTxWarp>
+                          <a:spAutoFit/>
+                        </wps:bodyPr>
+                      </wps:wsp>
+                    </wpg:wgp>
+                  </a:graphicData>
+                </a:graphic>
+              </wp:anchor>
+            </w:drawing>
+          </mc:Choice>
+          <mc:Fallback>
+            <w:pict>
+              <v:group id="Groupe 23" o:spid="_x0000_s1044" style="position:absolute;margin-left:-.35pt;margin-top:56.65pt;width:453.75pt;height:504.8pt;z-index:251679744" coordsize="57626,64109" o:gfxdata="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">
+                <v:shape id="Image 21" o:spid="_x0000_s1045" type="#_x0000_t75" style="position:absolute;width:57626;height:60864;visibility:visible;mso-wrap-style:square" o:gfxdata="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">
+                  <v:imagedata r:id="rId24" o:title="ajout recette"/>
+                  <v:path arrowok="t"/>
+                </v:shape>
+                <v:shape id="Zone de texte 22" o:spid="_x0000_s1046" type="#_x0000_t202" style="position:absolute;top:61436;width:57626;height:2673;visibility:visible;mso-wrap-style:square;v-text-anchor:top" o:gfxdata="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" stroked="f">
+                  <v:textbox style="mso-fit-shape-to-text:t" inset="0,0,0,0">
+                    <w:txbxContent>
+                      <w:p>
+                        <w:pPr>
+                          <w:pStyle w:val="Lgende"/>
+                          <w:rPr>
+                            <w:noProof/>
+                          </w:rPr>
+                        </w:pPr>
+                        <w:r>
+                          <w:t xml:space="preserve">Figure </w:t>
+                        </w:r>
+                        <w:fldSimple w:instr=" SEQ Figure \* ARABIC ">
+                          <w:r>
+                            <w:rPr>
+                              <w:noProof/>
+                            </w:rPr>
+                            <w:t>7</w:t>
+                          </w:r>
+                        </w:fldSimple>
+                        <w:r>
+                          <w:t xml:space="preserve"> : Interface de la page d'édition</w:t>
+                        </w:r>
+                      </w:p>
+                    </w:txbxContent>
+                  </v:textbox>
+                </v:shape>
+                <w10:wrap type="topAndBottom"/>
+              </v:group>
+            </w:pict>
+          </mc:Fallback>
+        </mc:AlternateContent>
+      </w:r>
+      <w:bookmarkEnd w:id="14"/>
+      <w:r>
+        <w:rPr>
+          <w:b/>
+        </w:rPr>
+        <w:t>La page d’édition de recette</w:t>
+      </w:r>
+      <w:r>
+        <w:t xml:space="preserve"> permet à un utilisateur connecter de rédiger une recette</w:t>
+      </w:r>
+      <w:r>
+        <w:t xml:space="preserve"> et l’envoyer. Elle permet également de modifier une recette pour le propriétaire ou l’admin.</w:t>
+      </w:r>
+    </w:p>
+    <w:p/>
+    <w:p>
+      <w:pPr>
+        <w:keepNext/>
+      </w:pPr>
+      <w:bookmarkStart w:id="15" w:name="_Toc418145090"/>
     </w:p>
     <w:p>
       <w:pPr>
         <w:pStyle w:val="Titre2"/>
       </w:pPr>
-      <w:bookmarkStart w:id="15" w:name="_Toc418000978"/>
-      <w:r>
-        <w:lastRenderedPageBreak/>
+      <w:r>
         <w:t>Fonctions particulières</w:t>
       </w:r>
       <w:bookmarkEnd w:id="15"/>
@@ -4186,7 +4280,7 @@
       <w:pPr>
         <w:pStyle w:val="Titre2"/>
       </w:pPr>
-      <w:bookmarkStart w:id="16" w:name="_Toc418000979"/>
+      <w:bookmarkStart w:id="16" w:name="_Toc418145091"/>
       <w:r>
         <w:t>E</w:t>
       </w:r>
@@ -4214,7 +4308,7 @@
       <w:pPr>
         <w:pStyle w:val="Titre1"/>
       </w:pPr>
-      <w:bookmarkStart w:id="17" w:name="_Toc418000980"/>
+      <w:bookmarkStart w:id="17" w:name="_Toc418145092"/>
       <w:r>
         <w:lastRenderedPageBreak/>
         <w:t>Analyse Organique</w:t>
@@ -4225,7 +4319,7 @@
       <w:pPr>
         <w:pStyle w:val="Titre2"/>
       </w:pPr>
-      <w:bookmarkStart w:id="18" w:name="_Toc418000981"/>
+      <w:bookmarkStart w:id="18" w:name="_Toc418145093"/>
       <w:r>
         <w:t>Généralité</w:t>
       </w:r>
@@ -4235,7 +4329,7 @@
       <w:pPr>
         <w:pStyle w:val="Titre2"/>
       </w:pPr>
-      <w:bookmarkStart w:id="19" w:name="_Toc418000982"/>
+      <w:bookmarkStart w:id="19" w:name="_Toc418145094"/>
       <w:r>
         <w:t>Description des méthodes (algorithmes) de résolution</w:t>
       </w:r>
@@ -4244,8 +4338,8 @@
     <w:p>
       <w:pPr>
         <w:sectPr>
-          <w:headerReference w:type="default" r:id="rId16"/>
-          <w:footerReference w:type="default" r:id="rId17"/>
+          <w:headerReference w:type="default" r:id="rId25"/>
+          <w:footerReference w:type="default" r:id="rId26"/>
           <w:pgSz w:w="11906" w:h="16838"/>
           <w:pgMar w:top="1417" w:right="1417" w:bottom="1417" w:left="1417" w:header="708" w:footer="708" w:gutter="0"/>
           <w:pgNumType w:start="0"/>
@@ -4263,7 +4357,7 @@
         <w:pStyle w:val="Titre1"/>
         <w:spacing w:before="0" w:afterLines="60" w:after="144"/>
       </w:pPr>
-      <w:bookmarkStart w:id="20" w:name="_Toc418000983"/>
+      <w:bookmarkStart w:id="20" w:name="_Toc418145095"/>
       <w:r>
         <w:lastRenderedPageBreak/>
         <w:t>Tests</w:t>
@@ -4274,7 +4368,7 @@
       <w:pPr>
         <w:pStyle w:val="Titre2"/>
       </w:pPr>
-      <w:bookmarkStart w:id="21" w:name="_Toc418000984"/>
+      <w:bookmarkStart w:id="21" w:name="_Toc418145096"/>
       <w:r>
         <w:t>Plan de test</w:t>
       </w:r>
@@ -4306,7 +4400,7 @@
           <w:rStyle w:val="Titre2Car"/>
         </w:rPr>
       </w:pPr>
-      <w:bookmarkStart w:id="22" w:name="_Toc418000985"/>
+      <w:bookmarkStart w:id="22" w:name="_Toc418145097"/>
       <w:r>
         <w:rPr>
           <w:rStyle w:val="Titre2Car"/>
@@ -4330,7 +4424,7 @@
     <w:p>
       <w:pPr>
         <w:sectPr>
-          <w:footerReference w:type="first" r:id="rId18"/>
+          <w:footerReference w:type="first" r:id="rId27"/>
           <w:pgSz w:w="16838" w:h="11906" w:orient="landscape" w:code="9"/>
           <w:pgMar w:top="1418" w:right="1418" w:bottom="1418" w:left="1418" w:header="709" w:footer="709" w:gutter="0"/>
           <w:cols w:space="708"/>
@@ -4343,7 +4437,7 @@
       <w:pPr>
         <w:pStyle w:val="Titre1"/>
       </w:pPr>
-      <w:bookmarkStart w:id="23" w:name="_Toc418000986"/>
+      <w:bookmarkStart w:id="23" w:name="_Toc418145098"/>
       <w:r>
         <w:lastRenderedPageBreak/>
         <w:t>Con</w:t>
@@ -4360,7 +4454,7 @@
       <w:pPr>
         <w:pStyle w:val="Titre2"/>
       </w:pPr>
-      <w:bookmarkStart w:id="24" w:name="_Toc418000987"/>
+      <w:bookmarkStart w:id="24" w:name="_Toc418145099"/>
       <w:r>
         <w:t>Améliorations</w:t>
       </w:r>
@@ -4370,7 +4464,7 @@
       <w:pPr>
         <w:pStyle w:val="Titre2"/>
       </w:pPr>
-      <w:bookmarkStart w:id="25" w:name="_Toc418000988"/>
+      <w:bookmarkStart w:id="25" w:name="_Toc418145100"/>
       <w:r>
         <w:t>Comparaison é</w:t>
       </w:r>
@@ -4453,7 +4547,7 @@
             <w:noProof/>
             <w:lang w:val="fr-FR"/>
           </w:rPr>
-          <w:t>7</w:t>
+          <w:t>8</w:t>
         </w:r>
         <w:r>
           <w:fldChar w:fldCharType="end"/>
@@ -4465,8 +4559,13 @@
     <w:pPr>
       <w:pStyle w:val="Pieddepage"/>
     </w:pPr>
+    <w:proofErr w:type="spellStart"/>
     <w:r>
-      <w:t>Cedric Dos Reis</w:t>
+      <w:t>Cedric</w:t>
+    </w:r>
+    <w:proofErr w:type="spellEnd"/>
+    <w:r>
+      <w:t xml:space="preserve"> Dos Reis</w:t>
     </w:r>
   </w:p>
 </w:ftr>
@@ -4503,7 +4602,7 @@
             <w:noProof/>
             <w:lang w:val="fr-FR"/>
           </w:rPr>
-          <w:t>12</w:t>
+          <w:t>10</w:t>
         </w:r>
         <w:r>
           <w:fldChar w:fldCharType="end"/>
@@ -4550,9 +4649,11 @@
     <w:pPr>
       <w:pStyle w:val="En-tte"/>
     </w:pPr>
+    <w:proofErr w:type="spellStart"/>
     <w:r>
       <w:t>TopRecettes</w:t>
     </w:r>
+    <w:proofErr w:type="spellEnd"/>
     <w:r>
       <w:t xml:space="preserve"> – Doc Technique</w:t>
     </w:r>
@@ -6789,7 +6890,7 @@
 </file>
 
 <file path=customXml/itemProps2.xml><?xml version="1.0" encoding="utf-8"?>
-<ds:datastoreItem xmlns:ds="http://schemas.openxmlformats.org/officeDocument/2006/customXml" ds:itemID="{9D43D9CA-8B51-45B9-987B-B166E2C59F18}">
+<ds:datastoreItem xmlns:ds="http://schemas.openxmlformats.org/officeDocument/2006/customXml" ds:itemID="{5FAB5EFF-0B79-4A38-A435-10BDB2788E92}">
   <ds:schemaRefs>
     <ds:schemaRef ds:uri="http://schemas.openxmlformats.org/officeDocument/2006/bibliography"/>
   </ds:schemaRefs>

</xml_diff>

<commit_message>
TopRecette : Doc + changement nom de bases
</commit_message>
<xml_diff>
--- a/docs/DocTechnique_CedricDosReis.docx
+++ b/docs/DocTechnique_CedricDosReis.docx
@@ -6,10 +6,11 @@
       <w:sdtPr>
         <w:rPr>
           <w:rFonts w:asciiTheme="majorHAnsi" w:eastAsiaTheme="majorEastAsia" w:hAnsiTheme="majorHAnsi" w:cstheme="majorBidi"/>
-          <w:caps/>
+          <w:sz w:val="76"/>
+          <w:szCs w:val="76"/>
           <w:lang w:eastAsia="en-US"/>
         </w:rPr>
-        <w:id w:val="283237217"/>
+        <w:id w:val="-930509422"/>
         <w:docPartObj>
           <w:docPartGallery w:val="Cover Pages"/>
           <w:docPartUnique/>
@@ -18,135 +19,224 @@
       <w:sdtEndPr>
         <w:rPr>
           <w:rFonts w:asciiTheme="minorHAnsi" w:eastAsiaTheme="minorHAnsi" w:hAnsiTheme="minorHAnsi" w:cstheme="minorBidi"/>
-          <w:caps w:val="0"/>
-          <w:sz w:val="76"/>
-          <w:szCs w:val="76"/>
+          <w:b/>
+          <w:bCs/>
+          <w:sz w:val="80"/>
+          <w:szCs w:val="80"/>
         </w:rPr>
       </w:sdtEndPr>
       <w:sdtContent>
         <w:tbl>
           <w:tblPr>
+            <w:tblpPr w:leftFromText="187" w:rightFromText="187" w:vertAnchor="page" w:horzAnchor="page" w:tblpXSpec="center" w:tblpYSpec="center"/>
             <w:tblW w:w="5000" w:type="pct"/>
-            <w:jc w:val="center"/>
+            <w:tblLayout w:type="fixed"/>
+            <w:tblCellMar>
+              <w:top w:w="216" w:type="dxa"/>
+              <w:left w:w="216" w:type="dxa"/>
+              <w:bottom w:w="216" w:type="dxa"/>
+              <w:right w:w="216" w:type="dxa"/>
+            </w:tblCellMar>
             <w:tblLook w:val="04A0" w:firstRow="1" w:lastRow="0" w:firstColumn="1" w:lastColumn="0" w:noHBand="0" w:noVBand="1"/>
           </w:tblPr>
           <w:tblGrid>
-            <w:gridCol w:w="9288"/>
+            <w:gridCol w:w="5178"/>
+            <w:gridCol w:w="2040"/>
+            <w:gridCol w:w="2286"/>
           </w:tblGrid>
           <w:tr>
-            <w:trPr>
-              <w:trHeight w:val="2880"/>
-              <w:jc w:val="center"/>
-            </w:trPr>
-            <w:sdt>
-              <w:sdtPr>
-                <w:rPr>
-                  <w:rFonts w:asciiTheme="majorHAnsi" w:eastAsiaTheme="majorEastAsia" w:hAnsiTheme="majorHAnsi" w:cstheme="majorBidi"/>
-                  <w:caps/>
-                  <w:lang w:eastAsia="en-US"/>
-                </w:rPr>
-                <w:alias w:val="Société"/>
-                <w:id w:val="15524243"/>
-                <w:dataBinding w:prefixMappings="xmlns:ns0='http://schemas.openxmlformats.org/officeDocument/2006/extended-properties'" w:xpath="/ns0:Properties[1]/ns0:Company[1]" w:storeItemID="{6668398D-A668-4E3E-A5EB-62B293D839F1}"/>
-                <w:text/>
-              </w:sdtPr>
-              <w:sdtEndPr>
-                <w:rPr>
-                  <w:lang w:eastAsia="fr-CH"/>
-                </w:rPr>
-              </w:sdtEndPr>
-              <w:sdtContent>
-                <w:tc>
-                  <w:tcPr>
-                    <w:tcW w:w="5000" w:type="pct"/>
-                  </w:tcPr>
+            <w:tc>
+              <w:tcPr>
+                <w:tcW w:w="5178" w:type="dxa"/>
+                <w:tcBorders>
+                  <w:bottom w:val="single" w:sz="18" w:space="0" w:color="808080" w:themeColor="background1" w:themeShade="80"/>
+                  <w:right w:val="single" w:sz="18" w:space="0" w:color="808080" w:themeColor="background1" w:themeShade="80"/>
+                </w:tcBorders>
+                <w:vAlign w:val="center"/>
+              </w:tcPr>
+              <w:p>
+                <w:pPr>
+                  <w:pStyle w:val="Sansinterligne"/>
+                  <w:rPr>
+                    <w:rFonts w:asciiTheme="majorHAnsi" w:eastAsiaTheme="majorEastAsia" w:hAnsiTheme="majorHAnsi" w:cstheme="majorBidi"/>
+                    <w:sz w:val="76"/>
+                    <w:szCs w:val="76"/>
+                  </w:rPr>
+                </w:pPr>
+                <w:sdt>
+                  <w:sdtPr>
+                    <w:rPr>
+                      <w:rFonts w:asciiTheme="majorHAnsi" w:eastAsiaTheme="majorEastAsia" w:hAnsiTheme="majorHAnsi" w:cstheme="majorBidi"/>
+                      <w:sz w:val="76"/>
+                      <w:szCs w:val="76"/>
+                    </w:rPr>
+                    <w:alias w:val="Titre"/>
+                    <w:id w:val="276713177"/>
+                    <w:placeholder>
+                      <w:docPart w:val="A0555EA91B504666AF4FE366F3647EF1"/>
+                    </w:placeholder>
+                    <w:dataBinding w:prefixMappings="xmlns:ns0='http://schemas.openxmlformats.org/package/2006/metadata/core-properties' xmlns:ns1='http://purl.org/dc/elements/1.1/'" w:xpath="/ns0:coreProperties[1]/ns1:title[1]" w:storeItemID="{6C3C8BC8-F283-45AE-878A-BAB7291924A1}"/>
+                    <w:text/>
+                  </w:sdtPr>
+                  <w:sdtEndPr/>
+                  <w:sdtContent>
+                    <w:r>
+                      <w:rPr>
+                        <w:rFonts w:asciiTheme="majorHAnsi" w:eastAsiaTheme="majorEastAsia" w:hAnsiTheme="majorHAnsi" w:cstheme="majorBidi"/>
+                        <w:sz w:val="76"/>
+                        <w:szCs w:val="76"/>
+                      </w:rPr>
+                      <w:t>TopRecettes</w:t>
+                    </w:r>
+                  </w:sdtContent>
+                </w:sdt>
+              </w:p>
+            </w:tc>
+            <w:tc>
+              <w:tcPr>
+                <w:tcW w:w="4326" w:type="dxa"/>
+                <w:gridSpan w:val="2"/>
+                <w:tcBorders>
+                  <w:left w:val="single" w:sz="18" w:space="0" w:color="808080" w:themeColor="background1" w:themeShade="80"/>
+                  <w:bottom w:val="single" w:sz="18" w:space="0" w:color="808080" w:themeColor="background1" w:themeShade="80"/>
+                </w:tcBorders>
+                <w:vAlign w:val="center"/>
+              </w:tcPr>
+              <w:p>
+                <w:pPr>
+                  <w:pStyle w:val="Sansinterligne"/>
+                  <w:rPr>
+                    <w:rFonts w:asciiTheme="majorHAnsi" w:eastAsiaTheme="majorEastAsia" w:hAnsiTheme="majorHAnsi" w:cstheme="majorBidi"/>
+                    <w:sz w:val="36"/>
+                    <w:szCs w:val="36"/>
+                  </w:rPr>
+                </w:pPr>
+              </w:p>
+              <w:sdt>
+                <w:sdtPr>
+                  <w:rPr>
+                    <w:color w:val="94C600" w:themeColor="accent1"/>
+                    <w:sz w:val="144"/>
+                    <w:szCs w:val="144"/>
+                    <w14:shadow w14:blurRad="50800" w14:dist="38100" w14:dir="2700000" w14:sx="100000" w14:sy="100000" w14:kx="0" w14:ky="0" w14:algn="tl">
+                      <w14:srgbClr w14:val="000000">
+                        <w14:alpha w14:val="60000"/>
+                      </w14:srgbClr>
+                    </w14:shadow>
+                    <w14:numForm w14:val="oldStyle"/>
+                  </w:rPr>
+                  <w:alias w:val="Année"/>
+                  <w:id w:val="276713170"/>
+                  <w:placeholder>
+                    <w:docPart w:val="35FC0A62F85443A08A71226F3C460FB4"/>
+                  </w:placeholder>
+                  <w:dataBinding w:prefixMappings="xmlns:ns0='http://schemas.microsoft.com/office/2006/coverPageProps'" w:xpath="/ns0:CoverPageProperties[1]/ns0:PublishDate[1]" w:storeItemID="{55AF091B-3C7A-41E3-B477-F2FDAA23CFDA}"/>
+                  <w:date>
+                    <w:dateFormat w:val="yyyy"/>
+                    <w:lid w:val="fr-FR"/>
+                    <w:storeMappedDataAs w:val="dateTime"/>
+                    <w:calendar w:val="gregorian"/>
+                  </w:date>
+                </w:sdtPr>
+                <w:sdtEndPr/>
+                <w:sdtContent>
                   <w:p>
                     <w:pPr>
                       <w:pStyle w:val="Sansinterligne"/>
-                      <w:jc w:val="center"/>
                       <w:rPr>
-                        <w:rFonts w:asciiTheme="majorHAnsi" w:eastAsiaTheme="majorEastAsia" w:hAnsiTheme="majorHAnsi" w:cstheme="majorBidi"/>
-                        <w:caps/>
+                        <w:color w:val="94C600" w:themeColor="accent1"/>
+                        <w:sz w:val="200"/>
+                        <w:szCs w:val="200"/>
+                        <w14:numForm w14:val="oldStyle"/>
                       </w:rPr>
                     </w:pPr>
                     <w:r>
                       <w:rPr>
-                        <w:rFonts w:asciiTheme="majorHAnsi" w:eastAsiaTheme="majorEastAsia" w:hAnsiTheme="majorHAnsi" w:cstheme="majorBidi"/>
-                        <w:caps/>
+                        <w:color w:val="94C600" w:themeColor="accent1"/>
+                        <w:sz w:val="144"/>
+                        <w:szCs w:val="144"/>
+                        <w14:shadow w14:blurRad="50800" w14:dist="38100" w14:dir="2700000" w14:sx="100000" w14:sy="100000" w14:kx="0" w14:ky="0" w14:algn="tl">
+                          <w14:srgbClr w14:val="000000">
+                            <w14:alpha w14:val="60000"/>
+                          </w14:srgbClr>
+                        </w14:shadow>
+                        <w14:numForm w14:val="oldStyle"/>
                       </w:rPr>
-                      <w:t>CFPT</w:t>
+                      <w:t xml:space="preserve">TPI </w:t>
+                    </w:r>
+                    <w:r>
+                      <w:rPr>
+                        <w:color w:val="94C600" w:themeColor="accent1"/>
+                        <w:sz w:val="144"/>
+                        <w:szCs w:val="144"/>
+                        <w:lang w:val="fr-FR"/>
+                        <w14:shadow w14:blurRad="50800" w14:dist="38100" w14:dir="2700000" w14:sx="100000" w14:sy="100000" w14:kx="0" w14:ky="0" w14:algn="tl">
+                          <w14:srgbClr w14:val="000000">
+                            <w14:alpha w14:val="60000"/>
+                          </w14:srgbClr>
+                        </w14:shadow>
+                        <w14:numForm w14:val="oldStyle"/>
+                      </w:rPr>
+                      <w:t>2015</w:t>
                     </w:r>
                   </w:p>
-                </w:tc>
-              </w:sdtContent>
-            </w:sdt>
+                </w:sdtContent>
+              </w:sdt>
+            </w:tc>
           </w:tr>
           <w:tr>
-            <w:trPr>
-              <w:trHeight w:val="1440"/>
-              <w:jc w:val="center"/>
-            </w:trPr>
             <w:sdt>
               <w:sdtPr>
                 <w:rPr>
-                  <w:rFonts w:asciiTheme="majorHAnsi" w:eastAsiaTheme="majorEastAsia" w:hAnsiTheme="majorHAnsi" w:cstheme="majorBidi"/>
-                  <w:sz w:val="80"/>
-                  <w:szCs w:val="80"/>
+                  <w:sz w:val="36"/>
+                  <w:szCs w:val="36"/>
                 </w:rPr>
-                <w:alias w:val="Titre"/>
-                <w:id w:val="15524250"/>
-                <w:dataBinding w:prefixMappings="xmlns:ns0='http://schemas.openxmlformats.org/package/2006/metadata/core-properties' xmlns:ns1='http://purl.org/dc/elements/1.1/'" w:xpath="/ns0:coreProperties[1]/ns1:title[1]" w:storeItemID="{6C3C8BC8-F283-45AE-878A-BAB7291924A1}"/>
+                <w:alias w:val="Résumé"/>
+                <w:id w:val="276713183"/>
+                <w:placeholder>
+                  <w:docPart w:val="E143CB6D30BA4E3E91A29F52DB317009"/>
+                </w:placeholder>
+                <w:dataBinding w:prefixMappings="xmlns:ns0='http://schemas.microsoft.com/office/2006/coverPageProps'" w:xpath="/ns0:CoverPageProperties[1]/ns0:Abstract[1]" w:storeItemID="{55AF091B-3C7A-41E3-B477-F2FDAA23CFDA}"/>
                 <w:text/>
               </w:sdtPr>
               <w:sdtEndPr/>
               <w:sdtContent>
                 <w:tc>
                   <w:tcPr>
-                    <w:tcW w:w="5000" w:type="pct"/>
+                    <w:tcW w:w="7218" w:type="dxa"/>
+                    <w:gridSpan w:val="2"/>
                     <w:tcBorders>
-                      <w:bottom w:val="single" w:sz="4" w:space="0" w:color="94C600" w:themeColor="accent1"/>
+                      <w:top w:val="single" w:sz="18" w:space="0" w:color="808080" w:themeColor="background1" w:themeShade="80"/>
                     </w:tcBorders>
                     <w:vAlign w:val="center"/>
                   </w:tcPr>
                   <w:p>
                     <w:pPr>
                       <w:pStyle w:val="Sansinterligne"/>
-                      <w:jc w:val="center"/>
-                      <w:rPr>
-                        <w:rFonts w:asciiTheme="majorHAnsi" w:eastAsiaTheme="majorEastAsia" w:hAnsiTheme="majorHAnsi" w:cstheme="majorBidi"/>
-                        <w:sz w:val="80"/>
-                        <w:szCs w:val="80"/>
-                      </w:rPr>
                     </w:pPr>
-                    <w:proofErr w:type="spellStart"/>
                     <w:r>
                       <w:rPr>
-                        <w:rFonts w:asciiTheme="majorHAnsi" w:eastAsiaTheme="majorEastAsia" w:hAnsiTheme="majorHAnsi" w:cstheme="majorBidi"/>
-                        <w:sz w:val="80"/>
-                        <w:szCs w:val="80"/>
+                        <w:sz w:val="36"/>
+                        <w:szCs w:val="36"/>
                       </w:rPr>
-                      <w:t>TopRecettes</w:t>
+                      <w:t>Documentation Technique</w:t>
                     </w:r>
-                    <w:proofErr w:type="spellEnd"/>
                   </w:p>
                 </w:tc>
               </w:sdtContent>
             </w:sdt>
-          </w:tr>
-          <w:tr>
-            <w:trPr>
-              <w:trHeight w:val="720"/>
-              <w:jc w:val="center"/>
-            </w:trPr>
             <w:sdt>
               <w:sdtPr>
                 <w:rPr>
                   <w:rFonts w:asciiTheme="majorHAnsi" w:eastAsiaTheme="majorEastAsia" w:hAnsiTheme="majorHAnsi" w:cstheme="majorBidi"/>
-                  <w:sz w:val="44"/>
-                  <w:szCs w:val="44"/>
+                  <w:sz w:val="36"/>
+                  <w:szCs w:val="36"/>
                 </w:rPr>
                 <w:alias w:val="Sous-titre"/>
-                <w:id w:val="15524255"/>
+                <w:id w:val="276713189"/>
+                <w:placeholder>
+                  <w:docPart w:val="83D726BA30BE4BBCA4615C37BD53937F"/>
+                </w:placeholder>
                 <w:dataBinding w:prefixMappings="xmlns:ns0='http://schemas.openxmlformats.org/package/2006/metadata/core-properties' xmlns:ns1='http://purl.org/dc/elements/1.1/'" w:xpath="/ns0:coreProperties[1]/ns1:subject[1]" w:storeItemID="{6C3C8BC8-F283-45AE-878A-BAB7291924A1}"/>
                 <w:text/>
               </w:sdtPr>
@@ -154,92 +244,55 @@
               <w:sdtContent>
                 <w:tc>
                   <w:tcPr>
-                    <w:tcW w:w="5000" w:type="pct"/>
+                    <w:tcW w:w="2286" w:type="dxa"/>
                     <w:tcBorders>
-                      <w:top w:val="single" w:sz="4" w:space="0" w:color="94C600" w:themeColor="accent1"/>
+                      <w:top w:val="single" w:sz="18" w:space="0" w:color="808080" w:themeColor="background1" w:themeShade="80"/>
                     </w:tcBorders>
                     <w:vAlign w:val="center"/>
                   </w:tcPr>
                   <w:p>
                     <w:pPr>
                       <w:pStyle w:val="Sansinterligne"/>
-                      <w:jc w:val="center"/>
                       <w:rPr>
                         <w:rFonts w:asciiTheme="majorHAnsi" w:eastAsiaTheme="majorEastAsia" w:hAnsiTheme="majorHAnsi" w:cstheme="majorBidi"/>
-                        <w:sz w:val="44"/>
-                        <w:szCs w:val="44"/>
+                        <w:sz w:val="36"/>
+                        <w:szCs w:val="36"/>
                       </w:rPr>
                     </w:pPr>
-                    <w:proofErr w:type="spellStart"/>
                     <w:r>
                       <w:rPr>
                         <w:rFonts w:asciiTheme="majorHAnsi" w:eastAsiaTheme="majorEastAsia" w:hAnsiTheme="majorHAnsi" w:cstheme="majorBidi"/>
-                        <w:sz w:val="44"/>
-                        <w:szCs w:val="44"/>
+                        <w:sz w:val="36"/>
+                        <w:szCs w:val="36"/>
                       </w:rPr>
-                      <w:t>Cedric</w:t>
-                    </w:r>
-                    <w:proofErr w:type="spellEnd"/>
-                    <w:r>
-                      <w:rPr>
-                        <w:rFonts w:asciiTheme="majorHAnsi" w:eastAsiaTheme="majorEastAsia" w:hAnsiTheme="majorHAnsi" w:cstheme="majorBidi"/>
-                        <w:sz w:val="44"/>
-                        <w:szCs w:val="44"/>
-                      </w:rPr>
-                      <w:t xml:space="preserve"> Dos Reis</w:t>
+                      <w:t>Cedric Dos Reis</w:t>
                     </w:r>
                   </w:p>
                 </w:tc>
               </w:sdtContent>
             </w:sdt>
           </w:tr>
-          <w:tr>
-            <w:trPr>
-              <w:trHeight w:val="360"/>
-              <w:jc w:val="center"/>
-            </w:trPr>
-            <w:tc>
-              <w:tcPr>
-                <w:tcW w:w="5000" w:type="pct"/>
-                <w:vAlign w:val="center"/>
-              </w:tcPr>
-              <w:p>
-                <w:pPr>
-                  <w:pStyle w:val="Sansinterligne"/>
-                  <w:jc w:val="center"/>
-                </w:pPr>
-              </w:p>
-            </w:tc>
-          </w:tr>
         </w:tbl>
         <w:p/>
         <w:p>
+          <w:pPr>
+            <w:rPr>
+              <w:rFonts w:asciiTheme="majorHAnsi" w:eastAsiaTheme="majorEastAsia" w:hAnsiTheme="majorHAnsi" w:cstheme="majorBidi"/>
+              <w:sz w:val="80"/>
+              <w:szCs w:val="80"/>
+              <w:lang w:eastAsia="fr-CH"/>
+            </w:rPr>
+          </w:pPr>
           <w:r>
+            <w:rPr>
+              <w:b/>
+              <w:bCs/>
+              <w:sz w:val="80"/>
+              <w:szCs w:val="80"/>
+            </w:rPr>
             <w:br w:type="page"/>
           </w:r>
         </w:p>
-        <w:tbl>
-          <w:tblPr>
-            <w:tblpPr w:leftFromText="187" w:rightFromText="187" w:horzAnchor="margin" w:tblpXSpec="center" w:tblpYSpec="bottom"/>
-            <w:tblW w:w="5000" w:type="pct"/>
-            <w:tblLook w:val="04A0" w:firstRow="1" w:lastRow="0" w:firstColumn="1" w:lastColumn="0" w:noHBand="0" w:noVBand="1"/>
-          </w:tblPr>
-          <w:tblGrid>
-            <w:gridCol w:w="9288"/>
-          </w:tblGrid>
-          <w:tr>
-            <w:tc>
-              <w:tcPr>
-                <w:tcW w:w="5000" w:type="pct"/>
-              </w:tcPr>
-              <w:p>
-                <w:pPr>
-                  <w:pStyle w:val="Sansinterligne"/>
-                </w:pPr>
-              </w:p>
-            </w:tc>
-          </w:tr>
-        </w:tbl>
       </w:sdtContent>
     </w:sdt>
     <w:sdt>
@@ -2115,7 +2168,7 @@
           <w:lang w:eastAsia="fr-CH"/>
         </w:rPr>
         <w:drawing>
-          <wp:anchor distT="0" distB="0" distL="114300" distR="114300" simplePos="0" relativeHeight="251680768" behindDoc="0" locked="0" layoutInCell="1" allowOverlap="1" wp14:anchorId="0C0589F4" wp14:editId="4B8A090B">
+          <wp:anchor distT="0" distB="0" distL="114300" distR="114300" simplePos="0" relativeHeight="251678720" behindDoc="0" locked="0" layoutInCell="1" allowOverlap="1" wp14:anchorId="0C0589F4" wp14:editId="4B8A090B">
             <wp:simplePos x="0" y="0"/>
             <wp:positionH relativeFrom="column">
               <wp:posOffset>35560</wp:posOffset>
@@ -2184,10 +2237,7 @@
         <w:t>de recettes,</w:t>
       </w:r>
       <w:r>
-        <w:t xml:space="preserve"> je vais m’intéresser </w:t>
-      </w:r>
-      <w:r>
-        <w:t>au lieder français des recettes de cuisine</w:t>
+        <w:t xml:space="preserve"> je vais m’intéresser au lieder français des recettes de cuisine</w:t>
       </w:r>
       <w:r>
         <w:t xml:space="preserve"> en ligne</w:t>
@@ -2233,19 +2283,7 @@
     </w:p>
     <w:p>
       <w:r>
-        <w:t xml:space="preserve">Une </w:t>
-      </w:r>
-      <w:r>
-        <w:t>recette</w:t>
-      </w:r>
-      <w:r>
-        <w:t xml:space="preserve"> sur </w:t>
-      </w:r>
-      <w:r>
-        <w:t>marmiton</w:t>
-      </w:r>
-      <w:r>
-        <w:t xml:space="preserve"> contient un </w:t>
+        <w:t xml:space="preserve">Une recette sur marmiton contient un </w:t>
       </w:r>
       <w:r>
         <w:t xml:space="preserve">titre, la liste des ingrédients nécessaires et leur </w:t>
@@ -2296,6 +2334,221 @@
       </w:pPr>
       <w:bookmarkStart w:id="3" w:name="_Toc418145079"/>
       <w:r>
+        <w:rPr>
+          <w:noProof/>
+          <w:lang w:eastAsia="fr-CH"/>
+        </w:rPr>
+        <mc:AlternateContent>
+          <mc:Choice Requires="wpg">
+            <w:drawing>
+              <wp:anchor distT="0" distB="0" distL="114300" distR="114300" simplePos="0" relativeHeight="251701248" behindDoc="0" locked="0" layoutInCell="1" allowOverlap="1">
+                <wp:simplePos x="0" y="0"/>
+                <wp:positionH relativeFrom="column">
+                  <wp:posOffset>3972</wp:posOffset>
+                </wp:positionH>
+                <wp:positionV relativeFrom="paragraph">
+                  <wp:posOffset>380468</wp:posOffset>
+                </wp:positionV>
+                <wp:extent cx="5752465" cy="4169410"/>
+                <wp:effectExtent l="0" t="0" r="635" b="2540"/>
+                <wp:wrapTopAndBottom/>
+                <wp:docPr id="54" name="Groupe 54"/>
+                <wp:cNvGraphicFramePr/>
+                <a:graphic xmlns:a="http://schemas.openxmlformats.org/drawingml/2006/main">
+                  <a:graphicData uri="http://schemas.microsoft.com/office/word/2010/wordprocessingGroup">
+                    <wpg:wgp>
+                      <wpg:cNvGrpSpPr/>
+                      <wpg:grpSpPr>
+                        <a:xfrm>
+                          <a:off x="0" y="0"/>
+                          <a:ext cx="5752465" cy="4169410"/>
+                          <a:chOff x="0" y="0"/>
+                          <a:chExt cx="5752465" cy="4169410"/>
+                        </a:xfrm>
+                      </wpg:grpSpPr>
+                      <pic:pic xmlns:pic="http://schemas.openxmlformats.org/drawingml/2006/picture">
+                        <pic:nvPicPr>
+                          <pic:cNvPr id="52" name="Image 52" descr="C:\Users\dricc\Desktop\EasyPHP\data\localweb\myportablefiles\TopRecettes\balsamiq\mindmap.png"/>
+                          <pic:cNvPicPr>
+                            <a:picLocks noChangeAspect="1"/>
+                          </pic:cNvPicPr>
+                        </pic:nvPicPr>
+                        <pic:blipFill>
+                          <a:blip r:embed="rId11">
+                            <a:extLst>
+                              <a:ext uri="{28A0092B-C50C-407E-A947-70E740481C1C}">
+                                <a14:useLocalDpi xmlns:a14="http://schemas.microsoft.com/office/drawing/2010/main" val="0"/>
+                              </a:ext>
+                            </a:extLst>
+                          </a:blip>
+                          <a:srcRect/>
+                          <a:stretch>
+                            <a:fillRect/>
+                          </a:stretch>
+                        </pic:blipFill>
+                        <pic:spPr bwMode="auto">
+                          <a:xfrm>
+                            <a:off x="0" y="0"/>
+                            <a:ext cx="5752214" cy="3848986"/>
+                          </a:xfrm>
+                          <a:prstGeom prst="rect">
+                            <a:avLst/>
+                          </a:prstGeom>
+                          <a:noFill/>
+                          <a:ln>
+                            <a:noFill/>
+                          </a:ln>
+                        </pic:spPr>
+                      </pic:pic>
+                      <wps:wsp>
+                        <wps:cNvPr id="53" name="Zone de texte 53"/>
+                        <wps:cNvSpPr txBox="1"/>
+                        <wps:spPr>
+                          <a:xfrm>
+                            <a:off x="0" y="3902075"/>
+                            <a:ext cx="5752465" cy="267335"/>
+                          </a:xfrm>
+                          <a:prstGeom prst="rect">
+                            <a:avLst/>
+                          </a:prstGeom>
+                          <a:solidFill>
+                            <a:prstClr val="white"/>
+                          </a:solidFill>
+                          <a:ln>
+                            <a:noFill/>
+                          </a:ln>
+                          <a:effectLst/>
+                        </wps:spPr>
+                        <wps:txbx>
+                          <w:txbxContent>
+                            <w:p>
+                              <w:pPr>
+                                <w:pStyle w:val="Lgende"/>
+                                <w:rPr>
+                                  <w:noProof/>
+                                </w:rPr>
+                              </w:pPr>
+                              <w:r>
+                                <w:t xml:space="preserve">Figure </w:t>
+                              </w:r>
+                              <w:r>
+                                <w:fldChar w:fldCharType="begin"/>
+                              </w:r>
+                              <w:r>
+                                <w:instrText xml:space="preserve"> SEQ Figure \* ARABIC </w:instrText>
+                              </w:r>
+                              <w:r>
+                                <w:fldChar w:fldCharType="separate"/>
+                              </w:r>
+                              <w:r>
+                                <w:rPr>
+                                  <w:noProof/>
+                                </w:rPr>
+                                <w:t>1</w:t>
+                              </w:r>
+                              <w:r>
+                                <w:fldChar w:fldCharType="end"/>
+                              </w:r>
+                              <w:r>
+                                <w:t xml:space="preserve"> : </w:t>
+                              </w:r>
+                              <w:r>
+                                <w:t>Schéma de fonctionnalités</w:t>
+                              </w:r>
+                            </w:p>
+                          </w:txbxContent>
+                        </wps:txbx>
+                        <wps:bodyPr rot="0" spcFirstLastPara="0" vertOverflow="overflow" horzOverflow="overflow" vert="horz" wrap="square" lIns="0" tIns="0" rIns="0" bIns="0" numCol="1" spcCol="0" rtlCol="0" fromWordArt="0" anchor="t" anchorCtr="0" forceAA="0" compatLnSpc="1">
+                          <a:prstTxWarp prst="textNoShape">
+                            <a:avLst/>
+                          </a:prstTxWarp>
+                          <a:spAutoFit/>
+                        </wps:bodyPr>
+                      </wps:wsp>
+                    </wpg:wgp>
+                  </a:graphicData>
+                </a:graphic>
+              </wp:anchor>
+            </w:drawing>
+          </mc:Choice>
+          <mc:Fallback>
+            <w:pict>
+              <v:group id="Groupe 54" o:spid="_x0000_s1026" style="position:absolute;margin-left:.3pt;margin-top:29.95pt;width:452.95pt;height:328.3pt;z-index:251701248" coordsize="57524,41694" o:gfxdata="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">
+                <v:shapetype id="_x0000_t75" coordsize="21600,21600" o:spt="75" o:preferrelative="t" path="m@4@5l@4@11@9@11@9@5xe" filled="f" stroked="f">
+                  <v:stroke joinstyle="miter"/>
+                  <v:formulas>
+                    <v:f eqn="if lineDrawn pixelLineWidth 0"/>
+                    <v:f eqn="sum @0 1 0"/>
+                    <v:f eqn="sum 0 0 @1"/>
+                    <v:f eqn="prod @2 1 2"/>
+                    <v:f eqn="prod @3 21600 pixelWidth"/>
+                    <v:f eqn="prod @3 21600 pixelHeight"/>
+                    <v:f eqn="sum @0 0 1"/>
+                    <v:f eqn="prod @6 1 2"/>
+                    <v:f eqn="prod @7 21600 pixelWidth"/>
+                    <v:f eqn="sum @8 21600 0"/>
+                    <v:f eqn="prod @7 21600 pixelHeight"/>
+                    <v:f eqn="sum @10 21600 0"/>
+                  </v:formulas>
+                  <v:path o:extrusionok="f" gradientshapeok="t" o:connecttype="rect"/>
+                  <o:lock v:ext="edit" aspectratio="t"/>
+                </v:shapetype>
+                <v:shape id="Image 52" o:spid="_x0000_s1027" type="#_x0000_t75" style="position:absolute;width:57522;height:38489;visibility:visible;mso-wrap-style:square" o:gfxdata="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">
+                  <v:imagedata r:id="rId12" o:title="mindmap"/>
+                  <v:path arrowok="t"/>
+                </v:shape>
+                <v:shapetype id="_x0000_t202" coordsize="21600,21600" o:spt="202" path="m,l,21600r21600,l21600,xe">
+                  <v:stroke joinstyle="miter"/>
+                  <v:path gradientshapeok="t" o:connecttype="rect"/>
+                </v:shapetype>
+                <v:shape id="Zone de texte 53" o:spid="_x0000_s1028" type="#_x0000_t202" style="position:absolute;top:39020;width:57524;height:2674;visibility:visible;mso-wrap-style:square;v-text-anchor:top" o:gfxdata="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" stroked="f">
+                  <v:textbox style="mso-fit-shape-to-text:t" inset="0,0,0,0">
+                    <w:txbxContent>
+                      <w:p>
+                        <w:pPr>
+                          <w:pStyle w:val="Lgende"/>
+                          <w:rPr>
+                            <w:noProof/>
+                          </w:rPr>
+                        </w:pPr>
+                        <w:r>
+                          <w:t xml:space="preserve">Figure </w:t>
+                        </w:r>
+                        <w:r>
+                          <w:fldChar w:fldCharType="begin"/>
+                        </w:r>
+                        <w:r>
+                          <w:instrText xml:space="preserve"> SEQ Figure \* ARABIC </w:instrText>
+                        </w:r>
+                        <w:r>
+                          <w:fldChar w:fldCharType="separate"/>
+                        </w:r>
+                        <w:r>
+                          <w:rPr>
+                            <w:noProof/>
+                          </w:rPr>
+                          <w:t>1</w:t>
+                        </w:r>
+                        <w:r>
+                          <w:fldChar w:fldCharType="end"/>
+                        </w:r>
+                        <w:r>
+                          <w:t xml:space="preserve"> : </w:t>
+                        </w:r>
+                        <w:r>
+                          <w:t>Schéma de fonctionnalités</w:t>
+                        </w:r>
+                      </w:p>
+                    </w:txbxContent>
+                  </v:textbox>
+                </v:shape>
+                <w10:wrap type="topAndBottom"/>
+              </v:group>
+            </w:pict>
+          </mc:Fallback>
+        </mc:AlternateContent>
+      </w:r>
+      <w:r>
         <w:t>Généralité</w:t>
       </w:r>
       <w:bookmarkEnd w:id="3"/>
@@ -2440,7 +2693,14 @@
       </w:pPr>
       <w:bookmarkStart w:id="7" w:name="_Toc418145083"/>
       <w:r>
-        <w:t>Affiche la liste des recettes</w:t>
+        <w:lastRenderedPageBreak/>
+        <w:t>Affiche</w:t>
+      </w:r>
+      <w:r>
+        <w:t>r</w:t>
+      </w:r>
+      <w:r>
+        <w:t xml:space="preserve"> la liste des recettes</w:t>
       </w:r>
       <w:bookmarkEnd w:id="7"/>
     </w:p>
@@ -2626,7 +2886,6 @@
         </w:numPr>
       </w:pPr>
       <w:r>
-        <w:lastRenderedPageBreak/>
         <w:t>L’auteur de la recette</w:t>
       </w:r>
     </w:p>
@@ -2686,13 +2945,27 @@
     </w:p>
     <w:p>
       <w:r>
-        <w:t xml:space="preserve">Les informations nécessaires à </w:t>
-      </w:r>
-      <w:r>
-        <w:t>l‘ajout</w:t>
-      </w:r>
-      <w:r>
-        <w:t xml:space="preserve"> sont :</w:t>
+        <w:t>L’ajout d’une nouvelle recette se déroule en 2 étapes.</w:t>
+      </w:r>
+    </w:p>
+    <w:p>
+      <w:r>
+        <w:t>Les informations nécessaires à l‘ajout sont :</w:t>
+      </w:r>
+    </w:p>
+    <w:p>
+      <w:r>
+        <w:tab/>
+        <w:t>1</w:t>
+      </w:r>
+      <w:r>
+        <w:rPr>
+          <w:vertAlign w:val="superscript"/>
+        </w:rPr>
+        <w:t>ère</w:t>
+      </w:r>
+      <w:r>
+        <w:t xml:space="preserve"> étape :</w:t>
       </w:r>
     </w:p>
     <w:p>
@@ -2706,6 +2979,9 @@
       <w:r>
         <w:t>Un titre</w:t>
       </w:r>
+      <w:r>
+        <w:t xml:space="preserve"> -&gt;1ere étape</w:t>
+      </w:r>
     </w:p>
     <w:p>
       <w:pPr>
@@ -2743,7 +3019,27 @@
         </w:numPr>
       </w:pPr>
       <w:r>
-        <w:t>Les ingrédients et leur quantité</w:t>
+        <w:t>L’origine de la recette</w:t>
+      </w:r>
+      <w:r>
+        <w:t xml:space="preserve"> (Non obligatoire)</w:t>
+      </w:r>
+    </w:p>
+    <w:p>
+      <w:pPr>
+        <w:ind w:left="705"/>
+      </w:pPr>
+      <w:r>
+        <w:t>2</w:t>
+      </w:r>
+      <w:r>
+        <w:rPr>
+          <w:vertAlign w:val="superscript"/>
+        </w:rPr>
+        <w:t>ème</w:t>
+      </w:r>
+      <w:r>
+        <w:t xml:space="preserve"> étape</w:t>
       </w:r>
     </w:p>
     <w:p>
@@ -2755,22 +3051,53 @@
         </w:numPr>
       </w:pPr>
       <w:r>
+        <w:t>Les ingrédients et leur quantité</w:t>
+      </w:r>
+    </w:p>
+    <w:p>
+      <w:pPr>
+        <w:pStyle w:val="Paragraphedeliste"/>
+        <w:numPr>
+          <w:ilvl w:val="0"/>
+          <w:numId w:val="5"/>
+        </w:numPr>
+      </w:pPr>
+      <w:r>
         <w:t>La préparation de la recette</w:t>
       </w:r>
     </w:p>
     <w:p>
       <w:pPr>
+        <w:pStyle w:val="Paragraphedeliste"/>
+        <w:numPr>
+          <w:ilvl w:val="0"/>
+          <w:numId w:val="5"/>
+        </w:numPr>
+      </w:pPr>
+      <w:r>
+        <w:t>Une image (Non obligatoire)</w:t>
+      </w:r>
+    </w:p>
+    <w:p>
+      <w:pPr>
         <w:pStyle w:val="Titre3"/>
       </w:pPr>
       <w:bookmarkStart w:id="10" w:name="_Toc418145086"/>
       <w:r>
+        <w:lastRenderedPageBreak/>
         <w:t>Modifier une recette</w:t>
       </w:r>
       <w:bookmarkEnd w:id="10"/>
     </w:p>
     <w:p>
       <w:r>
-        <w:t>L’auteur de recette et les administrateur</w:t>
+        <w:t xml:space="preserve">L’auteur de </w:t>
+      </w:r>
+      <w:r>
+        <w:t xml:space="preserve">la </w:t>
+      </w:r>
+      <w:r>
+        <w:t>recette et les administrateur</w:t>
       </w:r>
       <w:r>
         <w:t>s</w:t>
@@ -2783,6 +3110,11 @@
       </w:r>
     </w:p>
     <w:p>
+      <w:r>
+        <w:t>La modification d’une recette se déroule comment l’ajout</w:t>
+      </w:r>
+    </w:p>
+    <w:p>
       <w:pPr>
         <w:pStyle w:val="Titre3"/>
       </w:pPr>
@@ -2794,7 +3126,13 @@
     </w:p>
     <w:p>
       <w:r>
-        <w:t>L’auteur de recette et les administrateurs ont la possibilité de supprimer une recette</w:t>
+        <w:t xml:space="preserve">L’auteur de </w:t>
+      </w:r>
+      <w:r>
+        <w:t xml:space="preserve">la </w:t>
+      </w:r>
+      <w:r>
+        <w:t>recette et les administrateurs ont la possibilité de supprimer une recette</w:t>
       </w:r>
       <w:r>
         <w:t>.</w:t>
@@ -2806,7 +3144,13 @@
       </w:pPr>
       <w:bookmarkStart w:id="12" w:name="_Toc418145088"/>
       <w:r>
-        <w:t>Ajouter un commentaire à une recette</w:t>
+        <w:t>Ajouter un commentaire</w:t>
+      </w:r>
+      <w:r>
+        <w:t xml:space="preserve"> / note</w:t>
+      </w:r>
+      <w:r>
+        <w:t xml:space="preserve"> à une recette</w:t>
       </w:r>
       <w:bookmarkEnd w:id="12"/>
     </w:p>
@@ -2841,10 +3185,10 @@
         </w:numPr>
       </w:pPr>
       <w:r>
-        <w:t>L’identifiant de la recette</w:t>
-      </w:r>
-      <w:r>
-        <w:t xml:space="preserve"> (récupéré automatiquement)</w:t>
+        <w:t>Un</w:t>
+      </w:r>
+      <w:r>
+        <w:t xml:space="preserve"> commentaire</w:t>
       </w:r>
     </w:p>
     <w:p>
@@ -2856,10 +3200,55 @@
         </w:numPr>
       </w:pPr>
       <w:r>
-        <w:t>L’identifiant de l’utilisateur qui poste la recette</w:t>
-      </w:r>
-      <w:r>
-        <w:t xml:space="preserve"> (récupéré automatiquement)</w:t>
+        <w:t>Une</w:t>
+      </w:r>
+      <w:r>
+        <w:t xml:space="preserve"> note pour la recette (Non obligatoire)</w:t>
+      </w:r>
+    </w:p>
+    <w:p>
+      <w:pPr>
+        <w:pStyle w:val="Titre3"/>
+      </w:pPr>
+      <w:r>
+        <w:t xml:space="preserve">Supprimer un commentaire </w:t>
+      </w:r>
+      <w:r>
+        <w:t>/ note</w:t>
+      </w:r>
+    </w:p>
+    <w:p>
+      <w:r>
+        <w:t>L’auteur du commentaire et les administrateurs ont la possibilité de supprimer un commentaire</w:t>
+      </w:r>
+    </w:p>
+    <w:p>
+      <w:r>
+        <w:t xml:space="preserve">Si une note a été attribuée à cette recette </w:t>
+      </w:r>
+    </w:p>
+    <w:p>
+      <w:pPr>
+        <w:pStyle w:val="Titre3"/>
+      </w:pPr>
+      <w:r>
+        <w:t>Modifie</w:t>
+      </w:r>
+      <w:r>
+        <w:t>r</w:t>
+      </w:r>
+      <w:r>
+        <w:t xml:space="preserve"> son mot de passe</w:t>
+      </w:r>
+    </w:p>
+    <w:p>
+      <w:r>
+        <w:t>Un utilisateur connecté à la possibilité de modifier son mot de passe</w:t>
+      </w:r>
+    </w:p>
+    <w:p>
+      <w:r>
+        <w:t>Les informations nécessaires à la modification du mot de passe sont :</w:t>
       </w:r>
     </w:p>
     <w:p>
@@ -2871,18 +3260,121 @@
         </w:numPr>
       </w:pPr>
       <w:r>
-        <w:t>Le commentaire</w:t>
-      </w:r>
-    </w:p>
-    <w:p>
-      <w:pPr>
+        <w:t>Le mot de passe actuel</w:t>
+      </w:r>
+    </w:p>
+    <w:p>
+      <w:pPr>
+        <w:pStyle w:val="Paragraphedeliste"/>
+        <w:numPr>
+          <w:ilvl w:val="0"/>
+          <w:numId w:val="4"/>
+        </w:numPr>
+      </w:pPr>
+      <w:r>
+        <w:t>Le nouveau mot de passe</w:t>
+      </w:r>
+    </w:p>
+    <w:p>
+      <w:pPr>
+        <w:pStyle w:val="Paragraphedeliste"/>
+        <w:numPr>
+          <w:ilvl w:val="0"/>
+          <w:numId w:val="4"/>
+        </w:numPr>
+      </w:pPr>
+      <w:r>
+        <w:t>Confirmation du nouveau mot de passe</w:t>
+      </w:r>
+    </w:p>
+    <w:p>
+      <w:pPr>
+        <w:pStyle w:val="Titre3"/>
+      </w:pPr>
+      <w:r>
+        <w:t>Modifier un utilisateur</w:t>
+      </w:r>
+    </w:p>
+    <w:p>
+      <w:r>
+        <w:t>Un administrateur à la possibilité de modifier tous les utilisateurs</w:t>
+      </w:r>
+      <w:r>
+        <w:t>/administrateurs</w:t>
+      </w:r>
+    </w:p>
+    <w:p>
+      <w:r>
+        <w:t>Les informations qu’il peut modifier sont :</w:t>
+      </w:r>
+    </w:p>
+    <w:p>
+      <w:pPr>
+        <w:pStyle w:val="Paragraphedeliste"/>
+        <w:numPr>
+          <w:ilvl w:val="0"/>
+          <w:numId w:val="4"/>
+        </w:numPr>
+      </w:pPr>
+      <w:r>
+        <w:t>Le pseudo de l’utilisateur</w:t>
+      </w:r>
+    </w:p>
+    <w:p>
+      <w:pPr>
+        <w:pStyle w:val="Paragraphedeliste"/>
+        <w:numPr>
+          <w:ilvl w:val="0"/>
+          <w:numId w:val="4"/>
+        </w:numPr>
+      </w:pPr>
+      <w:r>
+        <w:t>L’email de l’utilisateur</w:t>
+      </w:r>
+    </w:p>
+    <w:p>
+      <w:pPr>
+        <w:pStyle w:val="Paragraphedeliste"/>
+        <w:numPr>
+          <w:ilvl w:val="0"/>
+          <w:numId w:val="4"/>
+        </w:numPr>
+      </w:pPr>
+      <w:r>
+        <w:t>Le type de l’utilisateur</w:t>
+      </w:r>
+    </w:p>
+    <w:p>
+      <w:pPr>
+        <w:pStyle w:val="Paragraphedeliste"/>
+        <w:numPr>
+          <w:ilvl w:val="0"/>
+          <w:numId w:val="4"/>
+        </w:numPr>
+      </w:pPr>
+      <w:r>
+        <w:t>Le mot de passe de l’utilisateur</w:t>
+      </w:r>
+    </w:p>
+    <w:p>
+      <w:pPr>
+        <w:pStyle w:val="Titre3"/>
+      </w:pPr>
+      <w:r>
+        <w:t>Supprimer un utilisateur</w:t>
+      </w:r>
+    </w:p>
+    <w:p>
+      <w:r>
+        <w:t>Un administrateur à la possibilité de supprimer tous les utilisateurs/administrateurs</w:t>
+      </w:r>
+    </w:p>
+    <w:p/>
+    <w:p>
+      <w:pPr>
+        <w:pStyle w:val="Titre3"/>
         <w:rPr>
-          <w:rFonts w:asciiTheme="majorHAnsi" w:eastAsiaTheme="majorEastAsia" w:hAnsiTheme="majorHAnsi" w:cstheme="majorBidi"/>
-          <w:b/>
-          <w:bCs/>
-          <w:color w:val="94C600" w:themeColor="accent1"/>
-          <w:sz w:val="26"/>
-          <w:szCs w:val="26"/>
+          <w:rFonts w:eastAsiaTheme="minorHAnsi"/>
         </w:rPr>
       </w:pPr>
       <w:r>
@@ -3029,7 +3521,6 @@
         <w:spacing w:after="120"/>
         <w:contextualSpacing w:val="0"/>
       </w:pPr>
-      <w:bookmarkStart w:id="14" w:name="_GoBack"/>
       <w:r>
         <w:rPr>
           <w:noProof/>
@@ -3038,7 +3529,7 @@
         <mc:AlternateContent>
           <mc:Choice Requires="wpg">
             <w:drawing>
-              <wp:anchor distT="0" distB="0" distL="114300" distR="114300" simplePos="0" relativeHeight="251663360" behindDoc="0" locked="0" layoutInCell="1" allowOverlap="1">
+              <wp:anchor distT="0" distB="0" distL="114300" distR="114300" simplePos="0" relativeHeight="251659264" behindDoc="0" locked="0" layoutInCell="1" allowOverlap="1">
                 <wp:simplePos x="0" y="0"/>
                 <wp:positionH relativeFrom="column">
                   <wp:posOffset>195358</wp:posOffset>
@@ -3071,7 +3562,7 @@
                           </pic:cNvPicPr>
                         </pic:nvPicPr>
                         <pic:blipFill>
-                          <a:blip r:embed="rId11">
+                          <a:blip r:embed="rId13">
                             <a:extLst>
                               <a:ext uri="{28A0092B-C50C-407E-A947-70E740481C1C}">
                                 <a14:useLocalDpi xmlns:a14="http://schemas.microsoft.com/office/drawing/2010/main" val="0"/>
@@ -3141,7 +3632,7 @@
                                 <w:rPr>
                                   <w:noProof/>
                                 </w:rPr>
-                                <w:t>1</w:t>
+                                <w:t>2</w:t>
                               </w:r>
                               <w:r>
                                 <w:rPr>
@@ -3170,35 +3661,12 @@
           </mc:Choice>
           <mc:Fallback>
             <w:pict>
-              <v:group id="Groupe 20" o:spid="_x0000_s1026" style="position:absolute;margin-left:15.4pt;margin-top:39.15pt;width:422.8pt;height:170.9pt;z-index:251663360" coordsize="53694,21704" o:gfxdata="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">
-                <v:shapetype id="_x0000_t75" coordsize="21600,21600" o:spt="75" o:preferrelative="t" path="m@4@5l@4@11@9@11@9@5xe" filled="f" stroked="f">
-                  <v:stroke joinstyle="miter"/>
-                  <v:formulas>
-                    <v:f eqn="if lineDrawn pixelLineWidth 0"/>
-                    <v:f eqn="sum @0 1 0"/>
-                    <v:f eqn="sum 0 0 @1"/>
-                    <v:f eqn="prod @2 1 2"/>
-                    <v:f eqn="prod @3 21600 pixelWidth"/>
-                    <v:f eqn="prod @3 21600 pixelHeight"/>
-                    <v:f eqn="sum @0 0 1"/>
-                    <v:f eqn="prod @6 1 2"/>
-                    <v:f eqn="prod @7 21600 pixelWidth"/>
-                    <v:f eqn="sum @8 21600 0"/>
-                    <v:f eqn="prod @7 21600 pixelHeight"/>
-                    <v:f eqn="sum @10 21600 0"/>
-                  </v:formulas>
-                  <v:path o:extrusionok="f" gradientshapeok="t" o:connecttype="rect"/>
-                  <o:lock v:ext="edit" aspectratio="t"/>
-                </v:shapetype>
-                <v:shape id="Image 6" o:spid="_x0000_s1027" type="#_x0000_t75" style="position:absolute;width:53694;height:18500;visibility:visible;mso-wrap-style:square" o:gfxdata="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">
-                  <v:imagedata r:id="rId12" o:title="menu"/>
+              <v:group id="Groupe 20" o:spid="_x0000_s1029" style="position:absolute;margin-left:15.4pt;margin-top:39.15pt;width:422.8pt;height:170.9pt;z-index:251659264" coordsize="53694,21704" o:gfxdata="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">
+                <v:shape id="Image 6" o:spid="_x0000_s1030" type="#_x0000_t75" style="position:absolute;width:53694;height:18500;visibility:visible;mso-wrap-style:square" o:gfxdata="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">
+                  <v:imagedata r:id="rId14" o:title="menu"/>
                   <v:path arrowok="t"/>
                 </v:shape>
-                <v:shapetype id="_x0000_t202" coordsize="21600,21600" o:spt="202" path="m,l,21600r21600,l21600,xe">
-                  <v:stroke joinstyle="miter"/>
-                  <v:path gradientshapeok="t" o:connecttype="rect"/>
-                </v:shapetype>
-                <v:shape id="Zone de texte 7" o:spid="_x0000_s1028" type="#_x0000_t202" style="position:absolute;left:744;top:19030;width:48857;height:2674;visibility:visible;mso-wrap-style:square;v-text-anchor:top" o:gfxdata="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" stroked="f">
+                <v:shape id="Zone de texte 7" o:spid="_x0000_s1031" type="#_x0000_t202" style="position:absolute;left:744;top:19030;width:48857;height:2674;visibility:visible;mso-wrap-style:square;v-text-anchor:top" o:gfxdata="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" stroked="f">
                   <v:textbox style="mso-fit-shape-to-text:t" inset="0,0,0,0">
                     <w:txbxContent>
                       <w:p>
@@ -3224,7 +3692,7 @@
                           <w:rPr>
                             <w:noProof/>
                           </w:rPr>
-                          <w:t>1</w:t>
+                          <w:t>2</w:t>
                         </w:r>
                         <w:r>
                           <w:rPr>
@@ -3245,7 +3713,6 @@
           </mc:Fallback>
         </mc:AlternateContent>
       </w:r>
-      <w:bookmarkEnd w:id="14"/>
       <w:r>
         <w:t xml:space="preserve">Un administrateur, lui à accès </w:t>
       </w:r>
@@ -3286,15 +3753,15 @@
         <mc:AlternateContent>
           <mc:Choice Requires="wpg">
             <w:drawing>
-              <wp:anchor distT="0" distB="0" distL="114300" distR="114300" simplePos="0" relativeHeight="251660288" behindDoc="0" locked="0" layoutInCell="1" allowOverlap="1">
+              <wp:anchor distT="0" distB="0" distL="114300" distR="114300" simplePos="0" relativeHeight="251656192" behindDoc="0" locked="0" layoutInCell="1" allowOverlap="1">
                 <wp:simplePos x="0" y="0"/>
                 <wp:positionH relativeFrom="column">
-                  <wp:posOffset>376112</wp:posOffset>
+                  <wp:posOffset>490220</wp:posOffset>
                 </wp:positionH>
                 <wp:positionV relativeFrom="paragraph">
-                  <wp:posOffset>535600</wp:posOffset>
+                  <wp:posOffset>535305</wp:posOffset>
                 </wp:positionV>
-                <wp:extent cx="4444409" cy="3754755"/>
+                <wp:extent cx="4444365" cy="3754755"/>
                 <wp:effectExtent l="0" t="0" r="0" b="0"/>
                 <wp:wrapTopAndBottom/>
                 <wp:docPr id="19" name="Groupe 19"/>
@@ -3306,7 +3773,7 @@
                       <wpg:grpSpPr>
                         <a:xfrm>
                           <a:off x="0" y="0"/>
-                          <a:ext cx="4444409" cy="3754755"/>
+                          <a:ext cx="4444365" cy="3754755"/>
                           <a:chOff x="0" y="0"/>
                           <a:chExt cx="4444409" cy="3754755"/>
                         </a:xfrm>
@@ -3319,7 +3786,7 @@
                           </pic:cNvPicPr>
                         </pic:nvPicPr>
                         <pic:blipFill>
-                          <a:blip r:embed="rId13">
+                          <a:blip r:embed="rId15">
                             <a:extLst>
                               <a:ext uri="{28A0092B-C50C-407E-A947-70E740481C1C}">
                                 <a14:useLocalDpi xmlns:a14="http://schemas.microsoft.com/office/drawing/2010/main" val="0"/>
@@ -3389,7 +3856,7 @@
                                 <w:rPr>
                                   <w:noProof/>
                                 </w:rPr>
-                                <w:t>2</w:t>
+                                <w:t>3</w:t>
                               </w:r>
                               <w:r>
                                 <w:rPr>
@@ -3398,7 +3865,10 @@
                                 <w:fldChar w:fldCharType="end"/>
                               </w:r>
                               <w:r>
-                                <w:t xml:space="preserve"> : Interface de la page d'accueil</w:t>
+                                <w:t xml:space="preserve"> : Interface - A</w:t>
+                              </w:r>
+                              <w:r>
+                                <w:t>ccueil</w:t>
                               </w:r>
                             </w:p>
                           </w:txbxContent>
@@ -3418,12 +3888,12 @@
           </mc:Choice>
           <mc:Fallback>
             <w:pict>
-              <v:group id="Groupe 19" o:spid="_x0000_s1029" style="position:absolute;margin-left:29.6pt;margin-top:42.15pt;width:349.95pt;height:295.65pt;z-index:251660288" coordsize="44444,37547" o:gfxdata="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">
-                <v:shape id="Image 3" o:spid="_x0000_s1030" type="#_x0000_t75" style="position:absolute;width:44444;height:34236;visibility:visible;mso-wrap-style:square" o:gfxdata="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">
-                  <v:imagedata r:id="rId14" o:title="acceuil"/>
+              <v:group id="Groupe 19" o:spid="_x0000_s1032" style="position:absolute;margin-left:38.6pt;margin-top:42.15pt;width:349.95pt;height:295.65pt;z-index:251656192" coordsize="44444,37547" o:gfxdata="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">
+                <v:shape id="Image 3" o:spid="_x0000_s1033" type="#_x0000_t75" style="position:absolute;width:44444;height:34236;visibility:visible;mso-wrap-style:square" o:gfxdata="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">
+                  <v:imagedata r:id="rId16" o:title="acceuil"/>
                   <v:path arrowok="t"/>
                 </v:shape>
-                <v:shape id="Zone de texte 1" o:spid="_x0000_s1031" type="#_x0000_t202" style="position:absolute;top:34874;width:44437;height:2673;visibility:visible;mso-wrap-style:square;v-text-anchor:top" o:gfxdata="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" stroked="f">
+                <v:shape id="Zone de texte 1" o:spid="_x0000_s1034" type="#_x0000_t202" style="position:absolute;top:34874;width:44437;height:2673;visibility:visible;mso-wrap-style:square;v-text-anchor:top" o:gfxdata="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" stroked="f">
                   <v:textbox style="mso-fit-shape-to-text:t" inset="0,0,0,0">
                     <w:txbxContent>
                       <w:p>
@@ -3449,7 +3919,7 @@
                           <w:rPr>
                             <w:noProof/>
                           </w:rPr>
-                          <w:t>2</w:t>
+                          <w:t>3</w:t>
                         </w:r>
                         <w:r>
                           <w:rPr>
@@ -3458,7 +3928,10 @@
                           <w:fldChar w:fldCharType="end"/>
                         </w:r>
                         <w:r>
-                          <w:t xml:space="preserve"> : Interface de la page d'accueil</w:t>
+                          <w:t xml:space="preserve"> : Interface - A</w:t>
+                        </w:r>
+                        <w:r>
+                          <w:t>ccueil</w:t>
                         </w:r>
                       </w:p>
                     </w:txbxContent>
@@ -3483,7 +3956,26 @@
         <w:t>.</w:t>
       </w:r>
     </w:p>
-    <w:p/>
+    <w:p>
+      <w:r>
+        <w:rPr>
+          <w:b/>
+        </w:rPr>
+        <w:t>La page de connexion</w:t>
+      </w:r>
+      <w:r>
+        <w:t xml:space="preserve"> contient un formulaire qui </w:t>
+      </w:r>
+      <w:r>
+        <w:t xml:space="preserve">nécessite </w:t>
+      </w:r>
+      <w:r>
+        <w:t>un email et un mot de passe</w:t>
+      </w:r>
+      <w:r>
+        <w:t>.</w:t>
+      </w:r>
+    </w:p>
     <w:p>
       <w:r>
         <w:rPr>
@@ -3494,15 +3986,15 @@
         <mc:AlternateContent>
           <mc:Choice Requires="wpg">
             <w:drawing>
-              <wp:anchor distT="0" distB="0" distL="114300" distR="114300" simplePos="0" relativeHeight="251666432" behindDoc="0" locked="0" layoutInCell="1" allowOverlap="1">
+              <wp:anchor distT="0" distB="0" distL="114300" distR="114300" simplePos="0" relativeHeight="251662336" behindDoc="0" locked="0" layoutInCell="1" allowOverlap="1" wp14:anchorId="0BF18418" wp14:editId="4B65510E">
                 <wp:simplePos x="0" y="0"/>
                 <wp:positionH relativeFrom="column">
-                  <wp:posOffset>376112</wp:posOffset>
+                  <wp:posOffset>396875</wp:posOffset>
                 </wp:positionH>
                 <wp:positionV relativeFrom="paragraph">
-                  <wp:posOffset>533636</wp:posOffset>
+                  <wp:posOffset>90170</wp:posOffset>
                 </wp:positionV>
-                <wp:extent cx="4444409" cy="3074035"/>
+                <wp:extent cx="4444365" cy="3074035"/>
                 <wp:effectExtent l="0" t="0" r="0" b="0"/>
                 <wp:wrapTopAndBottom/>
                 <wp:docPr id="18" name="Groupe 18"/>
@@ -3514,7 +4006,7 @@
                       <wpg:grpSpPr>
                         <a:xfrm>
                           <a:off x="0" y="0"/>
-                          <a:ext cx="4444409" cy="3074035"/>
+                          <a:ext cx="4444365" cy="3074035"/>
                           <a:chOff x="0" y="0"/>
                           <a:chExt cx="4444409" cy="3074035"/>
                         </a:xfrm>
@@ -3527,7 +4019,7 @@
                           </pic:cNvPicPr>
                         </pic:nvPicPr>
                         <pic:blipFill>
-                          <a:blip r:embed="rId15">
+                          <a:blip r:embed="rId17">
                             <a:extLst>
                               <a:ext uri="{28A0092B-C50C-407E-A947-70E740481C1C}">
                                 <a14:useLocalDpi xmlns:a14="http://schemas.microsoft.com/office/drawing/2010/main" val="0"/>
@@ -3597,7 +4089,7 @@
                                 <w:rPr>
                                   <w:noProof/>
                                 </w:rPr>
-                                <w:t>3</w:t>
+                                <w:t>4</w:t>
                               </w:r>
                               <w:r>
                                 <w:rPr>
@@ -3606,7 +4098,10 @@
                                 <w:fldChar w:fldCharType="end"/>
                               </w:r>
                               <w:r>
-                                <w:t xml:space="preserve"> : Interface de la page de connexion</w:t>
+                                <w:t xml:space="preserve"> : Interface - C</w:t>
+                              </w:r>
+                              <w:r>
+                                <w:t>onnexion</w:t>
                               </w:r>
                             </w:p>
                           </w:txbxContent>
@@ -3626,12 +4121,12 @@
           </mc:Choice>
           <mc:Fallback>
             <w:pict>
-              <v:group id="Groupe 18" o:spid="_x0000_s1032" style="position:absolute;margin-left:29.6pt;margin-top:42pt;width:349.95pt;height:242.05pt;z-index:251666432" coordsize="44444,30740" o:gfxdata="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">
-                <v:shape id="Image 8" o:spid="_x0000_s1033" type="#_x0000_t75" style="position:absolute;width:44444;height:27538;visibility:visible;mso-wrap-style:square" o:gfxdata="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">
-                  <v:imagedata r:id="rId16" o:title="connexion"/>
+              <v:group id="Groupe 18" o:spid="_x0000_s1035" style="position:absolute;margin-left:31.25pt;margin-top:7.1pt;width:349.95pt;height:242.05pt;z-index:251662336" coordsize="44444,30740" o:gfxdata="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">
+                <v:shape id="Image 8" o:spid="_x0000_s1036" type="#_x0000_t75" style="position:absolute;width:44444;height:27538;visibility:visible;mso-wrap-style:square" o:gfxdata="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">
+                  <v:imagedata r:id="rId18" o:title="connexion"/>
                   <v:path arrowok="t"/>
                 </v:shape>
-                <v:shape id="Zone de texte 9" o:spid="_x0000_s1034" type="#_x0000_t202" style="position:absolute;top:28067;width:44418;height:2673;visibility:visible;mso-wrap-style:square;v-text-anchor:top" o:gfxdata="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" stroked="f">
+                <v:shape id="Zone de texte 9" o:spid="_x0000_s1037" type="#_x0000_t202" style="position:absolute;top:28067;width:44418;height:2673;visibility:visible;mso-wrap-style:square;v-text-anchor:top" o:gfxdata="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" stroked="f">
                   <v:textbox style="mso-fit-shape-to-text:t" inset="0,0,0,0">
                     <w:txbxContent>
                       <w:p>
@@ -3657,7 +4152,7 @@
                           <w:rPr>
                             <w:noProof/>
                           </w:rPr>
-                          <w:t>3</w:t>
+                          <w:t>4</w:t>
                         </w:r>
                         <w:r>
                           <w:rPr>
@@ -3666,7 +4161,10 @@
                           <w:fldChar w:fldCharType="end"/>
                         </w:r>
                         <w:r>
-                          <w:t xml:space="preserve"> : Interface de la page de connexion</w:t>
+                          <w:t xml:space="preserve"> : Interface - C</w:t>
+                        </w:r>
+                        <w:r>
+                          <w:t>onnexion</w:t>
                         </w:r>
                       </w:p>
                     </w:txbxContent>
@@ -3679,27 +4177,28 @@
         </mc:AlternateContent>
       </w:r>
       <w:r>
+        <w:br w:type="page"/>
+      </w:r>
+    </w:p>
+    <w:p>
+      <w:r>
         <w:rPr>
           <w:b/>
         </w:rPr>
-        <w:t>La page de connexion</w:t>
+        <w:lastRenderedPageBreak/>
+        <w:t>La page d’inscription</w:t>
       </w:r>
       <w:r>
         <w:t xml:space="preserve"> contient un formulaire qui </w:t>
       </w:r>
       <w:r>
-        <w:t xml:space="preserve">nécessite </w:t>
-      </w:r>
-      <w:r>
-        <w:t>un email et un mot de passe</w:t>
+        <w:t>nécessite</w:t>
+      </w:r>
+      <w:r>
+        <w:t xml:space="preserve"> un pseudo, un email, un mot de passe et une confirmation du mot de passe</w:t>
       </w:r>
       <w:r>
         <w:t>.</w:t>
-      </w:r>
-    </w:p>
-    <w:p>
-      <w:r>
-        <w:br w:type="page"/>
       </w:r>
     </w:p>
     <w:p>
@@ -3709,22 +4208,21 @@
           <w:noProof/>
           <w:lang w:eastAsia="fr-CH"/>
         </w:rPr>
-        <w:lastRenderedPageBreak/>
         <mc:AlternateContent>
           <mc:Choice Requires="wpg">
             <w:drawing>
-              <wp:anchor distT="0" distB="0" distL="114300" distR="114300" simplePos="0" relativeHeight="251669504" behindDoc="0" locked="0" layoutInCell="1" allowOverlap="1">
+              <wp:anchor distT="0" distB="0" distL="114300" distR="114300" simplePos="0" relativeHeight="251681792" behindDoc="0" locked="0" layoutInCell="1" allowOverlap="1" wp14:anchorId="7ADAC61F" wp14:editId="35EF908B">
                 <wp:simplePos x="0" y="0"/>
                 <wp:positionH relativeFrom="column">
-                  <wp:posOffset>354330</wp:posOffset>
+                  <wp:posOffset>716280</wp:posOffset>
                 </wp:positionH>
                 <wp:positionV relativeFrom="paragraph">
                   <wp:posOffset>535305</wp:posOffset>
                 </wp:positionV>
-                <wp:extent cx="4427855" cy="3329305"/>
-                <wp:effectExtent l="0" t="0" r="0" b="4445"/>
+                <wp:extent cx="4482465" cy="3359785"/>
+                <wp:effectExtent l="0" t="0" r="0" b="0"/>
                 <wp:wrapTopAndBottom/>
-                <wp:docPr id="17" name="Groupe 17"/>
+                <wp:docPr id="26" name="Groupe 26"/>
                 <wp:cNvGraphicFramePr/>
                 <a:graphic xmlns:a="http://schemas.openxmlformats.org/drawingml/2006/main">
                   <a:graphicData uri="http://schemas.microsoft.com/office/word/2010/wordprocessingGroup">
@@ -3733,20 +4231,20 @@
                       <wpg:grpSpPr>
                         <a:xfrm>
                           <a:off x="0" y="0"/>
-                          <a:ext cx="4427855" cy="3329305"/>
+                          <a:ext cx="4482465" cy="3359785"/>
                           <a:chOff x="0" y="0"/>
-                          <a:chExt cx="4427855" cy="3329305"/>
+                          <a:chExt cx="4304581" cy="3225800"/>
                         </a:xfrm>
                       </wpg:grpSpPr>
                       <pic:pic xmlns:pic="http://schemas.openxmlformats.org/drawingml/2006/picture">
                         <pic:nvPicPr>
-                          <pic:cNvPr id="10" name="Image 10" descr="C:\Users\dricc\Desktop\EasyPHP\data\localweb\myportablefiles\TopRecettes\balsamiq\inscription.png"/>
+                          <pic:cNvPr id="24" name="Image 24" descr="C:\Users\dricc\Desktop\EasyPHP\data\localweb\myportablefiles\TopRecettes\balsamiq\inscription.png"/>
                           <pic:cNvPicPr>
                             <a:picLocks noChangeAspect="1"/>
                           </pic:cNvPicPr>
                         </pic:nvPicPr>
                         <pic:blipFill>
-                          <a:blip r:embed="rId17">
+                          <a:blip r:embed="rId19">
                             <a:extLst>
                               <a:ext uri="{28A0092B-C50C-407E-A947-70E740481C1C}">
                                 <a14:useLocalDpi xmlns:a14="http://schemas.microsoft.com/office/drawing/2010/main" val="0"/>
@@ -3761,7 +4259,7 @@
                         <pic:spPr bwMode="auto">
                           <a:xfrm>
                             <a:off x="0" y="0"/>
-                            <a:ext cx="4423144" cy="2998382"/>
+                            <a:ext cx="4304581" cy="2907102"/>
                           </a:xfrm>
                           <a:prstGeom prst="rect">
                             <a:avLst/>
@@ -3773,12 +4271,12 @@
                         </pic:spPr>
                       </pic:pic>
                       <wps:wsp>
-                        <wps:cNvPr id="11" name="Zone de texte 11"/>
+                        <wps:cNvPr id="25" name="Zone de texte 25"/>
                         <wps:cNvSpPr txBox="1"/>
                         <wps:spPr>
                           <a:xfrm>
-                            <a:off x="0" y="3061970"/>
-                            <a:ext cx="4427855" cy="267335"/>
+                            <a:off x="0" y="2958465"/>
+                            <a:ext cx="4303395" cy="267335"/>
                           </a:xfrm>
                           <a:prstGeom prst="rect">
                             <a:avLst/>
@@ -3816,16 +4314,19 @@
                                 <w:rPr>
                                   <w:noProof/>
                                 </w:rPr>
-                                <w:t>4</w:t>
-                              </w:r>
-                              <w:r>
-                                <w:rPr>
-                                  <w:noProof/>
-                                </w:rPr>
+                                <w:t>5</w:t>
+                              </w:r>
+                              <w:r>
                                 <w:fldChar w:fldCharType="end"/>
                               </w:r>
                               <w:r>
-                                <w:t xml:space="preserve"> : Interface de la page d’inscription</w:t>
+                                <w:t xml:space="preserve"> : </w:t>
+                              </w:r>
+                              <w:r>
+                                <w:t>Interface - I</w:t>
+                              </w:r>
+                              <w:r>
+                                <w:t>nscription</w:t>
                               </w:r>
                             </w:p>
                           </w:txbxContent>
@@ -3834,24 +4335,30 @@
                           <a:prstTxWarp prst="textNoShape">
                             <a:avLst/>
                           </a:prstTxWarp>
-                          <a:spAutoFit/>
+                          <a:noAutofit/>
                         </wps:bodyPr>
                       </wps:wsp>
                     </wpg:wgp>
                   </a:graphicData>
                 </a:graphic>
+                <wp14:sizeRelH relativeFrom="margin">
+                  <wp14:pctWidth>0</wp14:pctWidth>
+                </wp14:sizeRelH>
+                <wp14:sizeRelV relativeFrom="margin">
+                  <wp14:pctHeight>0</wp14:pctHeight>
+                </wp14:sizeRelV>
               </wp:anchor>
             </w:drawing>
           </mc:Choice>
           <mc:Fallback>
             <w:pict>
-              <v:group id="Groupe 17" o:spid="_x0000_s1035" style="position:absolute;margin-left:27.9pt;margin-top:42.15pt;width:348.65pt;height:262.15pt;z-index:251669504" coordsize="44278,33293" o:gfxdata="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">
-                <v:shape id="Image 10" o:spid="_x0000_s1036" type="#_x0000_t75" style="position:absolute;width:44231;height:29983;visibility:visible;mso-wrap-style:square" o:gfxdata="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">
-                  <v:imagedata r:id="rId18" o:title="inscription"/>
+              <v:group id="Groupe 26" o:spid="_x0000_s1038" style="position:absolute;margin-left:56.4pt;margin-top:42.15pt;width:352.95pt;height:264.55pt;z-index:251681792;mso-width-relative:margin;mso-height-relative:margin" coordsize="43045,32258" o:gfxdata="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">
+                <v:shape id="Image 24" o:spid="_x0000_s1039" type="#_x0000_t75" style="position:absolute;width:43045;height:29071;visibility:visible;mso-wrap-style:square" o:gfxdata="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">
+                  <v:imagedata r:id="rId20" o:title="inscription"/>
                   <v:path arrowok="t"/>
                 </v:shape>
-                <v:shape id="Zone de texte 11" o:spid="_x0000_s1037" type="#_x0000_t202" style="position:absolute;top:30619;width:44278;height:2674;visibility:visible;mso-wrap-style:square;v-text-anchor:top" o:gfxdata="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" stroked="f">
-                  <v:textbox style="mso-fit-shape-to-text:t" inset="0,0,0,0">
+                <v:shape id="Zone de texte 25" o:spid="_x0000_s1040" type="#_x0000_t202" style="position:absolute;top:29584;width:43033;height:2674;visibility:visible;mso-wrap-style:square;v-text-anchor:top" o:gfxdata="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" stroked="f">
+                  <v:textbox inset="0,0,0,0">
                     <w:txbxContent>
                       <w:p>
                         <w:pPr>
@@ -3876,16 +4383,19 @@
                           <w:rPr>
                             <w:noProof/>
                           </w:rPr>
-                          <w:t>4</w:t>
-                        </w:r>
-                        <w:r>
-                          <w:rPr>
-                            <w:noProof/>
-                          </w:rPr>
+                          <w:t>5</w:t>
+                        </w:r>
+                        <w:r>
                           <w:fldChar w:fldCharType="end"/>
                         </w:r>
                         <w:r>
-                          <w:t xml:space="preserve"> : Interface de la page d’inscription</w:t>
+                          <w:t xml:space="preserve"> : </w:t>
+                        </w:r>
+                        <w:r>
+                          <w:t>Interface - I</w:t>
+                        </w:r>
+                        <w:r>
+                          <w:t>nscription</w:t>
                         </w:r>
                       </w:p>
                     </w:txbxContent>
@@ -3898,25 +4408,15 @@
         </mc:AlternateContent>
       </w:r>
       <w:r>
-        <w:rPr>
-          <w:b/>
-        </w:rPr>
-        <w:t>La page d’inscription</w:t>
-      </w:r>
-      <w:r>
-        <w:t xml:space="preserve"> contient un formulaire qui </w:t>
-      </w:r>
-      <w:r>
-        <w:t>nécessite</w:t>
-      </w:r>
-      <w:r>
-        <w:t xml:space="preserve"> un pseudo, un email, un mot de passe et une confirmation du mot de passe</w:t>
-      </w:r>
-      <w:r>
-        <w:t>.</w:t>
-      </w:r>
-    </w:p>
-    <w:p/>
+        <w:t>La page de modification d’un utilisateur ressemble fortement à celle-ci</w:t>
+      </w:r>
+      <w:r>
+        <w:t>,</w:t>
+      </w:r>
+      <w:r>
+        <w:t xml:space="preserve"> si ce n’est que le page de modification permet de choisir le type d’utilisateur</w:t>
+      </w:r>
+    </w:p>
     <w:p>
       <w:r>
         <w:rPr>
@@ -3927,18 +4427,18 @@
         <mc:AlternateContent>
           <mc:Choice Requires="wpg">
             <w:drawing>
-              <wp:anchor distT="0" distB="0" distL="114300" distR="114300" simplePos="0" relativeHeight="251672576" behindDoc="0" locked="0" layoutInCell="1" allowOverlap="1">
+              <wp:anchor distT="0" distB="0" distL="114300" distR="114300" simplePos="0" relativeHeight="251683840" behindDoc="0" locked="0" layoutInCell="1" allowOverlap="1" wp14:anchorId="6A8033D0" wp14:editId="5350ABF2">
                 <wp:simplePos x="0" y="0"/>
                 <wp:positionH relativeFrom="column">
-                  <wp:posOffset>322580</wp:posOffset>
+                  <wp:posOffset>577117</wp:posOffset>
                 </wp:positionH>
                 <wp:positionV relativeFrom="paragraph">
-                  <wp:posOffset>541020</wp:posOffset>
+                  <wp:posOffset>4043680</wp:posOffset>
                 </wp:positionV>
-                <wp:extent cx="4427855" cy="3733165"/>
-                <wp:effectExtent l="0" t="0" r="0" b="635"/>
-                <wp:wrapTopAndBottom/>
-                <wp:docPr id="4" name="Groupe 4"/>
+                <wp:extent cx="4616450" cy="3896360"/>
+                <wp:effectExtent l="0" t="0" r="0" b="8890"/>
+                <wp:wrapNone/>
+                <wp:docPr id="28" name="Groupe 28"/>
                 <wp:cNvGraphicFramePr/>
                 <a:graphic xmlns:a="http://schemas.openxmlformats.org/drawingml/2006/main">
                   <a:graphicData uri="http://schemas.microsoft.com/office/word/2010/wordprocessingGroup">
@@ -3947,9 +4447,9 @@
                       <wpg:grpSpPr>
                         <a:xfrm>
                           <a:off x="0" y="0"/>
-                          <a:ext cx="4427855" cy="3733165"/>
+                          <a:ext cx="4616450" cy="3896360"/>
                           <a:chOff x="0" y="0"/>
-                          <a:chExt cx="4427855" cy="3733165"/>
+                          <a:chExt cx="4425351" cy="3735070"/>
                         </a:xfrm>
                       </wpg:grpSpPr>
                       <pic:pic xmlns:pic="http://schemas.openxmlformats.org/drawingml/2006/picture">
@@ -3960,7 +4460,7 @@
                           </pic:cNvPicPr>
                         </pic:nvPicPr>
                         <pic:blipFill>
-                          <a:blip r:embed="rId19">
+                          <a:blip r:embed="rId21">
                             <a:extLst>
                               <a:ext uri="{28A0092B-C50C-407E-A947-70E740481C1C}">
                                 <a14:useLocalDpi xmlns:a14="http://schemas.microsoft.com/office/drawing/2010/main" val="0"/>
@@ -3975,7 +4475,7 @@
                         <pic:spPr bwMode="auto">
                           <a:xfrm>
                             <a:off x="0" y="0"/>
-                            <a:ext cx="4423144" cy="3413051"/>
+                            <a:ext cx="4425351" cy="3416060"/>
                           </a:xfrm>
                           <a:prstGeom prst="rect">
                             <a:avLst/>
@@ -3987,12 +4487,12 @@
                         </pic:spPr>
                       </pic:pic>
                       <wps:wsp>
-                        <wps:cNvPr id="13" name="Zone de texte 13"/>
+                        <wps:cNvPr id="27" name="Zone de texte 27"/>
                         <wps:cNvSpPr txBox="1"/>
                         <wps:spPr>
                           <a:xfrm>
-                            <a:off x="0" y="3465830"/>
-                            <a:ext cx="4427855" cy="267335"/>
+                            <a:off x="0" y="3467735"/>
+                            <a:ext cx="4422775" cy="267335"/>
                           </a:xfrm>
                           <a:prstGeom prst="rect">
                             <a:avLst/>
@@ -4030,22 +4530,22 @@
                                 <w:rPr>
                                   <w:noProof/>
                                 </w:rPr>
-                                <w:t>5</w:t>
-                              </w:r>
-                              <w:r>
-                                <w:rPr>
-                                  <w:noProof/>
-                                </w:rPr>
+                                <w:t>6</w:t>
+                              </w:r>
+                              <w:r>
                                 <w:fldChar w:fldCharType="end"/>
                               </w:r>
                               <w:r>
                                 <w:t xml:space="preserve"> : </w:t>
                               </w:r>
                               <w:r>
-                                <w:t>Interface</w:t>
-                              </w:r>
-                              <w:r>
-                                <w:t xml:space="preserve"> de la liste des recettes</w:t>
+                                <w:t xml:space="preserve">Interface </w:t>
+                              </w:r>
+                              <w:r>
+                                <w:t xml:space="preserve">– Consultation de la </w:t>
+                              </w:r>
+                              <w:r>
+                                <w:t>liste des recettes</w:t>
                               </w:r>
                             </w:p>
                           </w:txbxContent>
@@ -4054,24 +4554,30 @@
                           <a:prstTxWarp prst="textNoShape">
                             <a:avLst/>
                           </a:prstTxWarp>
-                          <a:spAutoFit/>
+                          <a:noAutofit/>
                         </wps:bodyPr>
                       </wps:wsp>
                     </wpg:wgp>
                   </a:graphicData>
                 </a:graphic>
+                <wp14:sizeRelH relativeFrom="margin">
+                  <wp14:pctWidth>0</wp14:pctWidth>
+                </wp14:sizeRelH>
+                <wp14:sizeRelV relativeFrom="margin">
+                  <wp14:pctHeight>0</wp14:pctHeight>
+                </wp14:sizeRelV>
               </wp:anchor>
             </w:drawing>
           </mc:Choice>
           <mc:Fallback>
             <w:pict>
-              <v:group id="Groupe 4" o:spid="_x0000_s1038" style="position:absolute;margin-left:25.4pt;margin-top:42.6pt;width:348.65pt;height:293.95pt;z-index:251672576" coordsize="44278,37331" o:gfxdata="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">
-                <v:shape id="Image 12" o:spid="_x0000_s1039" type="#_x0000_t75" style="position:absolute;width:44231;height:34130;visibility:visible;mso-wrap-style:square" o:gfxdata="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">
-                  <v:imagedata r:id="rId20" o:title="liste recettes"/>
+              <v:group id="Groupe 28" o:spid="_x0000_s1041" style="position:absolute;margin-left:45.45pt;margin-top:318.4pt;width:363.5pt;height:306.8pt;z-index:251683840;mso-width-relative:margin;mso-height-relative:margin" coordsize="44253,37350" o:gfxdata="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">
+                <v:shape id="Image 12" o:spid="_x0000_s1042" type="#_x0000_t75" style="position:absolute;width:44253;height:34160;visibility:visible;mso-wrap-style:square" o:gfxdata="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">
+                  <v:imagedata r:id="rId22" o:title="liste recettes"/>
                   <v:path arrowok="t"/>
                 </v:shape>
-                <v:shape id="Zone de texte 13" o:spid="_x0000_s1040" type="#_x0000_t202" style="position:absolute;top:34658;width:44278;height:2673;visibility:visible;mso-wrap-style:square;v-text-anchor:top" o:gfxdata="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" stroked="f">
-                  <v:textbox style="mso-fit-shape-to-text:t" inset="0,0,0,0">
+                <v:shape id="Zone de texte 27" o:spid="_x0000_s1043" type="#_x0000_t202" style="position:absolute;top:34677;width:44227;height:2673;visibility:visible;mso-wrap-style:square;v-text-anchor:top" o:gfxdata="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" stroked="f">
+                  <v:textbox inset="0,0,0,0">
                     <w:txbxContent>
                       <w:p>
                         <w:pPr>
@@ -4096,28 +4602,27 @@
                           <w:rPr>
                             <w:noProof/>
                           </w:rPr>
-                          <w:t>5</w:t>
-                        </w:r>
-                        <w:r>
-                          <w:rPr>
-                            <w:noProof/>
-                          </w:rPr>
+                          <w:t>6</w:t>
+                        </w:r>
+                        <w:r>
                           <w:fldChar w:fldCharType="end"/>
                         </w:r>
                         <w:r>
                           <w:t xml:space="preserve"> : </w:t>
                         </w:r>
                         <w:r>
-                          <w:t>Interface</w:t>
-                        </w:r>
-                        <w:r>
-                          <w:t xml:space="preserve"> de la liste des recettes</w:t>
+                          <w:t xml:space="preserve">Interface </w:t>
+                        </w:r>
+                        <w:r>
+                          <w:t xml:space="preserve">– Consultation de la </w:t>
+                        </w:r>
+                        <w:r>
+                          <w:t>liste des recettes</w:t>
                         </w:r>
                       </w:p>
                     </w:txbxContent>
                   </v:textbox>
                 </v:shape>
-                <w10:wrap type="topAndBottom"/>
               </v:group>
             </w:pict>
           </mc:Fallback>
@@ -4133,16 +4638,22 @@
         <w:rPr>
           <w:b/>
         </w:rPr>
-        <w:t>a page de la</w:t>
+        <w:t xml:space="preserve">a page </w:t>
       </w:r>
       <w:r>
         <w:rPr>
           <w:b/>
         </w:rPr>
-        <w:t xml:space="preserve"> liste</w:t>
-      </w:r>
-      <w:r>
-        <w:t xml:space="preserve"> des recettes</w:t>
+        <w:t>de consultation de la liste</w:t>
+      </w:r>
+      <w:r>
+        <w:t xml:space="preserve"> </w:t>
+      </w:r>
+      <w:r>
+        <w:rPr>
+          <w:b/>
+        </w:rPr>
+        <w:t>des recettes</w:t>
       </w:r>
       <w:r>
         <w:t xml:space="preserve"> </w:t>
@@ -4185,16 +4696,16 @@
         <mc:AlternateContent>
           <mc:Choice Requires="wpg">
             <w:drawing>
-              <wp:anchor distT="0" distB="0" distL="114300" distR="114300" simplePos="0" relativeHeight="251675648" behindDoc="0" locked="0" layoutInCell="1" allowOverlap="1">
+              <wp:anchor distT="0" distB="0" distL="114300" distR="114300" simplePos="0" relativeHeight="251673600" behindDoc="0" locked="0" layoutInCell="1" allowOverlap="1" wp14:anchorId="4A3083DE" wp14:editId="423FC752">
                 <wp:simplePos x="0" y="0"/>
                 <wp:positionH relativeFrom="column">
-                  <wp:posOffset>174093</wp:posOffset>
+                  <wp:posOffset>293370</wp:posOffset>
                 </wp:positionH>
                 <wp:positionV relativeFrom="paragraph">
-                  <wp:posOffset>1131024</wp:posOffset>
+                  <wp:posOffset>1115695</wp:posOffset>
                 </wp:positionV>
-                <wp:extent cx="5762625" cy="7571740"/>
-                <wp:effectExtent l="0" t="0" r="9525" b="0"/>
+                <wp:extent cx="5317490" cy="6986905"/>
+                <wp:effectExtent l="0" t="0" r="0" b="4445"/>
                 <wp:wrapTopAndBottom/>
                 <wp:docPr id="5" name="Groupe 5"/>
                 <wp:cNvGraphicFramePr/>
@@ -4205,7 +4716,7 @@
                       <wpg:grpSpPr>
                         <a:xfrm>
                           <a:off x="0" y="0"/>
-                          <a:ext cx="5762625" cy="7571740"/>
+                          <a:ext cx="5317490" cy="6986905"/>
                           <a:chOff x="0" y="0"/>
                           <a:chExt cx="5762625" cy="7571740"/>
                         </a:xfrm>
@@ -4218,7 +4729,7 @@
                           </pic:cNvPicPr>
                         </pic:nvPicPr>
                         <pic:blipFill>
-                          <a:blip r:embed="rId21">
+                          <a:blip r:embed="rId23">
                             <a:extLst>
                               <a:ext uri="{28A0092B-C50C-407E-A947-70E740481C1C}">
                                 <a14:useLocalDpi xmlns:a14="http://schemas.microsoft.com/office/drawing/2010/main" val="0"/>
@@ -4288,7 +4799,7 @@
                                 <w:rPr>
                                   <w:noProof/>
                                 </w:rPr>
-                                <w:t>6</w:t>
+                                <w:t>7</w:t>
                               </w:r>
                               <w:r>
                                 <w:rPr>
@@ -4297,7 +4808,13 @@
                                 <w:fldChar w:fldCharType="end"/>
                               </w:r>
                               <w:r>
-                                <w:t xml:space="preserve"> : Interface la de la page de consultation d'une </w:t>
+                                <w:t xml:space="preserve"> : Interface </w:t>
+                              </w:r>
+                              <w:r>
+                                <w:t>- C</w:t>
+                              </w:r>
+                              <w:r>
+                                <w:t xml:space="preserve">onsultation d'une </w:t>
                               </w:r>
                               <w:r>
                                 <w:t>recette</w:t>
@@ -4309,24 +4826,30 @@
                           <a:prstTxWarp prst="textNoShape">
                             <a:avLst/>
                           </a:prstTxWarp>
-                          <a:spAutoFit/>
+                          <a:noAutofit/>
                         </wps:bodyPr>
                       </wps:wsp>
                     </wpg:wgp>
                   </a:graphicData>
                 </a:graphic>
+                <wp14:sizeRelH relativeFrom="margin">
+                  <wp14:pctWidth>0</wp14:pctWidth>
+                </wp14:sizeRelH>
+                <wp14:sizeRelV relativeFrom="margin">
+                  <wp14:pctHeight>0</wp14:pctHeight>
+                </wp14:sizeRelV>
               </wp:anchor>
             </w:drawing>
           </mc:Choice>
           <mc:Fallback>
             <w:pict>
-              <v:group id="Groupe 5" o:spid="_x0000_s1041" style="position:absolute;margin-left:13.7pt;margin-top:89.05pt;width:453.75pt;height:596.2pt;z-index:251675648" coordsize="57626,75717" o:gfxdata="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">
-                <v:shape id="Image 15" o:spid="_x0000_s1042" type="#_x0000_t75" style="position:absolute;width:55820;height:72301;visibility:visible;mso-wrap-style:square" o:gfxdata="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">
-                  <v:imagedata r:id="rId22" o:title="detail recette"/>
+              <v:group id="Groupe 5" o:spid="_x0000_s1044" style="position:absolute;margin-left:23.1pt;margin-top:87.85pt;width:418.7pt;height:550.15pt;z-index:251673600;mso-width-relative:margin;mso-height-relative:margin" coordsize="57626,75717" o:gfxdata="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">
+                <v:shape id="Image 15" o:spid="_x0000_s1045" type="#_x0000_t75" style="position:absolute;width:55820;height:72301;visibility:visible;mso-wrap-style:square" o:gfxdata="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">
+                  <v:imagedata r:id="rId24" o:title="detail recette"/>
                   <v:path arrowok="t"/>
                 </v:shape>
-                <v:shape id="Zone de texte 16" o:spid="_x0000_s1043" type="#_x0000_t202" style="position:absolute;top:73044;width:57626;height:2673;visibility:visible;mso-wrap-style:square;v-text-anchor:top" o:gfxdata="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" stroked="f">
-                  <v:textbox style="mso-fit-shape-to-text:t" inset="0,0,0,0">
+                <v:shape id="Zone de texte 16" o:spid="_x0000_s1046" type="#_x0000_t202" style="position:absolute;top:73044;width:57626;height:2673;visibility:visible;mso-wrap-style:square;v-text-anchor:top" o:gfxdata="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" stroked="f">
+                  <v:textbox inset="0,0,0,0">
                     <w:txbxContent>
                       <w:p>
                         <w:pPr>
@@ -4351,7 +4874,7 @@
                           <w:rPr>
                             <w:noProof/>
                           </w:rPr>
-                          <w:t>6</w:t>
+                          <w:t>7</w:t>
                         </w:r>
                         <w:r>
                           <w:rPr>
@@ -4360,7 +4883,13 @@
                           <w:fldChar w:fldCharType="end"/>
                         </w:r>
                         <w:r>
-                          <w:t xml:space="preserve"> : Interface la de la page de consultation d'une </w:t>
+                          <w:t xml:space="preserve"> : Interface </w:t>
+                        </w:r>
+                        <w:r>
+                          <w:t>- C</w:t>
+                        </w:r>
+                        <w:r>
+                          <w:t xml:space="preserve">onsultation d'une </w:t>
                         </w:r>
                         <w:r>
                           <w:t>recette</w:t>
@@ -4414,6 +4943,11 @@
     </w:p>
     <w:p>
       <w:r>
+        <w:br w:type="page"/>
+      </w:r>
+    </w:p>
+    <w:p>
+      <w:r>
         <w:rPr>
           <w:b/>
           <w:noProof/>
@@ -4423,16 +4957,16 @@
         <mc:AlternateContent>
           <mc:Choice Requires="wpg">
             <w:drawing>
-              <wp:anchor distT="0" distB="0" distL="114300" distR="114300" simplePos="0" relativeHeight="251679744" behindDoc="0" locked="0" layoutInCell="1" allowOverlap="1">
+              <wp:anchor distT="0" distB="0" distL="114300" distR="114300" simplePos="0" relativeHeight="251677696" behindDoc="0" locked="0" layoutInCell="1" allowOverlap="1" wp14:anchorId="1ED8B94C" wp14:editId="7B496076">
                 <wp:simplePos x="0" y="0"/>
                 <wp:positionH relativeFrom="column">
-                  <wp:posOffset>-4445</wp:posOffset>
+                  <wp:posOffset>184150</wp:posOffset>
                 </wp:positionH>
                 <wp:positionV relativeFrom="paragraph">
-                  <wp:posOffset>719455</wp:posOffset>
+                  <wp:posOffset>732790</wp:posOffset>
                 </wp:positionV>
-                <wp:extent cx="5762625" cy="6410960"/>
-                <wp:effectExtent l="0" t="0" r="9525" b="8890"/>
+                <wp:extent cx="5121910" cy="5697855"/>
+                <wp:effectExtent l="0" t="0" r="2540" b="0"/>
                 <wp:wrapTopAndBottom/>
                 <wp:docPr id="23" name="Groupe 23"/>
                 <wp:cNvGraphicFramePr/>
@@ -4443,7 +4977,7 @@
                       <wpg:grpSpPr>
                         <a:xfrm>
                           <a:off x="0" y="0"/>
-                          <a:ext cx="5762625" cy="6410960"/>
+                          <a:ext cx="5121910" cy="5697855"/>
                           <a:chOff x="0" y="0"/>
                           <a:chExt cx="5762625" cy="6410960"/>
                         </a:xfrm>
@@ -4456,7 +4990,7 @@
                           </pic:cNvPicPr>
                         </pic:nvPicPr>
                         <pic:blipFill>
-                          <a:blip r:embed="rId23">
+                          <a:blip r:embed="rId25">
                             <a:extLst>
                               <a:ext uri="{28A0092B-C50C-407E-A947-70E740481C1C}">
                                 <a14:useLocalDpi xmlns:a14="http://schemas.microsoft.com/office/drawing/2010/main" val="0"/>
@@ -4526,7 +5060,7 @@
                                 <w:rPr>
                                   <w:noProof/>
                                 </w:rPr>
-                                <w:t>7</w:t>
+                                <w:t>8</w:t>
                               </w:r>
                               <w:r>
                                 <w:rPr>
@@ -4535,7 +5069,719 @@
                                 <w:fldChar w:fldCharType="end"/>
                               </w:r>
                               <w:r>
-                                <w:t xml:space="preserve"> : Interface de la page d'édition</w:t>
+                                <w:t xml:space="preserve"> : Interface - </w:t>
+                              </w:r>
+                              <w:r>
+                                <w:t>édition</w:t>
+                              </w:r>
+                              <w:r>
+                                <w:t xml:space="preserve"> d’un</w:t>
+                              </w:r>
+                              <w:r>
+                                <w:t>e</w:t>
+                              </w:r>
+                              <w:r>
+                                <w:t xml:space="preserve"> recette</w:t>
+                              </w:r>
+                            </w:p>
+                          </w:txbxContent>
+                        </wps:txbx>
+                        <wps:bodyPr rot="0" spcFirstLastPara="0" vertOverflow="overflow" horzOverflow="overflow" vert="horz" wrap="square" lIns="0" tIns="0" rIns="0" bIns="0" numCol="1" spcCol="0" rtlCol="0" fromWordArt="0" anchor="t" anchorCtr="0" forceAA="0" compatLnSpc="1">
+                          <a:prstTxWarp prst="textNoShape">
+                            <a:avLst/>
+                          </a:prstTxWarp>
+                          <a:noAutofit/>
+                        </wps:bodyPr>
+                      </wps:wsp>
+                    </wpg:wgp>
+                  </a:graphicData>
+                </a:graphic>
+                <wp14:sizeRelH relativeFrom="margin">
+                  <wp14:pctWidth>0</wp14:pctWidth>
+                </wp14:sizeRelH>
+                <wp14:sizeRelV relativeFrom="margin">
+                  <wp14:pctHeight>0</wp14:pctHeight>
+                </wp14:sizeRelV>
+              </wp:anchor>
+            </w:drawing>
+          </mc:Choice>
+          <mc:Fallback>
+            <w:pict>
+              <v:group id="Groupe 23" o:spid="_x0000_s1047" style="position:absolute;margin-left:14.5pt;margin-top:57.7pt;width:403.3pt;height:448.65pt;z-index:251677696;mso-width-relative:margin;mso-height-relative:margin" coordsize="57626,64109" o:gfxdata="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">
+                <v:shape id="Image 21" o:spid="_x0000_s1048" type="#_x0000_t75" style="position:absolute;width:57626;height:60864;visibility:visible;mso-wrap-style:square" o:gfxdata="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">
+                  <v:imagedata r:id="rId26" o:title="ajout recette"/>
+                  <v:path arrowok="t"/>
+                </v:shape>
+                <v:shape id="Zone de texte 22" o:spid="_x0000_s1049" type="#_x0000_t202" style="position:absolute;top:61436;width:57626;height:2673;visibility:visible;mso-wrap-style:square;v-text-anchor:top" o:gfxdata="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" stroked="f">
+                  <v:textbox inset="0,0,0,0">
+                    <w:txbxContent>
+                      <w:p>
+                        <w:pPr>
+                          <w:pStyle w:val="Lgende"/>
+                          <w:rPr>
+                            <w:noProof/>
+                          </w:rPr>
+                        </w:pPr>
+                        <w:r>
+                          <w:t xml:space="preserve">Figure </w:t>
+                        </w:r>
+                        <w:r>
+                          <w:fldChar w:fldCharType="begin"/>
+                        </w:r>
+                        <w:r>
+                          <w:instrText xml:space="preserve"> SEQ Figure \* ARABIC </w:instrText>
+                        </w:r>
+                        <w:r>
+                          <w:fldChar w:fldCharType="separate"/>
+                        </w:r>
+                        <w:r>
+                          <w:rPr>
+                            <w:noProof/>
+                          </w:rPr>
+                          <w:t>8</w:t>
+                        </w:r>
+                        <w:r>
+                          <w:rPr>
+                            <w:noProof/>
+                          </w:rPr>
+                          <w:fldChar w:fldCharType="end"/>
+                        </w:r>
+                        <w:r>
+                          <w:t xml:space="preserve"> : Interface - </w:t>
+                        </w:r>
+                        <w:r>
+                          <w:t>édition</w:t>
+                        </w:r>
+                        <w:r>
+                          <w:t xml:space="preserve"> d’un</w:t>
+                        </w:r>
+                        <w:r>
+                          <w:t>e</w:t>
+                        </w:r>
+                        <w:r>
+                          <w:t xml:space="preserve"> recette</w:t>
+                        </w:r>
+                      </w:p>
+                    </w:txbxContent>
+                  </v:textbox>
+                </v:shape>
+                <w10:wrap type="topAndBottom"/>
+              </v:group>
+            </w:pict>
+          </mc:Fallback>
+        </mc:AlternateContent>
+      </w:r>
+      <w:r>
+        <w:rPr>
+          <w:b/>
+        </w:rPr>
+        <w:t>La page d’édition de recette</w:t>
+      </w:r>
+      <w:r>
+        <w:t xml:space="preserve"> permet à un utilisateur connecter de rédiger une recette</w:t>
+      </w:r>
+      <w:r>
+        <w:t xml:space="preserve"> et l’envoyer. Elle permet également de modifier une recette pour le propriétaire ou l’admin.</w:t>
+      </w:r>
+    </w:p>
+    <w:p/>
+    <w:p>
+      <w:bookmarkStart w:id="14" w:name="_Toc418145090"/>
+      <w:r>
+        <w:br w:type="page"/>
+      </w:r>
+    </w:p>
+    <w:p>
+      <w:r>
+        <w:rPr>
+          <w:b/>
+          <w:noProof/>
+          <w:lang w:eastAsia="fr-CH"/>
+        </w:rPr>
+        <w:lastRenderedPageBreak/>
+        <mc:AlternateContent>
+          <mc:Choice Requires="wpg">
+            <w:drawing>
+              <wp:anchor distT="0" distB="0" distL="114300" distR="114300" simplePos="0" relativeHeight="251686912" behindDoc="0" locked="0" layoutInCell="1" allowOverlap="1" wp14:anchorId="784CABC2" wp14:editId="306629F6">
+                <wp:simplePos x="0" y="0"/>
+                <wp:positionH relativeFrom="column">
+                  <wp:posOffset>144145</wp:posOffset>
+                </wp:positionH>
+                <wp:positionV relativeFrom="paragraph">
+                  <wp:posOffset>535305</wp:posOffset>
+                </wp:positionV>
+                <wp:extent cx="5175250" cy="3724910"/>
+                <wp:effectExtent l="0" t="0" r="6350" b="8890"/>
+                <wp:wrapTopAndBottom/>
+                <wp:docPr id="38" name="Groupe 38"/>
+                <wp:cNvGraphicFramePr/>
+                <a:graphic xmlns:a="http://schemas.openxmlformats.org/drawingml/2006/main">
+                  <a:graphicData uri="http://schemas.microsoft.com/office/word/2010/wordprocessingGroup">
+                    <wpg:wgp>
+                      <wpg:cNvGrpSpPr/>
+                      <wpg:grpSpPr>
+                        <a:xfrm>
+                          <a:off x="0" y="0"/>
+                          <a:ext cx="5175250" cy="3724910"/>
+                          <a:chOff x="0" y="0"/>
+                          <a:chExt cx="5762847" cy="4147820"/>
+                        </a:xfrm>
+                      </wpg:grpSpPr>
+                      <pic:pic xmlns:pic="http://schemas.openxmlformats.org/drawingml/2006/picture">
+                        <pic:nvPicPr>
+                          <pic:cNvPr id="35" name="Image 35" descr="C:\Users\dricc\Desktop\EasyPHP\data\localweb\myportablefiles\TopRecettes\balsamiq\mon compte.png"/>
+                          <pic:cNvPicPr>
+                            <a:picLocks noChangeAspect="1"/>
+                          </pic:cNvPicPr>
+                        </pic:nvPicPr>
+                        <pic:blipFill>
+                          <a:blip r:embed="rId27">
+                            <a:extLst>
+                              <a:ext uri="{28A0092B-C50C-407E-A947-70E740481C1C}">
+                                <a14:useLocalDpi xmlns:a14="http://schemas.microsoft.com/office/drawing/2010/main" val="0"/>
+                              </a:ext>
+                            </a:extLst>
+                          </a:blip>
+                          <a:srcRect/>
+                          <a:stretch>
+                            <a:fillRect/>
+                          </a:stretch>
+                        </pic:blipFill>
+                        <pic:spPr bwMode="auto">
+                          <a:xfrm>
+                            <a:off x="0" y="0"/>
+                            <a:ext cx="5762847" cy="3827721"/>
+                          </a:xfrm>
+                          <a:prstGeom prst="rect">
+                            <a:avLst/>
+                          </a:prstGeom>
+                          <a:noFill/>
+                          <a:ln>
+                            <a:noFill/>
+                          </a:ln>
+                        </pic:spPr>
+                      </pic:pic>
+                      <wps:wsp>
+                        <wps:cNvPr id="37" name="Zone de texte 37"/>
+                        <wps:cNvSpPr txBox="1"/>
+                        <wps:spPr>
+                          <a:xfrm>
+                            <a:off x="0" y="3880485"/>
+                            <a:ext cx="5759450" cy="267335"/>
+                          </a:xfrm>
+                          <a:prstGeom prst="rect">
+                            <a:avLst/>
+                          </a:prstGeom>
+                          <a:solidFill>
+                            <a:prstClr val="white"/>
+                          </a:solidFill>
+                          <a:ln>
+                            <a:noFill/>
+                          </a:ln>
+                          <a:effectLst/>
+                        </wps:spPr>
+                        <wps:txbx>
+                          <w:txbxContent>
+                            <w:p>
+                              <w:pPr>
+                                <w:pStyle w:val="Lgende"/>
+                                <w:rPr>
+                                  <w:noProof/>
+                                </w:rPr>
+                              </w:pPr>
+                              <w:r>
+                                <w:t xml:space="preserve">Figure </w:t>
+                              </w:r>
+                              <w:r>
+                                <w:fldChar w:fldCharType="begin"/>
+                              </w:r>
+                              <w:r>
+                                <w:instrText xml:space="preserve"> SEQ Figure \* ARABIC </w:instrText>
+                              </w:r>
+                              <w:r>
+                                <w:fldChar w:fldCharType="separate"/>
+                              </w:r>
+                              <w:r>
+                                <w:rPr>
+                                  <w:noProof/>
+                                </w:rPr>
+                                <w:t>9</w:t>
+                              </w:r>
+                              <w:r>
+                                <w:fldChar w:fldCharType="end"/>
+                              </w:r>
+                              <w:r>
+                                <w:t xml:space="preserve"> : </w:t>
+                              </w:r>
+                              <w:r>
+                                <w:t>Interface - C</w:t>
+                              </w:r>
+                              <w:r>
+                                <w:t>onsultation d'un utilisateur</w:t>
+                              </w:r>
+                            </w:p>
+                          </w:txbxContent>
+                        </wps:txbx>
+                        <wps:bodyPr rot="0" spcFirstLastPara="0" vertOverflow="overflow" horzOverflow="overflow" vert="horz" wrap="square" lIns="0" tIns="0" rIns="0" bIns="0" numCol="1" spcCol="0" rtlCol="0" fromWordArt="0" anchor="t" anchorCtr="0" forceAA="0" compatLnSpc="1">
+                          <a:prstTxWarp prst="textNoShape">
+                            <a:avLst/>
+                          </a:prstTxWarp>
+                          <a:noAutofit/>
+                        </wps:bodyPr>
+                      </wps:wsp>
+                    </wpg:wgp>
+                  </a:graphicData>
+                </a:graphic>
+                <wp14:sizeRelH relativeFrom="margin">
+                  <wp14:pctWidth>0</wp14:pctWidth>
+                </wp14:sizeRelH>
+                <wp14:sizeRelV relativeFrom="margin">
+                  <wp14:pctHeight>0</wp14:pctHeight>
+                </wp14:sizeRelV>
+              </wp:anchor>
+            </w:drawing>
+          </mc:Choice>
+          <mc:Fallback>
+            <w:pict>
+              <v:group id="Groupe 38" o:spid="_x0000_s1050" style="position:absolute;margin-left:11.35pt;margin-top:42.15pt;width:407.5pt;height:293.3pt;z-index:251686912;mso-width-relative:margin;mso-height-relative:margin" coordsize="57628,41478" o:gfxdata="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